<commit_message>
Plan rozwoju po poprawkach - konieczne szybkie uwagi
</commit_message>
<xml_diff>
--- a/Roadster/eAd plan wdrozenia i rozwoju.docx
+++ b/Roadster/eAd plan wdrozenia i rozwoju.docx
@@ -1,6 +1,6 @@
 
 <file path=word/document.xml><?xml version="1.0" encoding="utf-8"?>
-<w:document xmlns:wpc="http://schemas.microsoft.com/office/word/2010/wordprocessingCanvas" xmlns:mc="http://schemas.openxmlformats.org/markup-compatibility/2006" xmlns:o="urn:schemas-microsoft-com:office:office" xmlns:r="http://schemas.openxmlformats.org/officeDocument/2006/relationships" xmlns:m="http://schemas.openxmlformats.org/officeDocument/2006/math" xmlns:v="urn:schemas-microsoft-com:vml" xmlns:wp14="http://schemas.microsoft.com/office/word/2010/wordprocessingDrawing" xmlns:wp="http://schemas.openxmlformats.org/drawingml/2006/wordprocessingDrawing" xmlns:w10="urn:schemas-microsoft-com:office:word" xmlns:w="http://schemas.openxmlformats.org/wordprocessingml/2006/main" xmlns:w14="http://schemas.microsoft.com/office/word/2010/wordml" xmlns:w15="http://schemas.microsoft.com/office/word/2012/wordml" xmlns:wpg="http://schemas.microsoft.com/office/word/2010/wordprocessingGroup" xmlns:wpi="http://schemas.microsoft.com/office/word/2010/wordprocessingInk" xmlns:wne="http://schemas.microsoft.com/office/word/2006/wordml" xmlns:wps="http://schemas.microsoft.com/office/word/2010/wordprocessingShape" mc:Ignorable="w14 w15 wp14">
+<w:document xmlns:ve="http://schemas.openxmlformats.org/markup-compatibility/2006" xmlns:o="urn:schemas-microsoft-com:office:office" xmlns:r="http://schemas.openxmlformats.org/officeDocument/2006/relationships" xmlns:m="http://schemas.openxmlformats.org/officeDocument/2006/math" xmlns:v="urn:schemas-microsoft-com:vml" xmlns:wp="http://schemas.openxmlformats.org/drawingml/2006/wordprocessingDrawing" xmlns:w10="urn:schemas-microsoft-com:office:word" xmlns:w="http://schemas.openxmlformats.org/wordprocessingml/2006/main" xmlns:wne="http://schemas.microsoft.com/office/word/2006/wordml">
   <w:body>
     <w:p>
       <w:pPr>
@@ -158,12 +158,12 @@
       <w:r>
         <w:rPr>
           <w:noProof/>
-          <w:lang w:val="de-DE" w:eastAsia="de-DE"/>
+          <w:lang w:eastAsia="pl-PL"/>
         </w:rPr>
         <w:drawing>
           <wp:inline distT="0" distB="0" distL="0" distR="0">
             <wp:extent cx="2611526" cy="2373782"/>
-            <wp:effectExtent l="0" t="0" r="93980" b="7620"/>
+            <wp:effectExtent l="0" t="0" r="74524" b="0"/>
             <wp:docPr id="2" name="Diagramm 2"/>
             <wp:cNvGraphicFramePr/>
             <a:graphic xmlns:a="http://schemas.openxmlformats.org/drawingml/2006/main">
@@ -211,22 +211,38 @@
       <w:sdtContent>
         <w:p>
           <w:pPr>
-            <w:pStyle w:val="Inhaltsverzeichnisberschrift"/>
+            <w:pStyle w:val="Nagwekspisutreci"/>
             <w:jc w:val="both"/>
             <w:rPr>
               <w:rFonts w:asciiTheme="minorHAnsi" w:hAnsiTheme="minorHAnsi"/>
             </w:rPr>
           </w:pPr>
+          <w:proofErr w:type="spellStart"/>
           <w:r>
             <w:rPr>
               <w:rFonts w:asciiTheme="minorHAnsi" w:hAnsiTheme="minorHAnsi"/>
             </w:rPr>
-            <w:t>Inhalt</w:t>
+            <w:t>Spis</w:t>
           </w:r>
+          <w:proofErr w:type="spellEnd"/>
+          <w:r>
+            <w:rPr>
+              <w:rFonts w:asciiTheme="minorHAnsi" w:hAnsiTheme="minorHAnsi"/>
+            </w:rPr>
+            <w:t xml:space="preserve"> </w:t>
+          </w:r>
+          <w:proofErr w:type="spellStart"/>
+          <w:r>
+            <w:rPr>
+              <w:rFonts w:asciiTheme="minorHAnsi" w:hAnsiTheme="minorHAnsi"/>
+            </w:rPr>
+            <w:t>treści</w:t>
+          </w:r>
+          <w:proofErr w:type="spellEnd"/>
         </w:p>
         <w:p>
           <w:pPr>
-            <w:pStyle w:val="Verzeichnis1"/>
+            <w:pStyle w:val="Spistreci1"/>
             <w:tabs>
               <w:tab w:val="left" w:pos="440"/>
               <w:tab w:val="right" w:leader="dot" w:pos="9062"/>
@@ -249,7 +265,7 @@
           <w:hyperlink w:anchor="_Toc500540635" w:history="1">
             <w:r>
               <w:rPr>
-                <w:rStyle w:val="Hyperlink"/>
+                <w:rStyle w:val="Hipercze"/>
                 <w:noProof/>
               </w:rPr>
               <w:t>1.</w:t>
@@ -264,7 +280,7 @@
             </w:r>
             <w:r>
               <w:rPr>
-                <w:rStyle w:val="Hyperlink"/>
+                <w:rStyle w:val="Hipercze"/>
                 <w:noProof/>
               </w:rPr>
               <w:t>Cel dokumentu</w:t>
@@ -321,7 +337,7 @@
         </w:p>
         <w:p>
           <w:pPr>
-            <w:pStyle w:val="Verzeichnis1"/>
+            <w:pStyle w:val="Spistreci1"/>
             <w:tabs>
               <w:tab w:val="left" w:pos="440"/>
               <w:tab w:val="right" w:leader="dot" w:pos="9062"/>
@@ -335,7 +351,7 @@
           <w:hyperlink w:anchor="_Toc500540636" w:history="1">
             <w:r>
               <w:rPr>
-                <w:rStyle w:val="Hyperlink"/>
+                <w:rStyle w:val="Hipercze"/>
                 <w:noProof/>
               </w:rPr>
               <w:t>2.</w:t>
@@ -350,10 +366,17 @@
             </w:r>
             <w:r>
               <w:rPr>
-                <w:rStyle w:val="Hyperlink"/>
+                <w:rStyle w:val="Hipercze"/>
                 <w:noProof/>
               </w:rPr>
-              <w:t>Wstep</w:t>
+              <w:t>Wstę</w:t>
+            </w:r>
+            <w:r>
+              <w:rPr>
+                <w:rStyle w:val="Hipercze"/>
+                <w:noProof/>
+              </w:rPr>
+              <w:t>p</w:t>
             </w:r>
             <w:r>
               <w:rPr>
@@ -407,7 +430,7 @@
         </w:p>
         <w:p>
           <w:pPr>
-            <w:pStyle w:val="Verzeichnis1"/>
+            <w:pStyle w:val="Spistreci1"/>
             <w:tabs>
               <w:tab w:val="left" w:pos="440"/>
               <w:tab w:val="right" w:leader="dot" w:pos="9062"/>
@@ -421,7 +444,7 @@
           <w:hyperlink w:anchor="_Toc500540637" w:history="1">
             <w:r>
               <w:rPr>
-                <w:rStyle w:val="Hyperlink"/>
+                <w:rStyle w:val="Hipercze"/>
                 <w:noProof/>
               </w:rPr>
               <w:t>3.</w:t>
@@ -436,7 +459,7 @@
             </w:r>
             <w:r>
               <w:rPr>
-                <w:rStyle w:val="Hyperlink"/>
+                <w:rStyle w:val="Hipercze"/>
                 <w:noProof/>
               </w:rPr>
               <w:t>Pakiet instalacyjny</w:t>
@@ -493,7 +516,7 @@
         </w:p>
         <w:p>
           <w:pPr>
-            <w:pStyle w:val="Verzeichnis1"/>
+            <w:pStyle w:val="Spistreci1"/>
             <w:tabs>
               <w:tab w:val="left" w:pos="440"/>
               <w:tab w:val="right" w:leader="dot" w:pos="9062"/>
@@ -507,7 +530,7 @@
           <w:hyperlink w:anchor="_Toc500540638" w:history="1">
             <w:r>
               <w:rPr>
-                <w:rStyle w:val="Hyperlink"/>
+                <w:rStyle w:val="Hipercze"/>
                 <w:noProof/>
               </w:rPr>
               <w:t>4.</w:t>
@@ -522,7 +545,7 @@
             </w:r>
             <w:r>
               <w:rPr>
-                <w:rStyle w:val="Hyperlink"/>
+                <w:rStyle w:val="Hipercze"/>
                 <w:noProof/>
               </w:rPr>
               <w:t>Pakiet poprawkowy</w:t>
@@ -579,7 +602,7 @@
         </w:p>
         <w:p>
           <w:pPr>
-            <w:pStyle w:val="Verzeichnis1"/>
+            <w:pStyle w:val="Spistreci1"/>
             <w:tabs>
               <w:tab w:val="left" w:pos="440"/>
               <w:tab w:val="right" w:leader="dot" w:pos="9062"/>
@@ -593,7 +616,7 @@
           <w:hyperlink w:anchor="_Toc500540639" w:history="1">
             <w:r>
               <w:rPr>
-                <w:rStyle w:val="Hyperlink"/>
+                <w:rStyle w:val="Hipercze"/>
                 <w:noProof/>
               </w:rPr>
               <w:t>5.</w:t>
@@ -608,10 +631,17 @@
             </w:r>
             <w:r>
               <w:rPr>
-                <w:rStyle w:val="Hyperlink"/>
+                <w:rStyle w:val="Hipercze"/>
                 <w:noProof/>
               </w:rPr>
-              <w:t>Plan wdrozenia</w:t>
+              <w:t>Plan wdroż</w:t>
+            </w:r>
+            <w:r>
+              <w:rPr>
+                <w:rStyle w:val="Hipercze"/>
+                <w:noProof/>
+              </w:rPr>
+              <w:t>enia</w:t>
             </w:r>
             <w:r>
               <w:rPr>
@@ -665,7 +695,7 @@
         </w:p>
         <w:p>
           <w:pPr>
-            <w:pStyle w:val="Verzeichnis1"/>
+            <w:pStyle w:val="Spistreci1"/>
             <w:tabs>
               <w:tab w:val="left" w:pos="440"/>
               <w:tab w:val="right" w:leader="dot" w:pos="9062"/>
@@ -679,7 +709,7 @@
           <w:hyperlink w:anchor="_Toc500540640" w:history="1">
             <w:r>
               <w:rPr>
-                <w:rStyle w:val="Hyperlink"/>
+                <w:rStyle w:val="Hipercze"/>
                 <w:noProof/>
               </w:rPr>
               <w:t>6.</w:t>
@@ -694,7 +724,7 @@
             </w:r>
             <w:r>
               <w:rPr>
-                <w:rStyle w:val="Hyperlink"/>
+                <w:rStyle w:val="Hipercze"/>
                 <w:noProof/>
               </w:rPr>
               <w:t>Plan rozwoju</w:t>
@@ -751,7 +781,7 @@
         </w:p>
         <w:p>
           <w:pPr>
-            <w:pStyle w:val="Verzeichnis1"/>
+            <w:pStyle w:val="Spistreci1"/>
             <w:tabs>
               <w:tab w:val="left" w:pos="440"/>
               <w:tab w:val="right" w:leader="dot" w:pos="9062"/>
@@ -765,7 +795,7 @@
           <w:hyperlink w:anchor="_Toc500540641" w:history="1">
             <w:r>
               <w:rPr>
-                <w:rStyle w:val="Hyperlink"/>
+                <w:rStyle w:val="Hipercze"/>
                 <w:noProof/>
               </w:rPr>
               <w:t>7.</w:t>
@@ -780,7 +810,7 @@
             </w:r>
             <w:r>
               <w:rPr>
-                <w:rStyle w:val="Hyperlink"/>
+                <w:rStyle w:val="Hipercze"/>
                 <w:noProof/>
               </w:rPr>
               <w:t>Roadmap</w:t>
@@ -837,7 +867,7 @@
         </w:p>
         <w:p>
           <w:pPr>
-            <w:pStyle w:val="Verzeichnis1"/>
+            <w:pStyle w:val="Spistreci1"/>
             <w:tabs>
               <w:tab w:val="left" w:pos="440"/>
               <w:tab w:val="right" w:leader="dot" w:pos="9062"/>
@@ -851,7 +881,7 @@
           <w:hyperlink w:anchor="_Toc500540642" w:history="1">
             <w:r>
               <w:rPr>
-                <w:rStyle w:val="Hyperlink"/>
+                <w:rStyle w:val="Hipercze"/>
                 <w:noProof/>
               </w:rPr>
               <w:t>8.</w:t>
@@ -866,7 +896,7 @@
             </w:r>
             <w:r>
               <w:rPr>
-                <w:rStyle w:val="Hyperlink"/>
+                <w:rStyle w:val="Hipercze"/>
                 <w:noProof/>
               </w:rPr>
               <w:t>Podsumowanie i dane finansowe</w:t>
@@ -1037,7 +1067,7 @@
     </w:p>
     <w:p>
       <w:pPr>
-        <w:pStyle w:val="berschrift1"/>
+        <w:pStyle w:val="Nagwek1"/>
         <w:numPr>
           <w:ilvl w:val="0"/>
           <w:numId w:val="1"/>
@@ -1062,7 +1092,31 @@
         <w:jc w:val="both"/>
       </w:pPr>
       <w:r>
-        <w:t>Dokument ten zawieta podsumowanie prac zwiazanych z wytworzeniem, instalacja, wdrozeniem i rozwojem produktu eAD.</w:t>
+        <w:t>Dokument zawie</w:t>
+      </w:r>
+      <w:r>
+        <w:t>r</w:t>
+      </w:r>
+      <w:r>
+        <w:t>a podsumowanie prac zwi</w:t>
+      </w:r>
+      <w:r>
+        <w:t>ą</w:t>
+      </w:r>
+      <w:r>
+        <w:t>zanych z wytworzeniem, instalacj</w:t>
+      </w:r>
+      <w:r>
+        <w:t>ą</w:t>
+      </w:r>
+      <w:r>
+        <w:t>, wdro</w:t>
+      </w:r>
+      <w:r>
+        <w:t>ż</w:t>
+      </w:r>
+      <w:r>
+        <w:t>eniem i rozwojem produktu eAD.</w:t>
       </w:r>
       <w:r>
         <w:t xml:space="preserve"> W kolejnych paragrafach opisany zostanie:</w:t>
@@ -1070,7 +1124,7 @@
     </w:p>
     <w:p>
       <w:pPr>
-        <w:pStyle w:val="Listenabsatz"/>
+        <w:pStyle w:val="Akapitzlist"/>
         <w:numPr>
           <w:ilvl w:val="0"/>
           <w:numId w:val="2"/>
@@ -1083,7 +1137,7 @@
     </w:p>
     <w:p>
       <w:pPr>
-        <w:pStyle w:val="Listenabsatz"/>
+        <w:pStyle w:val="Akapitzlist"/>
         <w:numPr>
           <w:ilvl w:val="0"/>
           <w:numId w:val="2"/>
@@ -1091,12 +1145,12 @@
         <w:jc w:val="both"/>
       </w:pPr>
       <w:r>
-        <w:t>plan wdrozenia pakietow poprawkowych zawierajacych uwagi od uzytkownikow</w:t>
-      </w:r>
-    </w:p>
-    <w:p>
-      <w:pPr>
-        <w:pStyle w:val="Listenabsatz"/>
+        <w:t>plan wdrożenia pakietów poprawkowych zawierających uwagi użytkownika</w:t>
+      </w:r>
+    </w:p>
+    <w:p>
+      <w:pPr>
+        <w:pStyle w:val="Akapitzlist"/>
         <w:numPr>
           <w:ilvl w:val="0"/>
           <w:numId w:val="2"/>
@@ -1104,12 +1158,18 @@
         <w:jc w:val="both"/>
       </w:pPr>
       <w:r>
-        <w:t>plan rozwoju oprogramowania i potencjalnych nowych funkcjonalnosci</w:t>
-      </w:r>
-    </w:p>
-    <w:p>
-      <w:pPr>
-        <w:pStyle w:val="Listenabsatz"/>
+        <w:t>plan rozwoju oprogramowania i pot</w:t>
+      </w:r>
+      <w:r>
+        <w:t>encjalnych nowych funkcjonalnoś</w:t>
+      </w:r>
+      <w:r>
+        <w:t>ci</w:t>
+      </w:r>
+    </w:p>
+    <w:p>
+      <w:pPr>
+        <w:pStyle w:val="Akapitzlist"/>
         <w:numPr>
           <w:ilvl w:val="0"/>
           <w:numId w:val="2"/>
@@ -1122,7 +1182,7 @@
     </w:p>
     <w:p>
       <w:pPr>
-        <w:pStyle w:val="Listenabsatz"/>
+        <w:pStyle w:val="Akapitzlist"/>
         <w:numPr>
           <w:ilvl w:val="0"/>
           <w:numId w:val="2"/>
@@ -1130,12 +1190,18 @@
         <w:jc w:val="both"/>
       </w:pPr>
       <w:r>
-        <w:t>Wnioski i podsumowania oraz oferta wsparcia i rozwoju systemu</w:t>
-      </w:r>
-    </w:p>
-    <w:p>
-      <w:pPr>
-        <w:pStyle w:val="berschrift1"/>
+        <w:t>Wnioski</w:t>
+      </w:r>
+      <w:r>
+        <w:t>,</w:t>
+      </w:r>
+      <w:r>
+        <w:t xml:space="preserve">  podsumowania oraz oferta wsparcia i rozwoju systemu</w:t>
+      </w:r>
+    </w:p>
+    <w:p>
+      <w:pPr>
+        <w:pStyle w:val="Nagwek1"/>
         <w:numPr>
           <w:ilvl w:val="0"/>
           <w:numId w:val="1"/>
@@ -1150,7 +1216,13 @@
         <w:rPr>
           <w:rFonts w:asciiTheme="minorHAnsi" w:hAnsiTheme="minorHAnsi"/>
         </w:rPr>
-        <w:t>Wstep</w:t>
+        <w:t>Wstę</w:t>
+      </w:r>
+      <w:r>
+        <w:rPr>
+          <w:rFonts w:asciiTheme="minorHAnsi" w:hAnsiTheme="minorHAnsi"/>
+        </w:rPr>
+        <w:t>p</w:t>
       </w:r>
       <w:bookmarkEnd w:id="2"/>
     </w:p>
@@ -1160,7 +1232,91 @@
         <w:jc w:val="both"/>
       </w:pPr>
       <w:r>
-        <w:t>System eAd jest zintegrowanym systemem w ramach platformy obslugi plac i obiegu dokumentow firmy Agropin. Jego rozproszona architektura pozwala na jego samotne dzialanie jako systemu do obslugi elektronicznego obiegu dokumentow, lub w polaczeniu z systemem kadrowo-placowym. System ten jest rozszerzalny, dzieku czemu moze zostac powiekszony i stanowic kompleksowe rozwiazanie ERP w ramach obslugi przedsiebiorstwa.</w:t>
+        <w:t xml:space="preserve">System </w:t>
+      </w:r>
+      <w:proofErr w:type="spellStart"/>
+      <w:r>
+        <w:t>eAD</w:t>
+      </w:r>
+      <w:proofErr w:type="spellEnd"/>
+      <w:r>
+        <w:t xml:space="preserve"> jest zintegrowanym </w:t>
+      </w:r>
+      <w:r>
+        <w:t>systemem w ramach platformy obsługi płac i obiegu dokumentó</w:t>
+      </w:r>
+      <w:r>
+        <w:t xml:space="preserve">w </w:t>
+      </w:r>
+      <w:r>
+        <w:t xml:space="preserve">autorstwa </w:t>
+      </w:r>
+      <w:r>
+        <w:t xml:space="preserve">firmy </w:t>
+      </w:r>
+      <w:proofErr w:type="spellStart"/>
+      <w:r>
+        <w:t>Agropin</w:t>
+      </w:r>
+      <w:proofErr w:type="spellEnd"/>
+      <w:r>
+        <w:t xml:space="preserve">. </w:t>
+      </w:r>
+      <w:r>
+        <w:t>R</w:t>
+      </w:r>
+      <w:r>
+        <w:t xml:space="preserve">ozproszona architektura pozwala </w:t>
+      </w:r>
+      <w:r>
+        <w:t xml:space="preserve">na </w:t>
+      </w:r>
+      <w:r>
+        <w:t>autonomiczne działanie jako systemu do obsł</w:t>
+      </w:r>
+      <w:r>
+        <w:t xml:space="preserve">ugi </w:t>
+      </w:r>
+      <w:r>
+        <w:t>elektronicznego obiegu dokumentó</w:t>
+      </w:r>
+      <w:r>
+        <w:t>w</w:t>
+      </w:r>
+      <w:r>
+        <w:t xml:space="preserve"> lub w połą</w:t>
+      </w:r>
+      <w:r>
+        <w:t>czeniu z systemem kadrowo-p</w:t>
+      </w:r>
+      <w:r>
+        <w:t>ł</w:t>
+      </w:r>
+      <w:r>
+        <w:t>acowym</w:t>
+      </w:r>
+      <w:r>
+        <w:t xml:space="preserve"> </w:t>
+      </w:r>
+      <w:proofErr w:type="spellStart"/>
+      <w:r>
+        <w:t>Agropin</w:t>
+      </w:r>
+      <w:proofErr w:type="spellEnd"/>
+      <w:r>
+        <w:t xml:space="preserve">. System </w:t>
+      </w:r>
+      <w:r>
+        <w:t xml:space="preserve"> jest rozszerzalny, dzięki czemu może być rozszerzany i stanowić kompleksowe rozwią</w:t>
+      </w:r>
+      <w:r>
+        <w:t>zanie ER</w:t>
+      </w:r>
+      <w:r>
+        <w:t>P w ramach obsługi przedsię</w:t>
+      </w:r>
+      <w:r>
+        <w:t>biorstwa.</w:t>
       </w:r>
     </w:p>
     <w:p>
@@ -1169,10 +1325,27 @@
         <w:jc w:val="both"/>
       </w:pPr>
       <w:r>
-        <w:t>System jest aplikacja internetowa (Web Application) dzieki czemu dostep do niej jest mozliwy za pomoca przeg</w:t>
-      </w:r>
-      <w:r>
-        <w:t xml:space="preserve">ladarki internetowej. Wspiera on rowniez urzadzenia mobilne </w:t>
+        <w:t xml:space="preserve">System jest aplikacją internetową (Web </w:t>
+      </w:r>
+      <w:proofErr w:type="spellStart"/>
+      <w:r>
+        <w:t>Application</w:t>
+      </w:r>
+      <w:proofErr w:type="spellEnd"/>
+      <w:r>
+        <w:t>) dzięki czemu dostęp do niej jest moż</w:t>
+      </w:r>
+      <w:r>
+        <w:t>liwy za pomoca przeg</w:t>
+      </w:r>
+      <w:r>
+        <w:t>lad</w:t>
+      </w:r>
+      <w:r>
+        <w:t>arki internetowej. Wspiera on również urzą</w:t>
+      </w:r>
+      <w:r>
+        <w:t xml:space="preserve">dzenia mobilne </w:t>
       </w:r>
       <w:r>
         <w:t xml:space="preserve">i stacjonarne. </w:t>
@@ -1184,22 +1357,98 @@
         <w:jc w:val="both"/>
       </w:pPr>
       <w:r>
-        <w:t>Zostal on stworzony przy wykorzystaniu tzw. Metodyk zwinnych (Agile) wytwarzania oprogramowania, ktorych glowna zaleta jest jego rozszerzalnosc i szybka mozliwosc adaptacji i poprawania bledow wskazanych przez uzytkownika. W tym celz wdrozenie systemu opiera sie na tzw. Pakietach, dostarczanych w ustalonych odstepach czasu (Continous delivery).</w:t>
+        <w:t>System został</w:t>
+      </w:r>
+      <w:r>
+        <w:t xml:space="preserve"> </w:t>
+      </w:r>
+      <w:r>
+        <w:t>zbudowany</w:t>
+      </w:r>
+      <w:r>
+        <w:t xml:space="preserve"> przy wykorzystaniu tzw. Metodyk zwinnych (Agile)</w:t>
+      </w:r>
+      <w:r>
+        <w:t>,</w:t>
+      </w:r>
+      <w:r>
+        <w:t xml:space="preserve"> wytwarz</w:t>
+      </w:r>
+      <w:r>
+        <w:t>ania oprogramowania, któ</w:t>
+      </w:r>
+      <w:r>
+        <w:t>rych główną zaletą jest jego rozszerzalność, szybka możliwość</w:t>
+      </w:r>
+      <w:r>
+        <w:t xml:space="preserve"> adaptacji i popraw</w:t>
+      </w:r>
+      <w:r>
+        <w:t>iania błędów wskazanych przez użytkownika. W związku z tym wdroż</w:t>
+      </w:r>
+      <w:r>
+        <w:t>enie systemu opiera sie na tzw. Pakietach, dostarcza</w:t>
+      </w:r>
+      <w:r>
+        <w:t>nych w ustalonych odstę</w:t>
+      </w:r>
+      <w:r>
+        <w:t>pach czasu (</w:t>
+      </w:r>
+      <w:proofErr w:type="spellStart"/>
+      <w:r>
+        <w:t>Continous</w:t>
+      </w:r>
+      <w:proofErr w:type="spellEnd"/>
+      <w:r>
+        <w:t xml:space="preserve"> </w:t>
+      </w:r>
+      <w:proofErr w:type="spellStart"/>
+      <w:r>
+        <w:t>delivery</w:t>
+      </w:r>
+      <w:proofErr w:type="spellEnd"/>
+      <w:r>
+        <w:t>).</w:t>
       </w:r>
       <w:r>
         <w:t xml:space="preserve"> System zostaje dostarczony </w:t>
       </w:r>
       <w:r>
-        <w:t xml:space="preserve">w wersji instalacyjnej, wspierajacej podstawowe funkcjonalnosci systemu, wystarczajace do zapewnienia jego spojnego i efektywnego dzialania. </w:t>
-      </w:r>
-      <w:r>
-        <w:t xml:space="preserve">Nastepnie, w rownych odstepach czasu dodane zostaja </w:t>
-      </w:r>
-      <w:r>
-        <w:t xml:space="preserve">poprawki (i ewentualnie nowe funkcjonalnosci) </w:t>
-      </w:r>
-      <w:r>
-        <w:t xml:space="preserve">za pomoca tzw. </w:t>
+        <w:t>w</w:t>
+      </w:r>
+      <w:r>
+        <w:t xml:space="preserve"> wersji instalacyjnej, wspierającej podstawowe funkcjonalności systemu, wystarczające do zapewnienia jego spójnego i efektywnego dział</w:t>
+      </w:r>
+      <w:r>
+        <w:t xml:space="preserve">ania. </w:t>
+      </w:r>
+      <w:r>
+        <w:t>Następnie, w równych odstę</w:t>
+      </w:r>
+      <w:r>
+        <w:t>pach c</w:t>
+      </w:r>
+      <w:r>
+        <w:t>zasu dodane zostają</w:t>
+      </w:r>
+      <w:r>
+        <w:t xml:space="preserve"> </w:t>
+      </w:r>
+      <w:r>
+        <w:t>poprawki (</w:t>
+      </w:r>
+      <w:r>
+        <w:t>i ewentualnie nowe funkcjonalnoś</w:t>
+      </w:r>
+      <w:r>
+        <w:t xml:space="preserve">ci) </w:t>
+      </w:r>
+      <w:r>
+        <w:t>za pomocą</w:t>
+      </w:r>
+      <w:r>
+        <w:t xml:space="preserve"> tzw. </w:t>
       </w:r>
       <w:r>
         <w:t>P</w:t>
@@ -1208,7 +1457,10 @@
         <w:t>a</w:t>
       </w:r>
       <w:r>
-        <w:t>kietow poprawkowych.</w:t>
+        <w:t>kietó</w:t>
+      </w:r>
+      <w:r>
+        <w:t>w poprawkowych.</w:t>
       </w:r>
     </w:p>
     <w:p>
@@ -1217,7 +1469,76 @@
         <w:jc w:val="both"/>
       </w:pPr>
       <w:r>
-        <w:t>Z racji na poziom trudnosci problemu i jego wymagania, kazde wdrozenie nowej spolki niesie za soba mozliwosc napotkania nowych bledow. Dlatego w ramach wdrozenia, po kazdym imporcie nowej spolki nastepuje tzw. Czas „zbierania danych o bledach i poprawkach”. Jest to czas dla uzytkownikow, aby manualnie, w ramach swojej codziennej pracy dostarczyli informacji zwrotnej o stanie systemu, bledach i poprawkach.</w:t>
+        <w:t>Z racji na poziom złożoności</w:t>
+      </w:r>
+      <w:r>
+        <w:t xml:space="preserve"> </w:t>
+      </w:r>
+      <w:r>
+        <w:t>procesu skanowania, każde wdrożenie nowej spółki niesie za sobą możliwość napotkania nowych błędó</w:t>
+      </w:r>
+      <w:r>
+        <w:t xml:space="preserve">w. Dlatego w ramach </w:t>
+      </w:r>
+      <w:r>
+        <w:t>wdroż</w:t>
+      </w:r>
+      <w:r>
+        <w:t>eni</w:t>
+      </w:r>
+      <w:r>
+        <w:t>a, po każ</w:t>
+      </w:r>
+      <w:r>
+        <w:t>dym imporcie nowej spół</w:t>
+      </w:r>
+      <w:r>
+        <w:t>ki nastę</w:t>
+      </w:r>
+      <w:r>
+        <w:t>puje tzw. „</w:t>
+      </w:r>
+      <w:r>
+        <w:t>c</w:t>
+      </w:r>
+      <w:r>
+        <w:t xml:space="preserve">zas </w:t>
+      </w:r>
+      <w:r>
+        <w:t>zbierania informacji o błę</w:t>
+      </w:r>
+      <w:r>
+        <w:t xml:space="preserve">dach i </w:t>
+      </w:r>
+      <w:r>
+        <w:t>koniecznych modyfikacjach”. Jest to czas dla uż</w:t>
+      </w:r>
+      <w:r>
+        <w:t>ytkownik</w:t>
+      </w:r>
+      <w:r>
+        <w:t>ó</w:t>
+      </w:r>
+      <w:r>
+        <w:t>w, aby manualnie, w ramach swojej codziennej pracy dostarczyli informacj</w:t>
+      </w:r>
+      <w:r>
+        <w:t>i zwrotnej o stanie systemu, błę</w:t>
+      </w:r>
+      <w:r>
+        <w:t xml:space="preserve">dach i </w:t>
+      </w:r>
+      <w:r>
+        <w:t xml:space="preserve">koniecznych </w:t>
+      </w:r>
+      <w:r>
+        <w:t>poprawkach</w:t>
+      </w:r>
+      <w:r>
+        <w:t xml:space="preserve"> usprawniających działanie systemu</w:t>
+      </w:r>
+      <w:r>
+        <w:t>.</w:t>
       </w:r>
     </w:p>
     <w:p>
@@ -1226,7 +1547,67 @@
         <w:jc w:val="both"/>
       </w:pPr>
       <w:r>
-        <w:t>Po otrzymaniu informacji zwrotnej poprawki zostana poddane ocenia i szacowaniu ich czasochlonnosci. Nastepnie, w ramach nastepneku pakietu poprawkowego, zostaja one naprawione.</w:t>
+        <w:t>Po otrzymaniu informacji zwrotnej</w:t>
+      </w:r>
+      <w:r>
+        <w:t>,</w:t>
+      </w:r>
+      <w:r>
+        <w:t xml:space="preserve"> </w:t>
+      </w:r>
+      <w:r>
+        <w:t>modyfikacje</w:t>
+      </w:r>
+      <w:r>
+        <w:t xml:space="preserve"> zostan</w:t>
+      </w:r>
+      <w:r>
+        <w:t>ą</w:t>
+      </w:r>
+      <w:r>
+        <w:t xml:space="preserve"> poddane oceni</w:t>
+      </w:r>
+      <w:r>
+        <w:t>e</w:t>
+      </w:r>
+      <w:r>
+        <w:t xml:space="preserve"> i </w:t>
+      </w:r>
+      <w:r>
+        <w:t>o</w:t>
+      </w:r>
+      <w:r>
+        <w:t>szacowaniu ich czasoch</w:t>
+      </w:r>
+      <w:r>
+        <w:t>ł</w:t>
+      </w:r>
+      <w:r>
+        <w:t>onno</w:t>
+      </w:r>
+      <w:r>
+        <w:t>ś</w:t>
+      </w:r>
+      <w:r>
+        <w:t>c</w:t>
+      </w:r>
+      <w:r>
+        <w:t>i. Następnie, w ramach kolejnego</w:t>
+      </w:r>
+      <w:r>
+        <w:t xml:space="preserve"> pakietu poprawkowego, zostaj</w:t>
+      </w:r>
+      <w:r>
+        <w:t>ą</w:t>
+      </w:r>
+      <w:r>
+        <w:t xml:space="preserve"> one </w:t>
+      </w:r>
+      <w:r>
+        <w:t>zaimplementowane w systemie</w:t>
+      </w:r>
+      <w:r>
+        <w:t>.</w:t>
       </w:r>
     </w:p>
     <w:p>
@@ -1243,7 +1624,7 @@
     </w:p>
     <w:p>
       <w:pPr>
-        <w:pStyle w:val="berschrift1"/>
+        <w:pStyle w:val="Nagwek1"/>
         <w:numPr>
           <w:ilvl w:val="0"/>
           <w:numId w:val="1"/>
@@ -1269,7 +1650,10 @@
         <w:jc w:val="both"/>
       </w:pPr>
       <w:r>
-        <w:t xml:space="preserve">Pierwsza wersja systemu zostala oznaczona numerem wersji </w:t>
+        <w:t>Pierwsza wersja systemu został</w:t>
+      </w:r>
+      <w:r>
+        <w:t xml:space="preserve">a oznaczona numerem wersji </w:t>
       </w:r>
       <w:r>
         <w:rPr>
@@ -1278,7 +1662,73 @@
         <w:t>1.2</w:t>
       </w:r>
       <w:r>
-        <w:t xml:space="preserve"> . Wersja ta zostala nastepnie zainstalowana na serwerach i dostarczyla niezbednych informacji o potencjalnych bledach wystepujacych juz w srodowisku produkcyjnym. Bledy te zostaly przez nas zebrane i zostana naprawione w pakiecie instalacyjnym opatrzonym numerem wersji </w:t>
+        <w:t xml:space="preserve"> . Wersja ta zosta</w:t>
+      </w:r>
+      <w:r>
+        <w:t>ł</w:t>
+      </w:r>
+      <w:r>
+        <w:t>a nast</w:t>
+      </w:r>
+      <w:r>
+        <w:t>ę</w:t>
+      </w:r>
+      <w:r>
+        <w:t>pnie zainstalowana na serwerach i dostarczy</w:t>
+      </w:r>
+      <w:r>
+        <w:t>ł</w:t>
+      </w:r>
+      <w:r>
+        <w:t>a niezb</w:t>
+      </w:r>
+      <w:r>
+        <w:t>ę</w:t>
+      </w:r>
+      <w:r>
+        <w:t>dnych informacji o potencjalnych b</w:t>
+      </w:r>
+      <w:r>
+        <w:t>łę</w:t>
+      </w:r>
+      <w:r>
+        <w:t>dach wyst</w:t>
+      </w:r>
+      <w:r>
+        <w:t>ę</w:t>
+      </w:r>
+      <w:r>
+        <w:t>puj</w:t>
+      </w:r>
+      <w:r>
+        <w:t>ą</w:t>
+      </w:r>
+      <w:r>
+        <w:t xml:space="preserve">cych w </w:t>
+      </w:r>
+      <w:r>
+        <w:t>ś</w:t>
+      </w:r>
+      <w:r>
+        <w:t>rodowisku produkcyjnym. B</w:t>
+      </w:r>
+      <w:r>
+        <w:t>łę</w:t>
+      </w:r>
+      <w:r>
+        <w:t>dy te zo</w:t>
+      </w:r>
+      <w:r>
+        <w:t>staly przez nas zebrane,  zostały</w:t>
+      </w:r>
+      <w:r>
+        <w:t xml:space="preserve"> naprawione </w:t>
+      </w:r>
+      <w:r>
+        <w:t xml:space="preserve">i zaimplementowane </w:t>
+      </w:r>
+      <w:r>
+        <w:t xml:space="preserve">w pakiecie instalacyjnym opatrzonym numerem wersji </w:t>
       </w:r>
       <w:r>
         <w:rPr>
@@ -1287,7 +1737,49 @@
         <w:t xml:space="preserve">1.2.5. </w:t>
       </w:r>
       <w:r>
-        <w:t>Wersja ta jest wersja obowiazujaca na czas wdrozenia pierwszej spolki w dniach 19-20 grudnia 2017.</w:t>
+        <w:t>Wersja ta jest wersj</w:t>
+      </w:r>
+      <w:r>
+        <w:t>ą</w:t>
+      </w:r>
+      <w:r>
+        <w:t xml:space="preserve"> obowi</w:t>
+      </w:r>
+      <w:r>
+        <w:t>ą</w:t>
+      </w:r>
+      <w:r>
+        <w:t>zuj</w:t>
+      </w:r>
+      <w:r>
+        <w:t>ą</w:t>
+      </w:r>
+      <w:r>
+        <w:t>c</w:t>
+      </w:r>
+      <w:r>
+        <w:t>ą</w:t>
+      </w:r>
+      <w:r>
+        <w:t xml:space="preserve"> </w:t>
+      </w:r>
+      <w:r>
+        <w:t>w dniu</w:t>
+      </w:r>
+      <w:r>
+        <w:t xml:space="preserve"> wdro</w:t>
+      </w:r>
+      <w:r>
+        <w:t>ż</w:t>
+      </w:r>
+      <w:r>
+        <w:t>enia pierwszej sp</w:t>
+      </w:r>
+      <w:r>
+        <w:t>ółki,</w:t>
+      </w:r>
+      <w:r>
+        <w:t xml:space="preserve"> w dniach 19-20 grudnia 2017.</w:t>
       </w:r>
     </w:p>
     <w:p>
@@ -1299,24 +1791,92 @@
         <w:tab/>
       </w:r>
       <w:r>
-        <w:t>Pakiet instalacyjny uznany jest przez nas jako produkt finalny, wymagajacy 2 pakietow poprawkowych w ramach zamowionego systemu. Pakiety te zostana opatrzone odpowiednio numerami wersji 1.3 i 1.4.</w:t>
-      </w:r>
-      <w:r>
-        <w:t xml:space="preserve"> Od numeru wersji 1.4 rozpoczyna sie okres wsparcia systemu</w:t>
-      </w:r>
-      <w:r>
-        <w:t xml:space="preserve"> i poprawy nowych bledow wskazanych przez uzytkownika</w:t>
-      </w:r>
-      <w:r>
-        <w:t>. Klient posiada wiec teraz mozliwosc zglaszania jak najwiekszej ilosci bledow i poprawek w celu podniesienia jakosci oprogramowania.</w:t>
-      </w:r>
-      <w:r>
-        <w:t xml:space="preserve"> Podnoszenie jakosci oprogramowania w ten sposob jest obecnie standardem i znacznie wplywa na jakosc dostarczonego produktu. Jest to mozliwe dzieki wykorzystaniu zwinnych metodyk wytwarzania oprogramowania.</w:t>
-      </w:r>
-    </w:p>
-    <w:p>
-      <w:pPr>
-        <w:pStyle w:val="berschrift1"/>
+        <w:t>Pakiet instalacyjny uznany jest przez na</w:t>
+      </w:r>
+      <w:r>
+        <w:t>s jako produkt finalny, wymagają</w:t>
+      </w:r>
+      <w:r>
+        <w:t xml:space="preserve">cy </w:t>
+      </w:r>
+      <w:r>
+        <w:t>dwóch pakietó</w:t>
+      </w:r>
+      <w:r>
+        <w:t>w poprawkowych w ramach zam</w:t>
+      </w:r>
+      <w:r>
+        <w:t>ó</w:t>
+      </w:r>
+      <w:r>
+        <w:t>wionego systemu. Pakiety te zostan</w:t>
+      </w:r>
+      <w:r>
+        <w:t>ą</w:t>
+      </w:r>
+      <w:r>
+        <w:t xml:space="preserve"> opatrzone odpowiednio numerami wersji 1.3 i 1.4.</w:t>
+      </w:r>
+      <w:r>
+        <w:t xml:space="preserve"> Od numeru wersji 1.4 rozpoczyna sie okres wsparcia </w:t>
+      </w:r>
+      <w:r>
+        <w:t>(</w:t>
+      </w:r>
+      <w:proofErr w:type="spellStart"/>
+      <w:r>
+        <w:t>support</w:t>
+      </w:r>
+      <w:proofErr w:type="spellEnd"/>
+      <w:r>
+        <w:t xml:space="preserve">) </w:t>
+      </w:r>
+      <w:r>
+        <w:t>systemu</w:t>
+      </w:r>
+      <w:r>
+        <w:t xml:space="preserve">. </w:t>
+      </w:r>
+      <w:r>
+        <w:t>Podnoszenie jakoś</w:t>
+      </w:r>
+      <w:r>
+        <w:t xml:space="preserve">ci oprogramowania w </w:t>
+      </w:r>
+      <w:r>
+        <w:t>ramach wsparcia,</w:t>
+      </w:r>
+      <w:r>
+        <w:t xml:space="preserve"> jest o</w:t>
+      </w:r>
+      <w:r>
+        <w:t>becnie standardem i znacznie wpł</w:t>
+      </w:r>
+      <w:r>
+        <w:t>ywa na jako</w:t>
+      </w:r>
+      <w:r>
+        <w:t>ść</w:t>
+      </w:r>
+      <w:r>
+        <w:t xml:space="preserve"> dostarczonego produktu. Jest to mo</w:t>
+      </w:r>
+      <w:r>
+        <w:t>ż</w:t>
+      </w:r>
+      <w:r>
+        <w:t>liwe dzi</w:t>
+      </w:r>
+      <w:r>
+        <w:t>ę</w:t>
+      </w:r>
+      <w:r>
+        <w:t>ki wykorzystaniu zwinnych metodyk wytwarzania oprogramowania.</w:t>
+      </w:r>
+    </w:p>
+    <w:p>
+      <w:pPr>
+        <w:pStyle w:val="Nagwek1"/>
         <w:numPr>
           <w:ilvl w:val="0"/>
           <w:numId w:val="1"/>
@@ -1341,7 +1901,169 @@
         <w:jc w:val="both"/>
       </w:pPr>
       <w:r>
-        <w:t>Przez pakiet poprawkowy rozumiemy kazdorazowa instalace oprogramowania na serwerze opatrzona nowa wersja glowna. Przez wersje glowna rozumiemy pierwsze 2 cyfry wersji oprogramowania (X.Y). Jesli poprawka jest bardzo mala i nie wymaga podniesienia numeru wersji moze byc ona uznana za drobny pakiet poprawkowy ktory podnosi 3 cyfre wersji oprogramowania (1.3 na 1.3.1). Ma to na celu unikniecie skomplikowania numerow wersji i unikniecie ilosci wytwarzanej dokumentacji.</w:t>
+        <w:t>Przez</w:t>
+      </w:r>
+      <w:r>
+        <w:t xml:space="preserve"> pakiet poprawkowy rozumiemy każ</w:t>
+      </w:r>
+      <w:r>
+        <w:t>dorazow</w:t>
+      </w:r>
+      <w:r>
+        <w:t>ą</w:t>
+      </w:r>
+      <w:r>
+        <w:t xml:space="preserve"> instalac</w:t>
+      </w:r>
+      <w:r>
+        <w:t>ję</w:t>
+      </w:r>
+      <w:r>
+        <w:t xml:space="preserve"> oprogramowania na serwerze</w:t>
+      </w:r>
+      <w:r>
+        <w:t>,</w:t>
+      </w:r>
+      <w:r>
+        <w:t xml:space="preserve"> opatrzon</w:t>
+      </w:r>
+      <w:r>
+        <w:t>ą</w:t>
+      </w:r>
+      <w:r>
+        <w:t xml:space="preserve"> now</w:t>
+      </w:r>
+      <w:r>
+        <w:t>ą</w:t>
+      </w:r>
+      <w:r>
+        <w:t xml:space="preserve"> wersj</w:t>
+      </w:r>
+      <w:r>
+        <w:t>ą</w:t>
+      </w:r>
+      <w:r>
+        <w:t xml:space="preserve"> g</w:t>
+      </w:r>
+      <w:r>
+        <w:t>łó</w:t>
+      </w:r>
+      <w:r>
+        <w:t>wn</w:t>
+      </w:r>
+      <w:r>
+        <w:t>ą</w:t>
+      </w:r>
+      <w:r>
+        <w:t>. Przez wersj</w:t>
+      </w:r>
+      <w:r>
+        <w:t>ę</w:t>
+      </w:r>
+      <w:r>
+        <w:t xml:space="preserve"> g</w:t>
+      </w:r>
+      <w:r>
+        <w:t>łó</w:t>
+      </w:r>
+      <w:r>
+        <w:t>wn</w:t>
+      </w:r>
+      <w:r>
+        <w:t>ą</w:t>
+      </w:r>
+      <w:r>
+        <w:t xml:space="preserve"> rozumiemy pierwsze </w:t>
+      </w:r>
+      <w:r>
+        <w:t>dwie</w:t>
+      </w:r>
+      <w:r>
+        <w:t xml:space="preserve"> cyfry wersji oprogramowania (X.Y). Je</w:t>
+      </w:r>
+      <w:r>
+        <w:t>żeli</w:t>
+      </w:r>
+      <w:r>
+        <w:t xml:space="preserve"> poprawka jest </w:t>
+      </w:r>
+      <w:r>
+        <w:t>mało znacząca</w:t>
+      </w:r>
+      <w:r>
+        <w:t xml:space="preserve"> i nie wymaga podniesienia numeru wersji</w:t>
+      </w:r>
+      <w:r>
+        <w:t>,</w:t>
+      </w:r>
+      <w:r>
+        <w:t xml:space="preserve"> mo</w:t>
+      </w:r>
+      <w:r>
+        <w:t>ż</w:t>
+      </w:r>
+      <w:r>
+        <w:t>e by</w:t>
+      </w:r>
+      <w:r>
+        <w:t>ć</w:t>
+      </w:r>
+      <w:r>
+        <w:t xml:space="preserve"> ona uznana za drobny pakiet poprawkowy</w:t>
+      </w:r>
+      <w:r>
+        <w:t>,</w:t>
+      </w:r>
+      <w:r>
+        <w:t xml:space="preserve"> kt</w:t>
+      </w:r>
+      <w:r>
+        <w:t>ó</w:t>
+      </w:r>
+      <w:r>
+        <w:t xml:space="preserve">ry podnosi </w:t>
+      </w:r>
+      <w:r>
+        <w:t>trzecią</w:t>
+      </w:r>
+      <w:r>
+        <w:t xml:space="preserve"> cyfr</w:t>
+      </w:r>
+      <w:r>
+        <w:t>ę</w:t>
+      </w:r>
+      <w:r>
+        <w:t xml:space="preserve"> wersji oprogramowania (1.3 na 1.3.1). Ma to na celu unikni</w:t>
+      </w:r>
+      <w:r>
+        <w:t>ę</w:t>
+      </w:r>
+      <w:r>
+        <w:t xml:space="preserve">cie </w:t>
+      </w:r>
+      <w:r>
+        <w:t>komplikacji</w:t>
+      </w:r>
+      <w:r>
+        <w:t xml:space="preserve"> numer</w:t>
+      </w:r>
+      <w:r>
+        <w:t>ó</w:t>
+      </w:r>
+      <w:r>
+        <w:t>w wersji i unikni</w:t>
+      </w:r>
+      <w:r>
+        <w:t>ę</w:t>
+      </w:r>
+      <w:r>
+        <w:t>cie ilo</w:t>
+      </w:r>
+      <w:r>
+        <w:t>ś</w:t>
+      </w:r>
+      <w:r>
+        <w:t>ci wytwarzanej dokumentacji.</w:t>
       </w:r>
     </w:p>
     <w:p>
@@ -1350,7 +2072,37 @@
         <w:jc w:val="both"/>
       </w:pPr>
       <w:r>
-        <w:t>Pakiety poprawkowe rozumiane sa jako praca w okresie wsparcia oprogramowania. Pakiety poprawkowe zawierajace dodatkowa funkcjonalnosc musza byc osobno ustalone i wycenione.</w:t>
+        <w:t xml:space="preserve">Pakiety poprawkowe rozumiane sa jako praca w okresie wsparcia oprogramowania. Pakiety </w:t>
+      </w:r>
+      <w:r>
+        <w:t>poprawkowe zawierajace dodatkową funkcjonalność,</w:t>
+      </w:r>
+      <w:r>
+        <w:t xml:space="preserve"> musz</w:t>
+      </w:r>
+      <w:r>
+        <w:t>ą</w:t>
+      </w:r>
+      <w:r>
+        <w:t xml:space="preserve"> by</w:t>
+      </w:r>
+      <w:r>
+        <w:t>ć</w:t>
+      </w:r>
+      <w:r>
+        <w:t xml:space="preserve"> osobno ustal</w:t>
+      </w:r>
+      <w:r>
+        <w:t>a</w:t>
+      </w:r>
+      <w:r>
+        <w:t>ne i wyceni</w:t>
+      </w:r>
+      <w:r>
+        <w:t>a</w:t>
+      </w:r>
+      <w:r>
+        <w:t>ne.</w:t>
       </w:r>
     </w:p>
     <w:p>
@@ -1359,12 +2111,24 @@
         <w:jc w:val="both"/>
       </w:pPr>
       <w:r>
-        <w:t>Pakiety poprawkowe zaczynaja sie od wersji 1.4 oprogramowania (tj. Pierwszy pakiet poprawkowy oznaczony zostanie numerem wersji 1.5).</w:t>
-      </w:r>
-    </w:p>
-    <w:p>
-      <w:pPr>
-        <w:pStyle w:val="berschrift1"/>
+        <w:t>Pakiety poprawkowe zaczynaja sie od wersji 1.4 oprogramowania (t</w:t>
+      </w:r>
+      <w:r>
+        <w:t>zn</w:t>
+      </w:r>
+      <w:r>
+        <w:t xml:space="preserve">. </w:t>
+      </w:r>
+      <w:r>
+        <w:t>p</w:t>
+      </w:r>
+      <w:r>
+        <w:t>ierwszy pakiet poprawkowy oznaczony zostanie numerem wersji 1.5).</w:t>
+      </w:r>
+    </w:p>
+    <w:p>
+      <w:pPr>
+        <w:pStyle w:val="Nagwek1"/>
         <w:numPr>
           <w:ilvl w:val="0"/>
           <w:numId w:val="1"/>
@@ -1379,7 +2143,19 @@
         <w:rPr>
           <w:rFonts w:asciiTheme="minorHAnsi" w:hAnsiTheme="minorHAnsi"/>
         </w:rPr>
-        <w:t>Plan wdrozenia</w:t>
+        <w:t>Plan wdro</w:t>
+      </w:r>
+      <w:r>
+        <w:rPr>
+          <w:rFonts w:asciiTheme="minorHAnsi" w:hAnsiTheme="minorHAnsi"/>
+        </w:rPr>
+        <w:t>ż</w:t>
+      </w:r>
+      <w:r>
+        <w:rPr>
+          <w:rFonts w:asciiTheme="minorHAnsi" w:hAnsiTheme="minorHAnsi"/>
+        </w:rPr>
+        <w:t>enia</w:t>
       </w:r>
       <w:bookmarkEnd w:id="5"/>
       <w:r>
@@ -1395,16 +2171,185 @@
         <w:jc w:val="both"/>
       </w:pPr>
       <w:r>
-        <w:t xml:space="preserve">Sytem zostanie wdrozony w calosci przez firme Agropin. Szczegoly wdrozenia konkrentych spolek zawarte zostana w osobnym dokumencie. </w:t>
-      </w:r>
-      <w:r>
-        <w:t>Jako pierwsza spolka wybrana zostala spolka „Top Gen”</w:t>
+        <w:t>Sytem zostanie wdro</w:t>
+      </w:r>
+      <w:r>
+        <w:t>ż</w:t>
+      </w:r>
+      <w:r>
+        <w:t>ony w ca</w:t>
+      </w:r>
+      <w:r>
+        <w:t>ł</w:t>
+      </w:r>
+      <w:r>
+        <w:t>o</w:t>
+      </w:r>
+      <w:r>
+        <w:t>ś</w:t>
+      </w:r>
+      <w:r>
+        <w:t>ci przez firm</w:t>
+      </w:r>
+      <w:r>
+        <w:t xml:space="preserve">ę </w:t>
+      </w:r>
+      <w:proofErr w:type="spellStart"/>
+      <w:r>
+        <w:t>Agropin</w:t>
+      </w:r>
+      <w:proofErr w:type="spellEnd"/>
+      <w:r>
+        <w:t>. Szczegóły wdroż</w:t>
+      </w:r>
+      <w:r>
+        <w:t xml:space="preserve">enia </w:t>
+      </w:r>
+      <w:r>
+        <w:t>poszczególnych</w:t>
+      </w:r>
+      <w:r>
+        <w:t xml:space="preserve"> sp</w:t>
+      </w:r>
+      <w:r>
+        <w:t>ół</w:t>
+      </w:r>
+      <w:r>
+        <w:t>ek</w:t>
+      </w:r>
+      <w:r>
+        <w:t>,</w:t>
+      </w:r>
+      <w:r>
+        <w:t xml:space="preserve"> zawarte zostan</w:t>
+      </w:r>
+      <w:r>
+        <w:t>ą</w:t>
+      </w:r>
+      <w:r>
+        <w:t xml:space="preserve"> w osobnym dokumencie. </w:t>
+      </w:r>
+      <w:r>
+        <w:t>P</w:t>
+      </w:r>
+      <w:r>
+        <w:t>ierwsz</w:t>
+      </w:r>
+      <w:r>
+        <w:t>ą</w:t>
+      </w:r>
+      <w:r>
+        <w:t xml:space="preserve"> sp</w:t>
+      </w:r>
+      <w:r>
+        <w:t xml:space="preserve">ółką zasilającą zasoby systemu jest </w:t>
+      </w:r>
+      <w:r>
+        <w:t>sp</w:t>
+      </w:r>
+      <w:r>
+        <w:t>ół</w:t>
+      </w:r>
+      <w:r>
+        <w:t>ka „Top Gen”</w:t>
       </w:r>
       <w:r>
         <w:t>.</w:t>
       </w:r>
       <w:r>
-        <w:t xml:space="preserve"> Bedzie ona punktem odniesienia w celu testowania procedur wdrazania oraz usprawnienia calego procesu. Po kazdym wdrozeniu nastapi okres zglaszania bledow i poprawek do systemu, ktore zostana ocenione pod katem czasochlonnosci i priorytetu, oraz poprawione w ramach konkretnego pakietu poprawkowego.</w:t>
+        <w:t xml:space="preserve"> B</w:t>
+      </w:r>
+      <w:r>
+        <w:t>ę</w:t>
+      </w:r>
+      <w:r>
+        <w:t xml:space="preserve">dzie ona punktem odniesienia </w:t>
+      </w:r>
+      <w:r>
+        <w:t>mającym na celu</w:t>
+      </w:r>
+      <w:r>
+        <w:t xml:space="preserve"> </w:t>
+      </w:r>
+      <w:r>
+        <w:t>optymalizację</w:t>
+      </w:r>
+      <w:r>
+        <w:t xml:space="preserve"> procesu</w:t>
+      </w:r>
+      <w:r>
+        <w:t xml:space="preserve"> skanowania i zasilania systemu </w:t>
+      </w:r>
+      <w:proofErr w:type="spellStart"/>
+      <w:r>
+        <w:t>eAD</w:t>
+      </w:r>
+      <w:proofErr w:type="spellEnd"/>
+      <w:r>
+        <w:t>. Po każ</w:t>
+      </w:r>
+      <w:r>
+        <w:t xml:space="preserve">dym </w:t>
+      </w:r>
+      <w:r>
+        <w:t>zasileniu</w:t>
+      </w:r>
+      <w:r>
+        <w:t xml:space="preserve"> nast</w:t>
+      </w:r>
+      <w:r>
+        <w:t>ą</w:t>
+      </w:r>
+      <w:r>
+        <w:t>pi okres zg</w:t>
+      </w:r>
+      <w:r>
+        <w:t>ł</w:t>
+      </w:r>
+      <w:r>
+        <w:t xml:space="preserve">aszania </w:t>
+      </w:r>
+      <w:r>
+        <w:t>uwag do funkcjonowania</w:t>
+      </w:r>
+      <w:r>
+        <w:t xml:space="preserve"> systemu</w:t>
+      </w:r>
+      <w:r>
+        <w:t>.</w:t>
+      </w:r>
+      <w:r>
+        <w:t xml:space="preserve"> </w:t>
+      </w:r>
+      <w:r>
+        <w:t>Uwagi</w:t>
+      </w:r>
+      <w:r>
+        <w:t xml:space="preserve"> ocenione pod katem czasoch</w:t>
+      </w:r>
+      <w:r>
+        <w:t>ł</w:t>
+      </w:r>
+      <w:r>
+        <w:t>onno</w:t>
+      </w:r>
+      <w:r>
+        <w:t>ś</w:t>
+      </w:r>
+      <w:r>
+        <w:t>ci i priorytetu</w:t>
+      </w:r>
+      <w:r>
+        <w:t xml:space="preserve"> zostaną </w:t>
+      </w:r>
+      <w:r>
+        <w:t xml:space="preserve">poprawione w ramach </w:t>
+      </w:r>
+      <w:r>
+        <w:t>kolejnego</w:t>
+      </w:r>
+      <w:r>
+        <w:t xml:space="preserve"> pakietu poprawkowego.</w:t>
       </w:r>
     </w:p>
     <w:p>
@@ -1412,9 +2357,6 @@
         <w:ind w:firstLine="708"/>
         <w:jc w:val="both"/>
       </w:pPr>
-      <w:r>
-        <w:t>Planowane funkcjonalnosci i czas ich wdrozenia zostal zawarty w tabeli nr1.</w:t>
-      </w:r>
     </w:p>
     <w:p>
       <w:pPr>
@@ -1434,16 +2376,73 @@
         <w:jc w:val="both"/>
       </w:pPr>
     </w:p>
+    <w:p>
+      <w:pPr>
+        <w:ind w:firstLine="708"/>
+        <w:jc w:val="both"/>
+      </w:pPr>
+    </w:p>
+    <w:p>
+      <w:pPr>
+        <w:ind w:firstLine="708"/>
+        <w:jc w:val="both"/>
+      </w:pPr>
+    </w:p>
+    <w:p>
+      <w:pPr>
+        <w:ind w:firstLine="708"/>
+        <w:jc w:val="both"/>
+      </w:pPr>
+      <w:r>
+        <w:t>Planowane funkcjonalno</w:t>
+      </w:r>
+      <w:r>
+        <w:t>ś</w:t>
+      </w:r>
+      <w:r>
+        <w:t xml:space="preserve">ci i </w:t>
+      </w:r>
+      <w:r>
+        <w:t>termin</w:t>
+      </w:r>
+      <w:r>
+        <w:t xml:space="preserve"> wdro</w:t>
+      </w:r>
+      <w:r>
+        <w:t>ż</w:t>
+      </w:r>
+      <w:r>
+        <w:t xml:space="preserve">enia </w:t>
+      </w:r>
+      <w:r>
+        <w:t>przedstawia</w:t>
+      </w:r>
+      <w:r>
+        <w:t xml:space="preserve"> tabel</w:t>
+      </w:r>
+      <w:r>
+        <w:t>a</w:t>
+      </w:r>
+      <w:r>
+        <w:t xml:space="preserve"> nr1.</w:t>
+      </w:r>
+    </w:p>
+    <w:p>
+      <w:pPr>
+        <w:ind w:firstLine="708"/>
+        <w:jc w:val="both"/>
+      </w:pPr>
+    </w:p>
     <w:tbl>
       <w:tblPr>
-        <w:tblStyle w:val="Tabellenraster"/>
+        <w:tblStyle w:val="Tabela-Siatka"/>
         <w:tblW w:w="9298" w:type="dxa"/>
-        <w:tblLook w:val="04A0" w:firstRow="1" w:lastRow="0" w:firstColumn="1" w:lastColumn="0" w:noHBand="0" w:noVBand="1"/>
+        <w:tblLook w:val="04A0"/>
       </w:tblPr>
       <w:tblGrid>
         <w:gridCol w:w="2265"/>
-        <w:gridCol w:w="1416"/>
-        <w:gridCol w:w="4394"/>
+        <w:gridCol w:w="820"/>
+        <w:gridCol w:w="4990"/>
         <w:gridCol w:w="1223"/>
       </w:tblGrid>
       <w:tr>
@@ -1456,27 +2455,26 @@
               <w:jc w:val="both"/>
             </w:pPr>
             <w:r>
-              <w:lastRenderedPageBreak/>
-              <w:t>Nazwa funcjonalnosci</w:t>
+              <w:t>Funkcjonalność</w:t>
             </w:r>
           </w:p>
         </w:tc>
         <w:tc>
           <w:tcPr>
-            <w:tcW w:w="1416" w:type="dxa"/>
+            <w:tcW w:w="820" w:type="dxa"/>
           </w:tcPr>
           <w:p>
             <w:pPr>
               <w:jc w:val="both"/>
             </w:pPr>
             <w:r>
-              <w:t>Pakiet poprawkowy</w:t>
+              <w:t>Pakiet</w:t>
             </w:r>
           </w:p>
         </w:tc>
         <w:tc>
           <w:tcPr>
-            <w:tcW w:w="4394" w:type="dxa"/>
+            <w:tcW w:w="4990" w:type="dxa"/>
           </w:tcPr>
           <w:p>
             <w:pPr>
@@ -1511,13 +2509,13 @@
               <w:jc w:val="both"/>
             </w:pPr>
             <w:r>
-              <w:t>Popozycja raportow</w:t>
+              <w:t>Raporty systemowe</w:t>
             </w:r>
           </w:p>
         </w:tc>
         <w:tc>
           <w:tcPr>
-            <w:tcW w:w="1416" w:type="dxa"/>
+            <w:tcW w:w="820" w:type="dxa"/>
           </w:tcPr>
           <w:p>
             <w:pPr>
@@ -1530,14 +2528,32 @@
         </w:tc>
         <w:tc>
           <w:tcPr>
-            <w:tcW w:w="4394" w:type="dxa"/>
+            <w:tcW w:w="4990" w:type="dxa"/>
           </w:tcPr>
           <w:p>
             <w:pPr>
               <w:jc w:val="both"/>
             </w:pPr>
             <w:r>
-              <w:t>Wstepna wersja opcji raportow i statystyk informujacych pracownika o najwazniejszych wydarzeniach i stanie systemu</w:t>
+              <w:t>Wstę</w:t>
+            </w:r>
+            <w:r>
+              <w:t>pna wersja opcji raport</w:t>
+            </w:r>
+            <w:r>
+              <w:t>ó</w:t>
+            </w:r>
+            <w:r>
+              <w:t>w i statystyk informują</w:t>
+            </w:r>
+            <w:r>
+              <w:t>cych pracownika o najwa</w:t>
+            </w:r>
+            <w:r>
+              <w:t>ż</w:t>
+            </w:r>
+            <w:r>
+              <w:t>niejszych wydarzeniach i stanie systemu</w:t>
             </w:r>
           </w:p>
         </w:tc>
@@ -1574,13 +2590,25 @@
               <w:jc w:val="both"/>
             </w:pPr>
             <w:r>
-              <w:t>Zapewnienie zgodnosci z przepisami o danych osobowych</w:t>
+              <w:t xml:space="preserve">Stworzenie </w:t>
+            </w:r>
+            <w:r>
+              <w:t>modelu</w:t>
+            </w:r>
+            <w:r>
+              <w:t xml:space="preserve"> uprawnień i dostę</w:t>
+            </w:r>
+            <w:r>
+              <w:t xml:space="preserve">pu </w:t>
+            </w:r>
+            <w:r>
+              <w:t>do zasobów systemu</w:t>
             </w:r>
           </w:p>
         </w:tc>
         <w:tc>
           <w:tcPr>
-            <w:tcW w:w="1416" w:type="dxa"/>
+            <w:tcW w:w="820" w:type="dxa"/>
           </w:tcPr>
           <w:p>
             <w:pPr>
@@ -1593,14 +2621,23 @@
         </w:tc>
         <w:tc>
           <w:tcPr>
-            <w:tcW w:w="4394" w:type="dxa"/>
+            <w:tcW w:w="4990" w:type="dxa"/>
           </w:tcPr>
           <w:p>
             <w:pPr>
               <w:jc w:val="both"/>
             </w:pPr>
             <w:r>
-              <w:t>Zgodnosc z ustawa o danych osobowych i walidacja systemu pod tym katem</w:t>
+              <w:t>Zarządza</w:t>
+            </w:r>
+            <w:r>
+              <w:t>nie uprawnieniami z poziomu panelu administratora</w:t>
+            </w:r>
+            <w:r>
+              <w:t xml:space="preserve"> - </w:t>
+            </w:r>
+            <w:r>
+              <w:t>dostosowanie do wymagań użytkownika</w:t>
             </w:r>
           </w:p>
         </w:tc>
@@ -1628,13 +2665,13 @@
               <w:jc w:val="both"/>
             </w:pPr>
             <w:r>
-              <w:t>Stworzenie hierarchi uprawnien i dostepu dla przelozonych</w:t>
+              <w:t xml:space="preserve">Okna modalne </w:t>
             </w:r>
           </w:p>
         </w:tc>
         <w:tc>
           <w:tcPr>
-            <w:tcW w:w="1416" w:type="dxa"/>
+            <w:tcW w:w="820" w:type="dxa"/>
           </w:tcPr>
           <w:p>
             <w:pPr>
@@ -1647,14 +2684,35 @@
         </w:tc>
         <w:tc>
           <w:tcPr>
-            <w:tcW w:w="4394" w:type="dxa"/>
+            <w:tcW w:w="4990" w:type="dxa"/>
           </w:tcPr>
           <w:p>
             <w:pPr>
               <w:jc w:val="both"/>
             </w:pPr>
             <w:r>
-              <w:t>Zarzadzanie uprawnieniami z poziomu panelu administratora</w:t>
+              <w:t>Korekta</w:t>
+            </w:r>
+            <w:r>
+              <w:t xml:space="preserve"> </w:t>
+            </w:r>
+            <w:r>
+              <w:t xml:space="preserve">okien modalnych </w:t>
+            </w:r>
+            <w:r>
+              <w:t>pod kątem usprawnienia</w:t>
+            </w:r>
+            <w:r>
+              <w:t xml:space="preserve"> pr</w:t>
+            </w:r>
+            <w:r>
+              <w:t>ocesu wprowadzania i opisu plikó</w:t>
+            </w:r>
+            <w:r>
+              <w:t>w</w:t>
+            </w:r>
+            <w:r>
+              <w:t xml:space="preserve"> według sugestii użytkownika</w:t>
             </w:r>
           </w:p>
         </w:tc>
@@ -1682,13 +2740,22 @@
               <w:jc w:val="both"/>
             </w:pPr>
             <w:r>
-              <w:t xml:space="preserve">Okna modalne </w:t>
+              <w:t>Korekt</w:t>
+            </w:r>
+            <w:r>
+              <w:t>y</w:t>
+            </w:r>
+            <w:r>
+              <w:t xml:space="preserve"> </w:t>
+            </w:r>
+            <w:r>
+              <w:t>funkcjonalne</w:t>
             </w:r>
           </w:p>
         </w:tc>
         <w:tc>
           <w:tcPr>
-            <w:tcW w:w="1416" w:type="dxa"/>
+            <w:tcW w:w="820" w:type="dxa"/>
           </w:tcPr>
           <w:p>
             <w:pPr>
@@ -1701,14 +2768,29 @@
         </w:tc>
         <w:tc>
           <w:tcPr>
-            <w:tcW w:w="4394" w:type="dxa"/>
+            <w:tcW w:w="4990" w:type="dxa"/>
           </w:tcPr>
           <w:p>
             <w:pPr>
               <w:jc w:val="both"/>
             </w:pPr>
             <w:r>
-              <w:t>Zmiana wygladu czesci okien modalnych i procesu wprowadzania i opisu plikow</w:t>
+              <w:t>Uwagi zgł</w:t>
+            </w:r>
+            <w:r>
+              <w:t>oszone do wersji 1.2.5 po wdro</w:t>
+            </w:r>
+            <w:r>
+              <w:t>ż</w:t>
+            </w:r>
+            <w:r>
+              <w:t>eniu sp</w:t>
+            </w:r>
+            <w:r>
+              <w:t>ół</w:t>
+            </w:r>
+            <w:r>
+              <w:t>ki „Top Gen”</w:t>
             </w:r>
           </w:p>
         </w:tc>
@@ -1736,33 +2818,66 @@
               <w:jc w:val="both"/>
             </w:pPr>
             <w:r>
-              <w:t>Naprawa bledow</w:t>
+              <w:t>Wsparcie i poprawa obsł</w:t>
+            </w:r>
+            <w:r>
+              <w:t>ugi e</w:t>
+            </w:r>
+            <w:r>
+              <w:t>-</w:t>
+            </w:r>
+            <w:r>
+              <w:t>mail</w:t>
             </w:r>
           </w:p>
         </w:tc>
         <w:tc>
           <w:tcPr>
-            <w:tcW w:w="1416" w:type="dxa"/>
+            <w:tcW w:w="820" w:type="dxa"/>
           </w:tcPr>
           <w:p>
             <w:pPr>
               <w:jc w:val="both"/>
             </w:pPr>
             <w:r>
-              <w:t>1.3</w:t>
+              <w:t>1.</w:t>
+            </w:r>
+            <w:r>
+              <w:t>4</w:t>
             </w:r>
           </w:p>
         </w:tc>
         <w:tc>
           <w:tcPr>
-            <w:tcW w:w="4394" w:type="dxa"/>
+            <w:tcW w:w="4990" w:type="dxa"/>
           </w:tcPr>
           <w:p>
             <w:pPr>
               <w:jc w:val="both"/>
             </w:pPr>
             <w:r>
-              <w:t>Bledy zgloszone do wersji 1.2.5 przed i po wdrozeniu spolki „Top Gen”</w:t>
+              <w:t>Wdroż</w:t>
+            </w:r>
+            <w:r>
+              <w:t>enie us</w:t>
+            </w:r>
+            <w:r>
+              <w:t>talonych poprawek odnosnie wysyłania plików za poś</w:t>
+            </w:r>
+            <w:r>
+              <w:t>rednictwem poczt</w:t>
+            </w:r>
+            <w:r>
+              <w:t>y elektronicznej (uprawnienia, ś</w:t>
+            </w:r>
+            <w:r>
+              <w:t>ledze</w:t>
+            </w:r>
+            <w:r>
+              <w:t>nie, kontrola dozwolonych adresó</w:t>
+            </w:r>
+            <w:r>
+              <w:t>w)</w:t>
             </w:r>
           </w:p>
         </w:tc>
@@ -1775,7 +2890,10 @@
               <w:jc w:val="both"/>
             </w:pPr>
             <w:r>
-              <w:t>01.02.2018</w:t>
+              <w:t>01.03</w:t>
+            </w:r>
+            <w:r>
+              <w:t>.2018</w:t>
             </w:r>
           </w:p>
         </w:tc>
@@ -1790,33 +2908,54 @@
               <w:jc w:val="both"/>
             </w:pPr>
             <w:r>
-              <w:t>Wsparcie i poprawa obslugi email</w:t>
+              <w:t xml:space="preserve">Analiza </w:t>
+            </w:r>
+            <w:r>
+              <w:t>wydajnoś</w:t>
+            </w:r>
+            <w:r>
+              <w:t>ci</w:t>
             </w:r>
           </w:p>
         </w:tc>
         <w:tc>
           <w:tcPr>
-            <w:tcW w:w="1416" w:type="dxa"/>
+            <w:tcW w:w="820" w:type="dxa"/>
           </w:tcPr>
           <w:p>
             <w:pPr>
               <w:jc w:val="both"/>
             </w:pPr>
             <w:r>
-              <w:t>1.3</w:t>
+              <w:t>1.</w:t>
+            </w:r>
+            <w:r>
+              <w:t>4</w:t>
             </w:r>
           </w:p>
         </w:tc>
         <w:tc>
           <w:tcPr>
-            <w:tcW w:w="4394" w:type="dxa"/>
+            <w:tcW w:w="4990" w:type="dxa"/>
           </w:tcPr>
           <w:p>
             <w:pPr>
               <w:jc w:val="both"/>
             </w:pPr>
             <w:r>
-              <w:t>Wdrozenie ustalonych poprawek odnosnie wysylania plikow za posrednictwem poczty elektronicznej (uprawnienia, sledzenie, kontrola dozwolonych adresow)</w:t>
+              <w:t xml:space="preserve">Analiza </w:t>
+            </w:r>
+            <w:r>
+              <w:t>log</w:t>
+            </w:r>
+            <w:r>
+              <w:t>ów systemowych pod kątem wydajności</w:t>
+            </w:r>
+            <w:r>
+              <w:t>,</w:t>
+            </w:r>
+            <w:r>
+              <w:t xml:space="preserve"> po zasileniu systemu</w:t>
             </w:r>
           </w:p>
         </w:tc>
@@ -1829,7 +2968,13 @@
               <w:jc w:val="both"/>
             </w:pPr>
             <w:r>
-              <w:t>01.02.2018</w:t>
+              <w:t>01.0</w:t>
+            </w:r>
+            <w:r>
+              <w:t>3</w:t>
+            </w:r>
+            <w:r>
+              <w:t>.2018</w:t>
             </w:r>
           </w:p>
         </w:tc>
@@ -1844,39 +2989,36 @@
               <w:jc w:val="both"/>
             </w:pPr>
             <w:r>
-              <w:t xml:space="preserve">Analiza </w:t>
-            </w:r>
-            <w:r>
-              <w:t>wydajnosci</w:t>
+              <w:t>Panel administratora</w:t>
             </w:r>
           </w:p>
         </w:tc>
         <w:tc>
           <w:tcPr>
-            <w:tcW w:w="1416" w:type="dxa"/>
+            <w:tcW w:w="820" w:type="dxa"/>
           </w:tcPr>
           <w:p>
             <w:pPr>
               <w:jc w:val="both"/>
             </w:pPr>
             <w:r>
-              <w:t>1.3</w:t>
+              <w:t>1.</w:t>
+            </w:r>
+            <w:r>
+              <w:t>4</w:t>
             </w:r>
           </w:p>
         </w:tc>
         <w:tc>
           <w:tcPr>
-            <w:tcW w:w="4394" w:type="dxa"/>
+            <w:tcW w:w="4990" w:type="dxa"/>
           </w:tcPr>
           <w:p>
             <w:pPr>
               <w:jc w:val="both"/>
             </w:pPr>
             <w:r>
-              <w:t xml:space="preserve">Poprawa bledow znalezionych w logach i poprawa jakosci systemu poprzez analize </w:t>
-            </w:r>
-            <w:r>
-              <w:t>wydajnosci przy pelnych danych systemowych</w:t>
+              <w:t xml:space="preserve">Opcje ustawienia bazy danych i stanu importow </w:t>
             </w:r>
           </w:p>
         </w:tc>
@@ -1889,7 +3031,13 @@
               <w:jc w:val="both"/>
             </w:pPr>
             <w:r>
-              <w:t>01.02.2018</w:t>
+              <w:t>01.0</w:t>
+            </w:r>
+            <w:r>
+              <w:t>3</w:t>
+            </w:r>
+            <w:r>
+              <w:t>.2018</w:t>
             </w:r>
           </w:p>
         </w:tc>
@@ -1904,33 +3052,54 @@
               <w:jc w:val="both"/>
             </w:pPr>
             <w:r>
-              <w:t>Panel administratora</w:t>
+              <w:t>Dokumentacja</w:t>
+            </w:r>
+            <w:r>
+              <w:t xml:space="preserve"> systemu </w:t>
             </w:r>
           </w:p>
         </w:tc>
         <w:tc>
           <w:tcPr>
-            <w:tcW w:w="1416" w:type="dxa"/>
+            <w:tcW w:w="820" w:type="dxa"/>
           </w:tcPr>
           <w:p>
             <w:pPr>
               <w:jc w:val="both"/>
             </w:pPr>
             <w:r>
-              <w:t>1.3</w:t>
+              <w:t>1.4</w:t>
             </w:r>
           </w:p>
         </w:tc>
         <w:tc>
           <w:tcPr>
-            <w:tcW w:w="4394" w:type="dxa"/>
+            <w:tcW w:w="4990" w:type="dxa"/>
           </w:tcPr>
           <w:p>
             <w:pPr>
               <w:jc w:val="both"/>
             </w:pPr>
             <w:r>
-              <w:t xml:space="preserve">Opcje ustawienia bazy danych i stanu importow </w:t>
+              <w:t>Dokument opisujący dział</w:t>
+            </w:r>
+            <w:r>
+              <w:t xml:space="preserve">anie i </w:t>
+            </w:r>
+            <w:r>
+              <w:t xml:space="preserve">schemat </w:t>
+            </w:r>
+            <w:r>
+              <w:t>prac</w:t>
+            </w:r>
+            <w:r>
+              <w:t xml:space="preserve">y </w:t>
+            </w:r>
+            <w:r>
+              <w:t>system</w:t>
+            </w:r>
+            <w:r>
+              <w:t>u</w:t>
             </w:r>
           </w:p>
         </w:tc>
@@ -1943,7 +3112,13 @@
               <w:jc w:val="both"/>
             </w:pPr>
             <w:r>
-              <w:t>01.02.2018</w:t>
+              <w:t>01.0</w:t>
+            </w:r>
+            <w:r>
+              <w:t>3</w:t>
+            </w:r>
+            <w:r>
+              <w:t>.2018</w:t>
             </w:r>
           </w:p>
         </w:tc>
@@ -1958,16 +3133,13 @@
               <w:jc w:val="both"/>
             </w:pPr>
             <w:r>
-              <w:t>Dokumentacja</w:t>
-            </w:r>
-            <w:r>
-              <w:t xml:space="preserve"> systemu </w:t>
+              <w:t>Testy akceptacyjne</w:t>
             </w:r>
           </w:p>
         </w:tc>
         <w:tc>
           <w:tcPr>
-            <w:tcW w:w="1416" w:type="dxa"/>
+            <w:tcW w:w="820" w:type="dxa"/>
           </w:tcPr>
           <w:p>
             <w:pPr>
@@ -1980,14 +3152,14 @@
         </w:tc>
         <w:tc>
           <w:tcPr>
-            <w:tcW w:w="4394" w:type="dxa"/>
+            <w:tcW w:w="4990" w:type="dxa"/>
           </w:tcPr>
           <w:p>
             <w:pPr>
               <w:jc w:val="both"/>
             </w:pPr>
             <w:r>
-              <w:t>Dokument opisujacy dzialanie i prace z systemem</w:t>
+              <w:t>Klient zglasza ostateczne poprawki w ramach dostarczenia systemu</w:t>
             </w:r>
           </w:p>
         </w:tc>
@@ -2000,13 +3172,7 @@
               <w:jc w:val="both"/>
             </w:pPr>
             <w:r>
-              <w:t>01.0</w:t>
-            </w:r>
-            <w:r>
-              <w:t>3</w:t>
-            </w:r>
-            <w:r>
-              <w:t>.2018</w:t>
+              <w:t>01.03.2018</w:t>
             </w:r>
           </w:p>
         </w:tc>
@@ -2021,13 +3187,16 @@
               <w:jc w:val="both"/>
             </w:pPr>
             <w:r>
-              <w:t>Testy akceptacyjne</w:t>
+              <w:t xml:space="preserve">Raporty </w:t>
+            </w:r>
+            <w:r>
+              <w:t>dodatkowe i kontrolne</w:t>
             </w:r>
           </w:p>
         </w:tc>
         <w:tc>
           <w:tcPr>
-            <w:tcW w:w="1416" w:type="dxa"/>
+            <w:tcW w:w="820" w:type="dxa"/>
           </w:tcPr>
           <w:p>
             <w:pPr>
@@ -2040,14 +3209,26 @@
         </w:tc>
         <w:tc>
           <w:tcPr>
-            <w:tcW w:w="4394" w:type="dxa"/>
+            <w:tcW w:w="4990" w:type="dxa"/>
           </w:tcPr>
           <w:p>
             <w:pPr>
               <w:jc w:val="both"/>
             </w:pPr>
             <w:r>
-              <w:t>Klient zglasza ostateczne poprawki w ramach dostarczenia systemu</w:t>
+              <w:t>Raporty i stan systemu w postaci panelu sterowa</w:t>
+            </w:r>
+            <w:r>
+              <w:t>nia z najważ</w:t>
+            </w:r>
+            <w:r>
+              <w:t>niejszymi informacj</w:t>
+            </w:r>
+            <w:r>
+              <w:t>ami dla uż</w:t>
+            </w:r>
+            <w:r>
+              <w:t>ytkownika</w:t>
             </w:r>
           </w:p>
         </w:tc>
@@ -2075,13 +3256,13 @@
               <w:jc w:val="both"/>
             </w:pPr>
             <w:r>
-              <w:t xml:space="preserve">Raporty </w:t>
+              <w:t>Ochrona danych osobowych</w:t>
             </w:r>
           </w:p>
         </w:tc>
         <w:tc>
           <w:tcPr>
-            <w:tcW w:w="1416" w:type="dxa"/>
+            <w:tcW w:w="820" w:type="dxa"/>
           </w:tcPr>
           <w:p>
             <w:pPr>
@@ -2094,14 +3275,14 @@
         </w:tc>
         <w:tc>
           <w:tcPr>
-            <w:tcW w:w="4394" w:type="dxa"/>
+            <w:tcW w:w="4990" w:type="dxa"/>
           </w:tcPr>
           <w:p>
             <w:pPr>
               <w:jc w:val="both"/>
             </w:pPr>
             <w:r>
-              <w:t>Raporty i stan systemu w postaci panelu sterowania z najwazniejszymi informacjiami dla uzytkownika</w:t>
+              <w:t>Zgodność z ustawą o ochronie danych osobowych i walidacja systemu.</w:t>
             </w:r>
           </w:p>
         </w:tc>
@@ -2114,7 +3295,13 @@
               <w:jc w:val="both"/>
             </w:pPr>
             <w:r>
-              <w:t>01.03.2018</w:t>
+              <w:t>01.0</w:t>
+            </w:r>
+            <w:r>
+              <w:t>3</w:t>
+            </w:r>
+            <w:r>
+              <w:t>.2018</w:t>
             </w:r>
           </w:p>
         </w:tc>
@@ -2145,7 +3332,7 @@
     </w:p>
     <w:p>
       <w:pPr>
-        <w:pStyle w:val="berschrift1"/>
+        <w:pStyle w:val="Nagwek1"/>
         <w:numPr>
           <w:ilvl w:val="0"/>
           <w:numId w:val="1"/>
@@ -2171,33 +3358,105 @@
         <w:jc w:val="both"/>
       </w:pPr>
       <w:r>
-        <w:t>System w koncowej postaci posiada wiele mozliwosci rozwoju i dostarczenia nowych funkcjonalnosci (w ramach zarowno samego eAd jak i platformy Agropinu).</w:t>
-      </w:r>
-      <w:r>
-        <w:t xml:space="preserve"> Na postawie anality systemu oraz istniejacych rozwiatan na rynku, stworzylismy liste dodatkowych funkcjonalnosci i podsystemow, mogacych wplynac na jakosc </w:t>
-      </w:r>
-      <w:r>
-        <w:t>produktu i pracy uzytkownikow</w:t>
-      </w:r>
-      <w:r>
-        <w:t>. Propozycje zostaly opisane w tabeli nr 2.</w:t>
+        <w:t>System w końcowej postaci posiada wiele moż</w:t>
+      </w:r>
+      <w:r>
+        <w:t>liwo</w:t>
+      </w:r>
+      <w:r>
+        <w:t>ś</w:t>
+      </w:r>
+      <w:r>
+        <w:t>ci rozwoju i d</w:t>
+      </w:r>
+      <w:r>
+        <w:t>ostarczenia nowyc</w:t>
+      </w:r>
+      <w:r>
+        <w:t>h funkcjonalności (w ramach zaró</w:t>
+      </w:r>
+      <w:r>
+        <w:t xml:space="preserve">wno samego </w:t>
+      </w:r>
+      <w:proofErr w:type="spellStart"/>
+      <w:r>
+        <w:t>eAD</w:t>
+      </w:r>
+      <w:proofErr w:type="spellEnd"/>
+      <w:r>
+        <w:t xml:space="preserve"> jak i platformy </w:t>
+      </w:r>
+      <w:proofErr w:type="spellStart"/>
+      <w:r>
+        <w:t>Agropin</w:t>
+      </w:r>
+      <w:proofErr w:type="spellEnd"/>
+      <w:r>
+        <w:t>).</w:t>
+      </w:r>
+      <w:r>
+        <w:t xml:space="preserve"> Na postaw</w:t>
+      </w:r>
+      <w:r>
+        <w:t>ie analiz</w:t>
+      </w:r>
+      <w:r>
+        <w:t>y s</w:t>
+      </w:r>
+      <w:r>
+        <w:t>ystemu oraz istniejących rozwiąz</w:t>
+      </w:r>
+      <w:r>
+        <w:t>ań na rynku, stworzyliśmy listę dodatkowych funkcjonalnoś</w:t>
+      </w:r>
+      <w:r>
+        <w:t>ci i podsystem</w:t>
+      </w:r>
+      <w:r>
+        <w:t>ó</w:t>
+      </w:r>
+      <w:r>
+        <w:t>w, mog</w:t>
+      </w:r>
+      <w:r>
+        <w:t>ących wpłynąć na jakość</w:t>
+      </w:r>
+      <w:r>
+        <w:t xml:space="preserve"> </w:t>
+      </w:r>
+      <w:r>
+        <w:t>produktu i pracy u</w:t>
+      </w:r>
+      <w:r>
+        <w:t>ż</w:t>
+      </w:r>
+      <w:r>
+        <w:t>ytkownikó</w:t>
+      </w:r>
+      <w:r>
+        <w:t>w</w:t>
+      </w:r>
+      <w:r>
+        <w:t>. Propozycje został</w:t>
+      </w:r>
+      <w:r>
+        <w:t>y opisane w tabeli nr 2.</w:t>
       </w:r>
     </w:p>
     <w:tbl>
       <w:tblPr>
-        <w:tblStyle w:val="Tabellenraster"/>
-        <w:tblW w:w="9781" w:type="dxa"/>
+        <w:tblStyle w:val="Tabela-Siatka"/>
+        <w:tblW w:w="9469" w:type="dxa"/>
         <w:tblInd w:w="-5" w:type="dxa"/>
         <w:tblLayout w:type="fixed"/>
-        <w:tblLook w:val="04A0" w:firstRow="1" w:lastRow="0" w:firstColumn="1" w:lastColumn="0" w:noHBand="0" w:noVBand="1"/>
+        <w:tblLook w:val="04A0"/>
       </w:tblPr>
       <w:tblGrid>
         <w:gridCol w:w="1843"/>
-        <w:gridCol w:w="1458"/>
-        <w:gridCol w:w="2653"/>
+        <w:gridCol w:w="964"/>
+        <w:gridCol w:w="3147"/>
         <w:gridCol w:w="1276"/>
-        <w:gridCol w:w="1134"/>
-        <w:gridCol w:w="1417"/>
+        <w:gridCol w:w="2239"/>
       </w:tblGrid>
       <w:tr>
         <w:trPr>
@@ -2218,7 +3477,7 @@
         </w:tc>
         <w:tc>
           <w:tcPr>
-            <w:tcW w:w="1458" w:type="dxa"/>
+            <w:tcW w:w="964" w:type="dxa"/>
           </w:tcPr>
           <w:p>
             <w:pPr>
@@ -2231,7 +3490,7 @@
         </w:tc>
         <w:tc>
           <w:tcPr>
-            <w:tcW w:w="2653" w:type="dxa"/>
+            <w:tcW w:w="3147" w:type="dxa"/>
           </w:tcPr>
           <w:p>
             <w:pPr>
@@ -2257,36 +3516,317 @@
         </w:tc>
         <w:tc>
           <w:tcPr>
-            <w:tcW w:w="1134" w:type="dxa"/>
+            <w:tcW w:w="2239" w:type="dxa"/>
           </w:tcPr>
           <w:p>
             <w:pPr>
               <w:jc w:val="both"/>
             </w:pPr>
             <w:r>
-              <w:t>Szacowana czasochlonnosc</w:t>
-            </w:r>
-            <w:r>
-              <w:t xml:space="preserve"> [h]</w:t>
+              <w:t>Szacowana czasochłonność [h]</w:t>
+            </w:r>
+          </w:p>
+        </w:tc>
+      </w:tr>
+      <w:tr>
+        <w:tc>
+          <w:tcPr>
+            <w:tcW w:w="1843" w:type="dxa"/>
+          </w:tcPr>
+          <w:p>
+            <w:r>
+              <w:t>Eksporty raportów</w:t>
             </w:r>
           </w:p>
         </w:tc>
         <w:tc>
           <w:tcPr>
-            <w:tcW w:w="1417" w:type="dxa"/>
+            <w:tcW w:w="964" w:type="dxa"/>
+          </w:tcPr>
+          <w:p>
+            <w:pPr>
+              <w:ind w:left="360"/>
+              <w:jc w:val="both"/>
+            </w:pPr>
+            <w:r>
+              <w:t>2.0</w:t>
+            </w:r>
+          </w:p>
+        </w:tc>
+        <w:tc>
+          <w:tcPr>
+            <w:tcW w:w="3147" w:type="dxa"/>
           </w:tcPr>
           <w:p>
             <w:pPr>
               <w:jc w:val="both"/>
             </w:pPr>
             <w:r>
-              <w:t>C</w:t>
-            </w:r>
-            <w:r>
-              <w:t>ena</w:t>
-            </w:r>
-            <w:r>
-              <w:t xml:space="preserve"> [zl]</w:t>
+              <w:t xml:space="preserve">Graficzna wersja raportów do eksportu </w:t>
+            </w:r>
+            <w:proofErr w:type="spellStart"/>
+            <w:r>
+              <w:t>pdf</w:t>
+            </w:r>
+            <w:proofErr w:type="spellEnd"/>
+            <w:r>
+              <w:t xml:space="preserve"> lub </w:t>
+            </w:r>
+            <w:proofErr w:type="spellStart"/>
+            <w:r>
+              <w:t>docx</w:t>
+            </w:r>
+            <w:proofErr w:type="spellEnd"/>
+          </w:p>
+        </w:tc>
+        <w:tc>
+          <w:tcPr>
+            <w:tcW w:w="1276" w:type="dxa"/>
+          </w:tcPr>
+          <w:p>
+            <w:pPr>
+              <w:jc w:val="both"/>
+            </w:pPr>
+            <w:r>
+              <w:t>30.05.2018</w:t>
+            </w:r>
+          </w:p>
+        </w:tc>
+        <w:tc>
+          <w:tcPr>
+            <w:tcW w:w="2239" w:type="dxa"/>
+          </w:tcPr>
+          <w:p>
+            <w:pPr>
+              <w:jc w:val="both"/>
+            </w:pPr>
+            <w:r>
+              <w:t>120</w:t>
+            </w:r>
+          </w:p>
+        </w:tc>
+      </w:tr>
+      <w:tr>
+        <w:tc>
+          <w:tcPr>
+            <w:tcW w:w="1843" w:type="dxa"/>
+          </w:tcPr>
+          <w:p>
+            <w:pPr>
+              <w:jc w:val="both"/>
+            </w:pPr>
+            <w:r>
+              <w:t>Profile użytkownika</w:t>
+            </w:r>
+          </w:p>
+        </w:tc>
+        <w:tc>
+          <w:tcPr>
+            <w:tcW w:w="964" w:type="dxa"/>
+          </w:tcPr>
+          <w:p>
+            <w:pPr>
+              <w:ind w:left="360"/>
+              <w:jc w:val="both"/>
+            </w:pPr>
+            <w:r>
+              <w:t>2.0</w:t>
+            </w:r>
+          </w:p>
+        </w:tc>
+        <w:tc>
+          <w:tcPr>
+            <w:tcW w:w="3147" w:type="dxa"/>
+          </w:tcPr>
+          <w:p>
+            <w:pPr>
+              <w:jc w:val="both"/>
+            </w:pPr>
+            <w:r>
+              <w:t>Definiowanie</w:t>
+            </w:r>
+            <w:r>
+              <w:t xml:space="preserve"> i personalizacja profili pracownik</w:t>
+            </w:r>
+            <w:r>
+              <w:t>ó</w:t>
+            </w:r>
+            <w:r>
+              <w:t>w</w:t>
+            </w:r>
+          </w:p>
+        </w:tc>
+        <w:tc>
+          <w:tcPr>
+            <w:tcW w:w="1276" w:type="dxa"/>
+          </w:tcPr>
+          <w:p>
+            <w:pPr>
+              <w:jc w:val="both"/>
+            </w:pPr>
+            <w:r>
+              <w:t>30.</w:t>
+            </w:r>
+            <w:r>
+              <w:t>05.</w:t>
+            </w:r>
+            <w:r>
+              <w:t>2018</w:t>
+            </w:r>
+          </w:p>
+        </w:tc>
+        <w:tc>
+          <w:tcPr>
+            <w:tcW w:w="2239" w:type="dxa"/>
+          </w:tcPr>
+          <w:p>
+            <w:pPr>
+              <w:jc w:val="both"/>
+            </w:pPr>
+            <w:r>
+              <w:t>120</w:t>
+            </w:r>
+          </w:p>
+        </w:tc>
+      </w:tr>
+      <w:tr>
+        <w:tc>
+          <w:tcPr>
+            <w:tcW w:w="1843" w:type="dxa"/>
+          </w:tcPr>
+          <w:p>
+            <w:pPr>
+              <w:jc w:val="both"/>
+            </w:pPr>
+            <w:r>
+              <w:t>Tabele a</w:t>
+            </w:r>
+            <w:r>
+              <w:t>nalityczne</w:t>
+            </w:r>
+          </w:p>
+        </w:tc>
+        <w:tc>
+          <w:tcPr>
+            <w:tcW w:w="964" w:type="dxa"/>
+          </w:tcPr>
+          <w:p>
+            <w:pPr>
+              <w:ind w:left="360"/>
+              <w:jc w:val="both"/>
+            </w:pPr>
+            <w:r>
+              <w:t>2.0</w:t>
+            </w:r>
+          </w:p>
+        </w:tc>
+        <w:tc>
+          <w:tcPr>
+            <w:tcW w:w="3147" w:type="dxa"/>
+          </w:tcPr>
+          <w:p>
+            <w:pPr>
+              <w:jc w:val="both"/>
+            </w:pPr>
+            <w:r>
+              <w:t>Tabele zawierają</w:t>
+            </w:r>
+            <w:r>
+              <w:t>ce opcje agregacji, sortowania i wyszukiwania kolumnowego</w:t>
+            </w:r>
+          </w:p>
+        </w:tc>
+        <w:tc>
+          <w:tcPr>
+            <w:tcW w:w="1276" w:type="dxa"/>
+          </w:tcPr>
+          <w:p>
+            <w:pPr>
+              <w:jc w:val="both"/>
+            </w:pPr>
+            <w:r>
+              <w:t>30.05.2018</w:t>
+            </w:r>
+          </w:p>
+        </w:tc>
+        <w:tc>
+          <w:tcPr>
+            <w:tcW w:w="2239" w:type="dxa"/>
+          </w:tcPr>
+          <w:p>
+            <w:pPr>
+              <w:jc w:val="both"/>
+            </w:pPr>
+            <w:r>
+              <w:t>80</w:t>
+            </w:r>
+          </w:p>
+        </w:tc>
+      </w:tr>
+      <w:tr>
+        <w:tc>
+          <w:tcPr>
+            <w:tcW w:w="1843" w:type="dxa"/>
+          </w:tcPr>
+          <w:p>
+            <w:pPr>
+              <w:jc w:val="both"/>
+            </w:pPr>
+            <w:r>
+              <w:t>SSL i HTTPS</w:t>
+            </w:r>
+          </w:p>
+        </w:tc>
+        <w:tc>
+          <w:tcPr>
+            <w:tcW w:w="964" w:type="dxa"/>
+          </w:tcPr>
+          <w:p>
+            <w:pPr>
+              <w:ind w:left="360"/>
+              <w:jc w:val="both"/>
+            </w:pPr>
+            <w:r>
+              <w:t>3.0</w:t>
+            </w:r>
+          </w:p>
+        </w:tc>
+        <w:tc>
+          <w:tcPr>
+            <w:tcW w:w="3147" w:type="dxa"/>
+          </w:tcPr>
+          <w:p>
+            <w:pPr>
+              <w:jc w:val="both"/>
+            </w:pPr>
+            <w:r>
+              <w:t xml:space="preserve">Wsparcie zabezpieczeń </w:t>
+            </w:r>
+          </w:p>
+        </w:tc>
+        <w:tc>
+          <w:tcPr>
+            <w:tcW w:w="1276" w:type="dxa"/>
+          </w:tcPr>
+          <w:p>
+            <w:pPr>
+              <w:jc w:val="both"/>
+            </w:pPr>
+            <w:r>
+              <w:t>30.08.2018</w:t>
+            </w:r>
+          </w:p>
+        </w:tc>
+        <w:tc>
+          <w:tcPr>
+            <w:tcW w:w="2239" w:type="dxa"/>
+          </w:tcPr>
+          <w:p>
+            <w:pPr>
+              <w:jc w:val="both"/>
+            </w:pPr>
+            <w:r>
+              <w:t>80</w:t>
             </w:r>
           </w:p>
         </w:tc>
@@ -2307,25 +3847,21 @@
         </w:tc>
         <w:tc>
           <w:tcPr>
-            <w:tcW w:w="1458" w:type="dxa"/>
+            <w:tcW w:w="964" w:type="dxa"/>
           </w:tcPr>
           <w:p>
             <w:pPr>
-              <w:pStyle w:val="Listenabsatz"/>
-              <w:numPr>
-                <w:ilvl w:val="0"/>
-                <w:numId w:val="3"/>
-              </w:numPr>
+              <w:ind w:left="360"/>
               <w:jc w:val="both"/>
             </w:pPr>
             <w:r>
-              <w:t>1.4</w:t>
+              <w:t>4.x</w:t>
             </w:r>
           </w:p>
         </w:tc>
         <w:tc>
           <w:tcPr>
-            <w:tcW w:w="2653" w:type="dxa"/>
+            <w:tcW w:w="3147" w:type="dxa"/>
           </w:tcPr>
           <w:p>
             <w:pPr>
@@ -2335,10 +3871,34 @@
               <w:t>Analiza statystyczna danych w s</w:t>
             </w:r>
             <w:r>
-              <w:t>ystemie. Niesie ona za soba informacje o korelacjach i potencjalnych poprawkach w pracy i dzialaniu firmy</w:t>
-            </w:r>
-            <w:r>
-              <w:t>. Powodzenie zalezy od danych i nie moze byc zagwarantowane*</w:t>
+              <w:t>ystemie. Niesie ona za sobą</w:t>
+            </w:r>
+            <w:r>
+              <w:t xml:space="preserve"> informacje o korelacjach i potencjalnych poprawkach w pracy i działaniu firmy. Powodzenie </w:t>
+            </w:r>
+            <w:proofErr w:type="spellStart"/>
+            <w:r>
+              <w:t>zalezy</w:t>
+            </w:r>
+            <w:proofErr w:type="spellEnd"/>
+            <w:r>
+              <w:t xml:space="preserve"> od danych i nie </w:t>
+            </w:r>
+            <w:proofErr w:type="spellStart"/>
+            <w:r>
+              <w:t>moze</w:t>
+            </w:r>
+            <w:proofErr w:type="spellEnd"/>
+            <w:r>
+              <w:t xml:space="preserve"> </w:t>
+            </w:r>
+            <w:proofErr w:type="spellStart"/>
+            <w:r>
+              <w:t>byc</w:t>
+            </w:r>
+            <w:proofErr w:type="spellEnd"/>
+            <w:r>
+              <w:t xml:space="preserve"> zagwarantowane*</w:t>
             </w:r>
           </w:p>
         </w:tc>
@@ -2351,36 +3911,20 @@
               <w:jc w:val="both"/>
             </w:pPr>
             <w:r>
-              <w:t>30.08.2018</w:t>
+              <w:t>30.09.2018</w:t>
             </w:r>
           </w:p>
         </w:tc>
         <w:tc>
           <w:tcPr>
-            <w:tcW w:w="1134" w:type="dxa"/>
+            <w:tcW w:w="2239" w:type="dxa"/>
           </w:tcPr>
           <w:p>
             <w:pPr>
               <w:jc w:val="both"/>
             </w:pPr>
             <w:r>
-              <w:t>2</w:t>
-            </w:r>
-            <w:r>
-              <w:t>40</w:t>
-            </w:r>
-          </w:p>
-        </w:tc>
-        <w:tc>
-          <w:tcPr>
-            <w:tcW w:w="1417" w:type="dxa"/>
-          </w:tcPr>
-          <w:p>
-            <w:pPr>
-              <w:jc w:val="both"/>
-            </w:pPr>
-            <w:r>
-              <w:t>240*80</w:t>
+              <w:t>240</w:t>
             </w:r>
           </w:p>
         </w:tc>
@@ -2395,38 +3939,45 @@
               <w:jc w:val="both"/>
             </w:pPr>
             <w:r>
-              <w:t>Eksporty Raportow</w:t>
+              <w:t>Moduł</w:t>
+            </w:r>
+            <w:r>
+              <w:t xml:space="preserve"> HR</w:t>
             </w:r>
           </w:p>
         </w:tc>
         <w:tc>
           <w:tcPr>
-            <w:tcW w:w="1458" w:type="dxa"/>
+            <w:tcW w:w="964" w:type="dxa"/>
           </w:tcPr>
           <w:p>
             <w:pPr>
-              <w:pStyle w:val="Listenabsatz"/>
-              <w:numPr>
-                <w:ilvl w:val="0"/>
-                <w:numId w:val="3"/>
-              </w:numPr>
+              <w:ind w:left="360"/>
               <w:jc w:val="both"/>
             </w:pPr>
             <w:r>
-              <w:t>1.4</w:t>
+              <w:t>5.x</w:t>
             </w:r>
           </w:p>
         </w:tc>
         <w:tc>
           <w:tcPr>
-            <w:tcW w:w="2653" w:type="dxa"/>
+            <w:tcW w:w="3147" w:type="dxa"/>
           </w:tcPr>
           <w:p>
             <w:pPr>
               <w:jc w:val="both"/>
             </w:pPr>
             <w:r>
-              <w:t>Graficzna wersja raportow do eksportu pdf lub docx</w:t>
+              <w:t xml:space="preserve">Produkt wspierający </w:t>
+            </w:r>
+            <w:proofErr w:type="spellStart"/>
+            <w:r>
+              <w:t>eAD</w:t>
+            </w:r>
+            <w:proofErr w:type="spellEnd"/>
+            <w:r>
+              <w:t>. Dane odnośnie modułu w osobnej dokumentacji</w:t>
             </w:r>
           </w:p>
         </w:tc>
@@ -2439,394 +3990,20 @@
               <w:jc w:val="both"/>
             </w:pPr>
             <w:r>
-              <w:t>30.09.2018</w:t>
+              <w:t>31.12.2018</w:t>
             </w:r>
           </w:p>
         </w:tc>
         <w:tc>
           <w:tcPr>
-            <w:tcW w:w="1134" w:type="dxa"/>
+            <w:tcW w:w="2239" w:type="dxa"/>
           </w:tcPr>
           <w:p>
             <w:pPr>
               <w:jc w:val="both"/>
             </w:pPr>
             <w:r>
-              <w:t>120</w:t>
-            </w:r>
-          </w:p>
-        </w:tc>
-        <w:tc>
-          <w:tcPr>
-            <w:tcW w:w="1417" w:type="dxa"/>
-          </w:tcPr>
-          <w:p>
-            <w:pPr>
-              <w:jc w:val="both"/>
-            </w:pPr>
-            <w:r>
-              <w:t>120</w:t>
-            </w:r>
-            <w:r>
-              <w:t>*80</w:t>
-            </w:r>
-          </w:p>
-        </w:tc>
-      </w:tr>
-      <w:tr>
-        <w:tc>
-          <w:tcPr>
-            <w:tcW w:w="1843" w:type="dxa"/>
-          </w:tcPr>
-          <w:p>
-            <w:pPr>
-              <w:jc w:val="both"/>
-            </w:pPr>
-            <w:r>
-              <w:t>Profile uzytkownika</w:t>
-            </w:r>
-          </w:p>
-        </w:tc>
-        <w:tc>
-          <w:tcPr>
-            <w:tcW w:w="1458" w:type="dxa"/>
-          </w:tcPr>
-          <w:p>
-            <w:pPr>
-              <w:pStyle w:val="Listenabsatz"/>
-              <w:numPr>
-                <w:ilvl w:val="0"/>
-                <w:numId w:val="3"/>
-              </w:numPr>
-              <w:jc w:val="both"/>
-            </w:pPr>
-            <w:r>
-              <w:t>1.4</w:t>
-            </w:r>
-          </w:p>
-        </w:tc>
-        <w:tc>
-          <w:tcPr>
-            <w:tcW w:w="2653" w:type="dxa"/>
-          </w:tcPr>
-          <w:p>
-            <w:pPr>
-              <w:jc w:val="both"/>
-            </w:pPr>
-            <w:r>
-              <w:t>Zapamietanie i personalizacja profili dla pracownikow</w:t>
-            </w:r>
-          </w:p>
-        </w:tc>
-        <w:tc>
-          <w:tcPr>
-            <w:tcW w:w="1276" w:type="dxa"/>
-          </w:tcPr>
-          <w:p>
-            <w:pPr>
-              <w:jc w:val="both"/>
-            </w:pPr>
-            <w:r>
-              <w:t>30.09.2018</w:t>
-            </w:r>
-          </w:p>
-        </w:tc>
-        <w:tc>
-          <w:tcPr>
-            <w:tcW w:w="1134" w:type="dxa"/>
-          </w:tcPr>
-          <w:p>
-            <w:pPr>
-              <w:jc w:val="both"/>
-            </w:pPr>
-            <w:r>
-              <w:t>120</w:t>
-            </w:r>
-          </w:p>
-        </w:tc>
-        <w:tc>
-          <w:tcPr>
-            <w:tcW w:w="1417" w:type="dxa"/>
-          </w:tcPr>
-          <w:p>
-            <w:pPr>
-              <w:jc w:val="both"/>
-            </w:pPr>
-            <w:r>
-              <w:t>1</w:t>
-            </w:r>
-            <w:r>
-              <w:t>6</w:t>
-            </w:r>
-            <w:r>
-              <w:t>0*80</w:t>
-            </w:r>
-          </w:p>
-        </w:tc>
-      </w:tr>
-      <w:tr>
-        <w:tc>
-          <w:tcPr>
-            <w:tcW w:w="1843" w:type="dxa"/>
-          </w:tcPr>
-          <w:p>
-            <w:pPr>
-              <w:jc w:val="both"/>
-            </w:pPr>
-            <w:r>
-              <w:t>SSL i HTTPS</w:t>
-            </w:r>
-          </w:p>
-        </w:tc>
-        <w:tc>
-          <w:tcPr>
-            <w:tcW w:w="1458" w:type="dxa"/>
-          </w:tcPr>
-          <w:p>
-            <w:pPr>
-              <w:pStyle w:val="Listenabsatz"/>
-              <w:numPr>
-                <w:ilvl w:val="0"/>
-                <w:numId w:val="3"/>
-              </w:numPr>
-              <w:jc w:val="both"/>
-            </w:pPr>
-            <w:r>
-              <w:t>1.4</w:t>
-            </w:r>
-          </w:p>
-        </w:tc>
-        <w:tc>
-          <w:tcPr>
-            <w:tcW w:w="2653" w:type="dxa"/>
-          </w:tcPr>
-          <w:p>
-            <w:pPr>
-              <w:jc w:val="both"/>
-            </w:pPr>
-            <w:r>
-              <w:t xml:space="preserve">Wsparcie zabezpieczen </w:t>
-            </w:r>
-          </w:p>
-        </w:tc>
-        <w:tc>
-          <w:tcPr>
-            <w:tcW w:w="1276" w:type="dxa"/>
-          </w:tcPr>
-          <w:p>
-            <w:pPr>
-              <w:jc w:val="both"/>
-            </w:pPr>
-            <w:r>
-              <w:t>30.10.2018</w:t>
-            </w:r>
-          </w:p>
-        </w:tc>
-        <w:tc>
-          <w:tcPr>
-            <w:tcW w:w="1134" w:type="dxa"/>
-          </w:tcPr>
-          <w:p>
-            <w:pPr>
-              <w:jc w:val="both"/>
-            </w:pPr>
-            <w:r>
-              <w:t>80</w:t>
-            </w:r>
-          </w:p>
-        </w:tc>
-        <w:tc>
-          <w:tcPr>
-            <w:tcW w:w="1417" w:type="dxa"/>
-          </w:tcPr>
-          <w:p>
-            <w:pPr>
-              <w:jc w:val="both"/>
-            </w:pPr>
-            <w:r>
-              <w:t>80*80</w:t>
-            </w:r>
-          </w:p>
-        </w:tc>
-      </w:tr>
-      <w:tr>
-        <w:tc>
-          <w:tcPr>
-            <w:tcW w:w="1843" w:type="dxa"/>
-          </w:tcPr>
-          <w:p>
-            <w:pPr>
-              <w:jc w:val="both"/>
-            </w:pPr>
-            <w:r>
-              <w:t>Modul HR</w:t>
-            </w:r>
-          </w:p>
-        </w:tc>
-        <w:tc>
-          <w:tcPr>
-            <w:tcW w:w="1458" w:type="dxa"/>
-          </w:tcPr>
-          <w:p>
-            <w:pPr>
-              <w:pStyle w:val="Listenabsatz"/>
-              <w:numPr>
-                <w:ilvl w:val="0"/>
-                <w:numId w:val="3"/>
-              </w:numPr>
-              <w:jc w:val="both"/>
-            </w:pPr>
-            <w:r>
-              <w:t>1.5</w:t>
-            </w:r>
-          </w:p>
-        </w:tc>
-        <w:tc>
-          <w:tcPr>
-            <w:tcW w:w="2653" w:type="dxa"/>
-          </w:tcPr>
-          <w:p>
-            <w:pPr>
-              <w:jc w:val="both"/>
-            </w:pPr>
-            <w:r>
-              <w:t>Os</w:t>
-            </w:r>
-            <w:r>
-              <w:t>o</w:t>
-            </w:r>
-            <w:r>
-              <w:t>bny produkt wspierajacy eAd</w:t>
-            </w:r>
-            <w:r>
-              <w:t>. Dane odnosn</w:t>
-            </w:r>
-            <w:r>
-              <w:t>ie modulu w osobnej dokumentacji</w:t>
-            </w:r>
-          </w:p>
-        </w:tc>
-        <w:tc>
-          <w:tcPr>
-            <w:tcW w:w="1276" w:type="dxa"/>
-          </w:tcPr>
-          <w:p>
-            <w:pPr>
-              <w:jc w:val="both"/>
-            </w:pPr>
-            <w:r>
-              <w:t>31.12.2018</w:t>
-            </w:r>
-          </w:p>
-        </w:tc>
-        <w:tc>
-          <w:tcPr>
-            <w:tcW w:w="1134" w:type="dxa"/>
-          </w:tcPr>
-          <w:p>
-            <w:pPr>
-              <w:jc w:val="both"/>
-            </w:pPr>
-            <w:r>
               <w:t>X</w:t>
-            </w:r>
-          </w:p>
-        </w:tc>
-        <w:tc>
-          <w:tcPr>
-            <w:tcW w:w="1417" w:type="dxa"/>
-          </w:tcPr>
-          <w:p>
-            <w:pPr>
-              <w:jc w:val="both"/>
-            </w:pPr>
-            <w:r>
-              <w:t>X</w:t>
-            </w:r>
-          </w:p>
-        </w:tc>
-      </w:tr>
-      <w:tr>
-        <w:tc>
-          <w:tcPr>
-            <w:tcW w:w="1843" w:type="dxa"/>
-          </w:tcPr>
-          <w:p>
-            <w:pPr>
-              <w:jc w:val="both"/>
-            </w:pPr>
-            <w:r>
-              <w:t>Analityczne tabele</w:t>
-            </w:r>
-          </w:p>
-        </w:tc>
-        <w:tc>
-          <w:tcPr>
-            <w:tcW w:w="1458" w:type="dxa"/>
-          </w:tcPr>
-          <w:p>
-            <w:pPr>
-              <w:pStyle w:val="Listenabsatz"/>
-              <w:numPr>
-                <w:ilvl w:val="0"/>
-                <w:numId w:val="3"/>
-              </w:numPr>
-              <w:jc w:val="both"/>
-            </w:pPr>
-            <w:r>
-              <w:t>1.4</w:t>
-            </w:r>
-          </w:p>
-        </w:tc>
-        <w:tc>
-          <w:tcPr>
-            <w:tcW w:w="2653" w:type="dxa"/>
-          </w:tcPr>
-          <w:p>
-            <w:pPr>
-              <w:jc w:val="both"/>
-            </w:pPr>
-            <w:r>
-              <w:t>Tabele zawierajace opcje agregacji, sortowania i wyszukiwania kolumnowego</w:t>
-            </w:r>
-          </w:p>
-        </w:tc>
-        <w:tc>
-          <w:tcPr>
-            <w:tcW w:w="1276" w:type="dxa"/>
-          </w:tcPr>
-          <w:p>
-            <w:pPr>
-              <w:jc w:val="both"/>
-            </w:pPr>
-            <w:r>
-              <w:t>30.05.2018</w:t>
-            </w:r>
-          </w:p>
-        </w:tc>
-        <w:tc>
-          <w:tcPr>
-            <w:tcW w:w="1134" w:type="dxa"/>
-          </w:tcPr>
-          <w:p>
-            <w:pPr>
-              <w:jc w:val="both"/>
-            </w:pPr>
-            <w:r>
-              <w:t>80</w:t>
-            </w:r>
-          </w:p>
-        </w:tc>
-        <w:tc>
-          <w:tcPr>
-            <w:tcW w:w="1417" w:type="dxa"/>
-          </w:tcPr>
-          <w:p>
-            <w:pPr>
-              <w:jc w:val="both"/>
-            </w:pPr>
-            <w:r>
-              <w:t>80*80</w:t>
             </w:r>
           </w:p>
         </w:tc>
@@ -2840,7 +4017,7 @@
     </w:p>
     <w:p>
       <w:pPr>
-        <w:pStyle w:val="berschrift1"/>
+        <w:pStyle w:val="Nagwek1"/>
         <w:numPr>
           <w:ilvl w:val="0"/>
           <w:numId w:val="1"/>
@@ -2864,7 +4041,7 @@
       <w:r>
         <w:rPr>
           <w:noProof/>
-          <w:lang w:val="de-DE" w:eastAsia="de-DE"/>
+          <w:lang w:eastAsia="pl-PL"/>
         </w:rPr>
         <w:drawing>
           <wp:inline distT="0" distB="0" distL="0" distR="0">
@@ -2884,10 +4061,10 @@
                     </pic:cNvPicPr>
                   </pic:nvPicPr>
                   <pic:blipFill>
-                    <a:blip r:embed="rId13">
+                    <a:blip r:embed="rId13" cstate="print">
                       <a:extLst>
                         <a:ext uri="{28A0092B-C50C-407E-A947-70E740481C1C}">
-                          <a14:useLocalDpi xmlns:a14="http://schemas.microsoft.com/office/drawing/2010/main" val="0"/>
+                          <a14:useLocalDpi xmlns="" xmlns:wpc="http://schemas.microsoft.com/office/word/2010/wordprocessingCanvas" xmlns:mc="http://schemas.openxmlformats.org/markup-compatibility/2006" xmlns:o="urn:schemas-microsoft-com:office:office" xmlns:v="urn:schemas-microsoft-com:vml" xmlns:wp14="http://schemas.microsoft.com/office/word/2010/wordprocessingDrawing" xmlns:w10="urn:schemas-microsoft-com:office:word" xmlns:w="http://schemas.openxmlformats.org/wordprocessingml/2006/main" xmlns:w14="http://schemas.microsoft.com/office/word/2010/wordml" xmlns:w15="http://schemas.microsoft.com/office/word/2012/wordml" xmlns:wpg="http://schemas.microsoft.com/office/word/2010/wordprocessingGroup" xmlns:wpi="http://schemas.microsoft.com/office/word/2010/wordprocessingInk" xmlns:wps="http://schemas.microsoft.com/office/word/2010/wordprocessingShape" xmlns:a14="http://schemas.microsoft.com/office/drawing/2010/main" val="0"/>
                         </a:ext>
                       </a:extLst>
                     </a:blip>
@@ -2918,7 +4095,7 @@
     </w:p>
     <w:p>
       <w:pPr>
-        <w:pStyle w:val="berschrift1"/>
+        <w:pStyle w:val="Nagwek1"/>
         <w:numPr>
           <w:ilvl w:val="0"/>
           <w:numId w:val="1"/>
@@ -2948,15 +4125,6 @@
         <w:t>dane finansowe</w:t>
       </w:r>
       <w:bookmarkEnd w:id="8"/>
-    </w:p>
-    <w:p>
-      <w:pPr>
-        <w:ind w:left="360"/>
-        <w:jc w:val="both"/>
-      </w:pPr>
-      <w:r>
-        <w:t>Jutro, dzis jut padam na twarz;)</w:t>
-      </w:r>
     </w:p>
     <w:p>
       <w:pPr>
@@ -2975,7 +4143,7 @@
 </file>
 
 <file path=word/endnotes.xml><?xml version="1.0" encoding="utf-8"?>
-<w:endnotes xmlns:wpc="http://schemas.microsoft.com/office/word/2010/wordprocessingCanvas" xmlns:mc="http://schemas.openxmlformats.org/markup-compatibility/2006" xmlns:o="urn:schemas-microsoft-com:office:office" xmlns:r="http://schemas.openxmlformats.org/officeDocument/2006/relationships" xmlns:m="http://schemas.openxmlformats.org/officeDocument/2006/math" xmlns:v="urn:schemas-microsoft-com:vml" xmlns:wp14="http://schemas.microsoft.com/office/word/2010/wordprocessingDrawing" xmlns:wp="http://schemas.openxmlformats.org/drawingml/2006/wordprocessingDrawing" xmlns:w10="urn:schemas-microsoft-com:office:word" xmlns:w="http://schemas.openxmlformats.org/wordprocessingml/2006/main" xmlns:w14="http://schemas.microsoft.com/office/word/2010/wordml" xmlns:w15="http://schemas.microsoft.com/office/word/2012/wordml" xmlns:wpg="http://schemas.microsoft.com/office/word/2010/wordprocessingGroup" xmlns:wpi="http://schemas.microsoft.com/office/word/2010/wordprocessingInk" xmlns:wne="http://schemas.microsoft.com/office/word/2006/wordml" xmlns:wps="http://schemas.microsoft.com/office/word/2010/wordprocessingShape" mc:Ignorable="w14 w15 wp14">
+<w:endnotes xmlns:ve="http://schemas.openxmlformats.org/markup-compatibility/2006" xmlns:o="urn:schemas-microsoft-com:office:office" xmlns:r="http://schemas.openxmlformats.org/officeDocument/2006/relationships" xmlns:m="http://schemas.openxmlformats.org/officeDocument/2006/math" xmlns:v="urn:schemas-microsoft-com:vml" xmlns:wp="http://schemas.openxmlformats.org/drawingml/2006/wordprocessingDrawing" xmlns:w10="urn:schemas-microsoft-com:office:word" xmlns:w="http://schemas.openxmlformats.org/wordprocessingml/2006/main" xmlns:wne="http://schemas.microsoft.com/office/word/2006/wordml">
   <w:endnote w:type="separator" w:id="-1">
     <w:p>
       <w:pPr>
@@ -3000,7 +4168,7 @@
 </file>
 
 <file path=word/footnotes.xml><?xml version="1.0" encoding="utf-8"?>
-<w:footnotes xmlns:wpc="http://schemas.microsoft.com/office/word/2010/wordprocessingCanvas" xmlns:mc="http://schemas.openxmlformats.org/markup-compatibility/2006" xmlns:o="urn:schemas-microsoft-com:office:office" xmlns:r="http://schemas.openxmlformats.org/officeDocument/2006/relationships" xmlns:m="http://schemas.openxmlformats.org/officeDocument/2006/math" xmlns:v="urn:schemas-microsoft-com:vml" xmlns:wp14="http://schemas.microsoft.com/office/word/2010/wordprocessingDrawing" xmlns:wp="http://schemas.openxmlformats.org/drawingml/2006/wordprocessingDrawing" xmlns:w10="urn:schemas-microsoft-com:office:word" xmlns:w="http://schemas.openxmlformats.org/wordprocessingml/2006/main" xmlns:w14="http://schemas.microsoft.com/office/word/2010/wordml" xmlns:w15="http://schemas.microsoft.com/office/word/2012/wordml" xmlns:wpg="http://schemas.microsoft.com/office/word/2010/wordprocessingGroup" xmlns:wpi="http://schemas.microsoft.com/office/word/2010/wordprocessingInk" xmlns:wne="http://schemas.microsoft.com/office/word/2006/wordml" xmlns:wps="http://schemas.microsoft.com/office/word/2010/wordprocessingShape" mc:Ignorable="w14 w15 wp14">
+<w:footnotes xmlns:ve="http://schemas.openxmlformats.org/markup-compatibility/2006" xmlns:o="urn:schemas-microsoft-com:office:office" xmlns:r="http://schemas.openxmlformats.org/officeDocument/2006/relationships" xmlns:m="http://schemas.openxmlformats.org/officeDocument/2006/math" xmlns:v="urn:schemas-microsoft-com:vml" xmlns:wp="http://schemas.openxmlformats.org/drawingml/2006/wordprocessingDrawing" xmlns:w10="urn:schemas-microsoft-com:office:word" xmlns:w="http://schemas.openxmlformats.org/wordprocessingml/2006/main" xmlns:wne="http://schemas.microsoft.com/office/word/2006/wordml">
   <w:footnote w:type="separator" w:id="-1">
     <w:p>
       <w:pPr>
@@ -3025,10 +4193,10 @@
 </file>
 
 <file path=word/header1.xml><?xml version="1.0" encoding="utf-8"?>
-<w:hdr xmlns:wpc="http://schemas.microsoft.com/office/word/2010/wordprocessingCanvas" xmlns:mc="http://schemas.openxmlformats.org/markup-compatibility/2006" xmlns:o="urn:schemas-microsoft-com:office:office" xmlns:r="http://schemas.openxmlformats.org/officeDocument/2006/relationships" xmlns:m="http://schemas.openxmlformats.org/officeDocument/2006/math" xmlns:v="urn:schemas-microsoft-com:vml" xmlns:wp14="http://schemas.microsoft.com/office/word/2010/wordprocessingDrawing" xmlns:wp="http://schemas.openxmlformats.org/drawingml/2006/wordprocessingDrawing" xmlns:w10="urn:schemas-microsoft-com:office:word" xmlns:w="http://schemas.openxmlformats.org/wordprocessingml/2006/main" xmlns:w14="http://schemas.microsoft.com/office/word/2010/wordml" xmlns:w15="http://schemas.microsoft.com/office/word/2012/wordml" xmlns:wpg="http://schemas.microsoft.com/office/word/2010/wordprocessingGroup" xmlns:wpi="http://schemas.microsoft.com/office/word/2010/wordprocessingInk" xmlns:wne="http://schemas.microsoft.com/office/word/2006/wordml" xmlns:wps="http://schemas.microsoft.com/office/word/2010/wordprocessingShape" mc:Ignorable="w14 w15 wp14">
+<w:hdr xmlns:ve="http://schemas.openxmlformats.org/markup-compatibility/2006" xmlns:o="urn:schemas-microsoft-com:office:office" xmlns:r="http://schemas.openxmlformats.org/officeDocument/2006/relationships" xmlns:m="http://schemas.openxmlformats.org/officeDocument/2006/math" xmlns:v="urn:schemas-microsoft-com:vml" xmlns:wp="http://schemas.openxmlformats.org/drawingml/2006/wordprocessingDrawing" xmlns:w10="urn:schemas-microsoft-com:office:word" xmlns:w="http://schemas.openxmlformats.org/wordprocessingml/2006/main" xmlns:wne="http://schemas.microsoft.com/office/word/2006/wordml">
   <w:p>
     <w:pPr>
-      <w:pStyle w:val="Kopfzeile"/>
+      <w:pStyle w:val="Nagwek"/>
       <w:rPr>
         <w:noProof/>
         <w:lang w:eastAsia="pl-PL"/>
@@ -3037,10 +4205,10 @@
     <w:r>
       <w:rPr>
         <w:noProof/>
-        <w:lang w:val="de-DE" w:eastAsia="de-DE"/>
+        <w:lang w:eastAsia="pl-PL"/>
       </w:rPr>
       <w:drawing>
-        <wp:anchor distT="0" distB="0" distL="114300" distR="114300" simplePos="0" relativeHeight="251659264" behindDoc="1" locked="0" layoutInCell="1" allowOverlap="1" wp14:anchorId="62BEFA62" wp14:editId="539874FE">
+        <wp:anchor distT="0" distB="0" distL="114300" distR="114300" simplePos="0" relativeHeight="251659264" behindDoc="1" locked="0" layoutInCell="1" allowOverlap="1">
           <wp:simplePos x="0" y="0"/>
           <wp:positionH relativeFrom="page">
             <wp:posOffset>0</wp:posOffset>
@@ -3066,7 +4234,7 @@
                   <a:blip r:embed="rId1" cstate="print">
                     <a:extLst>
                       <a:ext uri="{28A0092B-C50C-407E-A947-70E740481C1C}">
-                        <a14:useLocalDpi xmlns:a14="http://schemas.microsoft.com/office/drawing/2010/main" val="0"/>
+                        <a14:useLocalDpi xmlns="" xmlns:wpc="http://schemas.microsoft.com/office/word/2010/wordprocessingCanvas" xmlns:mc="http://schemas.openxmlformats.org/markup-compatibility/2006" xmlns:o="urn:schemas-microsoft-com:office:office" xmlns:v="urn:schemas-microsoft-com:vml" xmlns:wp14="http://schemas.microsoft.com/office/word/2010/wordprocessingDrawing" xmlns:w10="urn:schemas-microsoft-com:office:word" xmlns:w="http://schemas.openxmlformats.org/wordprocessingml/2006/main" xmlns:w14="http://schemas.microsoft.com/office/word/2010/wordml" xmlns:w15="http://schemas.microsoft.com/office/word/2012/wordml" xmlns:wpg="http://schemas.microsoft.com/office/word/2010/wordprocessingGroup" xmlns:wpi="http://schemas.microsoft.com/office/word/2010/wordprocessingInk" xmlns:wps="http://schemas.microsoft.com/office/word/2010/wordprocessingShape" xmlns:a14="http://schemas.microsoft.com/office/drawing/2010/main" val="0"/>
                       </a:ext>
                     </a:extLst>
                   </a:blip>
@@ -3092,20 +4260,20 @@
   </w:p>
   <w:p>
     <w:pPr>
-      <w:pStyle w:val="Kopfzeile"/>
+      <w:pStyle w:val="Nagwek"/>
     </w:pPr>
   </w:p>
   <w:p>
     <w:pPr>
-      <w:pStyle w:val="Kopfzeile"/>
+      <w:pStyle w:val="Nagwek"/>
     </w:pPr>
   </w:p>
 </w:hdr>
 </file>
 
 <file path=word/numbering.xml><?xml version="1.0" encoding="utf-8"?>
-<w:numbering xmlns:wpc="http://schemas.microsoft.com/office/word/2010/wordprocessingCanvas" xmlns:mc="http://schemas.openxmlformats.org/markup-compatibility/2006" xmlns:o="urn:schemas-microsoft-com:office:office" xmlns:r="http://schemas.openxmlformats.org/officeDocument/2006/relationships" xmlns:m="http://schemas.openxmlformats.org/officeDocument/2006/math" xmlns:v="urn:schemas-microsoft-com:vml" xmlns:wp14="http://schemas.microsoft.com/office/word/2010/wordprocessingDrawing" xmlns:wp="http://schemas.openxmlformats.org/drawingml/2006/wordprocessingDrawing" xmlns:w10="urn:schemas-microsoft-com:office:word" xmlns:w="http://schemas.openxmlformats.org/wordprocessingml/2006/main" xmlns:w14="http://schemas.microsoft.com/office/word/2010/wordml" xmlns:w15="http://schemas.microsoft.com/office/word/2012/wordml" xmlns:wpg="http://schemas.microsoft.com/office/word/2010/wordprocessingGroup" xmlns:wpi="http://schemas.microsoft.com/office/word/2010/wordprocessingInk" xmlns:wne="http://schemas.microsoft.com/office/word/2006/wordml" xmlns:wps="http://schemas.microsoft.com/office/word/2010/wordprocessingShape" mc:Ignorable="w14 w15 wp14">
-  <w:abstractNum w:abstractNumId="0" w15:restartNumberingAfterBreak="0">
+<w:numbering xmlns:ve="http://schemas.openxmlformats.org/markup-compatibility/2006" xmlns:o="urn:schemas-microsoft-com:office:office" xmlns:r="http://schemas.openxmlformats.org/officeDocument/2006/relationships" xmlns:m="http://schemas.openxmlformats.org/officeDocument/2006/math" xmlns:v="urn:schemas-microsoft-com:vml" xmlns:wp="http://schemas.openxmlformats.org/drawingml/2006/wordprocessingDrawing" xmlns:w10="urn:schemas-microsoft-com:office:word" xmlns:w="http://schemas.openxmlformats.org/wordprocessingml/2006/main" xmlns:wne="http://schemas.microsoft.com/office/word/2006/wordml">
+  <w:abstractNum w:abstractNumId="0">
     <w:nsid w:val="20396E35"/>
     <w:multiLevelType w:val="hybridMultilevel"/>
     <w:tmpl w:val="ED965ABC"/>
@@ -3217,7 +4385,7 @@
       </w:rPr>
     </w:lvl>
   </w:abstractNum>
-  <w:abstractNum w:abstractNumId="1" w15:restartNumberingAfterBreak="0">
+  <w:abstractNum w:abstractNumId="1">
     <w:nsid w:val="3BFC0477"/>
     <w:multiLevelType w:val="hybridMultilevel"/>
     <w:tmpl w:val="0292EC32"/>
@@ -3330,7 +4498,7 @@
       </w:rPr>
     </w:lvl>
   </w:abstractNum>
-  <w:abstractNum w:abstractNumId="2" w15:restartNumberingAfterBreak="0">
+  <w:abstractNum w:abstractNumId="2">
     <w:nsid w:val="7F4842C1"/>
     <w:multiLevelType w:val="hybridMultilevel"/>
     <w:tmpl w:val="88B2B122"/>
@@ -3432,7 +4600,7 @@
 </file>
 
 <file path=word/styles.xml><?xml version="1.0" encoding="utf-8"?>
-<w:styles xmlns:mc="http://schemas.openxmlformats.org/markup-compatibility/2006" xmlns:r="http://schemas.openxmlformats.org/officeDocument/2006/relationships" xmlns:w="http://schemas.openxmlformats.org/wordprocessingml/2006/main" xmlns:w14="http://schemas.microsoft.com/office/word/2010/wordml" xmlns:w15="http://schemas.microsoft.com/office/word/2012/wordml" mc:Ignorable="w14 w15">
+<w:styles xmlns:r="http://schemas.openxmlformats.org/officeDocument/2006/relationships" xmlns:w="http://schemas.openxmlformats.org/wordprocessingml/2006/main">
   <w:docDefaults>
     <w:rPrDefault>
       <w:rPr>
@@ -3448,380 +4616,146 @@
       </w:pPr>
     </w:pPrDefault>
   </w:docDefaults>
-  <w:latentStyles w:defLockedState="0" w:defUIPriority="99" w:defSemiHidden="0" w:defUnhideWhenUsed="0" w:defQFormat="0" w:count="371">
-    <w:lsdException w:name="Normal" w:uiPriority="0" w:qFormat="1"/>
-    <w:lsdException w:name="heading 1" w:uiPriority="9" w:qFormat="1"/>
-    <w:lsdException w:name="heading 2" w:semiHidden="1" w:uiPriority="9" w:unhideWhenUsed="1" w:qFormat="1"/>
-    <w:lsdException w:name="heading 3" w:semiHidden="1" w:uiPriority="9" w:unhideWhenUsed="1" w:qFormat="1"/>
-    <w:lsdException w:name="heading 4" w:semiHidden="1" w:uiPriority="9" w:unhideWhenUsed="1" w:qFormat="1"/>
-    <w:lsdException w:name="heading 5" w:semiHidden="1" w:uiPriority="9" w:unhideWhenUsed="1" w:qFormat="1"/>
-    <w:lsdException w:name="heading 6" w:semiHidden="1" w:uiPriority="9" w:unhideWhenUsed="1" w:qFormat="1"/>
-    <w:lsdException w:name="heading 7" w:semiHidden="1" w:uiPriority="9" w:unhideWhenUsed="1" w:qFormat="1"/>
-    <w:lsdException w:name="heading 8" w:semiHidden="1" w:uiPriority="9" w:unhideWhenUsed="1" w:qFormat="1"/>
-    <w:lsdException w:name="heading 9" w:semiHidden="1" w:uiPriority="9" w:unhideWhenUsed="1" w:qFormat="1"/>
-    <w:lsdException w:name="index 1" w:semiHidden="1" w:unhideWhenUsed="1"/>
-    <w:lsdException w:name="index 2" w:semiHidden="1" w:unhideWhenUsed="1"/>
-    <w:lsdException w:name="index 3" w:semiHidden="1" w:unhideWhenUsed="1"/>
-    <w:lsdException w:name="index 4" w:semiHidden="1" w:unhideWhenUsed="1"/>
-    <w:lsdException w:name="index 5" w:semiHidden="1" w:unhideWhenUsed="1"/>
-    <w:lsdException w:name="index 6" w:semiHidden="1" w:unhideWhenUsed="1"/>
-    <w:lsdException w:name="index 7" w:semiHidden="1" w:unhideWhenUsed="1"/>
-    <w:lsdException w:name="index 8" w:semiHidden="1" w:unhideWhenUsed="1"/>
-    <w:lsdException w:name="index 9" w:semiHidden="1" w:unhideWhenUsed="1"/>
-    <w:lsdException w:name="toc 1" w:semiHidden="1" w:uiPriority="39" w:unhideWhenUsed="1"/>
-    <w:lsdException w:name="toc 2" w:semiHidden="1" w:uiPriority="39" w:unhideWhenUsed="1"/>
-    <w:lsdException w:name="toc 3" w:semiHidden="1" w:uiPriority="39" w:unhideWhenUsed="1"/>
-    <w:lsdException w:name="toc 4" w:semiHidden="1" w:uiPriority="39" w:unhideWhenUsed="1"/>
-    <w:lsdException w:name="toc 5" w:semiHidden="1" w:uiPriority="39" w:unhideWhenUsed="1"/>
-    <w:lsdException w:name="toc 6" w:semiHidden="1" w:uiPriority="39" w:unhideWhenUsed="1"/>
-    <w:lsdException w:name="toc 7" w:semiHidden="1" w:uiPriority="39" w:unhideWhenUsed="1"/>
-    <w:lsdException w:name="toc 8" w:semiHidden="1" w:uiPriority="39" w:unhideWhenUsed="1"/>
-    <w:lsdException w:name="toc 9" w:semiHidden="1" w:uiPriority="39" w:unhideWhenUsed="1"/>
-    <w:lsdException w:name="Normal Indent" w:semiHidden="1" w:unhideWhenUsed="1"/>
-    <w:lsdException w:name="footnote text" w:semiHidden="1" w:unhideWhenUsed="1"/>
-    <w:lsdException w:name="annotation text" w:semiHidden="1" w:unhideWhenUsed="1"/>
-    <w:lsdException w:name="header" w:semiHidden="1" w:unhideWhenUsed="1"/>
-    <w:lsdException w:name="footer" w:semiHidden="1" w:unhideWhenUsed="1"/>
-    <w:lsdException w:name="index heading" w:semiHidden="1" w:unhideWhenUsed="1"/>
-    <w:lsdException w:name="caption" w:semiHidden="1" w:uiPriority="35" w:unhideWhenUsed="1" w:qFormat="1"/>
-    <w:lsdException w:name="table of figures" w:semiHidden="1" w:unhideWhenUsed="1"/>
-    <w:lsdException w:name="envelope address" w:semiHidden="1" w:unhideWhenUsed="1"/>
-    <w:lsdException w:name="envelope return" w:semiHidden="1" w:unhideWhenUsed="1"/>
-    <w:lsdException w:name="footnote reference" w:semiHidden="1" w:unhideWhenUsed="1"/>
-    <w:lsdException w:name="annotation reference" w:semiHidden="1" w:unhideWhenUsed="1"/>
-    <w:lsdException w:name="line number" w:semiHidden="1" w:unhideWhenUsed="1"/>
-    <w:lsdException w:name="page number" w:semiHidden="1" w:unhideWhenUsed="1"/>
-    <w:lsdException w:name="endnote reference" w:semiHidden="1" w:unhideWhenUsed="1"/>
-    <w:lsdException w:name="endnote text" w:semiHidden="1" w:unhideWhenUsed="1"/>
-    <w:lsdException w:name="table of authorities" w:semiHidden="1" w:unhideWhenUsed="1"/>
-    <w:lsdException w:name="macro" w:semiHidden="1" w:unhideWhenUsed="1"/>
-    <w:lsdException w:name="toa heading" w:semiHidden="1" w:unhideWhenUsed="1"/>
-    <w:lsdException w:name="List" w:semiHidden="1" w:unhideWhenUsed="1"/>
-    <w:lsdException w:name="List Bullet" w:semiHidden="1" w:unhideWhenUsed="1"/>
-    <w:lsdException w:name="List Number" w:semiHidden="1" w:unhideWhenUsed="1"/>
-    <w:lsdException w:name="List 2" w:semiHidden="1" w:unhideWhenUsed="1"/>
-    <w:lsdException w:name="List 3" w:semiHidden="1" w:unhideWhenUsed="1"/>
-    <w:lsdException w:name="List 4" w:semiHidden="1" w:unhideWhenUsed="1"/>
-    <w:lsdException w:name="List 5" w:semiHidden="1" w:unhideWhenUsed="1"/>
-    <w:lsdException w:name="List Bullet 2" w:semiHidden="1" w:unhideWhenUsed="1"/>
-    <w:lsdException w:name="List Bullet 3" w:semiHidden="1" w:unhideWhenUsed="1"/>
-    <w:lsdException w:name="List Bullet 4" w:semiHidden="1" w:unhideWhenUsed="1"/>
-    <w:lsdException w:name="List Bullet 5" w:semiHidden="1" w:unhideWhenUsed="1"/>
-    <w:lsdException w:name="List Number 2" w:semiHidden="1" w:unhideWhenUsed="1"/>
-    <w:lsdException w:name="List Number 3" w:semiHidden="1" w:unhideWhenUsed="1"/>
-    <w:lsdException w:name="List Number 4" w:semiHidden="1" w:unhideWhenUsed="1"/>
-    <w:lsdException w:name="List Number 5" w:semiHidden="1" w:unhideWhenUsed="1"/>
-    <w:lsdException w:name="Title" w:uiPriority="10" w:qFormat="1"/>
-    <w:lsdException w:name="Closing" w:semiHidden="1" w:unhideWhenUsed="1"/>
-    <w:lsdException w:name="Signature" w:semiHidden="1" w:unhideWhenUsed="1"/>
-    <w:lsdException w:name="Default Paragraph Font" w:semiHidden="1" w:uiPriority="1" w:unhideWhenUsed="1"/>
-    <w:lsdException w:name="Body Text" w:semiHidden="1" w:unhideWhenUsed="1"/>
-    <w:lsdException w:name="Body Text Indent" w:semiHidden="1" w:unhideWhenUsed="1"/>
-    <w:lsdException w:name="List Continue" w:semiHidden="1" w:unhideWhenUsed="1"/>
-    <w:lsdException w:name="List Continue 2" w:semiHidden="1" w:unhideWhenUsed="1"/>
-    <w:lsdException w:name="List Continue 3" w:semiHidden="1" w:unhideWhenUsed="1"/>
-    <w:lsdException w:name="List Continue 4" w:semiHidden="1" w:unhideWhenUsed="1"/>
-    <w:lsdException w:name="List Continue 5" w:semiHidden="1" w:unhideWhenUsed="1"/>
-    <w:lsdException w:name="Message Header" w:semiHidden="1" w:unhideWhenUsed="1"/>
-    <w:lsdException w:name="Subtitle" w:uiPriority="11" w:qFormat="1"/>
-    <w:lsdException w:name="Salutation" w:semiHidden="1" w:unhideWhenUsed="1"/>
-    <w:lsdException w:name="Date" w:semiHidden="1" w:unhideWhenUsed="1"/>
-    <w:lsdException w:name="Body Text First Indent" w:semiHidden="1" w:unhideWhenUsed="1"/>
-    <w:lsdException w:name="Body Text First Indent 2" w:semiHidden="1" w:unhideWhenUsed="1"/>
-    <w:lsdException w:name="Note Heading" w:semiHidden="1" w:unhideWhenUsed="1"/>
-    <w:lsdException w:name="Body Text 2" w:semiHidden="1" w:unhideWhenUsed="1"/>
-    <w:lsdException w:name="Body Text 3" w:semiHidden="1" w:unhideWhenUsed="1"/>
-    <w:lsdException w:name="Body Text Indent 2" w:semiHidden="1" w:unhideWhenUsed="1"/>
-    <w:lsdException w:name="Body Text Indent 3" w:semiHidden="1" w:unhideWhenUsed="1"/>
-    <w:lsdException w:name="Block Text" w:semiHidden="1" w:unhideWhenUsed="1"/>
-    <w:lsdException w:name="Hyperlink" w:semiHidden="1" w:unhideWhenUsed="1"/>
-    <w:lsdException w:name="FollowedHyperlink" w:semiHidden="1" w:unhideWhenUsed="1"/>
-    <w:lsdException w:name="Strong" w:uiPriority="22" w:qFormat="1"/>
-    <w:lsdException w:name="Emphasis" w:uiPriority="20" w:qFormat="1"/>
-    <w:lsdException w:name="Document Map" w:semiHidden="1" w:unhideWhenUsed="1"/>
-    <w:lsdException w:name="Plain Text" w:semiHidden="1" w:unhideWhenUsed="1"/>
-    <w:lsdException w:name="E-mail Signature" w:semiHidden="1" w:unhideWhenUsed="1"/>
-    <w:lsdException w:name="HTML Top of Form" w:semiHidden="1" w:unhideWhenUsed="1"/>
-    <w:lsdException w:name="HTML Bottom of Form" w:semiHidden="1" w:unhideWhenUsed="1"/>
-    <w:lsdException w:name="Normal (Web)" w:semiHidden="1" w:unhideWhenUsed="1"/>
-    <w:lsdException w:name="HTML Acronym" w:semiHidden="1" w:unhideWhenUsed="1"/>
-    <w:lsdException w:name="HTML Address" w:semiHidden="1" w:unhideWhenUsed="1"/>
-    <w:lsdException w:name="HTML Cite" w:semiHidden="1" w:unhideWhenUsed="1"/>
-    <w:lsdException w:name="HTML Code" w:semiHidden="1" w:unhideWhenUsed="1"/>
-    <w:lsdException w:name="HTML Definition" w:semiHidden="1" w:unhideWhenUsed="1"/>
-    <w:lsdException w:name="HTML Keyboard" w:semiHidden="1" w:unhideWhenUsed="1"/>
-    <w:lsdException w:name="HTML Preformatted" w:semiHidden="1" w:unhideWhenUsed="1"/>
-    <w:lsdException w:name="HTML Sample" w:semiHidden="1" w:unhideWhenUsed="1"/>
-    <w:lsdException w:name="HTML Typewriter" w:semiHidden="1" w:unhideWhenUsed="1"/>
-    <w:lsdException w:name="HTML Variable" w:semiHidden="1" w:unhideWhenUsed="1"/>
-    <w:lsdException w:name="Normal Table" w:semiHidden="1" w:unhideWhenUsed="1"/>
-    <w:lsdException w:name="annotation subject" w:semiHidden="1" w:unhideWhenUsed="1"/>
-    <w:lsdException w:name="No List" w:semiHidden="1" w:unhideWhenUsed="1"/>
-    <w:lsdException w:name="Outline List 1" w:semiHidden="1" w:unhideWhenUsed="1"/>
-    <w:lsdException w:name="Outline List 2" w:semiHidden="1" w:unhideWhenUsed="1"/>
-    <w:lsdException w:name="Outline List 3" w:semiHidden="1" w:unhideWhenUsed="1"/>
-    <w:lsdException w:name="Table Simple 1" w:semiHidden="1" w:unhideWhenUsed="1"/>
-    <w:lsdException w:name="Table Simple 2" w:semiHidden="1" w:unhideWhenUsed="1"/>
-    <w:lsdException w:name="Table Simple 3" w:semiHidden="1" w:unhideWhenUsed="1"/>
-    <w:lsdException w:name="Table Classic 1" w:semiHidden="1" w:unhideWhenUsed="1"/>
-    <w:lsdException w:name="Table Classic 2" w:semiHidden="1" w:unhideWhenUsed="1"/>
-    <w:lsdException w:name="Table Classic 3" w:semiHidden="1" w:unhideWhenUsed="1"/>
-    <w:lsdException w:name="Table Classic 4" w:semiHidden="1" w:unhideWhenUsed="1"/>
-    <w:lsdException w:name="Table Colorful 1" w:semiHidden="1" w:unhideWhenUsed="1"/>
-    <w:lsdException w:name="Table Colorful 2" w:semiHidden="1" w:unhideWhenUsed="1"/>
-    <w:lsdException w:name="Table Colorful 3" w:semiHidden="1" w:unhideWhenUsed="1"/>
-    <w:lsdException w:name="Table Columns 1" w:semiHidden="1" w:unhideWhenUsed="1"/>
-    <w:lsdException w:name="Table Columns 2" w:semiHidden="1" w:unhideWhenUsed="1"/>
-    <w:lsdException w:name="Table Columns 3" w:semiHidden="1" w:unhideWhenUsed="1"/>
-    <w:lsdException w:name="Table Columns 4" w:semiHidden="1" w:unhideWhenUsed="1"/>
-    <w:lsdException w:name="Table Columns 5" w:semiHidden="1" w:unhideWhenUsed="1"/>
-    <w:lsdException w:name="Table Grid 1" w:semiHidden="1" w:unhideWhenUsed="1"/>
-    <w:lsdException w:name="Table Grid 2" w:semiHidden="1" w:unhideWhenUsed="1"/>
-    <w:lsdException w:name="Table Grid 3" w:semiHidden="1" w:unhideWhenUsed="1"/>
-    <w:lsdException w:name="Table Grid 4" w:semiHidden="1" w:unhideWhenUsed="1"/>
-    <w:lsdException w:name="Table Grid 5" w:semiHidden="1" w:unhideWhenUsed="1"/>
-    <w:lsdException w:name="Table Grid 6" w:semiHidden="1" w:unhideWhenUsed="1"/>
-    <w:lsdException w:name="Table Grid 7" w:semiHidden="1" w:unhideWhenUsed="1"/>
-    <w:lsdException w:name="Table Grid 8" w:semiHidden="1" w:unhideWhenUsed="1"/>
-    <w:lsdException w:name="Table List 1" w:semiHidden="1" w:unhideWhenUsed="1"/>
-    <w:lsdException w:name="Table List 2" w:semiHidden="1" w:unhideWhenUsed="1"/>
-    <w:lsdException w:name="Table List 3" w:semiHidden="1" w:unhideWhenUsed="1"/>
-    <w:lsdException w:name="Table List 4" w:semiHidden="1" w:unhideWhenUsed="1"/>
-    <w:lsdException w:name="Table List 5" w:semiHidden="1" w:unhideWhenUsed="1"/>
-    <w:lsdException w:name="Table List 6" w:semiHidden="1" w:unhideWhenUsed="1"/>
-    <w:lsdException w:name="Table List 7" w:semiHidden="1" w:unhideWhenUsed="1"/>
-    <w:lsdException w:name="Table List 8" w:semiHidden="1" w:unhideWhenUsed="1"/>
-    <w:lsdException w:name="Table 3D effects 1" w:semiHidden="1" w:unhideWhenUsed="1"/>
-    <w:lsdException w:name="Table 3D effects 2" w:semiHidden="1" w:unhideWhenUsed="1"/>
-    <w:lsdException w:name="Table 3D effects 3" w:semiHidden="1" w:unhideWhenUsed="1"/>
-    <w:lsdException w:name="Table Contemporary" w:semiHidden="1" w:unhideWhenUsed="1"/>
-    <w:lsdException w:name="Table Elegant" w:semiHidden="1" w:unhideWhenUsed="1"/>
-    <w:lsdException w:name="Table Professional" w:semiHidden="1" w:unhideWhenUsed="1"/>
-    <w:lsdException w:name="Table Subtle 1" w:semiHidden="1" w:unhideWhenUsed="1"/>
-    <w:lsdException w:name="Table Subtle 2" w:semiHidden="1" w:unhideWhenUsed="1"/>
-    <w:lsdException w:name="Table Web 1" w:semiHidden="1" w:unhideWhenUsed="1"/>
-    <w:lsdException w:name="Table Web 2" w:semiHidden="1" w:unhideWhenUsed="1"/>
-    <w:lsdException w:name="Table Web 3" w:semiHidden="1" w:unhideWhenUsed="1"/>
-    <w:lsdException w:name="Balloon Text" w:semiHidden="1" w:unhideWhenUsed="1"/>
-    <w:lsdException w:name="Table Grid" w:uiPriority="39"/>
-    <w:lsdException w:name="Table Theme" w:semiHidden="1" w:unhideWhenUsed="1"/>
-    <w:lsdException w:name="Placeholder Text" w:semiHidden="1"/>
-    <w:lsdException w:name="No Spacing" w:uiPriority="1" w:qFormat="1"/>
-    <w:lsdException w:name="Light Shading" w:uiPriority="60"/>
-    <w:lsdException w:name="Light List" w:uiPriority="61"/>
-    <w:lsdException w:name="Light Grid" w:uiPriority="62"/>
-    <w:lsdException w:name="Medium Shading 1" w:uiPriority="63"/>
-    <w:lsdException w:name="Medium Shading 2" w:uiPriority="64"/>
-    <w:lsdException w:name="Medium List 1" w:uiPriority="65"/>
-    <w:lsdException w:name="Medium List 2" w:uiPriority="66"/>
-    <w:lsdException w:name="Medium Grid 1" w:uiPriority="67"/>
-    <w:lsdException w:name="Medium Grid 2" w:uiPriority="68"/>
-    <w:lsdException w:name="Medium Grid 3" w:uiPriority="69"/>
-    <w:lsdException w:name="Dark List" w:uiPriority="70"/>
-    <w:lsdException w:name="Colorful Shading" w:uiPriority="71"/>
-    <w:lsdException w:name="Colorful List" w:uiPriority="72"/>
-    <w:lsdException w:name="Colorful Grid" w:uiPriority="73"/>
-    <w:lsdException w:name="Light Shading Accent 1" w:uiPriority="60"/>
-    <w:lsdException w:name="Light List Accent 1" w:uiPriority="61"/>
-    <w:lsdException w:name="Light Grid Accent 1" w:uiPriority="62"/>
-    <w:lsdException w:name="Medium Shading 1 Accent 1" w:uiPriority="63"/>
-    <w:lsdException w:name="Medium Shading 2 Accent 1" w:uiPriority="64"/>
-    <w:lsdException w:name="Medium List 1 Accent 1" w:uiPriority="65"/>
-    <w:lsdException w:name="Revision" w:semiHidden="1"/>
-    <w:lsdException w:name="List Paragraph" w:uiPriority="34" w:qFormat="1"/>
-    <w:lsdException w:name="Quote" w:uiPriority="29" w:qFormat="1"/>
-    <w:lsdException w:name="Intense Quote" w:uiPriority="30" w:qFormat="1"/>
-    <w:lsdException w:name="Medium List 2 Accent 1" w:uiPriority="66"/>
-    <w:lsdException w:name="Medium Grid 1 Accent 1" w:uiPriority="67"/>
-    <w:lsdException w:name="Medium Grid 2 Accent 1" w:uiPriority="68"/>
-    <w:lsdException w:name="Medium Grid 3 Accent 1" w:uiPriority="69"/>
-    <w:lsdException w:name="Dark List Accent 1" w:uiPriority="70"/>
-    <w:lsdException w:name="Colorful Shading Accent 1" w:uiPriority="71"/>
-    <w:lsdException w:name="Colorful List Accent 1" w:uiPriority="72"/>
-    <w:lsdException w:name="Colorful Grid Accent 1" w:uiPriority="73"/>
-    <w:lsdException w:name="Light Shading Accent 2" w:uiPriority="60"/>
-    <w:lsdException w:name="Light List Accent 2" w:uiPriority="61"/>
-    <w:lsdException w:name="Light Grid Accent 2" w:uiPriority="62"/>
-    <w:lsdException w:name="Medium Shading 1 Accent 2" w:uiPriority="63"/>
-    <w:lsdException w:name="Medium Shading 2 Accent 2" w:uiPriority="64"/>
-    <w:lsdException w:name="Medium List 1 Accent 2" w:uiPriority="65"/>
-    <w:lsdException w:name="Medium List 2 Accent 2" w:uiPriority="66"/>
-    <w:lsdException w:name="Medium Grid 1 Accent 2" w:uiPriority="67"/>
-    <w:lsdException w:name="Medium Grid 2 Accent 2" w:uiPriority="68"/>
-    <w:lsdException w:name="Medium Grid 3 Accent 2" w:uiPriority="69"/>
-    <w:lsdException w:name="Dark List Accent 2" w:uiPriority="70"/>
-    <w:lsdException w:name="Colorful Shading Accent 2" w:uiPriority="71"/>
-    <w:lsdException w:name="Colorful List Accent 2" w:uiPriority="72"/>
-    <w:lsdException w:name="Colorful Grid Accent 2" w:uiPriority="73"/>
-    <w:lsdException w:name="Light Shading Accent 3" w:uiPriority="60"/>
-    <w:lsdException w:name="Light List Accent 3" w:uiPriority="61"/>
-    <w:lsdException w:name="Light Grid Accent 3" w:uiPriority="62"/>
-    <w:lsdException w:name="Medium Shading 1 Accent 3" w:uiPriority="63"/>
-    <w:lsdException w:name="Medium Shading 2 Accent 3" w:uiPriority="64"/>
-    <w:lsdException w:name="Medium List 1 Accent 3" w:uiPriority="65"/>
-    <w:lsdException w:name="Medium List 2 Accent 3" w:uiPriority="66"/>
-    <w:lsdException w:name="Medium Grid 1 Accent 3" w:uiPriority="67"/>
-    <w:lsdException w:name="Medium Grid 2 Accent 3" w:uiPriority="68"/>
-    <w:lsdException w:name="Medium Grid 3 Accent 3" w:uiPriority="69"/>
-    <w:lsdException w:name="Dark List Accent 3" w:uiPriority="70"/>
-    <w:lsdException w:name="Colorful Shading Accent 3" w:uiPriority="71"/>
-    <w:lsdException w:name="Colorful List Accent 3" w:uiPriority="72"/>
-    <w:lsdException w:name="Colorful Grid Accent 3" w:uiPriority="73"/>
-    <w:lsdException w:name="Light Shading Accent 4" w:uiPriority="60"/>
-    <w:lsdException w:name="Light List Accent 4" w:uiPriority="61"/>
-    <w:lsdException w:name="Light Grid Accent 4" w:uiPriority="62"/>
-    <w:lsdException w:name="Medium Shading 1 Accent 4" w:uiPriority="63"/>
-    <w:lsdException w:name="Medium Shading 2 Accent 4" w:uiPriority="64"/>
-    <w:lsdException w:name="Medium List 1 Accent 4" w:uiPriority="65"/>
-    <w:lsdException w:name="Medium List 2 Accent 4" w:uiPriority="66"/>
-    <w:lsdException w:name="Medium Grid 1 Accent 4" w:uiPriority="67"/>
-    <w:lsdException w:name="Medium Grid 2 Accent 4" w:uiPriority="68"/>
-    <w:lsdException w:name="Medium Grid 3 Accent 4" w:uiPriority="69"/>
-    <w:lsdException w:name="Dark List Accent 4" w:uiPriority="70"/>
-    <w:lsdException w:name="Colorful Shading Accent 4" w:uiPriority="71"/>
-    <w:lsdException w:name="Colorful List Accent 4" w:uiPriority="72"/>
-    <w:lsdException w:name="Colorful Grid Accent 4" w:uiPriority="73"/>
-    <w:lsdException w:name="Light Shading Accent 5" w:uiPriority="60"/>
-    <w:lsdException w:name="Light List Accent 5" w:uiPriority="61"/>
-    <w:lsdException w:name="Light Grid Accent 5" w:uiPriority="62"/>
-    <w:lsdException w:name="Medium Shading 1 Accent 5" w:uiPriority="63"/>
-    <w:lsdException w:name="Medium Shading 2 Accent 5" w:uiPriority="64"/>
-    <w:lsdException w:name="Medium List 1 Accent 5" w:uiPriority="65"/>
-    <w:lsdException w:name="Medium List 2 Accent 5" w:uiPriority="66"/>
-    <w:lsdException w:name="Medium Grid 1 Accent 5" w:uiPriority="67"/>
-    <w:lsdException w:name="Medium Grid 2 Accent 5" w:uiPriority="68"/>
-    <w:lsdException w:name="Medium Grid 3 Accent 5" w:uiPriority="69"/>
-    <w:lsdException w:name="Dark List Accent 5" w:uiPriority="70"/>
-    <w:lsdException w:name="Colorful Shading Accent 5" w:uiPriority="71"/>
-    <w:lsdException w:name="Colorful List Accent 5" w:uiPriority="72"/>
-    <w:lsdException w:name="Colorful Grid Accent 5" w:uiPriority="73"/>
-    <w:lsdException w:name="Light Shading Accent 6" w:uiPriority="60"/>
-    <w:lsdException w:name="Light List Accent 6" w:uiPriority="61"/>
-    <w:lsdException w:name="Light Grid Accent 6" w:uiPriority="62"/>
-    <w:lsdException w:name="Medium Shading 1 Accent 6" w:uiPriority="63"/>
-    <w:lsdException w:name="Medium Shading 2 Accent 6" w:uiPriority="64"/>
-    <w:lsdException w:name="Medium List 1 Accent 6" w:uiPriority="65"/>
-    <w:lsdException w:name="Medium List 2 Accent 6" w:uiPriority="66"/>
-    <w:lsdException w:name="Medium Grid 1 Accent 6" w:uiPriority="67"/>
-    <w:lsdException w:name="Medium Grid 2 Accent 6" w:uiPriority="68"/>
-    <w:lsdException w:name="Medium Grid 3 Accent 6" w:uiPriority="69"/>
-    <w:lsdException w:name="Dark List Accent 6" w:uiPriority="70"/>
-    <w:lsdException w:name="Colorful Shading Accent 6" w:uiPriority="71"/>
-    <w:lsdException w:name="Colorful List Accent 6" w:uiPriority="72"/>
-    <w:lsdException w:name="Colorful Grid Accent 6" w:uiPriority="73"/>
-    <w:lsdException w:name="Subtle Emphasis" w:uiPriority="19" w:qFormat="1"/>
-    <w:lsdException w:name="Intense Emphasis" w:uiPriority="21" w:qFormat="1"/>
-    <w:lsdException w:name="Subtle Reference" w:uiPriority="31" w:qFormat="1"/>
-    <w:lsdException w:name="Intense Reference" w:uiPriority="32" w:qFormat="1"/>
-    <w:lsdException w:name="Book Title" w:uiPriority="33" w:qFormat="1"/>
-    <w:lsdException w:name="Bibliography" w:semiHidden="1" w:uiPriority="37" w:unhideWhenUsed="1"/>
-    <w:lsdException w:name="TOC Heading" w:semiHidden="1" w:uiPriority="39" w:unhideWhenUsed="1" w:qFormat="1"/>
-    <w:lsdException w:name="Plain Table 1" w:uiPriority="41"/>
-    <w:lsdException w:name="Plain Table 2" w:uiPriority="42"/>
-    <w:lsdException w:name="Plain Table 3" w:uiPriority="43"/>
-    <w:lsdException w:name="Plain Table 4" w:uiPriority="44"/>
-    <w:lsdException w:name="Plain Table 5" w:uiPriority="45"/>
-    <w:lsdException w:name="Grid Table Light" w:uiPriority="40"/>
-    <w:lsdException w:name="Grid Table 1 Light" w:uiPriority="46"/>
-    <w:lsdException w:name="Grid Table 2" w:uiPriority="47"/>
-    <w:lsdException w:name="Grid Table 3" w:uiPriority="48"/>
-    <w:lsdException w:name="Grid Table 4" w:uiPriority="49"/>
-    <w:lsdException w:name="Grid Table 5 Dark" w:uiPriority="50"/>
-    <w:lsdException w:name="Grid Table 6 Colorful" w:uiPriority="51"/>
-    <w:lsdException w:name="Grid Table 7 Colorful" w:uiPriority="52"/>
-    <w:lsdException w:name="Grid Table 1 Light Accent 1" w:uiPriority="46"/>
-    <w:lsdException w:name="Grid Table 2 Accent 1" w:uiPriority="47"/>
-    <w:lsdException w:name="Grid Table 3 Accent 1" w:uiPriority="48"/>
-    <w:lsdException w:name="Grid Table 4 Accent 1" w:uiPriority="49"/>
-    <w:lsdException w:name="Grid Table 5 Dark Accent 1" w:uiPriority="50"/>
-    <w:lsdException w:name="Grid Table 6 Colorful Accent 1" w:uiPriority="51"/>
-    <w:lsdException w:name="Grid Table 7 Colorful Accent 1" w:uiPriority="52"/>
-    <w:lsdException w:name="Grid Table 1 Light Accent 2" w:uiPriority="46"/>
-    <w:lsdException w:name="Grid Table 2 Accent 2" w:uiPriority="47"/>
-    <w:lsdException w:name="Grid Table 3 Accent 2" w:uiPriority="48"/>
-    <w:lsdException w:name="Grid Table 4 Accent 2" w:uiPriority="49"/>
-    <w:lsdException w:name="Grid Table 5 Dark Accent 2" w:uiPriority="50"/>
-    <w:lsdException w:name="Grid Table 6 Colorful Accent 2" w:uiPriority="51"/>
-    <w:lsdException w:name="Grid Table 7 Colorful Accent 2" w:uiPriority="52"/>
-    <w:lsdException w:name="Grid Table 1 Light Accent 3" w:uiPriority="46"/>
-    <w:lsdException w:name="Grid Table 2 Accent 3" w:uiPriority="47"/>
-    <w:lsdException w:name="Grid Table 3 Accent 3" w:uiPriority="48"/>
-    <w:lsdException w:name="Grid Table 4 Accent 3" w:uiPriority="49"/>
-    <w:lsdException w:name="Grid Table 5 Dark Accent 3" w:uiPriority="50"/>
-    <w:lsdException w:name="Grid Table 6 Colorful Accent 3" w:uiPriority="51"/>
-    <w:lsdException w:name="Grid Table 7 Colorful Accent 3" w:uiPriority="52"/>
-    <w:lsdException w:name="Grid Table 1 Light Accent 4" w:uiPriority="46"/>
-    <w:lsdException w:name="Grid Table 2 Accent 4" w:uiPriority="47"/>
-    <w:lsdException w:name="Grid Table 3 Accent 4" w:uiPriority="48"/>
-    <w:lsdException w:name="Grid Table 4 Accent 4" w:uiPriority="49"/>
-    <w:lsdException w:name="Grid Table 5 Dark Accent 4" w:uiPriority="50"/>
-    <w:lsdException w:name="Grid Table 6 Colorful Accent 4" w:uiPriority="51"/>
-    <w:lsdException w:name="Grid Table 7 Colorful Accent 4" w:uiPriority="52"/>
-    <w:lsdException w:name="Grid Table 1 Light Accent 5" w:uiPriority="46"/>
-    <w:lsdException w:name="Grid Table 2 Accent 5" w:uiPriority="47"/>
-    <w:lsdException w:name="Grid Table 3 Accent 5" w:uiPriority="48"/>
-    <w:lsdException w:name="Grid Table 4 Accent 5" w:uiPriority="49"/>
-    <w:lsdException w:name="Grid Table 5 Dark Accent 5" w:uiPriority="50"/>
-    <w:lsdException w:name="Grid Table 6 Colorful Accent 5" w:uiPriority="51"/>
-    <w:lsdException w:name="Grid Table 7 Colorful Accent 5" w:uiPriority="52"/>
-    <w:lsdException w:name="Grid Table 1 Light Accent 6" w:uiPriority="46"/>
-    <w:lsdException w:name="Grid Table 2 Accent 6" w:uiPriority="47"/>
-    <w:lsdException w:name="Grid Table 3 Accent 6" w:uiPriority="48"/>
-    <w:lsdException w:name="Grid Table 4 Accent 6" w:uiPriority="49"/>
-    <w:lsdException w:name="Grid Table 5 Dark Accent 6" w:uiPriority="50"/>
-    <w:lsdException w:name="Grid Table 6 Colorful Accent 6" w:uiPriority="51"/>
-    <w:lsdException w:name="Grid Table 7 Colorful Accent 6" w:uiPriority="52"/>
-    <w:lsdException w:name="List Table 1 Light" w:uiPriority="46"/>
-    <w:lsdException w:name="List Table 2" w:uiPriority="47"/>
-    <w:lsdException w:name="List Table 3" w:uiPriority="48"/>
-    <w:lsdException w:name="List Table 4" w:uiPriority="49"/>
-    <w:lsdException w:name="List Table 5 Dark" w:uiPriority="50"/>
-    <w:lsdException w:name="List Table 6 Colorful" w:uiPriority="51"/>
-    <w:lsdException w:name="List Table 7 Colorful" w:uiPriority="52"/>
-    <w:lsdException w:name="List Table 1 Light Accent 1" w:uiPriority="46"/>
-    <w:lsdException w:name="List Table 2 Accent 1" w:uiPriority="47"/>
-    <w:lsdException w:name="List Table 3 Accent 1" w:uiPriority="48"/>
-    <w:lsdException w:name="List Table 4 Accent 1" w:uiPriority="49"/>
-    <w:lsdException w:name="List Table 5 Dark Accent 1" w:uiPriority="50"/>
-    <w:lsdException w:name="List Table 6 Colorful Accent 1" w:uiPriority="51"/>
-    <w:lsdException w:name="List Table 7 Colorful Accent 1" w:uiPriority="52"/>
-    <w:lsdException w:name="List Table 1 Light Accent 2" w:uiPriority="46"/>
-    <w:lsdException w:name="List Table 2 Accent 2" w:uiPriority="47"/>
-    <w:lsdException w:name="List Table 3 Accent 2" w:uiPriority="48"/>
-    <w:lsdException w:name="List Table 4 Accent 2" w:uiPriority="49"/>
-    <w:lsdException w:name="List Table 5 Dark Accent 2" w:uiPriority="50"/>
-    <w:lsdException w:name="List Table 6 Colorful Accent 2" w:uiPriority="51"/>
-    <w:lsdException w:name="List Table 7 Colorful Accent 2" w:uiPriority="52"/>
-    <w:lsdException w:name="List Table 1 Light Accent 3" w:uiPriority="46"/>
-    <w:lsdException w:name="List Table 2 Accent 3" w:uiPriority="47"/>
-    <w:lsdException w:name="List Table 3 Accent 3" w:uiPriority="48"/>
-    <w:lsdException w:name="List Table 4 Accent 3" w:uiPriority="49"/>
-    <w:lsdException w:name="List Table 5 Dark Accent 3" w:uiPriority="50"/>
-    <w:lsdException w:name="List Table 6 Colorful Accent 3" w:uiPriority="51"/>
-    <w:lsdException w:name="List Table 7 Colorful Accent 3" w:uiPriority="52"/>
-    <w:lsdException w:name="List Table 1 Light Accent 4" w:uiPriority="46"/>
-    <w:lsdException w:name="List Table 2 Accent 4" w:uiPriority="47"/>
-    <w:lsdException w:name="List Table 3 Accent 4" w:uiPriority="48"/>
-    <w:lsdException w:name="List Table 4 Accent 4" w:uiPriority="49"/>
-    <w:lsdException w:name="List Table 5 Dark Accent 4" w:uiPriority="50"/>
-    <w:lsdException w:name="List Table 6 Colorful Accent 4" w:uiPriority="51"/>
-    <w:lsdException w:name="List Table 7 Colorful Accent 4" w:uiPriority="52"/>
-    <w:lsdException w:name="List Table 1 Light Accent 5" w:uiPriority="46"/>
-    <w:lsdException w:name="List Table 2 Accent 5" w:uiPriority="47"/>
-    <w:lsdException w:name="List Table 3 Accent 5" w:uiPriority="48"/>
-    <w:lsdException w:name="List Table 4 Accent 5" w:uiPriority="49"/>
-    <w:lsdException w:name="List Table 5 Dark Accent 5" w:uiPriority="50"/>
-    <w:lsdException w:name="List Table 6 Colorful Accent 5" w:uiPriority="51"/>
-    <w:lsdException w:name="List Table 7 Colorful Accent 5" w:uiPriority="52"/>
-    <w:lsdException w:name="List Table 1 Light Accent 6" w:uiPriority="46"/>
-    <w:lsdException w:name="List Table 2 Accent 6" w:uiPriority="47"/>
-    <w:lsdException w:name="List Table 3 Accent 6" w:uiPriority="48"/>
-    <w:lsdException w:name="List Table 4 Accent 6" w:uiPriority="49"/>
-    <w:lsdException w:name="List Table 5 Dark Accent 6" w:uiPriority="50"/>
-    <w:lsdException w:name="List Table 6 Colorful Accent 6" w:uiPriority="51"/>
-    <w:lsdException w:name="List Table 7 Colorful Accent 6" w:uiPriority="52"/>
+  <w:latentStyles w:defLockedState="0" w:defUIPriority="99" w:defSemiHidden="1" w:defUnhideWhenUsed="1" w:defQFormat="0" w:count="267">
+    <w:lsdException w:name="Normal" w:semiHidden="0" w:uiPriority="0" w:unhideWhenUsed="0" w:qFormat="1"/>
+    <w:lsdException w:name="heading 1" w:semiHidden="0" w:uiPriority="9" w:unhideWhenUsed="0" w:qFormat="1"/>
+    <w:lsdException w:name="heading 2" w:uiPriority="9" w:qFormat="1"/>
+    <w:lsdException w:name="heading 3" w:uiPriority="9" w:qFormat="1"/>
+    <w:lsdException w:name="heading 4" w:uiPriority="9" w:qFormat="1"/>
+    <w:lsdException w:name="heading 5" w:uiPriority="9" w:qFormat="1"/>
+    <w:lsdException w:name="heading 6" w:uiPriority="9" w:qFormat="1"/>
+    <w:lsdException w:name="heading 7" w:uiPriority="9" w:qFormat="1"/>
+    <w:lsdException w:name="heading 8" w:uiPriority="9" w:qFormat="1"/>
+    <w:lsdException w:name="heading 9" w:uiPriority="9" w:qFormat="1"/>
+    <w:lsdException w:name="toc 1" w:uiPriority="39"/>
+    <w:lsdException w:name="toc 2" w:uiPriority="39"/>
+    <w:lsdException w:name="toc 3" w:uiPriority="39"/>
+    <w:lsdException w:name="toc 4" w:uiPriority="39"/>
+    <w:lsdException w:name="toc 5" w:uiPriority="39"/>
+    <w:lsdException w:name="toc 6" w:uiPriority="39"/>
+    <w:lsdException w:name="toc 7" w:uiPriority="39"/>
+    <w:lsdException w:name="toc 8" w:uiPriority="39"/>
+    <w:lsdException w:name="toc 9" w:uiPriority="39"/>
+    <w:lsdException w:name="caption" w:uiPriority="35" w:qFormat="1"/>
+    <w:lsdException w:name="Title" w:semiHidden="0" w:uiPriority="10" w:unhideWhenUsed="0" w:qFormat="1"/>
+    <w:lsdException w:name="Default Paragraph Font" w:uiPriority="1"/>
+    <w:lsdException w:name="Subtitle" w:semiHidden="0" w:uiPriority="11" w:unhideWhenUsed="0" w:qFormat="1"/>
+    <w:lsdException w:name="Strong" w:semiHidden="0" w:uiPriority="22" w:unhideWhenUsed="0" w:qFormat="1"/>
+    <w:lsdException w:name="Emphasis" w:semiHidden="0" w:uiPriority="20" w:unhideWhenUsed="0" w:qFormat="1"/>
+    <w:lsdException w:name="Table Grid" w:semiHidden="0" w:uiPriority="39" w:unhideWhenUsed="0"/>
+    <w:lsdException w:name="Placeholder Text" w:unhideWhenUsed="0"/>
+    <w:lsdException w:name="No Spacing" w:semiHidden="0" w:uiPriority="1" w:unhideWhenUsed="0" w:qFormat="1"/>
+    <w:lsdException w:name="Light Shading" w:semiHidden="0" w:uiPriority="60" w:unhideWhenUsed="0"/>
+    <w:lsdException w:name="Light List" w:semiHidden="0" w:uiPriority="61" w:unhideWhenUsed="0"/>
+    <w:lsdException w:name="Light Grid" w:semiHidden="0" w:uiPriority="62" w:unhideWhenUsed="0"/>
+    <w:lsdException w:name="Medium Shading 1" w:semiHidden="0" w:uiPriority="63" w:unhideWhenUsed="0"/>
+    <w:lsdException w:name="Medium Shading 2" w:semiHidden="0" w:uiPriority="64" w:unhideWhenUsed="0"/>
+    <w:lsdException w:name="Medium List 1" w:semiHidden="0" w:uiPriority="65" w:unhideWhenUsed="0"/>
+    <w:lsdException w:name="Medium List 2" w:semiHidden="0" w:uiPriority="66" w:unhideWhenUsed="0"/>
+    <w:lsdException w:name="Medium Grid 1" w:semiHidden="0" w:uiPriority="67" w:unhideWhenUsed="0"/>
+    <w:lsdException w:name="Medium Grid 2" w:semiHidden="0" w:uiPriority="68" w:unhideWhenUsed="0"/>
+    <w:lsdException w:name="Medium Grid 3" w:semiHidden="0" w:uiPriority="69" w:unhideWhenUsed="0"/>
+    <w:lsdException w:name="Dark List" w:semiHidden="0" w:uiPriority="70" w:unhideWhenUsed="0"/>
+    <w:lsdException w:name="Colorful Shading" w:semiHidden="0" w:uiPriority="71" w:unhideWhenUsed="0"/>
+    <w:lsdException w:name="Colorful List" w:semiHidden="0" w:uiPriority="72" w:unhideWhenUsed="0"/>
+    <w:lsdException w:name="Colorful Grid" w:semiHidden="0" w:uiPriority="73" w:unhideWhenUsed="0"/>
+    <w:lsdException w:name="Light Shading Accent 1" w:semiHidden="0" w:uiPriority="60" w:unhideWhenUsed="0"/>
+    <w:lsdException w:name="Light List Accent 1" w:semiHidden="0" w:uiPriority="61" w:unhideWhenUsed="0"/>
+    <w:lsdException w:name="Light Grid Accent 1" w:semiHidden="0" w:uiPriority="62" w:unhideWhenUsed="0"/>
+    <w:lsdException w:name="Medium Shading 1 Accent 1" w:semiHidden="0" w:uiPriority="63" w:unhideWhenUsed="0"/>
+    <w:lsdException w:name="Medium Shading 2 Accent 1" w:semiHidden="0" w:uiPriority="64" w:unhideWhenUsed="0"/>
+    <w:lsdException w:name="Medium List 1 Accent 1" w:semiHidden="0" w:uiPriority="65" w:unhideWhenUsed="0"/>
+    <w:lsdException w:name="Revision" w:unhideWhenUsed="0"/>
+    <w:lsdException w:name="List Paragraph" w:semiHidden="0" w:uiPriority="34" w:unhideWhenUsed="0" w:qFormat="1"/>
+    <w:lsdException w:name="Quote" w:semiHidden="0" w:uiPriority="29" w:unhideWhenUsed="0" w:qFormat="1"/>
+    <w:lsdException w:name="Intense Quote" w:semiHidden="0" w:uiPriority="30" w:unhideWhenUsed="0" w:qFormat="1"/>
+    <w:lsdException w:name="Medium List 2 Accent 1" w:semiHidden="0" w:uiPriority="66" w:unhideWhenUsed="0"/>
+    <w:lsdException w:name="Medium Grid 1 Accent 1" w:semiHidden="0" w:uiPriority="67" w:unhideWhenUsed="0"/>
+    <w:lsdException w:name="Medium Grid 2 Accent 1" w:semiHidden="0" w:uiPriority="68" w:unhideWhenUsed="0"/>
+    <w:lsdException w:name="Medium Grid 3 Accent 1" w:semiHidden="0" w:uiPriority="69" w:unhideWhenUsed="0"/>
+    <w:lsdException w:name="Dark List Accent 1" w:semiHidden="0" w:uiPriority="70" w:unhideWhenUsed="0"/>
+    <w:lsdException w:name="Colorful Shading Accent 1" w:semiHidden="0" w:uiPriority="71" w:unhideWhenUsed="0"/>
+    <w:lsdException w:name="Colorful List Accent 1" w:semiHidden="0" w:uiPriority="72" w:unhideWhenUsed="0"/>
+    <w:lsdException w:name="Colorful Grid Accent 1" w:semiHidden="0" w:uiPriority="73" w:unhideWhenUsed="0"/>
+    <w:lsdException w:name="Light Shading Accent 2" w:semiHidden="0" w:uiPriority="60" w:unhideWhenUsed="0"/>
+    <w:lsdException w:name="Light List Accent 2" w:semiHidden="0" w:uiPriority="61" w:unhideWhenUsed="0"/>
+    <w:lsdException w:name="Light Grid Accent 2" w:semiHidden="0" w:uiPriority="62" w:unhideWhenUsed="0"/>
+    <w:lsdException w:name="Medium Shading 1 Accent 2" w:semiHidden="0" w:uiPriority="63" w:unhideWhenUsed="0"/>
+    <w:lsdException w:name="Medium Shading 2 Accent 2" w:semiHidden="0" w:uiPriority="64" w:unhideWhenUsed="0"/>
+    <w:lsdException w:name="Medium List 1 Accent 2" w:semiHidden="0" w:uiPriority="65" w:unhideWhenUsed="0"/>
+    <w:lsdException w:name="Medium List 2 Accent 2" w:semiHidden="0" w:uiPriority="66" w:unhideWhenUsed="0"/>
+    <w:lsdException w:name="Medium Grid 1 Accent 2" w:semiHidden="0" w:uiPriority="67" w:unhideWhenUsed="0"/>
+    <w:lsdException w:name="Medium Grid 2 Accent 2" w:semiHidden="0" w:uiPriority="68" w:unhideWhenUsed="0"/>
+    <w:lsdException w:name="Medium Grid 3 Accent 2" w:semiHidden="0" w:uiPriority="69" w:unhideWhenUsed="0"/>
+    <w:lsdException w:name="Dark List Accent 2" w:semiHidden="0" w:uiPriority="70" w:unhideWhenUsed="0"/>
+    <w:lsdException w:name="Colorful Shading Accent 2" w:semiHidden="0" w:uiPriority="71" w:unhideWhenUsed="0"/>
+    <w:lsdException w:name="Colorful List Accent 2" w:semiHidden="0" w:uiPriority="72" w:unhideWhenUsed="0"/>
+    <w:lsdException w:name="Colorful Grid Accent 2" w:semiHidden="0" w:uiPriority="73" w:unhideWhenUsed="0"/>
+    <w:lsdException w:name="Light Shading Accent 3" w:semiHidden="0" w:uiPriority="60" w:unhideWhenUsed="0"/>
+    <w:lsdException w:name="Light List Accent 3" w:semiHidden="0" w:uiPriority="61" w:unhideWhenUsed="0"/>
+    <w:lsdException w:name="Light Grid Accent 3" w:semiHidden="0" w:uiPriority="62" w:unhideWhenUsed="0"/>
+    <w:lsdException w:name="Medium Shading 1 Accent 3" w:semiHidden="0" w:uiPriority="63" w:unhideWhenUsed="0"/>
+    <w:lsdException w:name="Medium Shading 2 Accent 3" w:semiHidden="0" w:uiPriority="64" w:unhideWhenUsed="0"/>
+    <w:lsdException w:name="Medium List 1 Accent 3" w:semiHidden="0" w:uiPriority="65" w:unhideWhenUsed="0"/>
+    <w:lsdException w:name="Medium List 2 Accent 3" w:semiHidden="0" w:uiPriority="66" w:unhideWhenUsed="0"/>
+    <w:lsdException w:name="Medium Grid 1 Accent 3" w:semiHidden="0" w:uiPriority="67" w:unhideWhenUsed="0"/>
+    <w:lsdException w:name="Medium Grid 2 Accent 3" w:semiHidden="0" w:uiPriority="68" w:unhideWhenUsed="0"/>
+    <w:lsdException w:name="Medium Grid 3 Accent 3" w:semiHidden="0" w:uiPriority="69" w:unhideWhenUsed="0"/>
+    <w:lsdException w:name="Dark List Accent 3" w:semiHidden="0" w:uiPriority="70" w:unhideWhenUsed="0"/>
+    <w:lsdException w:name="Colorful Shading Accent 3" w:semiHidden="0" w:uiPriority="71" w:unhideWhenUsed="0"/>
+    <w:lsdException w:name="Colorful List Accent 3" w:semiHidden="0" w:uiPriority="72" w:unhideWhenUsed="0"/>
+    <w:lsdException w:name="Colorful Grid Accent 3" w:semiHidden="0" w:uiPriority="73" w:unhideWhenUsed="0"/>
+    <w:lsdException w:name="Light Shading Accent 4" w:semiHidden="0" w:uiPriority="60" w:unhideWhenUsed="0"/>
+    <w:lsdException w:name="Light List Accent 4" w:semiHidden="0" w:uiPriority="61" w:unhideWhenUsed="0"/>
+    <w:lsdException w:name="Light Grid Accent 4" w:semiHidden="0" w:uiPriority="62" w:unhideWhenUsed="0"/>
+    <w:lsdException w:name="Medium Shading 1 Accent 4" w:semiHidden="0" w:uiPriority="63" w:unhideWhenUsed="0"/>
+    <w:lsdException w:name="Medium Shading 2 Accent 4" w:semiHidden="0" w:uiPriority="64" w:unhideWhenUsed="0"/>
+    <w:lsdException w:name="Medium List 1 Accent 4" w:semiHidden="0" w:uiPriority="65" w:unhideWhenUsed="0"/>
+    <w:lsdException w:name="Medium List 2 Accent 4" w:semiHidden="0" w:uiPriority="66" w:unhideWhenUsed="0"/>
+    <w:lsdException w:name="Medium Grid 1 Accent 4" w:semiHidden="0" w:uiPriority="67" w:unhideWhenUsed="0"/>
+    <w:lsdException w:name="Medium Grid 2 Accent 4" w:semiHidden="0" w:uiPriority="68" w:unhideWhenUsed="0"/>
+    <w:lsdException w:name="Medium Grid 3 Accent 4" w:semiHidden="0" w:uiPriority="69" w:unhideWhenUsed="0"/>
+    <w:lsdException w:name="Dark List Accent 4" w:semiHidden="0" w:uiPriority="70" w:unhideWhenUsed="0"/>
+    <w:lsdException w:name="Colorful Shading Accent 4" w:semiHidden="0" w:uiPriority="71" w:unhideWhenUsed="0"/>
+    <w:lsdException w:name="Colorful List Accent 4" w:semiHidden="0" w:uiPriority="72" w:unhideWhenUsed="0"/>
+    <w:lsdException w:name="Colorful Grid Accent 4" w:semiHidden="0" w:uiPriority="73" w:unhideWhenUsed="0"/>
+    <w:lsdException w:name="Light Shading Accent 5" w:semiHidden="0" w:uiPriority="60" w:unhideWhenUsed="0"/>
+    <w:lsdException w:name="Light List Accent 5" w:semiHidden="0" w:uiPriority="61" w:unhideWhenUsed="0"/>
+    <w:lsdException w:name="Light Grid Accent 5" w:semiHidden="0" w:uiPriority="62" w:unhideWhenUsed="0"/>
+    <w:lsdException w:name="Medium Shading 1 Accent 5" w:semiHidden="0" w:uiPriority="63" w:unhideWhenUsed="0"/>
+    <w:lsdException w:name="Medium Shading 2 Accent 5" w:semiHidden="0" w:uiPriority="64" w:unhideWhenUsed="0"/>
+    <w:lsdException w:name="Medium List 1 Accent 5" w:semiHidden="0" w:uiPriority="65" w:unhideWhenUsed="0"/>
+    <w:lsdException w:name="Medium List 2 Accent 5" w:semiHidden="0" w:uiPriority="66" w:unhideWhenUsed="0"/>
+    <w:lsdException w:name="Medium Grid 1 Accent 5" w:semiHidden="0" w:uiPriority="67" w:unhideWhenUsed="0"/>
+    <w:lsdException w:name="Medium Grid 2 Accent 5" w:semiHidden="0" w:uiPriority="68" w:unhideWhenUsed="0"/>
+    <w:lsdException w:name="Medium Grid 3 Accent 5" w:semiHidden="0" w:uiPriority="69" w:unhideWhenUsed="0"/>
+    <w:lsdException w:name="Dark List Accent 5" w:semiHidden="0" w:uiPriority="70" w:unhideWhenUsed="0"/>
+    <w:lsdException w:name="Colorful Shading Accent 5" w:semiHidden="0" w:uiPriority="71" w:unhideWhenUsed="0"/>
+    <w:lsdException w:name="Colorful List Accent 5" w:semiHidden="0" w:uiPriority="72" w:unhideWhenUsed="0"/>
+    <w:lsdException w:name="Colorful Grid Accent 5" w:semiHidden="0" w:uiPriority="73" w:unhideWhenUsed="0"/>
+    <w:lsdException w:name="Light Shading Accent 6" w:semiHidden="0" w:uiPriority="60" w:unhideWhenUsed="0"/>
+    <w:lsdException w:name="Light List Accent 6" w:semiHidden="0" w:uiPriority="61" w:unhideWhenUsed="0"/>
+    <w:lsdException w:name="Light Grid Accent 6" w:semiHidden="0" w:uiPriority="62" w:unhideWhenUsed="0"/>
+    <w:lsdException w:name="Medium Shading 1 Accent 6" w:semiHidden="0" w:uiPriority="63" w:unhideWhenUsed="0"/>
+    <w:lsdException w:name="Medium Shading 2 Accent 6" w:semiHidden="0" w:uiPriority="64" w:unhideWhenUsed="0"/>
+    <w:lsdException w:name="Medium List 1 Accent 6" w:semiHidden="0" w:uiPriority="65" w:unhideWhenUsed="0"/>
+    <w:lsdException w:name="Medium List 2 Accent 6" w:semiHidden="0" w:uiPriority="66" w:unhideWhenUsed="0"/>
+    <w:lsdException w:name="Medium Grid 1 Accent 6" w:semiHidden="0" w:uiPriority="67" w:unhideWhenUsed="0"/>
+    <w:lsdException w:name="Medium Grid 2 Accent 6" w:semiHidden="0" w:uiPriority="68" w:unhideWhenUsed="0"/>
+    <w:lsdException w:name="Medium Grid 3 Accent 6" w:semiHidden="0" w:uiPriority="69" w:unhideWhenUsed="0"/>
+    <w:lsdException w:name="Dark List Accent 6" w:semiHidden="0" w:uiPriority="70" w:unhideWhenUsed="0"/>
+    <w:lsdException w:name="Colorful Shading Accent 6" w:semiHidden="0" w:uiPriority="71" w:unhideWhenUsed="0"/>
+    <w:lsdException w:name="Colorful List Accent 6" w:semiHidden="0" w:uiPriority="72" w:unhideWhenUsed="0"/>
+    <w:lsdException w:name="Colorful Grid Accent 6" w:semiHidden="0" w:uiPriority="73" w:unhideWhenUsed="0"/>
+    <w:lsdException w:name="Subtle Emphasis" w:semiHidden="0" w:uiPriority="19" w:unhideWhenUsed="0" w:qFormat="1"/>
+    <w:lsdException w:name="Intense Emphasis" w:semiHidden="0" w:uiPriority="21" w:unhideWhenUsed="0" w:qFormat="1"/>
+    <w:lsdException w:name="Subtle Reference" w:semiHidden="0" w:uiPriority="31" w:unhideWhenUsed="0" w:qFormat="1"/>
+    <w:lsdException w:name="Intense Reference" w:semiHidden="0" w:uiPriority="32" w:unhideWhenUsed="0" w:qFormat="1"/>
+    <w:lsdException w:name="Book Title" w:semiHidden="0" w:uiPriority="33" w:unhideWhenUsed="0" w:qFormat="1"/>
+    <w:lsdException w:name="Bibliography" w:uiPriority="37"/>
+    <w:lsdException w:name="TOC Heading" w:uiPriority="39" w:qFormat="1"/>
   </w:latentStyles>
-  <w:style w:type="paragraph" w:default="1" w:styleId="Standard">
+  <w:style w:type="paragraph" w:default="1" w:styleId="Normalny">
     <w:name w:val="Normal"/>
     <w:qFormat/>
     <w:rsid w:val="00087B0F"/>
@@ -3832,11 +4766,11 @@
       <w:lang w:val="pl-PL"/>
     </w:rPr>
   </w:style>
-  <w:style w:type="paragraph" w:styleId="berschrift1">
+  <w:style w:type="paragraph" w:styleId="Nagwek1">
     <w:name w:val="heading 1"/>
-    <w:basedOn w:val="Standard"/>
-    <w:next w:val="Standard"/>
-    <w:link w:val="berschrift1Zchn"/>
+    <w:basedOn w:val="Normalny"/>
+    <w:next w:val="Normalny"/>
+    <w:link w:val="Nagwek1Znak"/>
     <w:uiPriority w:val="9"/>
     <w:qFormat/>
     <w:rsid w:val="00A56E65"/>
@@ -3853,17 +4787,18 @@
       <w:szCs w:val="32"/>
     </w:rPr>
   </w:style>
-  <w:style w:type="character" w:default="1" w:styleId="Absatz-Standardschriftart">
+  <w:style w:type="character" w:default="1" w:styleId="Domylnaczcionkaakapitu">
     <w:name w:val="Default Paragraph Font"/>
     <w:uiPriority w:val="1"/>
     <w:semiHidden/>
     <w:unhideWhenUsed/>
   </w:style>
-  <w:style w:type="table" w:default="1" w:styleId="NormaleTabelle">
+  <w:style w:type="table" w:default="1" w:styleId="Standardowy">
     <w:name w:val="Normal Table"/>
     <w:uiPriority w:val="99"/>
     <w:semiHidden/>
     <w:unhideWhenUsed/>
+    <w:qFormat/>
     <w:tblPr>
       <w:tblInd w:w="0" w:type="dxa"/>
       <w:tblCellMar>
@@ -3874,16 +4809,16 @@
       </w:tblCellMar>
     </w:tblPr>
   </w:style>
-  <w:style w:type="numbering" w:default="1" w:styleId="KeineListe">
+  <w:style w:type="numbering" w:default="1" w:styleId="Bezlisty">
     <w:name w:val="No List"/>
     <w:uiPriority w:val="99"/>
     <w:semiHidden/>
     <w:unhideWhenUsed/>
   </w:style>
-  <w:style w:type="paragraph" w:styleId="Kopfzeile">
+  <w:style w:type="paragraph" w:styleId="Nagwek">
     <w:name w:val="header"/>
-    <w:basedOn w:val="Standard"/>
-    <w:link w:val="KopfzeileZchn"/>
+    <w:basedOn w:val="Normalny"/>
+    <w:link w:val="NagwekZnak"/>
     <w:uiPriority w:val="99"/>
     <w:unhideWhenUsed/>
     <w:rsid w:val="00B47887"/>
@@ -3895,17 +4830,17 @@
       <w:spacing w:after="0" w:line="240" w:lineRule="auto"/>
     </w:pPr>
   </w:style>
-  <w:style w:type="character" w:customStyle="1" w:styleId="KopfzeileZchn">
-    <w:name w:val="Kopfzeile Zchn"/>
-    <w:basedOn w:val="Absatz-Standardschriftart"/>
-    <w:link w:val="Kopfzeile"/>
+  <w:style w:type="character" w:customStyle="1" w:styleId="NagwekZnak">
+    <w:name w:val="Nagłówek Znak"/>
+    <w:basedOn w:val="Domylnaczcionkaakapitu"/>
+    <w:link w:val="Nagwek"/>
     <w:uiPriority w:val="99"/>
     <w:rsid w:val="00B47887"/>
   </w:style>
-  <w:style w:type="paragraph" w:styleId="Fuzeile">
+  <w:style w:type="paragraph" w:styleId="Stopka">
     <w:name w:val="footer"/>
-    <w:basedOn w:val="Standard"/>
-    <w:link w:val="FuzeileZchn"/>
+    <w:basedOn w:val="Normalny"/>
+    <w:link w:val="StopkaZnak"/>
     <w:uiPriority w:val="99"/>
     <w:unhideWhenUsed/>
     <w:rsid w:val="00B47887"/>
@@ -3917,17 +4852,17 @@
       <w:spacing w:after="0" w:line="240" w:lineRule="auto"/>
     </w:pPr>
   </w:style>
-  <w:style w:type="character" w:customStyle="1" w:styleId="FuzeileZchn">
-    <w:name w:val="Fußzeile Zchn"/>
-    <w:basedOn w:val="Absatz-Standardschriftart"/>
-    <w:link w:val="Fuzeile"/>
+  <w:style w:type="character" w:customStyle="1" w:styleId="StopkaZnak">
+    <w:name w:val="Stopka Znak"/>
+    <w:basedOn w:val="Domylnaczcionkaakapitu"/>
+    <w:link w:val="Stopka"/>
     <w:uiPriority w:val="99"/>
     <w:rsid w:val="00B47887"/>
   </w:style>
-  <w:style w:type="character" w:customStyle="1" w:styleId="berschrift1Zchn">
-    <w:name w:val="Überschrift 1 Zchn"/>
-    <w:basedOn w:val="Absatz-Standardschriftart"/>
-    <w:link w:val="berschrift1"/>
+  <w:style w:type="character" w:customStyle="1" w:styleId="Nagwek1Znak">
+    <w:name w:val="Nagłówek 1 Znak"/>
+    <w:basedOn w:val="Domylnaczcionkaakapitu"/>
+    <w:link w:val="Nagwek1"/>
     <w:uiPriority w:val="9"/>
     <w:rsid w:val="00A56E65"/>
     <w:rPr>
@@ -3938,9 +4873,9 @@
       <w:lang w:val="pl-PL"/>
     </w:rPr>
   </w:style>
-  <w:style w:type="paragraph" w:styleId="Listenabsatz">
+  <w:style w:type="paragraph" w:styleId="Akapitzlist">
     <w:name w:val="List Paragraph"/>
-    <w:basedOn w:val="Standard"/>
+    <w:basedOn w:val="Normalny"/>
     <w:uiPriority w:val="34"/>
     <w:qFormat/>
     <w:rsid w:val="00A56E65"/>
@@ -3949,10 +4884,10 @@
       <w:contextualSpacing/>
     </w:pPr>
   </w:style>
-  <w:style w:type="paragraph" w:styleId="Inhaltsverzeichnisberschrift">
+  <w:style w:type="paragraph" w:styleId="Nagwekspisutreci">
     <w:name w:val="TOC Heading"/>
-    <w:basedOn w:val="berschrift1"/>
-    <w:next w:val="Standard"/>
+    <w:basedOn w:val="Nagwek1"/>
+    <w:next w:val="Normalny"/>
     <w:uiPriority w:val="39"/>
     <w:unhideWhenUsed/>
     <w:qFormat/>
@@ -3965,10 +4900,10 @@
       <w:lang w:val="de-DE" w:eastAsia="de-DE"/>
     </w:rPr>
   </w:style>
-  <w:style w:type="paragraph" w:styleId="Verzeichnis1">
+  <w:style w:type="paragraph" w:styleId="Spistreci1">
     <w:name w:val="toc 1"/>
-    <w:basedOn w:val="Standard"/>
-    <w:next w:val="Standard"/>
+    <w:basedOn w:val="Normalny"/>
+    <w:next w:val="Normalny"/>
     <w:autoRedefine/>
     <w:uiPriority w:val="39"/>
     <w:unhideWhenUsed/>
@@ -3977,9 +4912,9 @@
       <w:spacing w:after="100"/>
     </w:pPr>
   </w:style>
-  <w:style w:type="character" w:styleId="Hyperlink">
+  <w:style w:type="character" w:styleId="Hipercze">
     <w:name w:val="Hyperlink"/>
-    <w:basedOn w:val="Absatz-Standardschriftart"/>
+    <w:basedOn w:val="Domylnaczcionkaakapitu"/>
     <w:uiPriority w:val="99"/>
     <w:unhideWhenUsed/>
     <w:rsid w:val="00041E12"/>
@@ -3988,15 +4923,16 @@
       <w:u w:val="single"/>
     </w:rPr>
   </w:style>
-  <w:style w:type="table" w:styleId="Tabellenraster">
+  <w:style w:type="table" w:styleId="Tabela-Siatka">
     <w:name w:val="Table Grid"/>
-    <w:basedOn w:val="NormaleTabelle"/>
+    <w:basedOn w:val="Standardowy"/>
     <w:uiPriority w:val="39"/>
     <w:rsid w:val="008261BC"/>
     <w:pPr>
       <w:spacing w:after="0" w:line="240" w:lineRule="auto"/>
     </w:pPr>
     <w:tblPr>
+      <w:tblInd w:w="0" w:type="dxa"/>
       <w:tblBorders>
         <w:top w:val="single" w:sz="4" w:space="0" w:color="auto"/>
         <w:left w:val="single" w:sz="4" w:space="0" w:color="auto"/>
@@ -4005,7 +4941,44 @@
         <w:insideH w:val="single" w:sz="4" w:space="0" w:color="auto"/>
         <w:insideV w:val="single" w:sz="4" w:space="0" w:color="auto"/>
       </w:tblBorders>
+      <w:tblCellMar>
+        <w:top w:w="0" w:type="dxa"/>
+        <w:left w:w="108" w:type="dxa"/>
+        <w:bottom w:w="0" w:type="dxa"/>
+        <w:right w:w="108" w:type="dxa"/>
+      </w:tblCellMar>
     </w:tblPr>
+  </w:style>
+  <w:style w:type="paragraph" w:styleId="Tekstdymka">
+    <w:name w:val="Balloon Text"/>
+    <w:basedOn w:val="Normalny"/>
+    <w:link w:val="TekstdymkaZnak"/>
+    <w:uiPriority w:val="99"/>
+    <w:semiHidden/>
+    <w:unhideWhenUsed/>
+    <w:rsid w:val="00D51F5B"/>
+    <w:pPr>
+      <w:spacing w:after="0" w:line="240" w:lineRule="auto"/>
+    </w:pPr>
+    <w:rPr>
+      <w:rFonts w:ascii="Tahoma" w:hAnsi="Tahoma" w:cs="Tahoma"/>
+      <w:sz w:val="16"/>
+      <w:szCs w:val="16"/>
+    </w:rPr>
+  </w:style>
+  <w:style w:type="character" w:customStyle="1" w:styleId="TekstdymkaZnak">
+    <w:name w:val="Tekst dymka Znak"/>
+    <w:basedOn w:val="Domylnaczcionkaakapitu"/>
+    <w:link w:val="Tekstdymka"/>
+    <w:uiPriority w:val="99"/>
+    <w:semiHidden/>
+    <w:rsid w:val="00D51F5B"/>
+    <w:rPr>
+      <w:rFonts w:ascii="Tahoma" w:hAnsi="Tahoma" w:cs="Tahoma"/>
+      <w:sz w:val="16"/>
+      <w:szCs w:val="16"/>
+      <w:lang w:val="pl-PL"/>
+    </w:rPr>
   </w:style>
 </w:styles>
 </file>
@@ -5076,50 +6049,50 @@
     </dgm:pt>
   </dgm:ptLst>
   <dgm:cxnLst>
+    <dgm:cxn modelId="{918CB455-628C-4C92-8928-97663E39025C}" type="presOf" srcId="{EC6405AB-738F-43C3-865C-28B863EDDEB8}" destId="{D1650576-35F7-4434-9DEF-2DED2AD211C6}" srcOrd="2" destOrd="0" presId="urn:microsoft.com/office/officeart/2005/8/layout/gear1"/>
+    <dgm:cxn modelId="{2F8B8DB2-8FC1-4ABB-9DED-D1B8DF652A3E}" type="presOf" srcId="{58948426-15C1-48F5-A708-468BCF1C809D}" destId="{008E795A-078B-4B29-A545-5DD0A9DE2233}" srcOrd="0" destOrd="0" presId="urn:microsoft.com/office/officeart/2005/8/layout/gear1"/>
+    <dgm:cxn modelId="{81910B13-7D82-4195-8951-F915AD958814}" srcId="{58948426-15C1-48F5-A708-468BCF1C809D}" destId="{EC6405AB-738F-43C3-865C-28B863EDDEB8}" srcOrd="0" destOrd="0" parTransId="{F23FC82C-4638-49DD-99DA-C8CA4A4599C3}" sibTransId="{4EFA113C-6640-4DA3-9DD1-D176B40DB66C}"/>
+    <dgm:cxn modelId="{0B3BBFB9-6804-46E2-B400-4E47B304E5EF}" srcId="{58948426-15C1-48F5-A708-468BCF1C809D}" destId="{3E9F5B14-3548-4451-AD9F-1708F1F1F135}" srcOrd="2" destOrd="0" parTransId="{49191F58-FF79-41BF-A254-600BA16DFA19}" sibTransId="{FA8DBE4D-3C27-4391-A57A-BF6D5E33CDC0}"/>
+    <dgm:cxn modelId="{36649F41-EA16-4510-880D-00231016B3F8}" srcId="{58948426-15C1-48F5-A708-468BCF1C809D}" destId="{D5FFA524-8EFD-4C0C-9EB3-FB6E6AF66ABB}" srcOrd="3" destOrd="0" parTransId="{A4A39F29-92FF-4F54-837E-7CB510BD838A}" sibTransId="{9663C827-8815-4710-9599-8ED3B6F3CA2A}"/>
+    <dgm:cxn modelId="{FA949E34-B9D9-46ED-BA7F-95F09D6C1696}" type="presOf" srcId="{58A31F5E-CAD0-40F4-9B28-1F10E3D76C82}" destId="{B708F022-923D-4F8F-B839-767F90A7C6A8}" srcOrd="0" destOrd="0" presId="urn:microsoft.com/office/officeart/2005/8/layout/gear1"/>
+    <dgm:cxn modelId="{62FA079B-55F1-4F39-9350-79C901507B7B}" type="presOf" srcId="{4EFA113C-6640-4DA3-9DD1-D176B40DB66C}" destId="{BB13746A-39C1-414F-9D71-55CB83D7D830}" srcOrd="0" destOrd="0" presId="urn:microsoft.com/office/officeart/2005/8/layout/gear1"/>
+    <dgm:cxn modelId="{ABD8E341-A2BE-4C51-8BC8-723502830840}" type="presOf" srcId="{3E9F5B14-3548-4451-AD9F-1708F1F1F135}" destId="{BED1FDA4-18CF-4DF4-96FB-482F945C07D8}" srcOrd="1" destOrd="0" presId="urn:microsoft.com/office/officeart/2005/8/layout/gear1"/>
+    <dgm:cxn modelId="{44316D79-3648-41BE-BF40-F003BA095F03}" type="presOf" srcId="{3E9F5B14-3548-4451-AD9F-1708F1F1F135}" destId="{CE042D64-B799-49DC-9BAA-87284CAC563E}" srcOrd="3" destOrd="0" presId="urn:microsoft.com/office/officeart/2005/8/layout/gear1"/>
+    <dgm:cxn modelId="{1BFE712A-32EA-4571-A39B-380F9412D965}" type="presOf" srcId="{FA8DBE4D-3C27-4391-A57A-BF6D5E33CDC0}" destId="{3FCE6B76-8F03-4A4C-9EA6-6DC9B7701FEB}" srcOrd="0" destOrd="0" presId="urn:microsoft.com/office/officeart/2005/8/layout/gear1"/>
+    <dgm:cxn modelId="{E2D7331A-C82B-4FF4-AD80-041E5C4F327A}" type="presOf" srcId="{3E9F5B14-3548-4451-AD9F-1708F1F1F135}" destId="{DAFC483D-7405-4DE5-9E0E-D9CB3D28B5DE}" srcOrd="0" destOrd="0" presId="urn:microsoft.com/office/officeart/2005/8/layout/gear1"/>
+    <dgm:cxn modelId="{D272C4C8-821D-4923-A8C4-4A46E36B5906}" type="presOf" srcId="{58A31F5E-CAD0-40F4-9B28-1F10E3D76C82}" destId="{0E883004-C689-4FB3-80EB-3EE196DC3A8F}" srcOrd="2" destOrd="0" presId="urn:microsoft.com/office/officeart/2005/8/layout/gear1"/>
+    <dgm:cxn modelId="{C8851A4F-C84B-4E20-9883-2B3E05E9C348}" type="presOf" srcId="{3E9F5B14-3548-4451-AD9F-1708F1F1F135}" destId="{A6D05F4C-DED9-4F46-ADD4-4464FB7BC70F}" srcOrd="2" destOrd="0" presId="urn:microsoft.com/office/officeart/2005/8/layout/gear1"/>
+    <dgm:cxn modelId="{7B85C320-D195-4F84-9152-2794BD989283}" type="presOf" srcId="{58A31F5E-CAD0-40F4-9B28-1F10E3D76C82}" destId="{5742024C-C479-4E49-8B5F-EB32737222BD}" srcOrd="1" destOrd="0" presId="urn:microsoft.com/office/officeart/2005/8/layout/gear1"/>
+    <dgm:cxn modelId="{7142E0CF-E518-465A-81BE-0DF7F925CE3D}" type="presOf" srcId="{9BAE9D76-F09C-4EBC-BC95-6E4682C348DA}" destId="{7C8D2757-5087-43E9-B6FD-7FCA1B60D91A}" srcOrd="0" destOrd="0" presId="urn:microsoft.com/office/officeart/2005/8/layout/gear1"/>
+    <dgm:cxn modelId="{2B23A58E-117E-4683-94B2-A107F1FCDC71}" type="presOf" srcId="{EC6405AB-738F-43C3-865C-28B863EDDEB8}" destId="{C5BE4E1C-DD10-4C29-8818-21AF3E15FD22}" srcOrd="0" destOrd="0" presId="urn:microsoft.com/office/officeart/2005/8/layout/gear1"/>
+    <dgm:cxn modelId="{A8FDEFA5-599F-41A8-A5CD-5C44FB0D1D2B}" type="presOf" srcId="{EC6405AB-738F-43C3-865C-28B863EDDEB8}" destId="{2228D325-94F7-4829-9C30-6FB5DDF58BDA}" srcOrd="1" destOrd="0" presId="urn:microsoft.com/office/officeart/2005/8/layout/gear1"/>
     <dgm:cxn modelId="{09BAF5CF-7F89-4569-AE67-CEB09A9CE317}" srcId="{58948426-15C1-48F5-A708-468BCF1C809D}" destId="{58A31F5E-CAD0-40F4-9B28-1F10E3D76C82}" srcOrd="1" destOrd="0" parTransId="{ABA5197D-040A-4027-B7B8-B94C2C126EF1}" sibTransId="{9BAE9D76-F09C-4EBC-BC95-6E4682C348DA}"/>
-    <dgm:cxn modelId="{E6E2BFA2-8296-47F8-A4AE-616F0D5884A5}" type="presOf" srcId="{58948426-15C1-48F5-A708-468BCF1C809D}" destId="{008E795A-078B-4B29-A545-5DD0A9DE2233}" srcOrd="0" destOrd="0" presId="urn:microsoft.com/office/officeart/2005/8/layout/gear1"/>
-    <dgm:cxn modelId="{6A0A4202-4227-40EA-838A-4B491698CBD2}" type="presOf" srcId="{EC6405AB-738F-43C3-865C-28B863EDDEB8}" destId="{D1650576-35F7-4434-9DEF-2DED2AD211C6}" srcOrd="2" destOrd="0" presId="urn:microsoft.com/office/officeart/2005/8/layout/gear1"/>
-    <dgm:cxn modelId="{CE108B40-451F-4FA9-8A6F-2225EB7E60CA}" type="presOf" srcId="{9BAE9D76-F09C-4EBC-BC95-6E4682C348DA}" destId="{7C8D2757-5087-43E9-B6FD-7FCA1B60D91A}" srcOrd="0" destOrd="0" presId="urn:microsoft.com/office/officeart/2005/8/layout/gear1"/>
-    <dgm:cxn modelId="{964576B4-321C-4BC8-8364-5D5EF1D1BC76}" type="presOf" srcId="{3E9F5B14-3548-4451-AD9F-1708F1F1F135}" destId="{CE042D64-B799-49DC-9BAA-87284CAC563E}" srcOrd="3" destOrd="0" presId="urn:microsoft.com/office/officeart/2005/8/layout/gear1"/>
-    <dgm:cxn modelId="{345101EE-3420-49F1-A7E2-EADBB7C527ED}" type="presOf" srcId="{58A31F5E-CAD0-40F4-9B28-1F10E3D76C82}" destId="{5742024C-C479-4E49-8B5F-EB32737222BD}" srcOrd="1" destOrd="0" presId="urn:microsoft.com/office/officeart/2005/8/layout/gear1"/>
-    <dgm:cxn modelId="{36649F41-EA16-4510-880D-00231016B3F8}" srcId="{58948426-15C1-48F5-A708-468BCF1C809D}" destId="{D5FFA524-8EFD-4C0C-9EB3-FB6E6AF66ABB}" srcOrd="3" destOrd="0" parTransId="{A4A39F29-92FF-4F54-837E-7CB510BD838A}" sibTransId="{9663C827-8815-4710-9599-8ED3B6F3CA2A}"/>
-    <dgm:cxn modelId="{2AD60AA1-5D53-4585-8202-0CCDFE07FF71}" type="presOf" srcId="{3E9F5B14-3548-4451-AD9F-1708F1F1F135}" destId="{DAFC483D-7405-4DE5-9E0E-D9CB3D28B5DE}" srcOrd="0" destOrd="0" presId="urn:microsoft.com/office/officeart/2005/8/layout/gear1"/>
-    <dgm:cxn modelId="{B20BE0FE-E3DB-4522-9BBB-5F395089EEB0}" type="presOf" srcId="{EC6405AB-738F-43C3-865C-28B863EDDEB8}" destId="{2228D325-94F7-4829-9C30-6FB5DDF58BDA}" srcOrd="1" destOrd="0" presId="urn:microsoft.com/office/officeart/2005/8/layout/gear1"/>
-    <dgm:cxn modelId="{B0CEDC5F-BF30-497E-9532-C7C80565A4C0}" type="presOf" srcId="{3E9F5B14-3548-4451-AD9F-1708F1F1F135}" destId="{A6D05F4C-DED9-4F46-ADD4-4464FB7BC70F}" srcOrd="2" destOrd="0" presId="urn:microsoft.com/office/officeart/2005/8/layout/gear1"/>
-    <dgm:cxn modelId="{81910B13-7D82-4195-8951-F915AD958814}" srcId="{58948426-15C1-48F5-A708-468BCF1C809D}" destId="{EC6405AB-738F-43C3-865C-28B863EDDEB8}" srcOrd="0" destOrd="0" parTransId="{F23FC82C-4638-49DD-99DA-C8CA4A4599C3}" sibTransId="{4EFA113C-6640-4DA3-9DD1-D176B40DB66C}"/>
-    <dgm:cxn modelId="{24D27156-BF9F-4C41-A92D-4DC8F669A6A1}" type="presOf" srcId="{3E9F5B14-3548-4451-AD9F-1708F1F1F135}" destId="{BED1FDA4-18CF-4DF4-96FB-482F945C07D8}" srcOrd="1" destOrd="0" presId="urn:microsoft.com/office/officeart/2005/8/layout/gear1"/>
-    <dgm:cxn modelId="{C451A057-425F-477B-89D3-FE3A6F01DF92}" type="presOf" srcId="{4EFA113C-6640-4DA3-9DD1-D176B40DB66C}" destId="{BB13746A-39C1-414F-9D71-55CB83D7D830}" srcOrd="0" destOrd="0" presId="urn:microsoft.com/office/officeart/2005/8/layout/gear1"/>
-    <dgm:cxn modelId="{E85F1430-0378-4B74-9AEE-D73297E5B28A}" type="presOf" srcId="{EC6405AB-738F-43C3-865C-28B863EDDEB8}" destId="{C5BE4E1C-DD10-4C29-8818-21AF3E15FD22}" srcOrd="0" destOrd="0" presId="urn:microsoft.com/office/officeart/2005/8/layout/gear1"/>
-    <dgm:cxn modelId="{0B3BBFB9-6804-46E2-B400-4E47B304E5EF}" srcId="{58948426-15C1-48F5-A708-468BCF1C809D}" destId="{3E9F5B14-3548-4451-AD9F-1708F1F1F135}" srcOrd="2" destOrd="0" parTransId="{49191F58-FF79-41BF-A254-600BA16DFA19}" sibTransId="{FA8DBE4D-3C27-4391-A57A-BF6D5E33CDC0}"/>
-    <dgm:cxn modelId="{0F6014A0-8F4B-4258-BC3D-30EFA17E874C}" type="presOf" srcId="{58A31F5E-CAD0-40F4-9B28-1F10E3D76C82}" destId="{0E883004-C689-4FB3-80EB-3EE196DC3A8F}" srcOrd="2" destOrd="0" presId="urn:microsoft.com/office/officeart/2005/8/layout/gear1"/>
-    <dgm:cxn modelId="{C8720726-2D3F-4BED-B746-F00D34FD9B8A}" type="presOf" srcId="{58A31F5E-CAD0-40F4-9B28-1F10E3D76C82}" destId="{B708F022-923D-4F8F-B839-767F90A7C6A8}" srcOrd="0" destOrd="0" presId="urn:microsoft.com/office/officeart/2005/8/layout/gear1"/>
-    <dgm:cxn modelId="{B51C50CD-86CF-4DD0-BC64-6A83FEE0A1AF}" type="presOf" srcId="{FA8DBE4D-3C27-4391-A57A-BF6D5E33CDC0}" destId="{3FCE6B76-8F03-4A4C-9EA6-6DC9B7701FEB}" srcOrd="0" destOrd="0" presId="urn:microsoft.com/office/officeart/2005/8/layout/gear1"/>
-    <dgm:cxn modelId="{57914103-7293-457A-A6AA-5166A0C42C6F}" type="presParOf" srcId="{008E795A-078B-4B29-A545-5DD0A9DE2233}" destId="{C5BE4E1C-DD10-4C29-8818-21AF3E15FD22}" srcOrd="0" destOrd="0" presId="urn:microsoft.com/office/officeart/2005/8/layout/gear1"/>
-    <dgm:cxn modelId="{DCF92A14-082A-45E8-AB21-22C07ED3A216}" type="presParOf" srcId="{008E795A-078B-4B29-A545-5DD0A9DE2233}" destId="{2228D325-94F7-4829-9C30-6FB5DDF58BDA}" srcOrd="1" destOrd="0" presId="urn:microsoft.com/office/officeart/2005/8/layout/gear1"/>
-    <dgm:cxn modelId="{14195D40-9BD4-4A39-839D-E158B11AA894}" type="presParOf" srcId="{008E795A-078B-4B29-A545-5DD0A9DE2233}" destId="{D1650576-35F7-4434-9DEF-2DED2AD211C6}" srcOrd="2" destOrd="0" presId="urn:microsoft.com/office/officeart/2005/8/layout/gear1"/>
-    <dgm:cxn modelId="{E5119EE3-CC0C-4335-B78D-E2D8AF30A024}" type="presParOf" srcId="{008E795A-078B-4B29-A545-5DD0A9DE2233}" destId="{B708F022-923D-4F8F-B839-767F90A7C6A8}" srcOrd="3" destOrd="0" presId="urn:microsoft.com/office/officeart/2005/8/layout/gear1"/>
-    <dgm:cxn modelId="{3D93CF32-12FF-4F94-991B-4464ADE233F8}" type="presParOf" srcId="{008E795A-078B-4B29-A545-5DD0A9DE2233}" destId="{5742024C-C479-4E49-8B5F-EB32737222BD}" srcOrd="4" destOrd="0" presId="urn:microsoft.com/office/officeart/2005/8/layout/gear1"/>
-    <dgm:cxn modelId="{824C25F2-0E6D-45CA-AE32-9366DCFFFD75}" type="presParOf" srcId="{008E795A-078B-4B29-A545-5DD0A9DE2233}" destId="{0E883004-C689-4FB3-80EB-3EE196DC3A8F}" srcOrd="5" destOrd="0" presId="urn:microsoft.com/office/officeart/2005/8/layout/gear1"/>
-    <dgm:cxn modelId="{C02815A2-D185-4B31-9F26-1AE2A526FC95}" type="presParOf" srcId="{008E795A-078B-4B29-A545-5DD0A9DE2233}" destId="{DAFC483D-7405-4DE5-9E0E-D9CB3D28B5DE}" srcOrd="6" destOrd="0" presId="urn:microsoft.com/office/officeart/2005/8/layout/gear1"/>
-    <dgm:cxn modelId="{129C77CB-067F-4F90-B77F-9D72B245DEF3}" type="presParOf" srcId="{008E795A-078B-4B29-A545-5DD0A9DE2233}" destId="{BED1FDA4-18CF-4DF4-96FB-482F945C07D8}" srcOrd="7" destOrd="0" presId="urn:microsoft.com/office/officeart/2005/8/layout/gear1"/>
-    <dgm:cxn modelId="{FF038C5C-14FE-437D-A406-13B4E4F4696C}" type="presParOf" srcId="{008E795A-078B-4B29-A545-5DD0A9DE2233}" destId="{A6D05F4C-DED9-4F46-ADD4-4464FB7BC70F}" srcOrd="8" destOrd="0" presId="urn:microsoft.com/office/officeart/2005/8/layout/gear1"/>
-    <dgm:cxn modelId="{2B3CC695-8571-4B60-802F-2CD7ED7D62BA}" type="presParOf" srcId="{008E795A-078B-4B29-A545-5DD0A9DE2233}" destId="{CE042D64-B799-49DC-9BAA-87284CAC563E}" srcOrd="9" destOrd="0" presId="urn:microsoft.com/office/officeart/2005/8/layout/gear1"/>
-    <dgm:cxn modelId="{1B4554F2-A12D-4382-A861-E19B52A2B784}" type="presParOf" srcId="{008E795A-078B-4B29-A545-5DD0A9DE2233}" destId="{BB13746A-39C1-414F-9D71-55CB83D7D830}" srcOrd="10" destOrd="0" presId="urn:microsoft.com/office/officeart/2005/8/layout/gear1"/>
-    <dgm:cxn modelId="{B9F30240-4F41-4B32-9A21-E02ED75EAFED}" type="presParOf" srcId="{008E795A-078B-4B29-A545-5DD0A9DE2233}" destId="{7C8D2757-5087-43E9-B6FD-7FCA1B60D91A}" srcOrd="11" destOrd="0" presId="urn:microsoft.com/office/officeart/2005/8/layout/gear1"/>
-    <dgm:cxn modelId="{25372205-4B14-43CA-9065-652AA7AB5944}" type="presParOf" srcId="{008E795A-078B-4B29-A545-5DD0A9DE2233}" destId="{3FCE6B76-8F03-4A4C-9EA6-6DC9B7701FEB}" srcOrd="12" destOrd="0" presId="urn:microsoft.com/office/officeart/2005/8/layout/gear1"/>
+    <dgm:cxn modelId="{FE734A4C-F12E-433B-BCDF-878ADDB6DC96}" type="presParOf" srcId="{008E795A-078B-4B29-A545-5DD0A9DE2233}" destId="{C5BE4E1C-DD10-4C29-8818-21AF3E15FD22}" srcOrd="0" destOrd="0" presId="urn:microsoft.com/office/officeart/2005/8/layout/gear1"/>
+    <dgm:cxn modelId="{7CCE19D1-78AF-4D2F-8E1F-853155ECCB60}" type="presParOf" srcId="{008E795A-078B-4B29-A545-5DD0A9DE2233}" destId="{2228D325-94F7-4829-9C30-6FB5DDF58BDA}" srcOrd="1" destOrd="0" presId="urn:microsoft.com/office/officeart/2005/8/layout/gear1"/>
+    <dgm:cxn modelId="{4BA3D189-DF0C-4669-ACD4-797313CC182D}" type="presParOf" srcId="{008E795A-078B-4B29-A545-5DD0A9DE2233}" destId="{D1650576-35F7-4434-9DEF-2DED2AD211C6}" srcOrd="2" destOrd="0" presId="urn:microsoft.com/office/officeart/2005/8/layout/gear1"/>
+    <dgm:cxn modelId="{A9A46A51-32FD-42C1-B862-A7AC2A28BFD5}" type="presParOf" srcId="{008E795A-078B-4B29-A545-5DD0A9DE2233}" destId="{B708F022-923D-4F8F-B839-767F90A7C6A8}" srcOrd="3" destOrd="0" presId="urn:microsoft.com/office/officeart/2005/8/layout/gear1"/>
+    <dgm:cxn modelId="{258AF08D-A167-4163-B928-00E07F935A9A}" type="presParOf" srcId="{008E795A-078B-4B29-A545-5DD0A9DE2233}" destId="{5742024C-C479-4E49-8B5F-EB32737222BD}" srcOrd="4" destOrd="0" presId="urn:microsoft.com/office/officeart/2005/8/layout/gear1"/>
+    <dgm:cxn modelId="{6A85B4DC-01DB-49CA-B972-E6DEECAF24ED}" type="presParOf" srcId="{008E795A-078B-4B29-A545-5DD0A9DE2233}" destId="{0E883004-C689-4FB3-80EB-3EE196DC3A8F}" srcOrd="5" destOrd="0" presId="urn:microsoft.com/office/officeart/2005/8/layout/gear1"/>
+    <dgm:cxn modelId="{A57D5E80-13A0-4A2E-ABCD-95AB9183D577}" type="presParOf" srcId="{008E795A-078B-4B29-A545-5DD0A9DE2233}" destId="{DAFC483D-7405-4DE5-9E0E-D9CB3D28B5DE}" srcOrd="6" destOrd="0" presId="urn:microsoft.com/office/officeart/2005/8/layout/gear1"/>
+    <dgm:cxn modelId="{33EB38EC-0F81-4720-851D-AC1E83E1DA1E}" type="presParOf" srcId="{008E795A-078B-4B29-A545-5DD0A9DE2233}" destId="{BED1FDA4-18CF-4DF4-96FB-482F945C07D8}" srcOrd="7" destOrd="0" presId="urn:microsoft.com/office/officeart/2005/8/layout/gear1"/>
+    <dgm:cxn modelId="{9627ED9C-E6EE-481C-8DF8-5B0BB7997C0E}" type="presParOf" srcId="{008E795A-078B-4B29-A545-5DD0A9DE2233}" destId="{A6D05F4C-DED9-4F46-ADD4-4464FB7BC70F}" srcOrd="8" destOrd="0" presId="urn:microsoft.com/office/officeart/2005/8/layout/gear1"/>
+    <dgm:cxn modelId="{46280729-3AB3-47E7-BE30-8529042E6132}" type="presParOf" srcId="{008E795A-078B-4B29-A545-5DD0A9DE2233}" destId="{CE042D64-B799-49DC-9BAA-87284CAC563E}" srcOrd="9" destOrd="0" presId="urn:microsoft.com/office/officeart/2005/8/layout/gear1"/>
+    <dgm:cxn modelId="{6AEADD01-9DA5-4F89-813B-6A089D7D8ADF}" type="presParOf" srcId="{008E795A-078B-4B29-A545-5DD0A9DE2233}" destId="{BB13746A-39C1-414F-9D71-55CB83D7D830}" srcOrd="10" destOrd="0" presId="urn:microsoft.com/office/officeart/2005/8/layout/gear1"/>
+    <dgm:cxn modelId="{6105760A-E484-49B7-BA35-7E990D78391A}" type="presParOf" srcId="{008E795A-078B-4B29-A545-5DD0A9DE2233}" destId="{7C8D2757-5087-43E9-B6FD-7FCA1B60D91A}" srcOrd="11" destOrd="0" presId="urn:microsoft.com/office/officeart/2005/8/layout/gear1"/>
+    <dgm:cxn modelId="{0006EDC4-4D3F-454F-9988-188DE6684A6E}" type="presParOf" srcId="{008E795A-078B-4B29-A545-5DD0A9DE2233}" destId="{3FCE6B76-8F03-4A4C-9EA6-6DC9B7701FEB}" srcOrd="12" destOrd="0" presId="urn:microsoft.com/office/officeart/2005/8/layout/gear1"/>
   </dgm:cxnLst>
   <dgm:bg/>
   <dgm:whole/>
   <dgm:extLst>
     <a:ext uri="http://schemas.microsoft.com/office/drawing/2008/diagram">
-      <dsp:dataModelExt xmlns:dsp="http://schemas.microsoft.com/office/drawing/2008/diagram" relId="rId12" minVer="http://schemas.openxmlformats.org/drawingml/2006/diagram"/>
+      <dsp:dataModelExt xmlns:dsp="http://schemas.microsoft.com/office/drawing/2008/diagram" xmlns="" relId="rId12" minVer="http://schemas.openxmlformats.org/drawingml/2006/diagram"/>
     </a:ext>
   </dgm:extLst>
 </dgm:dataModel>
 </file>
 
 <file path=word/diagrams/drawing1.xml><?xml version="1.0" encoding="utf-8"?>
-<dsp:drawing xmlns:dgm="http://schemas.openxmlformats.org/drawingml/2006/diagram" xmlns:dsp="http://schemas.microsoft.com/office/drawing/2008/diagram" xmlns:a="http://schemas.openxmlformats.org/drawingml/2006/main">
+<dsp:drawing xmlns:dgm="http://schemas.openxmlformats.org/drawingml/2006/diagram" xmlns:a="http://schemas.openxmlformats.org/drawingml/2006/main" xmlns:dsp="http://schemas.microsoft.com/office/drawing/2008/diagram">
   <dsp:spTree>
     <dsp:nvGrpSpPr>
       <dsp:cNvPr id="0" name=""/>
@@ -5199,8 +6172,8 @@
         </a:p>
       </dsp:txBody>
       <dsp:txXfrm>
-        <a:off x="1449553" y="1374027"/>
-        <a:ext cx="780620" cy="671095"/>
+        <a:off x="1187073" y="1068201"/>
+        <a:ext cx="1305580" cy="1305580"/>
       </dsp:txXfrm>
     </dsp:sp>
     <dsp:sp modelId="{B708F022-923D-4F8F-B839-767F90A7C6A8}">
@@ -5276,8 +6249,8 @@
         </a:p>
       </dsp:txBody>
       <dsp:txXfrm>
-        <a:off x="666506" y="1000097"/>
-        <a:ext cx="471426" cy="468538"/>
+        <a:off x="427463" y="759610"/>
+        <a:ext cx="949512" cy="949512"/>
       </dsp:txXfrm>
     </dsp:sp>
     <dsp:sp modelId="{DAFC483D-7405-4DE5-9E0E-D9CB3D28B5DE}">
@@ -5352,7 +6325,7 @@
           </a:r>
         </a:p>
       </dsp:txBody>
-      <dsp:txXfrm rot="-20700000">
+      <dsp:txXfrm>
         <a:off x="1163336" y="308591"/>
         <a:ext cx="522232" cy="522232"/>
       </dsp:txXfrm>
@@ -7055,7 +8028,7 @@
     </a:clrScheme>
     <a:fontScheme name="Office">
       <a:majorFont>
-        <a:latin typeface="Calibri Light" panose="020F0302020204030204"/>
+        <a:latin typeface="Calibri Light"/>
         <a:ea typeface=""/>
         <a:cs typeface=""/>
         <a:font script="Jpan" typeface="ＭＳ ゴシック"/>
@@ -7090,7 +8063,7 @@
         <a:font script="Geor" typeface="Sylfaen"/>
       </a:majorFont>
       <a:minorFont>
-        <a:latin typeface="Calibri" panose="020F0502020204030204"/>
+        <a:latin typeface="Calibri"/>
         <a:ea typeface=""/>
         <a:cs typeface=""/>
         <a:font script="Jpan" typeface="ＭＳ 明朝"/>
@@ -7267,7 +8240,7 @@
   <a:extraClrSchemeLst/>
   <a:extLst>
     <a:ext uri="{05A4C25C-085E-4340-85A3-A5531E510DB2}">
-      <thm15:themeFamily xmlns:thm15="http://schemas.microsoft.com/office/thememl/2012/main" name="Office Theme" id="{62F939B6-93AF-4DB8-9C6B-D6C7DFDC589F}" vid="{4A3C46E8-61CC-4603-A589-7422A47A8E4A}"/>
+      <thm15:themeFamily xmlns="" xmlns:thm15="http://schemas.microsoft.com/office/thememl/2012/main" name="Office Theme" id="{62F939B6-93AF-4DB8-9C6B-D6C7DFDC589F}" vid="{4A3C46E8-61CC-4603-A589-7422A47A8E4A}"/>
     </a:ext>
   </a:extLst>
 </a:theme>
@@ -7278,7 +8251,7 @@
 </file>
 
 <file path=customXml/itemProps1.xml><?xml version="1.0" encoding="utf-8"?>
-<ds:datastoreItem xmlns:ds="http://schemas.openxmlformats.org/officeDocument/2006/customXml" ds:itemID="{79281F28-C441-4240-911A-B4B9927ECAF8}">
+<ds:datastoreItem xmlns:ds="http://schemas.openxmlformats.org/officeDocument/2006/customXml" ds:itemID="{2F945349-B6B4-4ED3-836C-1DFB2DF15519}">
   <ds:schemaRefs>
     <ds:schemaRef ds:uri="http://schemas.openxmlformats.org/officeDocument/2006/bibliography"/>
   </ds:schemaRefs>

</xml_diff>

<commit_message>
Dopisałem audyt i podpis elektroniczny
</commit_message>
<xml_diff>
--- a/Roadster/eAd plan wdrozenia i rozwoju.docx
+++ b/Roadster/eAd plan wdrozenia i rozwoju.docx
@@ -2890,7 +2890,10 @@
               <w:jc w:val="both"/>
             </w:pPr>
             <w:r>
-              <w:t>01.03</w:t>
+              <w:t>01.0</w:t>
+            </w:r>
+            <w:r>
+              <w:t>4</w:t>
             </w:r>
             <w:r>
               <w:t>.2018</w:t>
@@ -2971,7 +2974,7 @@
               <w:t>01.0</w:t>
             </w:r>
             <w:r>
-              <w:t>3</w:t>
+              <w:t>4</w:t>
             </w:r>
             <w:r>
               <w:t>.2018</w:t>
@@ -3034,7 +3037,7 @@
               <w:t>01.0</w:t>
             </w:r>
             <w:r>
-              <w:t>3</w:t>
+              <w:t>4</w:t>
             </w:r>
             <w:r>
               <w:t>.2018</w:t>
@@ -3115,7 +3118,7 @@
               <w:t>01.0</w:t>
             </w:r>
             <w:r>
-              <w:t>3</w:t>
+              <w:t>4</w:t>
             </w:r>
             <w:r>
               <w:t>.2018</w:t>
@@ -3172,7 +3175,13 @@
               <w:jc w:val="both"/>
             </w:pPr>
             <w:r>
-              <w:t>01.03.2018</w:t>
+              <w:t>01.0</w:t>
+            </w:r>
+            <w:r>
+              <w:t>4</w:t>
+            </w:r>
+            <w:r>
+              <w:t>.2018</w:t>
             </w:r>
           </w:p>
         </w:tc>
@@ -3241,7 +3250,13 @@
               <w:jc w:val="both"/>
             </w:pPr>
             <w:r>
-              <w:t>01.03.2018</w:t>
+              <w:t>01.0</w:t>
+            </w:r>
+            <w:r>
+              <w:t>4</w:t>
+            </w:r>
+            <w:r>
+              <w:t>.2018</w:t>
             </w:r>
           </w:p>
         </w:tc>
@@ -3298,7 +3313,7 @@
               <w:t>01.0</w:t>
             </w:r>
             <w:r>
-              <w:t>3</w:t>
+              <w:t>4</w:t>
             </w:r>
             <w:r>
               <w:t>.2018</w:t>
@@ -3454,9 +3469,9 @@
       <w:tblGrid>
         <w:gridCol w:w="1843"/>
         <w:gridCol w:w="964"/>
-        <w:gridCol w:w="3147"/>
-        <w:gridCol w:w="1276"/>
-        <w:gridCol w:w="2239"/>
+        <w:gridCol w:w="4394"/>
+        <w:gridCol w:w="1417"/>
+        <w:gridCol w:w="851"/>
       </w:tblGrid>
       <w:tr>
         <w:trPr>
@@ -3490,7 +3505,7 @@
         </w:tc>
         <w:tc>
           <w:tcPr>
-            <w:tcW w:w="3147" w:type="dxa"/>
+            <w:tcW w:w="4394" w:type="dxa"/>
           </w:tcPr>
           <w:p>
             <w:pPr>
@@ -3503,7 +3518,7 @@
         </w:tc>
         <w:tc>
           <w:tcPr>
-            <w:tcW w:w="1276" w:type="dxa"/>
+            <w:tcW w:w="1417" w:type="dxa"/>
           </w:tcPr>
           <w:p>
             <w:pPr>
@@ -3516,14 +3531,23 @@
         </w:tc>
         <w:tc>
           <w:tcPr>
-            <w:tcW w:w="2239" w:type="dxa"/>
-          </w:tcPr>
-          <w:p>
-            <w:pPr>
-              <w:jc w:val="both"/>
-            </w:pPr>
-            <w:r>
-              <w:t>Szacowana czasochłonność [h]</w:t>
+            <w:tcW w:w="851" w:type="dxa"/>
+          </w:tcPr>
+          <w:p>
+            <w:pPr>
+              <w:jc w:val="both"/>
+            </w:pPr>
+            <w:r>
+              <w:t>C</w:t>
+            </w:r>
+            <w:r>
+              <w:t>zas</w:t>
+            </w:r>
+            <w:r>
+              <w:t xml:space="preserve">  </w:t>
+            </w:r>
+            <w:r>
+              <w:t>[h]</w:t>
             </w:r>
           </w:p>
         </w:tc>
@@ -3535,7 +3559,7 @@
           </w:tcPr>
           <w:p>
             <w:r>
-              <w:t>Eksporty raportów</w:t>
+              <w:t>Audyt dokumentów</w:t>
             </w:r>
           </w:p>
         </w:tc>
@@ -3546,7 +3570,6 @@
           <w:p>
             <w:pPr>
               <w:ind w:left="360"/>
-              <w:jc w:val="both"/>
             </w:pPr>
             <w:r>
               <w:t>2.0</w:t>
@@ -3555,33 +3578,28 @@
         </w:tc>
         <w:tc>
           <w:tcPr>
-            <w:tcW w:w="3147" w:type="dxa"/>
-          </w:tcPr>
-          <w:p>
-            <w:pPr>
-              <w:jc w:val="both"/>
-            </w:pPr>
-            <w:r>
-              <w:t xml:space="preserve">Graficzna wersja raportów do eksportu </w:t>
+            <w:tcW w:w="4394" w:type="dxa"/>
+          </w:tcPr>
+          <w:p>
+            <w:pPr>
+              <w:jc w:val="both"/>
+            </w:pPr>
+            <w:r>
+              <w:t xml:space="preserve">Raporty zgodności danych zawartych w tabelach </w:t>
             </w:r>
             <w:proofErr w:type="spellStart"/>
             <w:r>
-              <w:t>pdf</w:t>
+              <w:t>Agropin</w:t>
             </w:r>
             <w:proofErr w:type="spellEnd"/>
             <w:r>
-              <w:t xml:space="preserve"> lub </w:t>
-            </w:r>
-            <w:proofErr w:type="spellStart"/>
-            <w:r>
-              <w:t>docx</w:t>
-            </w:r>
-            <w:proofErr w:type="spellEnd"/>
-          </w:p>
-        </w:tc>
-        <w:tc>
-          <w:tcPr>
-            <w:tcW w:w="1276" w:type="dxa"/>
+              <w:t xml:space="preserve"> z kolekcją zeskanowanych dokumentów</w:t>
+            </w:r>
+          </w:p>
+        </w:tc>
+        <w:tc>
+          <w:tcPr>
+            <w:tcW w:w="1417" w:type="dxa"/>
           </w:tcPr>
           <w:p>
             <w:pPr>
@@ -3594,14 +3612,14 @@
         </w:tc>
         <w:tc>
           <w:tcPr>
-            <w:tcW w:w="2239" w:type="dxa"/>
-          </w:tcPr>
-          <w:p>
-            <w:pPr>
-              <w:jc w:val="both"/>
-            </w:pPr>
-            <w:r>
-              <w:t>120</w:t>
+            <w:tcW w:w="851" w:type="dxa"/>
+          </w:tcPr>
+          <w:p>
+            <w:pPr>
+              <w:jc w:val="both"/>
+            </w:pPr>
+            <w:r>
+              <w:t>100</w:t>
             </w:r>
           </w:p>
         </w:tc>
@@ -3612,12 +3630,14 @@
             <w:tcW w:w="1843" w:type="dxa"/>
           </w:tcPr>
           <w:p>
-            <w:pPr>
-              <w:jc w:val="both"/>
-            </w:pPr>
-            <w:r>
-              <w:t>Profile użytkownika</w:t>
-            </w:r>
+            <w:r>
+              <w:t xml:space="preserve">Uzupełnienie opisu pracowników w </w:t>
+            </w:r>
+            <w:proofErr w:type="spellStart"/>
+            <w:r>
+              <w:t>eAD</w:t>
+            </w:r>
+            <w:proofErr w:type="spellEnd"/>
           </w:p>
         </w:tc>
         <w:tc>
@@ -3636,55 +3656,40 @@
         </w:tc>
         <w:tc>
           <w:tcPr>
-            <w:tcW w:w="3147" w:type="dxa"/>
-          </w:tcPr>
-          <w:p>
-            <w:pPr>
-              <w:jc w:val="both"/>
-            </w:pPr>
-            <w:r>
-              <w:t>Definiowanie</w:t>
-            </w:r>
-            <w:r>
-              <w:t xml:space="preserve"> i personalizacja profili pracownik</w:t>
-            </w:r>
-            <w:r>
-              <w:t>ó</w:t>
-            </w:r>
-            <w:r>
-              <w:t>w</w:t>
-            </w:r>
-          </w:p>
-        </w:tc>
-        <w:tc>
-          <w:tcPr>
-            <w:tcW w:w="1276" w:type="dxa"/>
-          </w:tcPr>
-          <w:p>
-            <w:pPr>
-              <w:jc w:val="both"/>
-            </w:pPr>
-            <w:r>
-              <w:t>30.</w:t>
-            </w:r>
-            <w:r>
-              <w:t>05.</w:t>
-            </w:r>
-            <w:r>
-              <w:t>2018</w:t>
-            </w:r>
-          </w:p>
-        </w:tc>
-        <w:tc>
-          <w:tcPr>
-            <w:tcW w:w="2239" w:type="dxa"/>
-          </w:tcPr>
-          <w:p>
-            <w:pPr>
-              <w:jc w:val="both"/>
-            </w:pPr>
-            <w:r>
-              <w:t>120</w:t>
+            <w:tcW w:w="4394" w:type="dxa"/>
+          </w:tcPr>
+          <w:p>
+            <w:pPr>
+              <w:jc w:val="both"/>
+            </w:pPr>
+            <w:r>
+              <w:t>Import klasyfikacji kodów HR i stanowisk pracy</w:t>
+            </w:r>
+          </w:p>
+        </w:tc>
+        <w:tc>
+          <w:tcPr>
+            <w:tcW w:w="1417" w:type="dxa"/>
+          </w:tcPr>
+          <w:p>
+            <w:pPr>
+              <w:jc w:val="both"/>
+            </w:pPr>
+            <w:r>
+              <w:t>30.05.2018</w:t>
+            </w:r>
+          </w:p>
+        </w:tc>
+        <w:tc>
+          <w:tcPr>
+            <w:tcW w:w="851" w:type="dxa"/>
+          </w:tcPr>
+          <w:p>
+            <w:pPr>
+              <w:jc w:val="both"/>
+            </w:pPr>
+            <w:r>
+              <w:t>40</w:t>
             </w:r>
           </w:p>
         </w:tc>
@@ -3695,14 +3700,8 @@
             <w:tcW w:w="1843" w:type="dxa"/>
           </w:tcPr>
           <w:p>
-            <w:pPr>
-              <w:jc w:val="both"/>
-            </w:pPr>
-            <w:r>
-              <w:t>Tabele a</w:t>
-            </w:r>
-            <w:r>
-              <w:t>nalityczne</w:t>
+            <w:r>
+              <w:t>Eksporty raportów</w:t>
             </w:r>
           </w:p>
         </w:tc>
@@ -3722,23 +3721,33 @@
         </w:tc>
         <w:tc>
           <w:tcPr>
-            <w:tcW w:w="3147" w:type="dxa"/>
-          </w:tcPr>
-          <w:p>
-            <w:pPr>
-              <w:jc w:val="both"/>
-            </w:pPr>
-            <w:r>
-              <w:t>Tabele zawierają</w:t>
-            </w:r>
-            <w:r>
-              <w:t>ce opcje agregacji, sortowania i wyszukiwania kolumnowego</w:t>
-            </w:r>
-          </w:p>
-        </w:tc>
-        <w:tc>
-          <w:tcPr>
-            <w:tcW w:w="1276" w:type="dxa"/>
+            <w:tcW w:w="4394" w:type="dxa"/>
+          </w:tcPr>
+          <w:p>
+            <w:pPr>
+              <w:jc w:val="both"/>
+            </w:pPr>
+            <w:r>
+              <w:t xml:space="preserve">Graficzna wersja raportów do eksportu </w:t>
+            </w:r>
+            <w:proofErr w:type="spellStart"/>
+            <w:r>
+              <w:t>pdf</w:t>
+            </w:r>
+            <w:proofErr w:type="spellEnd"/>
+            <w:r>
+              <w:t xml:space="preserve"> lub </w:t>
+            </w:r>
+            <w:proofErr w:type="spellStart"/>
+            <w:r>
+              <w:t>docx</w:t>
+            </w:r>
+            <w:proofErr w:type="spellEnd"/>
+          </w:p>
+        </w:tc>
+        <w:tc>
+          <w:tcPr>
+            <w:tcW w:w="1417" w:type="dxa"/>
           </w:tcPr>
           <w:p>
             <w:pPr>
@@ -3751,14 +3760,14 @@
         </w:tc>
         <w:tc>
           <w:tcPr>
-            <w:tcW w:w="2239" w:type="dxa"/>
-          </w:tcPr>
-          <w:p>
-            <w:pPr>
-              <w:jc w:val="both"/>
-            </w:pPr>
-            <w:r>
-              <w:t>80</w:t>
+            <w:tcW w:w="851" w:type="dxa"/>
+          </w:tcPr>
+          <w:p>
+            <w:pPr>
+              <w:jc w:val="both"/>
+            </w:pPr>
+            <w:r>
+              <w:t>120</w:t>
             </w:r>
           </w:p>
         </w:tc>
@@ -3773,7 +3782,7 @@
               <w:jc w:val="both"/>
             </w:pPr>
             <w:r>
-              <w:t>SSL i HTTPS</w:t>
+              <w:t>Profile użytkownika</w:t>
             </w:r>
           </w:p>
         </w:tc>
@@ -3787,46 +3796,46 @@
               <w:jc w:val="both"/>
             </w:pPr>
             <w:r>
-              <w:t>3.0</w:t>
-            </w:r>
-          </w:p>
-        </w:tc>
-        <w:tc>
-          <w:tcPr>
-            <w:tcW w:w="3147" w:type="dxa"/>
-          </w:tcPr>
-          <w:p>
-            <w:pPr>
-              <w:jc w:val="both"/>
-            </w:pPr>
-            <w:r>
-              <w:t xml:space="preserve">Wsparcie zabezpieczeń </w:t>
-            </w:r>
-          </w:p>
-        </w:tc>
-        <w:tc>
-          <w:tcPr>
-            <w:tcW w:w="1276" w:type="dxa"/>
-          </w:tcPr>
-          <w:p>
-            <w:pPr>
-              <w:jc w:val="both"/>
-            </w:pPr>
-            <w:r>
-              <w:t>30.08.2018</w:t>
-            </w:r>
-          </w:p>
-        </w:tc>
-        <w:tc>
-          <w:tcPr>
-            <w:tcW w:w="2239" w:type="dxa"/>
-          </w:tcPr>
-          <w:p>
-            <w:pPr>
-              <w:jc w:val="both"/>
-            </w:pPr>
-            <w:r>
-              <w:t>80</w:t>
+              <w:t>2.0</w:t>
+            </w:r>
+          </w:p>
+        </w:tc>
+        <w:tc>
+          <w:tcPr>
+            <w:tcW w:w="4394" w:type="dxa"/>
+          </w:tcPr>
+          <w:p>
+            <w:pPr>
+              <w:jc w:val="both"/>
+            </w:pPr>
+            <w:r>
+              <w:t>Definiowanie i personalizacja profili pracowników</w:t>
+            </w:r>
+          </w:p>
+        </w:tc>
+        <w:tc>
+          <w:tcPr>
+            <w:tcW w:w="1417" w:type="dxa"/>
+          </w:tcPr>
+          <w:p>
+            <w:pPr>
+              <w:jc w:val="both"/>
+            </w:pPr>
+            <w:r>
+              <w:t>30.05.2018</w:t>
+            </w:r>
+          </w:p>
+        </w:tc>
+        <w:tc>
+          <w:tcPr>
+            <w:tcW w:w="851" w:type="dxa"/>
+          </w:tcPr>
+          <w:p>
+            <w:pPr>
+              <w:jc w:val="both"/>
+            </w:pPr>
+            <w:r>
+              <w:t>120</w:t>
             </w:r>
           </w:p>
         </w:tc>
@@ -3838,10 +3847,10 @@
           </w:tcPr>
           <w:p>
             <w:pPr>
-              <w:jc w:val="center"/>
-            </w:pPr>
-            <w:r>
-              <w:t>Big Data</w:t>
+              <w:jc w:val="both"/>
+            </w:pPr>
+            <w:r>
+              <w:t>Tabele analityczne</w:t>
             </w:r>
           </w:p>
         </w:tc>
@@ -3855,76 +3864,46 @@
               <w:jc w:val="both"/>
             </w:pPr>
             <w:r>
-              <w:t>4.x</w:t>
-            </w:r>
-          </w:p>
-        </w:tc>
-        <w:tc>
-          <w:tcPr>
-            <w:tcW w:w="3147" w:type="dxa"/>
-          </w:tcPr>
-          <w:p>
-            <w:pPr>
-              <w:jc w:val="both"/>
-            </w:pPr>
-            <w:r>
-              <w:t>Analiza statystyczna danych w s</w:t>
-            </w:r>
-            <w:r>
-              <w:t>ystemie. Niesie ona za sobą</w:t>
-            </w:r>
-            <w:r>
-              <w:t xml:space="preserve"> informacje o korelacjach i potencjalnych poprawkach w pracy i działaniu firmy. Powodzenie </w:t>
-            </w:r>
-            <w:proofErr w:type="spellStart"/>
-            <w:r>
-              <w:t>zalezy</w:t>
-            </w:r>
-            <w:proofErr w:type="spellEnd"/>
-            <w:r>
-              <w:t xml:space="preserve"> od danych i nie </w:t>
-            </w:r>
-            <w:proofErr w:type="spellStart"/>
-            <w:r>
-              <w:t>moze</w:t>
-            </w:r>
-            <w:proofErr w:type="spellEnd"/>
-            <w:r>
-              <w:t xml:space="preserve"> </w:t>
-            </w:r>
-            <w:proofErr w:type="spellStart"/>
-            <w:r>
-              <w:t>byc</w:t>
-            </w:r>
-            <w:proofErr w:type="spellEnd"/>
-            <w:r>
-              <w:t xml:space="preserve"> zagwarantowane*</w:t>
-            </w:r>
-          </w:p>
-        </w:tc>
-        <w:tc>
-          <w:tcPr>
-            <w:tcW w:w="1276" w:type="dxa"/>
-          </w:tcPr>
-          <w:p>
-            <w:pPr>
-              <w:jc w:val="both"/>
-            </w:pPr>
-            <w:r>
-              <w:t>30.09.2018</w:t>
-            </w:r>
-          </w:p>
-        </w:tc>
-        <w:tc>
-          <w:tcPr>
-            <w:tcW w:w="2239" w:type="dxa"/>
-          </w:tcPr>
-          <w:p>
-            <w:pPr>
-              <w:jc w:val="both"/>
-            </w:pPr>
-            <w:r>
-              <w:t>240</w:t>
+              <w:t>2.0</w:t>
+            </w:r>
+          </w:p>
+        </w:tc>
+        <w:tc>
+          <w:tcPr>
+            <w:tcW w:w="4394" w:type="dxa"/>
+          </w:tcPr>
+          <w:p>
+            <w:pPr>
+              <w:jc w:val="both"/>
+            </w:pPr>
+            <w:r>
+              <w:t>Tabele zawierające opcje agregacji, sortowania i wyszukiwania kolumnowego</w:t>
+            </w:r>
+          </w:p>
+        </w:tc>
+        <w:tc>
+          <w:tcPr>
+            <w:tcW w:w="1417" w:type="dxa"/>
+          </w:tcPr>
+          <w:p>
+            <w:pPr>
+              <w:jc w:val="both"/>
+            </w:pPr>
+            <w:r>
+              <w:t>30.05.2018</w:t>
+            </w:r>
+          </w:p>
+        </w:tc>
+        <w:tc>
+          <w:tcPr>
+            <w:tcW w:w="851" w:type="dxa"/>
+          </w:tcPr>
+          <w:p>
+            <w:pPr>
+              <w:jc w:val="both"/>
+            </w:pPr>
+            <w:r>
+              <w:t>80</w:t>
             </w:r>
           </w:p>
         </w:tc>
@@ -3939,10 +3918,7 @@
               <w:jc w:val="both"/>
             </w:pPr>
             <w:r>
-              <w:t>Moduł</w:t>
-            </w:r>
-            <w:r>
-              <w:t xml:space="preserve"> HR</w:t>
+              <w:t>Podpis elektroniczny</w:t>
             </w:r>
           </w:p>
         </w:tc>
@@ -3956,20 +3932,233 @@
               <w:jc w:val="both"/>
             </w:pPr>
             <w:r>
+              <w:t>3.0</w:t>
+            </w:r>
+          </w:p>
+        </w:tc>
+        <w:tc>
+          <w:tcPr>
+            <w:tcW w:w="4394" w:type="dxa"/>
+          </w:tcPr>
+          <w:p>
+            <w:pPr>
+              <w:jc w:val="both"/>
+            </w:pPr>
+            <w:r>
+              <w:t>Zapewnienie możliwości podpisu elektronicznego zeskanowanych dokumentów, w celu spełnienia wymogów digitalizacji</w:t>
+            </w:r>
+          </w:p>
+        </w:tc>
+        <w:tc>
+          <w:tcPr>
+            <w:tcW w:w="1417" w:type="dxa"/>
+          </w:tcPr>
+          <w:p>
+            <w:pPr>
+              <w:jc w:val="both"/>
+            </w:pPr>
+            <w:r>
+              <w:t>30.08.2018</w:t>
+            </w:r>
+          </w:p>
+        </w:tc>
+        <w:tc>
+          <w:tcPr>
+            <w:tcW w:w="851" w:type="dxa"/>
+          </w:tcPr>
+          <w:p>
+            <w:pPr>
+              <w:jc w:val="both"/>
+            </w:pPr>
+            <w:r>
+              <w:t>100</w:t>
+            </w:r>
+          </w:p>
+        </w:tc>
+      </w:tr>
+      <w:tr>
+        <w:tc>
+          <w:tcPr>
+            <w:tcW w:w="1843" w:type="dxa"/>
+          </w:tcPr>
+          <w:p>
+            <w:pPr>
+              <w:jc w:val="both"/>
+            </w:pPr>
+            <w:r>
+              <w:t>SSL i HTTPS</w:t>
+            </w:r>
+          </w:p>
+        </w:tc>
+        <w:tc>
+          <w:tcPr>
+            <w:tcW w:w="964" w:type="dxa"/>
+          </w:tcPr>
+          <w:p>
+            <w:pPr>
+              <w:ind w:left="360"/>
+              <w:jc w:val="both"/>
+            </w:pPr>
+            <w:r>
+              <w:t>3.0</w:t>
+            </w:r>
+          </w:p>
+        </w:tc>
+        <w:tc>
+          <w:tcPr>
+            <w:tcW w:w="4394" w:type="dxa"/>
+          </w:tcPr>
+          <w:p>
+            <w:pPr>
+              <w:jc w:val="both"/>
+            </w:pPr>
+            <w:r>
+              <w:t xml:space="preserve">Wsparcie zabezpieczeń </w:t>
+            </w:r>
+          </w:p>
+        </w:tc>
+        <w:tc>
+          <w:tcPr>
+            <w:tcW w:w="1417" w:type="dxa"/>
+          </w:tcPr>
+          <w:p>
+            <w:pPr>
+              <w:jc w:val="both"/>
+            </w:pPr>
+            <w:r>
+              <w:t>30.08.2018</w:t>
+            </w:r>
+          </w:p>
+        </w:tc>
+        <w:tc>
+          <w:tcPr>
+            <w:tcW w:w="851" w:type="dxa"/>
+          </w:tcPr>
+          <w:p>
+            <w:pPr>
+              <w:jc w:val="both"/>
+            </w:pPr>
+            <w:r>
+              <w:t>80</w:t>
+            </w:r>
+          </w:p>
+        </w:tc>
+      </w:tr>
+      <w:tr>
+        <w:tc>
+          <w:tcPr>
+            <w:tcW w:w="1843" w:type="dxa"/>
+          </w:tcPr>
+          <w:p>
+            <w:pPr>
+              <w:jc w:val="center"/>
+            </w:pPr>
+            <w:r>
+              <w:t>Big Data</w:t>
+            </w:r>
+          </w:p>
+        </w:tc>
+        <w:tc>
+          <w:tcPr>
+            <w:tcW w:w="964" w:type="dxa"/>
+          </w:tcPr>
+          <w:p>
+            <w:pPr>
+              <w:ind w:left="360"/>
+              <w:jc w:val="both"/>
+            </w:pPr>
+            <w:r>
+              <w:t>4.x</w:t>
+            </w:r>
+          </w:p>
+        </w:tc>
+        <w:tc>
+          <w:tcPr>
+            <w:tcW w:w="4394" w:type="dxa"/>
+          </w:tcPr>
+          <w:p>
+            <w:pPr>
+              <w:jc w:val="both"/>
+            </w:pPr>
+            <w:r>
+              <w:t>Analiza statystyczna danych w systemie. Niesie ona za sobą informacje o korelacjach i potencjalnych poprawkach w pracy i d</w:t>
+            </w:r>
+            <w:r>
+              <w:t>ziałaniu firmy. Powodzenie zależy od danych i nie może być</w:t>
+            </w:r>
+            <w:r>
+              <w:t xml:space="preserve"> zagwarantowane*</w:t>
+            </w:r>
+          </w:p>
+        </w:tc>
+        <w:tc>
+          <w:tcPr>
+            <w:tcW w:w="1417" w:type="dxa"/>
+          </w:tcPr>
+          <w:p>
+            <w:pPr>
+              <w:jc w:val="both"/>
+            </w:pPr>
+            <w:r>
+              <w:t>30.09.2018</w:t>
+            </w:r>
+          </w:p>
+        </w:tc>
+        <w:tc>
+          <w:tcPr>
+            <w:tcW w:w="851" w:type="dxa"/>
+          </w:tcPr>
+          <w:p>
+            <w:pPr>
+              <w:jc w:val="both"/>
+            </w:pPr>
+            <w:r>
+              <w:t>240</w:t>
+            </w:r>
+          </w:p>
+        </w:tc>
+      </w:tr>
+      <w:tr>
+        <w:tc>
+          <w:tcPr>
+            <w:tcW w:w="1843" w:type="dxa"/>
+          </w:tcPr>
+          <w:p>
+            <w:pPr>
+              <w:jc w:val="both"/>
+            </w:pPr>
+            <w:r>
+              <w:t>Moduł HR</w:t>
+            </w:r>
+          </w:p>
+        </w:tc>
+        <w:tc>
+          <w:tcPr>
+            <w:tcW w:w="964" w:type="dxa"/>
+          </w:tcPr>
+          <w:p>
+            <w:pPr>
+              <w:ind w:left="360"/>
+              <w:jc w:val="both"/>
+            </w:pPr>
+            <w:r>
               <w:t>5.x</w:t>
             </w:r>
           </w:p>
         </w:tc>
         <w:tc>
           <w:tcPr>
-            <w:tcW w:w="3147" w:type="dxa"/>
-          </w:tcPr>
-          <w:p>
-            <w:pPr>
-              <w:jc w:val="both"/>
-            </w:pPr>
-            <w:r>
-              <w:t xml:space="preserve">Produkt wspierający </w:t>
+            <w:tcW w:w="4394" w:type="dxa"/>
+          </w:tcPr>
+          <w:p>
+            <w:pPr>
+              <w:jc w:val="both"/>
+            </w:pPr>
+            <w:r>
+              <w:t xml:space="preserve">Autonomiczny moduł HR, oparty o dane zgromadzone w </w:t>
+            </w:r>
+            <w:r>
+              <w:t xml:space="preserve"> </w:t>
             </w:r>
             <w:proofErr w:type="spellStart"/>
             <w:r>
@@ -3977,13 +4166,24 @@
             </w:r>
             <w:proofErr w:type="spellEnd"/>
             <w:r>
-              <w:t>. Dane odnośnie modułu w osobnej dokumentacji</w:t>
-            </w:r>
-          </w:p>
-        </w:tc>
-        <w:tc>
-          <w:tcPr>
-            <w:tcW w:w="1276" w:type="dxa"/>
+              <w:t xml:space="preserve"> i systemie </w:t>
+            </w:r>
+            <w:proofErr w:type="spellStart"/>
+            <w:r>
+              <w:t>Agropin</w:t>
+            </w:r>
+            <w:proofErr w:type="spellEnd"/>
+            <w:r>
+              <w:t xml:space="preserve">. </w:t>
+            </w:r>
+            <w:r>
+              <w:t xml:space="preserve">Moduł ocen pracowniczych, ewidencja szkoleń, statystyki pracownicze. </w:t>
+            </w:r>
+          </w:p>
+        </w:tc>
+        <w:tc>
+          <w:tcPr>
+            <w:tcW w:w="1417" w:type="dxa"/>
           </w:tcPr>
           <w:p>
             <w:pPr>
@@ -3996,7 +4196,7 @@
         </w:tc>
         <w:tc>
           <w:tcPr>
-            <w:tcW w:w="2239" w:type="dxa"/>
+            <w:tcW w:w="851" w:type="dxa"/>
           </w:tcPr>
           <w:p>
             <w:pPr>
@@ -4064,7 +4264,7 @@
                     <a:blip r:embed="rId13" cstate="print">
                       <a:extLst>
                         <a:ext uri="{28A0092B-C50C-407E-A947-70E740481C1C}">
-                          <a14:useLocalDpi xmlns="" xmlns:wpc="http://schemas.microsoft.com/office/word/2010/wordprocessingCanvas" xmlns:mc="http://schemas.openxmlformats.org/markup-compatibility/2006" xmlns:o="urn:schemas-microsoft-com:office:office" xmlns:v="urn:schemas-microsoft-com:vml" xmlns:wp14="http://schemas.microsoft.com/office/word/2010/wordprocessingDrawing" xmlns:w10="urn:schemas-microsoft-com:office:word" xmlns:w="http://schemas.openxmlformats.org/wordprocessingml/2006/main" xmlns:w14="http://schemas.microsoft.com/office/word/2010/wordml" xmlns:w15="http://schemas.microsoft.com/office/word/2012/wordml" xmlns:wpg="http://schemas.microsoft.com/office/word/2010/wordprocessingGroup" xmlns:wpi="http://schemas.microsoft.com/office/word/2010/wordprocessingInk" xmlns:wps="http://schemas.microsoft.com/office/word/2010/wordprocessingShape" xmlns:a14="http://schemas.microsoft.com/office/drawing/2010/main" val="0"/>
+                          <a14:useLocalDpi xmlns:a14="http://schemas.microsoft.com/office/drawing/2010/main" xmlns:wps="http://schemas.microsoft.com/office/word/2010/wordprocessingShape" xmlns:wpi="http://schemas.microsoft.com/office/word/2010/wordprocessingInk" xmlns:wpg="http://schemas.microsoft.com/office/word/2010/wordprocessingGroup" xmlns:w15="http://schemas.microsoft.com/office/word/2012/wordml" xmlns:w14="http://schemas.microsoft.com/office/word/2010/wordml" xmlns:w="http://schemas.openxmlformats.org/wordprocessingml/2006/main" xmlns:w10="urn:schemas-microsoft-com:office:word" xmlns:wp14="http://schemas.microsoft.com/office/word/2010/wordprocessingDrawing" xmlns:v="urn:schemas-microsoft-com:vml" xmlns:o="urn:schemas-microsoft-com:office:office" xmlns:mc="http://schemas.openxmlformats.org/markup-compatibility/2006" xmlns:wpc="http://schemas.microsoft.com/office/word/2010/wordprocessingCanvas" xmlns="" val="0"/>
                         </a:ext>
                       </a:extLst>
                     </a:blip>
@@ -4234,7 +4434,7 @@
                   <a:blip r:embed="rId1" cstate="print">
                     <a:extLst>
                       <a:ext uri="{28A0092B-C50C-407E-A947-70E740481C1C}">
-                        <a14:useLocalDpi xmlns="" xmlns:wpc="http://schemas.microsoft.com/office/word/2010/wordprocessingCanvas" xmlns:mc="http://schemas.openxmlformats.org/markup-compatibility/2006" xmlns:o="urn:schemas-microsoft-com:office:office" xmlns:v="urn:schemas-microsoft-com:vml" xmlns:wp14="http://schemas.microsoft.com/office/word/2010/wordprocessingDrawing" xmlns:w10="urn:schemas-microsoft-com:office:word" xmlns:w="http://schemas.openxmlformats.org/wordprocessingml/2006/main" xmlns:w14="http://schemas.microsoft.com/office/word/2010/wordml" xmlns:w15="http://schemas.microsoft.com/office/word/2012/wordml" xmlns:wpg="http://schemas.microsoft.com/office/word/2010/wordprocessingGroup" xmlns:wpi="http://schemas.microsoft.com/office/word/2010/wordprocessingInk" xmlns:wps="http://schemas.microsoft.com/office/word/2010/wordprocessingShape" xmlns:a14="http://schemas.microsoft.com/office/drawing/2010/main" val="0"/>
+                        <a14:useLocalDpi xmlns:a14="http://schemas.microsoft.com/office/drawing/2010/main" xmlns:wps="http://schemas.microsoft.com/office/word/2010/wordprocessingShape" xmlns:wpi="http://schemas.microsoft.com/office/word/2010/wordprocessingInk" xmlns:wpg="http://schemas.microsoft.com/office/word/2010/wordprocessingGroup" xmlns:w15="http://schemas.microsoft.com/office/word/2012/wordml" xmlns:w14="http://schemas.microsoft.com/office/word/2010/wordml" xmlns:w="http://schemas.openxmlformats.org/wordprocessingml/2006/main" xmlns:w10="urn:schemas-microsoft-com:office:word" xmlns:wp14="http://schemas.microsoft.com/office/word/2010/wordprocessingDrawing" xmlns:v="urn:schemas-microsoft-com:vml" xmlns:o="urn:schemas-microsoft-com:office:office" xmlns:mc="http://schemas.openxmlformats.org/markup-compatibility/2006" xmlns:wpc="http://schemas.microsoft.com/office/word/2010/wordprocessingCanvas" xmlns="" val="0"/>
                       </a:ext>
                     </a:extLst>
                   </a:blip>
@@ -6049,37 +6249,37 @@
     </dgm:pt>
   </dgm:ptLst>
   <dgm:cxnLst>
-    <dgm:cxn modelId="{918CB455-628C-4C92-8928-97663E39025C}" type="presOf" srcId="{EC6405AB-738F-43C3-865C-28B863EDDEB8}" destId="{D1650576-35F7-4434-9DEF-2DED2AD211C6}" srcOrd="2" destOrd="0" presId="urn:microsoft.com/office/officeart/2005/8/layout/gear1"/>
-    <dgm:cxn modelId="{2F8B8DB2-8FC1-4ABB-9DED-D1B8DF652A3E}" type="presOf" srcId="{58948426-15C1-48F5-A708-468BCF1C809D}" destId="{008E795A-078B-4B29-A545-5DD0A9DE2233}" srcOrd="0" destOrd="0" presId="urn:microsoft.com/office/officeart/2005/8/layout/gear1"/>
+    <dgm:cxn modelId="{7D08C56E-0559-4992-A8AE-6D56355F8880}" type="presOf" srcId="{58948426-15C1-48F5-A708-468BCF1C809D}" destId="{008E795A-078B-4B29-A545-5DD0A9DE2233}" srcOrd="0" destOrd="0" presId="urn:microsoft.com/office/officeart/2005/8/layout/gear1"/>
+    <dgm:cxn modelId="{5128D3DE-34FE-4F7E-B99F-A307B3B6C752}" type="presOf" srcId="{EC6405AB-738F-43C3-865C-28B863EDDEB8}" destId="{D1650576-35F7-4434-9DEF-2DED2AD211C6}" srcOrd="2" destOrd="0" presId="urn:microsoft.com/office/officeart/2005/8/layout/gear1"/>
+    <dgm:cxn modelId="{51D109BC-38E5-4B42-A1B8-4F758ED8AEF2}" type="presOf" srcId="{58A31F5E-CAD0-40F4-9B28-1F10E3D76C82}" destId="{5742024C-C479-4E49-8B5F-EB32737222BD}" srcOrd="1" destOrd="0" presId="urn:microsoft.com/office/officeart/2005/8/layout/gear1"/>
+    <dgm:cxn modelId="{955814E1-6352-4D5C-BD41-E5BEF89EB763}" type="presOf" srcId="{3E9F5B14-3548-4451-AD9F-1708F1F1F135}" destId="{DAFC483D-7405-4DE5-9E0E-D9CB3D28B5DE}" srcOrd="0" destOrd="0" presId="urn:microsoft.com/office/officeart/2005/8/layout/gear1"/>
     <dgm:cxn modelId="{81910B13-7D82-4195-8951-F915AD958814}" srcId="{58948426-15C1-48F5-A708-468BCF1C809D}" destId="{EC6405AB-738F-43C3-865C-28B863EDDEB8}" srcOrd="0" destOrd="0" parTransId="{F23FC82C-4638-49DD-99DA-C8CA4A4599C3}" sibTransId="{4EFA113C-6640-4DA3-9DD1-D176B40DB66C}"/>
+    <dgm:cxn modelId="{CF382C83-089A-42F4-B8F4-E44B6355A527}" type="presOf" srcId="{9BAE9D76-F09C-4EBC-BC95-6E4682C348DA}" destId="{7C8D2757-5087-43E9-B6FD-7FCA1B60D91A}" srcOrd="0" destOrd="0" presId="urn:microsoft.com/office/officeart/2005/8/layout/gear1"/>
     <dgm:cxn modelId="{0B3BBFB9-6804-46E2-B400-4E47B304E5EF}" srcId="{58948426-15C1-48F5-A708-468BCF1C809D}" destId="{3E9F5B14-3548-4451-AD9F-1708F1F1F135}" srcOrd="2" destOrd="0" parTransId="{49191F58-FF79-41BF-A254-600BA16DFA19}" sibTransId="{FA8DBE4D-3C27-4391-A57A-BF6D5E33CDC0}"/>
     <dgm:cxn modelId="{36649F41-EA16-4510-880D-00231016B3F8}" srcId="{58948426-15C1-48F5-A708-468BCF1C809D}" destId="{D5FFA524-8EFD-4C0C-9EB3-FB6E6AF66ABB}" srcOrd="3" destOrd="0" parTransId="{A4A39F29-92FF-4F54-837E-7CB510BD838A}" sibTransId="{9663C827-8815-4710-9599-8ED3B6F3CA2A}"/>
-    <dgm:cxn modelId="{FA949E34-B9D9-46ED-BA7F-95F09D6C1696}" type="presOf" srcId="{58A31F5E-CAD0-40F4-9B28-1F10E3D76C82}" destId="{B708F022-923D-4F8F-B839-767F90A7C6A8}" srcOrd="0" destOrd="0" presId="urn:microsoft.com/office/officeart/2005/8/layout/gear1"/>
-    <dgm:cxn modelId="{62FA079B-55F1-4F39-9350-79C901507B7B}" type="presOf" srcId="{4EFA113C-6640-4DA3-9DD1-D176B40DB66C}" destId="{BB13746A-39C1-414F-9D71-55CB83D7D830}" srcOrd="0" destOrd="0" presId="urn:microsoft.com/office/officeart/2005/8/layout/gear1"/>
-    <dgm:cxn modelId="{ABD8E341-A2BE-4C51-8BC8-723502830840}" type="presOf" srcId="{3E9F5B14-3548-4451-AD9F-1708F1F1F135}" destId="{BED1FDA4-18CF-4DF4-96FB-482F945C07D8}" srcOrd="1" destOrd="0" presId="urn:microsoft.com/office/officeart/2005/8/layout/gear1"/>
-    <dgm:cxn modelId="{44316D79-3648-41BE-BF40-F003BA095F03}" type="presOf" srcId="{3E9F5B14-3548-4451-AD9F-1708F1F1F135}" destId="{CE042D64-B799-49DC-9BAA-87284CAC563E}" srcOrd="3" destOrd="0" presId="urn:microsoft.com/office/officeart/2005/8/layout/gear1"/>
-    <dgm:cxn modelId="{1BFE712A-32EA-4571-A39B-380F9412D965}" type="presOf" srcId="{FA8DBE4D-3C27-4391-A57A-BF6D5E33CDC0}" destId="{3FCE6B76-8F03-4A4C-9EA6-6DC9B7701FEB}" srcOrd="0" destOrd="0" presId="urn:microsoft.com/office/officeart/2005/8/layout/gear1"/>
-    <dgm:cxn modelId="{E2D7331A-C82B-4FF4-AD80-041E5C4F327A}" type="presOf" srcId="{3E9F5B14-3548-4451-AD9F-1708F1F1F135}" destId="{DAFC483D-7405-4DE5-9E0E-D9CB3D28B5DE}" srcOrd="0" destOrd="0" presId="urn:microsoft.com/office/officeart/2005/8/layout/gear1"/>
-    <dgm:cxn modelId="{D272C4C8-821D-4923-A8C4-4A46E36B5906}" type="presOf" srcId="{58A31F5E-CAD0-40F4-9B28-1F10E3D76C82}" destId="{0E883004-C689-4FB3-80EB-3EE196DC3A8F}" srcOrd="2" destOrd="0" presId="urn:microsoft.com/office/officeart/2005/8/layout/gear1"/>
-    <dgm:cxn modelId="{C8851A4F-C84B-4E20-9883-2B3E05E9C348}" type="presOf" srcId="{3E9F5B14-3548-4451-AD9F-1708F1F1F135}" destId="{A6D05F4C-DED9-4F46-ADD4-4464FB7BC70F}" srcOrd="2" destOrd="0" presId="urn:microsoft.com/office/officeart/2005/8/layout/gear1"/>
-    <dgm:cxn modelId="{7B85C320-D195-4F84-9152-2794BD989283}" type="presOf" srcId="{58A31F5E-CAD0-40F4-9B28-1F10E3D76C82}" destId="{5742024C-C479-4E49-8B5F-EB32737222BD}" srcOrd="1" destOrd="0" presId="urn:microsoft.com/office/officeart/2005/8/layout/gear1"/>
-    <dgm:cxn modelId="{7142E0CF-E518-465A-81BE-0DF7F925CE3D}" type="presOf" srcId="{9BAE9D76-F09C-4EBC-BC95-6E4682C348DA}" destId="{7C8D2757-5087-43E9-B6FD-7FCA1B60D91A}" srcOrd="0" destOrd="0" presId="urn:microsoft.com/office/officeart/2005/8/layout/gear1"/>
-    <dgm:cxn modelId="{2B23A58E-117E-4683-94B2-A107F1FCDC71}" type="presOf" srcId="{EC6405AB-738F-43C3-865C-28B863EDDEB8}" destId="{C5BE4E1C-DD10-4C29-8818-21AF3E15FD22}" srcOrd="0" destOrd="0" presId="urn:microsoft.com/office/officeart/2005/8/layout/gear1"/>
-    <dgm:cxn modelId="{A8FDEFA5-599F-41A8-A5CD-5C44FB0D1D2B}" type="presOf" srcId="{EC6405AB-738F-43C3-865C-28B863EDDEB8}" destId="{2228D325-94F7-4829-9C30-6FB5DDF58BDA}" srcOrd="1" destOrd="0" presId="urn:microsoft.com/office/officeart/2005/8/layout/gear1"/>
+    <dgm:cxn modelId="{DFDD23C9-39FC-4B22-9C58-76FD2A76F232}" type="presOf" srcId="{EC6405AB-738F-43C3-865C-28B863EDDEB8}" destId="{C5BE4E1C-DD10-4C29-8818-21AF3E15FD22}" srcOrd="0" destOrd="0" presId="urn:microsoft.com/office/officeart/2005/8/layout/gear1"/>
+    <dgm:cxn modelId="{A847D577-A850-41DE-BBDE-C09E4AF2B486}" type="presOf" srcId="{58A31F5E-CAD0-40F4-9B28-1F10E3D76C82}" destId="{0E883004-C689-4FB3-80EB-3EE196DC3A8F}" srcOrd="2" destOrd="0" presId="urn:microsoft.com/office/officeart/2005/8/layout/gear1"/>
+    <dgm:cxn modelId="{5C1A4C71-C466-4DB7-8361-B5356FECEA1E}" type="presOf" srcId="{FA8DBE4D-3C27-4391-A57A-BF6D5E33CDC0}" destId="{3FCE6B76-8F03-4A4C-9EA6-6DC9B7701FEB}" srcOrd="0" destOrd="0" presId="urn:microsoft.com/office/officeart/2005/8/layout/gear1"/>
+    <dgm:cxn modelId="{95CC2AEB-FC07-464C-A75B-4E213128D492}" type="presOf" srcId="{EC6405AB-738F-43C3-865C-28B863EDDEB8}" destId="{2228D325-94F7-4829-9C30-6FB5DDF58BDA}" srcOrd="1" destOrd="0" presId="urn:microsoft.com/office/officeart/2005/8/layout/gear1"/>
+    <dgm:cxn modelId="{DB07A4FD-DBDA-4692-ADE2-2357DF2F072B}" type="presOf" srcId="{3E9F5B14-3548-4451-AD9F-1708F1F1F135}" destId="{A6D05F4C-DED9-4F46-ADD4-4464FB7BC70F}" srcOrd="2" destOrd="0" presId="urn:microsoft.com/office/officeart/2005/8/layout/gear1"/>
+    <dgm:cxn modelId="{4E21BEE2-2811-42E0-A8F2-2C85DB2582E0}" type="presOf" srcId="{3E9F5B14-3548-4451-AD9F-1708F1F1F135}" destId="{CE042D64-B799-49DC-9BAA-87284CAC563E}" srcOrd="3" destOrd="0" presId="urn:microsoft.com/office/officeart/2005/8/layout/gear1"/>
+    <dgm:cxn modelId="{B30E603A-A73E-48B1-8EE2-BDC7A2A08658}" type="presOf" srcId="{58A31F5E-CAD0-40F4-9B28-1F10E3D76C82}" destId="{B708F022-923D-4F8F-B839-767F90A7C6A8}" srcOrd="0" destOrd="0" presId="urn:microsoft.com/office/officeart/2005/8/layout/gear1"/>
+    <dgm:cxn modelId="{A99E6E1E-E739-4C7B-948A-D9552CF290CB}" type="presOf" srcId="{3E9F5B14-3548-4451-AD9F-1708F1F1F135}" destId="{BED1FDA4-18CF-4DF4-96FB-482F945C07D8}" srcOrd="1" destOrd="0" presId="urn:microsoft.com/office/officeart/2005/8/layout/gear1"/>
+    <dgm:cxn modelId="{5DDF307C-2B9A-4CB0-BCC5-082D11E9BDC1}" type="presOf" srcId="{4EFA113C-6640-4DA3-9DD1-D176B40DB66C}" destId="{BB13746A-39C1-414F-9D71-55CB83D7D830}" srcOrd="0" destOrd="0" presId="urn:microsoft.com/office/officeart/2005/8/layout/gear1"/>
     <dgm:cxn modelId="{09BAF5CF-7F89-4569-AE67-CEB09A9CE317}" srcId="{58948426-15C1-48F5-A708-468BCF1C809D}" destId="{58A31F5E-CAD0-40F4-9B28-1F10E3D76C82}" srcOrd="1" destOrd="0" parTransId="{ABA5197D-040A-4027-B7B8-B94C2C126EF1}" sibTransId="{9BAE9D76-F09C-4EBC-BC95-6E4682C348DA}"/>
-    <dgm:cxn modelId="{FE734A4C-F12E-433B-BCDF-878ADDB6DC96}" type="presParOf" srcId="{008E795A-078B-4B29-A545-5DD0A9DE2233}" destId="{C5BE4E1C-DD10-4C29-8818-21AF3E15FD22}" srcOrd="0" destOrd="0" presId="urn:microsoft.com/office/officeart/2005/8/layout/gear1"/>
-    <dgm:cxn modelId="{7CCE19D1-78AF-4D2F-8E1F-853155ECCB60}" type="presParOf" srcId="{008E795A-078B-4B29-A545-5DD0A9DE2233}" destId="{2228D325-94F7-4829-9C30-6FB5DDF58BDA}" srcOrd="1" destOrd="0" presId="urn:microsoft.com/office/officeart/2005/8/layout/gear1"/>
-    <dgm:cxn modelId="{4BA3D189-DF0C-4669-ACD4-797313CC182D}" type="presParOf" srcId="{008E795A-078B-4B29-A545-5DD0A9DE2233}" destId="{D1650576-35F7-4434-9DEF-2DED2AD211C6}" srcOrd="2" destOrd="0" presId="urn:microsoft.com/office/officeart/2005/8/layout/gear1"/>
-    <dgm:cxn modelId="{A9A46A51-32FD-42C1-B862-A7AC2A28BFD5}" type="presParOf" srcId="{008E795A-078B-4B29-A545-5DD0A9DE2233}" destId="{B708F022-923D-4F8F-B839-767F90A7C6A8}" srcOrd="3" destOrd="0" presId="urn:microsoft.com/office/officeart/2005/8/layout/gear1"/>
-    <dgm:cxn modelId="{258AF08D-A167-4163-B928-00E07F935A9A}" type="presParOf" srcId="{008E795A-078B-4B29-A545-5DD0A9DE2233}" destId="{5742024C-C479-4E49-8B5F-EB32737222BD}" srcOrd="4" destOrd="0" presId="urn:microsoft.com/office/officeart/2005/8/layout/gear1"/>
-    <dgm:cxn modelId="{6A85B4DC-01DB-49CA-B972-E6DEECAF24ED}" type="presParOf" srcId="{008E795A-078B-4B29-A545-5DD0A9DE2233}" destId="{0E883004-C689-4FB3-80EB-3EE196DC3A8F}" srcOrd="5" destOrd="0" presId="urn:microsoft.com/office/officeart/2005/8/layout/gear1"/>
-    <dgm:cxn modelId="{A57D5E80-13A0-4A2E-ABCD-95AB9183D577}" type="presParOf" srcId="{008E795A-078B-4B29-A545-5DD0A9DE2233}" destId="{DAFC483D-7405-4DE5-9E0E-D9CB3D28B5DE}" srcOrd="6" destOrd="0" presId="urn:microsoft.com/office/officeart/2005/8/layout/gear1"/>
-    <dgm:cxn modelId="{33EB38EC-0F81-4720-851D-AC1E83E1DA1E}" type="presParOf" srcId="{008E795A-078B-4B29-A545-5DD0A9DE2233}" destId="{BED1FDA4-18CF-4DF4-96FB-482F945C07D8}" srcOrd="7" destOrd="0" presId="urn:microsoft.com/office/officeart/2005/8/layout/gear1"/>
-    <dgm:cxn modelId="{9627ED9C-E6EE-481C-8DF8-5B0BB7997C0E}" type="presParOf" srcId="{008E795A-078B-4B29-A545-5DD0A9DE2233}" destId="{A6D05F4C-DED9-4F46-ADD4-4464FB7BC70F}" srcOrd="8" destOrd="0" presId="urn:microsoft.com/office/officeart/2005/8/layout/gear1"/>
-    <dgm:cxn modelId="{46280729-3AB3-47E7-BE30-8529042E6132}" type="presParOf" srcId="{008E795A-078B-4B29-A545-5DD0A9DE2233}" destId="{CE042D64-B799-49DC-9BAA-87284CAC563E}" srcOrd="9" destOrd="0" presId="urn:microsoft.com/office/officeart/2005/8/layout/gear1"/>
-    <dgm:cxn modelId="{6AEADD01-9DA5-4F89-813B-6A089D7D8ADF}" type="presParOf" srcId="{008E795A-078B-4B29-A545-5DD0A9DE2233}" destId="{BB13746A-39C1-414F-9D71-55CB83D7D830}" srcOrd="10" destOrd="0" presId="urn:microsoft.com/office/officeart/2005/8/layout/gear1"/>
-    <dgm:cxn modelId="{6105760A-E484-49B7-BA35-7E990D78391A}" type="presParOf" srcId="{008E795A-078B-4B29-A545-5DD0A9DE2233}" destId="{7C8D2757-5087-43E9-B6FD-7FCA1B60D91A}" srcOrd="11" destOrd="0" presId="urn:microsoft.com/office/officeart/2005/8/layout/gear1"/>
-    <dgm:cxn modelId="{0006EDC4-4D3F-454F-9988-188DE6684A6E}" type="presParOf" srcId="{008E795A-078B-4B29-A545-5DD0A9DE2233}" destId="{3FCE6B76-8F03-4A4C-9EA6-6DC9B7701FEB}" srcOrd="12" destOrd="0" presId="urn:microsoft.com/office/officeart/2005/8/layout/gear1"/>
+    <dgm:cxn modelId="{1209016D-145A-42AE-8A7F-DEF3B55D0A87}" type="presParOf" srcId="{008E795A-078B-4B29-A545-5DD0A9DE2233}" destId="{C5BE4E1C-DD10-4C29-8818-21AF3E15FD22}" srcOrd="0" destOrd="0" presId="urn:microsoft.com/office/officeart/2005/8/layout/gear1"/>
+    <dgm:cxn modelId="{F4AF96FF-C068-402C-ACF1-13D36407A32D}" type="presParOf" srcId="{008E795A-078B-4B29-A545-5DD0A9DE2233}" destId="{2228D325-94F7-4829-9C30-6FB5DDF58BDA}" srcOrd="1" destOrd="0" presId="urn:microsoft.com/office/officeart/2005/8/layout/gear1"/>
+    <dgm:cxn modelId="{ADF022BF-7100-4563-B2AB-97263022C7BB}" type="presParOf" srcId="{008E795A-078B-4B29-A545-5DD0A9DE2233}" destId="{D1650576-35F7-4434-9DEF-2DED2AD211C6}" srcOrd="2" destOrd="0" presId="urn:microsoft.com/office/officeart/2005/8/layout/gear1"/>
+    <dgm:cxn modelId="{7A7D8454-4107-4F64-8E03-AEF181B2DACB}" type="presParOf" srcId="{008E795A-078B-4B29-A545-5DD0A9DE2233}" destId="{B708F022-923D-4F8F-B839-767F90A7C6A8}" srcOrd="3" destOrd="0" presId="urn:microsoft.com/office/officeart/2005/8/layout/gear1"/>
+    <dgm:cxn modelId="{7A4727C4-D1E3-4F63-980E-E1D2E2424CC8}" type="presParOf" srcId="{008E795A-078B-4B29-A545-5DD0A9DE2233}" destId="{5742024C-C479-4E49-8B5F-EB32737222BD}" srcOrd="4" destOrd="0" presId="urn:microsoft.com/office/officeart/2005/8/layout/gear1"/>
+    <dgm:cxn modelId="{4F1BFD0E-DB87-4643-99C3-7C1CD70A5DE6}" type="presParOf" srcId="{008E795A-078B-4B29-A545-5DD0A9DE2233}" destId="{0E883004-C689-4FB3-80EB-3EE196DC3A8F}" srcOrd="5" destOrd="0" presId="urn:microsoft.com/office/officeart/2005/8/layout/gear1"/>
+    <dgm:cxn modelId="{07DB32C8-BA84-4759-89E1-47EDB33B6E83}" type="presParOf" srcId="{008E795A-078B-4B29-A545-5DD0A9DE2233}" destId="{DAFC483D-7405-4DE5-9E0E-D9CB3D28B5DE}" srcOrd="6" destOrd="0" presId="urn:microsoft.com/office/officeart/2005/8/layout/gear1"/>
+    <dgm:cxn modelId="{BBECBA4B-D63D-4455-9213-768C72A01058}" type="presParOf" srcId="{008E795A-078B-4B29-A545-5DD0A9DE2233}" destId="{BED1FDA4-18CF-4DF4-96FB-482F945C07D8}" srcOrd="7" destOrd="0" presId="urn:microsoft.com/office/officeart/2005/8/layout/gear1"/>
+    <dgm:cxn modelId="{15EDD79A-B310-48F0-A0F1-434E7808B425}" type="presParOf" srcId="{008E795A-078B-4B29-A545-5DD0A9DE2233}" destId="{A6D05F4C-DED9-4F46-ADD4-4464FB7BC70F}" srcOrd="8" destOrd="0" presId="urn:microsoft.com/office/officeart/2005/8/layout/gear1"/>
+    <dgm:cxn modelId="{DCDC86AB-3919-4B34-9F78-2DABFAD68C80}" type="presParOf" srcId="{008E795A-078B-4B29-A545-5DD0A9DE2233}" destId="{CE042D64-B799-49DC-9BAA-87284CAC563E}" srcOrd="9" destOrd="0" presId="urn:microsoft.com/office/officeart/2005/8/layout/gear1"/>
+    <dgm:cxn modelId="{529CD252-EF8B-4307-88CB-83B36B90BABA}" type="presParOf" srcId="{008E795A-078B-4B29-A545-5DD0A9DE2233}" destId="{BB13746A-39C1-414F-9D71-55CB83D7D830}" srcOrd="10" destOrd="0" presId="urn:microsoft.com/office/officeart/2005/8/layout/gear1"/>
+    <dgm:cxn modelId="{2EF2821B-22D0-434A-A572-7C223D816D6B}" type="presParOf" srcId="{008E795A-078B-4B29-A545-5DD0A9DE2233}" destId="{7C8D2757-5087-43E9-B6FD-7FCA1B60D91A}" srcOrd="11" destOrd="0" presId="urn:microsoft.com/office/officeart/2005/8/layout/gear1"/>
+    <dgm:cxn modelId="{BF140D10-8E77-4372-A3F7-629E1559A32F}" type="presParOf" srcId="{008E795A-078B-4B29-A545-5DD0A9DE2233}" destId="{3FCE6B76-8F03-4A4C-9EA6-6DC9B7701FEB}" srcOrd="12" destOrd="0" presId="urn:microsoft.com/office/officeart/2005/8/layout/gear1"/>
   </dgm:cxnLst>
   <dgm:bg/>
   <dgm:whole/>
@@ -8240,7 +8440,7 @@
   <a:extraClrSchemeLst/>
   <a:extLst>
     <a:ext uri="{05A4C25C-085E-4340-85A3-A5531E510DB2}">
-      <thm15:themeFamily xmlns="" xmlns:thm15="http://schemas.microsoft.com/office/thememl/2012/main" name="Office Theme" id="{62F939B6-93AF-4DB8-9C6B-D6C7DFDC589F}" vid="{4A3C46E8-61CC-4603-A589-7422A47A8E4A}"/>
+      <thm15:themeFamily xmlns:thm15="http://schemas.microsoft.com/office/thememl/2012/main" xmlns="" name="Office Theme" id="{62F939B6-93AF-4DB8-9C6B-D6C7DFDC589F}" vid="{4A3C46E8-61CC-4603-A589-7422A47A8E4A}"/>
     </a:ext>
   </a:extLst>
 </a:theme>
@@ -8251,7 +8451,7 @@
 </file>
 
 <file path=customXml/itemProps1.xml><?xml version="1.0" encoding="utf-8"?>
-<ds:datastoreItem xmlns:ds="http://schemas.openxmlformats.org/officeDocument/2006/customXml" ds:itemID="{2F945349-B6B4-4ED3-836C-1DFB2DF15519}">
+<ds:datastoreItem xmlns:ds="http://schemas.openxmlformats.org/officeDocument/2006/customXml" ds:itemID="{BE9DF993-4F50-4CE8-AB33-38E0C9552779}">
   <ds:schemaRefs>
     <ds:schemaRef ds:uri="http://schemas.openxmlformats.org/officeDocument/2006/bibliography"/>
   </ds:schemaRefs>

</xml_diff>

<commit_message>
plan wdrozenia - zmiany stylistyczne
</commit_message>
<xml_diff>
--- a/Roadster/eAd plan wdrozenia i rozwoju.docx
+++ b/Roadster/eAd plan wdrozenia i rozwoju.docx
@@ -1,13 +1,21 @@
 
 <file path=word/document.xml><?xml version="1.0" encoding="utf-8"?>
-<w:document xmlns:ve="http://schemas.openxmlformats.org/markup-compatibility/2006" xmlns:o="urn:schemas-microsoft-com:office:office" xmlns:r="http://schemas.openxmlformats.org/officeDocument/2006/relationships" xmlns:m="http://schemas.openxmlformats.org/officeDocument/2006/math" xmlns:v="urn:schemas-microsoft-com:vml" xmlns:wp="http://schemas.openxmlformats.org/drawingml/2006/wordprocessingDrawing" xmlns:w10="urn:schemas-microsoft-com:office:word" xmlns:w="http://schemas.openxmlformats.org/wordprocessingml/2006/main" xmlns:wne="http://schemas.microsoft.com/office/word/2006/wordml">
+<w:document xmlns:wpc="http://schemas.microsoft.com/office/word/2010/wordprocessingCanvas" xmlns:mc="http://schemas.openxmlformats.org/markup-compatibility/2006" xmlns:o="urn:schemas-microsoft-com:office:office" xmlns:r="http://schemas.openxmlformats.org/officeDocument/2006/relationships" xmlns:m="http://schemas.openxmlformats.org/officeDocument/2006/math" xmlns:v="urn:schemas-microsoft-com:vml" xmlns:wp14="http://schemas.microsoft.com/office/word/2010/wordprocessingDrawing" xmlns:wp="http://schemas.openxmlformats.org/drawingml/2006/wordprocessingDrawing" xmlns:w10="urn:schemas-microsoft-com:office:word" xmlns:w="http://schemas.openxmlformats.org/wordprocessingml/2006/main" xmlns:w14="http://schemas.microsoft.com/office/word/2010/wordml" xmlns:w15="http://schemas.microsoft.com/office/word/2012/wordml" xmlns:wpg="http://schemas.microsoft.com/office/word/2010/wordprocessingGroup" xmlns:wpi="http://schemas.microsoft.com/office/word/2010/wordprocessingInk" xmlns:wne="http://schemas.microsoft.com/office/word/2006/wordml" xmlns:wps="http://schemas.microsoft.com/office/word/2010/wordprocessingShape" mc:Ignorable="w14 w15 wp14">
   <w:body>
     <w:p>
       <w:pPr>
         <w:jc w:val="both"/>
       </w:pPr>
       <w:r>
-        <w:t>PPUIO Agropin sp. z o.o.</w:t>
+        <w:t>PPUIO Agropin sp. z o.</w:t>
+      </w:r>
+      <w:proofErr w:type="gramStart"/>
+      <w:r>
+        <w:t>o</w:t>
+      </w:r>
+      <w:proofErr w:type="gramEnd"/>
+      <w:r>
+        <w:t>.</w:t>
       </w:r>
       <w:r>
         <w:tab/>
@@ -36,6 +44,8 @@
       <w:r>
         <w:t>Niemodlińska 19/27</w:t>
       </w:r>
+      <w:bookmarkStart w:id="0" w:name="_GoBack"/>
+      <w:bookmarkEnd w:id="0"/>
     </w:p>
     <w:p>
       <w:pPr>
@@ -163,7 +173,7 @@
         <w:drawing>
           <wp:inline distT="0" distB="0" distL="0" distR="0">
             <wp:extent cx="2611526" cy="2373782"/>
-            <wp:effectExtent l="0" t="0" r="74524" b="0"/>
+            <wp:effectExtent l="0" t="0" r="74930" b="0"/>
             <wp:docPr id="2" name="Diagramm 2"/>
             <wp:cNvGraphicFramePr/>
             <a:graphic xmlns:a="http://schemas.openxmlformats.org/drawingml/2006/main">
@@ -179,8 +189,6 @@
       <w:pPr>
         <w:jc w:val="both"/>
       </w:pPr>
-      <w:bookmarkStart w:id="0" w:name="_GoBack"/>
-      <w:bookmarkEnd w:id="0"/>
     </w:p>
     <w:p>
       <w:pPr>
@@ -1131,8 +1139,13 @@
         </w:numPr>
         <w:jc w:val="both"/>
       </w:pPr>
-      <w:r>
-        <w:t>stan pakietu instalacyjnego</w:t>
+      <w:proofErr w:type="gramStart"/>
+      <w:r>
+        <w:t>stan</w:t>
+      </w:r>
+      <w:proofErr w:type="gramEnd"/>
+      <w:r>
+        <w:t xml:space="preserve"> pakietu instalacyjnego</w:t>
       </w:r>
     </w:p>
     <w:p>
@@ -1144,8 +1157,13 @@
         </w:numPr>
         <w:jc w:val="both"/>
       </w:pPr>
-      <w:r>
-        <w:t>plan wdrożenia pakietów poprawkowych zawierających uwagi użytkownika</w:t>
+      <w:proofErr w:type="gramStart"/>
+      <w:r>
+        <w:t>plan</w:t>
+      </w:r>
+      <w:proofErr w:type="gramEnd"/>
+      <w:r>
+        <w:t xml:space="preserve"> wdrożenia pakietów poprawkowych zawierających uwagi użytkownika</w:t>
       </w:r>
     </w:p>
     <w:p>
@@ -1157,8 +1175,13 @@
         </w:numPr>
         <w:jc w:val="both"/>
       </w:pPr>
-      <w:r>
-        <w:t>plan rozwoju oprogramowania i pot</w:t>
+      <w:proofErr w:type="gramStart"/>
+      <w:r>
+        <w:t>plan</w:t>
+      </w:r>
+      <w:proofErr w:type="gramEnd"/>
+      <w:r>
+        <w:t xml:space="preserve"> rozwoju oprogramowania i pot</w:t>
       </w:r>
       <w:r>
         <w:t>encjalnych nowych funkcjonalnoś</w:t>
@@ -1176,8 +1199,21 @@
         </w:numPr>
         <w:jc w:val="both"/>
       </w:pPr>
-      <w:r>
-        <w:t>ilustracje graficzna (Roadmap)</w:t>
+      <w:proofErr w:type="gramStart"/>
+      <w:r>
+        <w:t>ilustracja</w:t>
+      </w:r>
+      <w:proofErr w:type="gramEnd"/>
+      <w:r>
+        <w:t xml:space="preserve"> graficzna (</w:t>
+      </w:r>
+      <w:proofErr w:type="spellStart"/>
+      <w:r>
+        <w:t>Roadmap</w:t>
+      </w:r>
+      <w:proofErr w:type="spellEnd"/>
+      <w:r>
+        <w:t>)</w:t>
       </w:r>
     </w:p>
     <w:p>
@@ -1189,14 +1225,22 @@
         </w:numPr>
         <w:jc w:val="both"/>
       </w:pPr>
-      <w:r>
-        <w:t>Wnioski</w:t>
-      </w:r>
+      <w:proofErr w:type="gramStart"/>
+      <w:r>
+        <w:t>w</w:t>
+      </w:r>
+      <w:r>
+        <w:t>nioski</w:t>
+      </w:r>
+      <w:proofErr w:type="gramEnd"/>
       <w:r>
         <w:t>,</w:t>
       </w:r>
       <w:r>
-        <w:t xml:space="preserve">  podsumowania oraz oferta wsparcia i rozwoju systemu</w:t>
+        <w:t xml:space="preserve"> podsumowania</w:t>
+      </w:r>
+      <w:r>
+        <w:t xml:space="preserve"> oraz oferta wsparcia i rozwoju systemu</w:t>
       </w:r>
     </w:p>
     <w:p>
@@ -1272,7 +1316,15 @@
         <w:t xml:space="preserve">na </w:t>
       </w:r>
       <w:r>
-        <w:t>autonomiczne działanie jako systemu do obsł</w:t>
+        <w:t xml:space="preserve">autonomiczne </w:t>
+      </w:r>
+      <w:proofErr w:type="gramStart"/>
+      <w:r>
+        <w:t>działanie jako</w:t>
+      </w:r>
+      <w:proofErr w:type="gramEnd"/>
+      <w:r>
+        <w:t xml:space="preserve"> systemu do obsł</w:t>
       </w:r>
       <w:r>
         <w:t xml:space="preserve">ugi </w:t>
@@ -1287,7 +1339,10 @@
         <w:t xml:space="preserve"> lub w połą</w:t>
       </w:r>
       <w:r>
-        <w:t>czeniu z systemem kadrowo-p</w:t>
+        <w:t>czeniu z </w:t>
+      </w:r>
+      <w:r>
+        <w:t>systemem kadrowo-p</w:t>
       </w:r>
       <w:r>
         <w:t>ł</w:t>
@@ -1307,7 +1362,13 @@
         <w:t xml:space="preserve">. System </w:t>
       </w:r>
       <w:r>
-        <w:t xml:space="preserve"> jest rozszerzalny, dzięki czemu może być rozszerzany i stanowić kompleksowe rozwią</w:t>
+        <w:t>jest rozszerzalny, d</w:t>
+      </w:r>
+      <w:r>
+        <w:t>zięki czemu może być rozbudowany</w:t>
+      </w:r>
+      <w:r>
+        <w:t xml:space="preserve"> i stanowić kompleksowe rozwią</w:t>
       </w:r>
       <w:r>
         <w:t>zanie ER</w:t>
@@ -1325,15 +1386,13 @@
         <w:jc w:val="both"/>
       </w:pPr>
       <w:r>
-        <w:t xml:space="preserve">System jest aplikacją internetową (Web </w:t>
-      </w:r>
-      <w:proofErr w:type="spellStart"/>
-      <w:r>
-        <w:t>Application</w:t>
-      </w:r>
-      <w:proofErr w:type="spellEnd"/>
-      <w:r>
-        <w:t>) dzięki czemu dostęp do niej jest moż</w:t>
+        <w:t>System jest aplikacją internetową (Web Application)</w:t>
+      </w:r>
+      <w:r>
+        <w:t>,</w:t>
+      </w:r>
+      <w:r>
+        <w:t xml:space="preserve"> dzięki czemu dostęp do niej jest moż</w:t>
       </w:r>
       <w:r>
         <w:t>liwy za pomoca przeg</w:t>
@@ -1348,7 +1407,10 @@
         <w:t xml:space="preserve">dzenia mobilne </w:t>
       </w:r>
       <w:r>
-        <w:t xml:space="preserve">i stacjonarne. </w:t>
+        <w:t>i </w:t>
+      </w:r>
+      <w:r>
+        <w:t xml:space="preserve">stacjonarne. </w:t>
       </w:r>
     </w:p>
     <w:p>
@@ -1387,7 +1449,13 @@
         <w:t>iania błędów wskazanych przez użytkownika. W związku z tym wdroż</w:t>
       </w:r>
       <w:r>
-        <w:t>enie systemu opiera sie na tzw. Pakietach, dostarcza</w:t>
+        <w:t>e</w:t>
+      </w:r>
+      <w:r>
+        <w:t>nie systemu opiera sie na tzw. p</w:t>
+      </w:r>
+      <w:r>
+        <w:t>akietach, dostarcza</w:t>
       </w:r>
       <w:r>
         <w:t>nych w ustalonych odstę</w:t>
@@ -1418,7 +1486,13 @@
         <w:t>w</w:t>
       </w:r>
       <w:r>
-        <w:t xml:space="preserve"> wersji instalacyjnej, wspierającej podstawowe funkcjonalności systemu, wystarczające do zapewnienia jego spójnego i efektywnego dział</w:t>
+        <w:t xml:space="preserve"> wersji instalacyjnej, wspierającej podstawowe funkcjonalności systemu, wystarczające</w:t>
+      </w:r>
+      <w:r>
+        <w:t xml:space="preserve"> do zapewnienia jego spójnego i </w:t>
+      </w:r>
+      <w:r>
+        <w:t>efektywnego dział</w:t>
       </w:r>
       <w:r>
         <w:t xml:space="preserve">ania. </w:t>
@@ -1430,7 +1504,10 @@
         <w:t>pach c</w:t>
       </w:r>
       <w:r>
-        <w:t>zasu dodane zostają</w:t>
+        <w:t>zasu dodane zostan</w:t>
+      </w:r>
+      <w:r>
+        <w:t>ą</w:t>
       </w:r>
       <w:r>
         <w:t xml:space="preserve"> </w:t>
@@ -1439,7 +1516,10 @@
         <w:t>poprawki (</w:t>
       </w:r>
       <w:r>
-        <w:t>i ewentualnie nowe funkcjonalnoś</w:t>
+        <w:t>i </w:t>
+      </w:r>
+      <w:r>
+        <w:t>ewentualnie nowe funkcjonalnoś</w:t>
       </w:r>
       <w:r>
         <w:t xml:space="preserve">ci) </w:t>
@@ -1451,7 +1531,7 @@
         <w:t xml:space="preserve"> tzw. </w:t>
       </w:r>
       <w:r>
-        <w:t>P</w:t>
+        <w:t>p</w:t>
       </w:r>
       <w:r>
         <w:t>a</w:t>
@@ -1508,7 +1588,7 @@
         <w:t>zbierania informacji o błę</w:t>
       </w:r>
       <w:r>
-        <w:t xml:space="preserve">dach i </w:t>
+        <w:t>dach i </w:t>
       </w:r>
       <w:r>
         <w:t>koniecznych modyfikacjach”. Jest to czas dla uż</w:t>
@@ -1526,7 +1606,7 @@
         <w:t>i zwrotnej o stanie systemu, błę</w:t>
       </w:r>
       <w:r>
-        <w:t xml:space="preserve">dach i </w:t>
+        <w:t>dach i </w:t>
       </w:r>
       <w:r>
         <w:t xml:space="preserve">koniecznych </w:t>
@@ -1571,7 +1651,7 @@
         <w:t>e</w:t>
       </w:r>
       <w:r>
-        <w:t xml:space="preserve"> i </w:t>
+        <w:t xml:space="preserve"> i </w:t>
       </w:r>
       <w:r>
         <w:t>o</w:t>
@@ -1662,7 +1742,7 @@
         <w:t>1.2</w:t>
       </w:r>
       <w:r>
-        <w:t xml:space="preserve"> . Wersja ta zosta</w:t>
+        <w:t>. Wersja ta zosta</w:t>
       </w:r>
       <w:r>
         <w:t>ł</w:t>
@@ -1719,10 +1799,13 @@
         <w:t>dy te zo</w:t>
       </w:r>
       <w:r>
-        <w:t>staly przez nas zebrane,  zostały</w:t>
-      </w:r>
-      <w:r>
-        <w:t xml:space="preserve"> naprawione </w:t>
+        <w:t>s</w:t>
+      </w:r>
+      <w:r>
+        <w:t xml:space="preserve">taly przez nas zebrane, </w:t>
+      </w:r>
+      <w:r>
+        <w:t xml:space="preserve">naprawione </w:t>
       </w:r>
       <w:r>
         <w:t xml:space="preserve">i zaimplementowane </w:t>
@@ -1794,7 +1877,10 @@
         <w:t>Pakiet instalacyjny uznany jest przez na</w:t>
       </w:r>
       <w:r>
-        <w:t>s jako produkt finalny, wymagają</w:t>
+        <w:t>s za</w:t>
+      </w:r>
+      <w:r>
+        <w:t xml:space="preserve"> produkt finalny, wymagają</w:t>
       </w:r>
       <w:r>
         <w:t xml:space="preserve">cy </w:t>
@@ -1815,10 +1901,26 @@
         <w:t>ą</w:t>
       </w:r>
       <w:r>
-        <w:t xml:space="preserve"> opatrzone odpowiednio numerami wersji 1.3 i 1.4.</w:t>
-      </w:r>
-      <w:r>
-        <w:t xml:space="preserve"> Od numeru wersji 1.4 rozpoczyna sie okres wsparcia </w:t>
+        <w:t xml:space="preserve"> opatrzone odpowiednio numerami wersji 1.3 </w:t>
+      </w:r>
+      <w:proofErr w:type="gramStart"/>
+      <w:r>
+        <w:t>i</w:t>
+      </w:r>
+      <w:proofErr w:type="gramEnd"/>
+      <w:r>
+        <w:t xml:space="preserve"> 1.4.</w:t>
+      </w:r>
+      <w:r>
+        <w:t xml:space="preserve"> Od numeru wersji 1.4 </w:t>
+      </w:r>
+      <w:proofErr w:type="gramStart"/>
+      <w:r>
+        <w:t>rozpoczyna</w:t>
+      </w:r>
+      <w:proofErr w:type="gramEnd"/>
+      <w:r>
+        <w:t xml:space="preserve"> sie okres wsparcia </w:t>
       </w:r>
       <w:r>
         <w:t>(</w:t>
@@ -1837,11 +1939,16 @@
       <w:r>
         <w:t xml:space="preserve">. </w:t>
       </w:r>
+      <w:proofErr w:type="gramStart"/>
       <w:r>
         <w:t>Podnoszenie jakoś</w:t>
       </w:r>
       <w:r>
-        <w:t xml:space="preserve">ci oprogramowania w </w:t>
+        <w:t>ci</w:t>
+      </w:r>
+      <w:proofErr w:type="gramEnd"/>
+      <w:r>
+        <w:t xml:space="preserve"> oprogramowania w </w:t>
       </w:r>
       <w:r>
         <w:t>ramach wsparcia,</w:t>
@@ -2033,7 +2140,15 @@
         <w:t>ę</w:t>
       </w:r>
       <w:r>
-        <w:t xml:space="preserve"> wersji oprogramowania (1.3 na 1.3.1). Ma to na celu unikni</w:t>
+        <w:t xml:space="preserve"> wersji oprogramowania (1.3 </w:t>
+      </w:r>
+      <w:proofErr w:type="gramStart"/>
+      <w:r>
+        <w:t>na</w:t>
+      </w:r>
+      <w:proofErr w:type="gramEnd"/>
+      <w:r>
+        <w:t xml:space="preserve"> 1.3.1). Ma to na celu unikni</w:t>
       </w:r>
       <w:r>
         <w:t>ę</w:t>
@@ -2072,7 +2187,18 @@
         <w:jc w:val="both"/>
       </w:pPr>
       <w:r>
-        <w:t xml:space="preserve">Pakiety poprawkowe rozumiane sa jako praca w okresie wsparcia oprogramowania. Pakiety </w:t>
+        <w:t xml:space="preserve">Pakiety poprawkowe rozumiane </w:t>
+      </w:r>
+      <w:proofErr w:type="gramStart"/>
+      <w:r>
+        <w:t>są</w:t>
+      </w:r>
+      <w:r>
+        <w:t xml:space="preserve"> jako</w:t>
+      </w:r>
+      <w:proofErr w:type="gramEnd"/>
+      <w:r>
+        <w:t xml:space="preserve"> praca w okresie wsparcia oprogramowania. Pakiety </w:t>
       </w:r>
       <w:r>
         <w:t>poprawkowe zawierajace dodatkową funkcjonalność,</w:t>
@@ -2093,13 +2219,13 @@
         <w:t xml:space="preserve"> osobno ustal</w:t>
       </w:r>
       <w:r>
-        <w:t>a</w:t>
-      </w:r>
-      <w:r>
-        <w:t>ne i wyceni</w:t>
-      </w:r>
-      <w:r>
-        <w:t>a</w:t>
+        <w:t>one i </w:t>
+      </w:r>
+      <w:r>
+        <w:t>wyceni</w:t>
+      </w:r>
+      <w:r>
+        <w:t>o</w:t>
       </w:r>
       <w:r>
         <w:t>ne.</w:t>
@@ -2111,7 +2237,15 @@
         <w:jc w:val="both"/>
       </w:pPr>
       <w:r>
-        <w:t>Pakiety poprawkowe zaczynaja sie od wersji 1.4 oprogramowania (t</w:t>
+        <w:t xml:space="preserve">Pakiety poprawkowe zaczynaja sie od wersji 1.4 </w:t>
+      </w:r>
+      <w:proofErr w:type="gramStart"/>
+      <w:r>
+        <w:t>oprogramowania</w:t>
+      </w:r>
+      <w:proofErr w:type="gramEnd"/>
+      <w:r>
+        <w:t xml:space="preserve"> (t</w:t>
       </w:r>
       <w:r>
         <w:t>zn</w:t>
@@ -2337,7 +2471,10 @@
         <w:t>ś</w:t>
       </w:r>
       <w:r>
-        <w:t>ci i priorytetu</w:t>
+        <w:t>ci i </w:t>
+      </w:r>
+      <w:r>
+        <w:t>priorytetu</w:t>
       </w:r>
       <w:r>
         <w:t xml:space="preserve"> zostaną </w:t>
@@ -2437,7 +2574,7 @@
       <w:tblPr>
         <w:tblStyle w:val="Tabela-Siatka"/>
         <w:tblW w:w="9298" w:type="dxa"/>
-        <w:tblLook w:val="04A0"/>
+        <w:tblLook w:val="04A0" w:firstRow="1" w:lastRow="0" w:firstColumn="1" w:lastColumn="0" w:noHBand="0" w:noVBand="1"/>
       </w:tblPr>
       <w:tblGrid>
         <w:gridCol w:w="2265"/>
@@ -2453,8 +2590,14 @@
           <w:p>
             <w:pPr>
               <w:jc w:val="both"/>
-            </w:pPr>
-            <w:r>
+              <w:rPr>
+                <w:b/>
+              </w:rPr>
+            </w:pPr>
+            <w:r>
+              <w:rPr>
+                <w:b/>
+              </w:rPr>
               <w:t>Funkcjonalność</w:t>
             </w:r>
           </w:p>
@@ -2466,8 +2609,14 @@
           <w:p>
             <w:pPr>
               <w:jc w:val="both"/>
-            </w:pPr>
-            <w:r>
+              <w:rPr>
+                <w:b/>
+              </w:rPr>
+            </w:pPr>
+            <w:r>
+              <w:rPr>
+                <w:b/>
+              </w:rPr>
               <w:t>Pakiet</w:t>
             </w:r>
           </w:p>
@@ -2479,8 +2628,14 @@
           <w:p>
             <w:pPr>
               <w:jc w:val="both"/>
-            </w:pPr>
-            <w:r>
+              <w:rPr>
+                <w:b/>
+              </w:rPr>
+            </w:pPr>
+            <w:r>
+              <w:rPr>
+                <w:b/>
+              </w:rPr>
               <w:t>Opis</w:t>
             </w:r>
           </w:p>
@@ -2492,8 +2647,14 @@
           <w:p>
             <w:pPr>
               <w:jc w:val="both"/>
-            </w:pPr>
-            <w:r>
+              <w:rPr>
+                <w:b/>
+              </w:rPr>
+            </w:pPr>
+            <w:r>
+              <w:rPr>
+                <w:b/>
+              </w:rPr>
               <w:t>Data</w:t>
             </w:r>
           </w:p>
@@ -2778,7 +2939,15 @@
               <w:t>Uwagi zgł</w:t>
             </w:r>
             <w:r>
-              <w:t>oszone do wersji 1.2.5 po wdro</w:t>
+              <w:t xml:space="preserve">oszone do wersji 1.2.5 </w:t>
+            </w:r>
+            <w:proofErr w:type="gramStart"/>
+            <w:r>
+              <w:t>po</w:t>
+            </w:r>
+            <w:proofErr w:type="gramEnd"/>
+            <w:r>
+              <w:t xml:space="preserve"> wdro</w:t>
             </w:r>
             <w:r>
               <w:t>ż</w:t>
@@ -3199,7 +3368,10 @@
               <w:t xml:space="preserve">Raporty </w:t>
             </w:r>
             <w:r>
-              <w:t>dodatkowe i kontrolne</w:t>
+              <w:t>dodatkowe i </w:t>
+            </w:r>
+            <w:r>
+              <w:t>kontrolne</w:t>
             </w:r>
           </w:p>
         </w:tc>
@@ -3297,7 +3469,13 @@
               <w:jc w:val="both"/>
             </w:pPr>
             <w:r>
-              <w:t>Zgodność z ustawą o ochronie danych osobowych i walidacja systemu.</w:t>
+              <w:t>Zgodność z ustaw</w:t>
+            </w:r>
+            <w:r>
+              <w:t>ą o ochronie danych osobowych i </w:t>
+            </w:r>
+            <w:r>
+              <w:t>walidacja systemu.</w:t>
             </w:r>
           </w:p>
         </w:tc>
@@ -3325,11 +3503,20 @@
     <w:p>
       <w:pPr>
         <w:jc w:val="both"/>
-      </w:pPr>
-      <w:r>
+        <w:rPr>
+          <w:i/>
+        </w:rPr>
+      </w:pPr>
+      <w:r>
+        <w:rPr>
+          <w:i/>
+        </w:rPr>
         <w:t>Tabela nr 1. Plan instalacji systemu</w:t>
       </w:r>
       <w:r>
+        <w:rPr>
+          <w:i/>
+        </w:rPr>
         <w:t>.</w:t>
       </w:r>
     </w:p>
@@ -3434,8 +3621,13 @@
         <w:t>w, mog</w:t>
       </w:r>
       <w:r>
-        <w:t>ących wpłynąć na jakość</w:t>
-      </w:r>
+        <w:t xml:space="preserve">ących </w:t>
+      </w:r>
+      <w:proofErr w:type="gramStart"/>
+      <w:r>
+        <w:t>wpłynąć na jakość</w:t>
+      </w:r>
+      <w:proofErr w:type="gramEnd"/>
       <w:r>
         <w:t xml:space="preserve"> </w:t>
       </w:r>
@@ -3464,7 +3656,7 @@
         <w:tblW w:w="9469" w:type="dxa"/>
         <w:tblInd w:w="-5" w:type="dxa"/>
         <w:tblLayout w:type="fixed"/>
-        <w:tblLook w:val="04A0"/>
+        <w:tblLook w:val="04A0" w:firstRow="1" w:lastRow="0" w:firstColumn="1" w:lastColumn="0" w:noHBand="0" w:noVBand="1"/>
       </w:tblPr>
       <w:tblGrid>
         <w:gridCol w:w="1843"/>
@@ -3484,8 +3676,14 @@
           <w:p>
             <w:pPr>
               <w:jc w:val="both"/>
-            </w:pPr>
-            <w:r>
+              <w:rPr>
+                <w:b/>
+              </w:rPr>
+            </w:pPr>
+            <w:r>
+              <w:rPr>
+                <w:b/>
+              </w:rPr>
               <w:t>Nazwa</w:t>
             </w:r>
           </w:p>
@@ -3497,8 +3695,14 @@
           <w:p>
             <w:pPr>
               <w:jc w:val="both"/>
-            </w:pPr>
-            <w:r>
+              <w:rPr>
+                <w:b/>
+              </w:rPr>
+            </w:pPr>
+            <w:r>
+              <w:rPr>
+                <w:b/>
+              </w:rPr>
               <w:t>Wersja</w:t>
             </w:r>
           </w:p>
@@ -3510,8 +3714,14 @@
           <w:p>
             <w:pPr>
               <w:jc w:val="both"/>
-            </w:pPr>
-            <w:r>
+              <w:rPr>
+                <w:b/>
+              </w:rPr>
+            </w:pPr>
+            <w:r>
+              <w:rPr>
+                <w:b/>
+              </w:rPr>
               <w:t>Opis</w:t>
             </w:r>
           </w:p>
@@ -3523,8 +3733,14 @@
           <w:p>
             <w:pPr>
               <w:jc w:val="both"/>
-            </w:pPr>
-            <w:r>
+              <w:rPr>
+                <w:b/>
+              </w:rPr>
+            </w:pPr>
+            <w:r>
+              <w:rPr>
+                <w:b/>
+              </w:rPr>
               <w:t>Data</w:t>
             </w:r>
           </w:p>
@@ -3536,18 +3752,33 @@
           <w:p>
             <w:pPr>
               <w:jc w:val="both"/>
-            </w:pPr>
-            <w:r>
+              <w:rPr>
+                <w:b/>
+              </w:rPr>
+            </w:pPr>
+            <w:r>
+              <w:rPr>
+                <w:b/>
+              </w:rPr>
               <w:t>C</w:t>
             </w:r>
             <w:r>
+              <w:rPr>
+                <w:b/>
+              </w:rPr>
               <w:t>zas</w:t>
             </w:r>
             <w:r>
-              <w:t xml:space="preserve">  </w:t>
-            </w:r>
-            <w:r>
-              <w:t>[h]</w:t>
+              <w:rPr>
+                <w:b/>
+              </w:rPr>
+              <w:t xml:space="preserve"> [h</w:t>
+            </w:r>
+            <w:r>
+              <w:rPr>
+                <w:b/>
+              </w:rPr>
+              <w:t>]</w:t>
             </w:r>
           </w:p>
         </w:tc>
@@ -3585,7 +3816,13 @@
               <w:jc w:val="both"/>
             </w:pPr>
             <w:r>
-              <w:t xml:space="preserve">Raporty zgodności danych zawartych w tabelach </w:t>
+              <w:t>Rapor</w:t>
+            </w:r>
+            <w:r>
+              <w:t>ty zgodności danych zawartych w </w:t>
+            </w:r>
+            <w:r>
+              <w:t xml:space="preserve">tabelach </w:t>
             </w:r>
             <w:proofErr w:type="spellStart"/>
             <w:r>
@@ -3728,15 +3965,7 @@
               <w:jc w:val="both"/>
             </w:pPr>
             <w:r>
-              <w:t xml:space="preserve">Graficzna wersja raportów do eksportu </w:t>
-            </w:r>
-            <w:proofErr w:type="spellStart"/>
-            <w:r>
-              <w:t>pdf</w:t>
-            </w:r>
-            <w:proofErr w:type="spellEnd"/>
-            <w:r>
-              <w:t xml:space="preserve"> lub </w:t>
+              <w:t xml:space="preserve">Graficzna wersja raportów do eksportu pdf lub </w:t>
             </w:r>
             <w:proofErr w:type="spellStart"/>
             <w:r>
@@ -4050,9 +4279,6 @@
             <w:tcW w:w="1843" w:type="dxa"/>
           </w:tcPr>
           <w:p>
-            <w:pPr>
-              <w:jc w:val="center"/>
-            </w:pPr>
             <w:r>
               <w:t>Big Data</w:t>
             </w:r>
@@ -4068,8 +4294,13 @@
               <w:jc w:val="both"/>
             </w:pPr>
             <w:r>
-              <w:t>4.x</w:t>
-            </w:r>
+              <w:t>4.</w:t>
+            </w:r>
+            <w:proofErr w:type="gramStart"/>
+            <w:r>
+              <w:t>x</w:t>
+            </w:r>
+            <w:proofErr w:type="gramEnd"/>
           </w:p>
         </w:tc>
         <w:tc>
@@ -4081,7 +4312,19 @@
               <w:jc w:val="both"/>
             </w:pPr>
             <w:r>
-              <w:t>Analiza statystyczna danych w systemie. Niesie ona za sobą informacje o korelacjach i potencjalnych poprawkach w pracy i d</w:t>
+              <w:t xml:space="preserve">Analiza statystyczna danych w systemie. Niesie ona za </w:t>
+            </w:r>
+            <w:r>
+              <w:t>sobą informacje o korelacjach i </w:t>
+            </w:r>
+            <w:r>
+              <w:t>pot</w:t>
+            </w:r>
+            <w:r>
+              <w:t>encjalnych poprawkach w pracy i </w:t>
+            </w:r>
+            <w:r>
+              <w:t>d</w:t>
             </w:r>
             <w:r>
               <w:t>ziałaniu firmy. Powodzenie zależy od danych i nie może być</w:t>
@@ -4142,8 +4385,13 @@
               <w:jc w:val="both"/>
             </w:pPr>
             <w:r>
-              <w:t>5.x</w:t>
-            </w:r>
+              <w:t>5.</w:t>
+            </w:r>
+            <w:proofErr w:type="gramStart"/>
+            <w:r>
+              <w:t>x</w:t>
+            </w:r>
+            <w:proofErr w:type="gramEnd"/>
           </w:p>
         </w:tc>
         <w:tc>
@@ -4156,9 +4404,6 @@
             </w:pPr>
             <w:r>
               <w:t xml:space="preserve">Autonomiczny moduł HR, oparty o dane zgromadzone w </w:t>
-            </w:r>
-            <w:r>
-              <w:t xml:space="preserve"> </w:t>
             </w:r>
             <w:proofErr w:type="spellStart"/>
             <w:r>
@@ -4211,9 +4456,23 @@
     </w:tbl>
     <w:p>
       <w:pPr>
-        <w:ind w:left="708"/>
         <w:jc w:val="both"/>
-      </w:pPr>
+        <w:rPr>
+          <w:i/>
+        </w:rPr>
+      </w:pPr>
+      <w:r>
+        <w:rPr>
+          <w:i/>
+        </w:rPr>
+        <w:t>Tabela nr 2. Plan rozwoju</w:t>
+      </w:r>
+      <w:r>
+        <w:rPr>
+          <w:i/>
+        </w:rPr>
+        <w:t xml:space="preserve"> systemu.</w:t>
+      </w:r>
     </w:p>
     <w:p>
       <w:pPr>
@@ -4264,7 +4523,7 @@
                     <a:blip r:embed="rId13" cstate="print">
                       <a:extLst>
                         <a:ext uri="{28A0092B-C50C-407E-A947-70E740481C1C}">
-                          <a14:useLocalDpi xmlns:a14="http://schemas.microsoft.com/office/drawing/2010/main" xmlns:wps="http://schemas.microsoft.com/office/word/2010/wordprocessingShape" xmlns:wpi="http://schemas.microsoft.com/office/word/2010/wordprocessingInk" xmlns:wpg="http://schemas.microsoft.com/office/word/2010/wordprocessingGroup" xmlns:w15="http://schemas.microsoft.com/office/word/2012/wordml" xmlns:w14="http://schemas.microsoft.com/office/word/2010/wordml" xmlns:w="http://schemas.openxmlformats.org/wordprocessingml/2006/main" xmlns:w10="urn:schemas-microsoft-com:office:word" xmlns:wp14="http://schemas.microsoft.com/office/word/2010/wordprocessingDrawing" xmlns:v="urn:schemas-microsoft-com:vml" xmlns:o="urn:schemas-microsoft-com:office:office" xmlns:mc="http://schemas.openxmlformats.org/markup-compatibility/2006" xmlns:wpc="http://schemas.microsoft.com/office/word/2010/wordprocessingCanvas" xmlns="" val="0"/>
+                          <a14:useLocalDpi xmlns:a14="http://schemas.microsoft.com/office/drawing/2010/main" val="0"/>
                         </a:ext>
                       </a:extLst>
                     </a:blip>
@@ -4343,7 +4602,7 @@
 </file>
 
 <file path=word/endnotes.xml><?xml version="1.0" encoding="utf-8"?>
-<w:endnotes xmlns:ve="http://schemas.openxmlformats.org/markup-compatibility/2006" xmlns:o="urn:schemas-microsoft-com:office:office" xmlns:r="http://schemas.openxmlformats.org/officeDocument/2006/relationships" xmlns:m="http://schemas.openxmlformats.org/officeDocument/2006/math" xmlns:v="urn:schemas-microsoft-com:vml" xmlns:wp="http://schemas.openxmlformats.org/drawingml/2006/wordprocessingDrawing" xmlns:w10="urn:schemas-microsoft-com:office:word" xmlns:w="http://schemas.openxmlformats.org/wordprocessingml/2006/main" xmlns:wne="http://schemas.microsoft.com/office/word/2006/wordml">
+<w:endnotes xmlns:wpc="http://schemas.microsoft.com/office/word/2010/wordprocessingCanvas" xmlns:mc="http://schemas.openxmlformats.org/markup-compatibility/2006" xmlns:o="urn:schemas-microsoft-com:office:office" xmlns:r="http://schemas.openxmlformats.org/officeDocument/2006/relationships" xmlns:m="http://schemas.openxmlformats.org/officeDocument/2006/math" xmlns:v="urn:schemas-microsoft-com:vml" xmlns:wp14="http://schemas.microsoft.com/office/word/2010/wordprocessingDrawing" xmlns:wp="http://schemas.openxmlformats.org/drawingml/2006/wordprocessingDrawing" xmlns:w10="urn:schemas-microsoft-com:office:word" xmlns:w="http://schemas.openxmlformats.org/wordprocessingml/2006/main" xmlns:w14="http://schemas.microsoft.com/office/word/2010/wordml" xmlns:w15="http://schemas.microsoft.com/office/word/2012/wordml" xmlns:wpg="http://schemas.microsoft.com/office/word/2010/wordprocessingGroup" xmlns:wpi="http://schemas.microsoft.com/office/word/2010/wordprocessingInk" xmlns:wne="http://schemas.microsoft.com/office/word/2006/wordml" xmlns:wps="http://schemas.microsoft.com/office/word/2010/wordprocessingShape" mc:Ignorable="w14 w15 wp14">
   <w:endnote w:type="separator" w:id="-1">
     <w:p>
       <w:pPr>
@@ -4368,7 +4627,7 @@
 </file>
 
 <file path=word/footnotes.xml><?xml version="1.0" encoding="utf-8"?>
-<w:footnotes xmlns:ve="http://schemas.openxmlformats.org/markup-compatibility/2006" xmlns:o="urn:schemas-microsoft-com:office:office" xmlns:r="http://schemas.openxmlformats.org/officeDocument/2006/relationships" xmlns:m="http://schemas.openxmlformats.org/officeDocument/2006/math" xmlns:v="urn:schemas-microsoft-com:vml" xmlns:wp="http://schemas.openxmlformats.org/drawingml/2006/wordprocessingDrawing" xmlns:w10="urn:schemas-microsoft-com:office:word" xmlns:w="http://schemas.openxmlformats.org/wordprocessingml/2006/main" xmlns:wne="http://schemas.microsoft.com/office/word/2006/wordml">
+<w:footnotes xmlns:wpc="http://schemas.microsoft.com/office/word/2010/wordprocessingCanvas" xmlns:mc="http://schemas.openxmlformats.org/markup-compatibility/2006" xmlns:o="urn:schemas-microsoft-com:office:office" xmlns:r="http://schemas.openxmlformats.org/officeDocument/2006/relationships" xmlns:m="http://schemas.openxmlformats.org/officeDocument/2006/math" xmlns:v="urn:schemas-microsoft-com:vml" xmlns:wp14="http://schemas.microsoft.com/office/word/2010/wordprocessingDrawing" xmlns:wp="http://schemas.openxmlformats.org/drawingml/2006/wordprocessingDrawing" xmlns:w10="urn:schemas-microsoft-com:office:word" xmlns:w="http://schemas.openxmlformats.org/wordprocessingml/2006/main" xmlns:w14="http://schemas.microsoft.com/office/word/2010/wordml" xmlns:w15="http://schemas.microsoft.com/office/word/2012/wordml" xmlns:wpg="http://schemas.microsoft.com/office/word/2010/wordprocessingGroup" xmlns:wpi="http://schemas.microsoft.com/office/word/2010/wordprocessingInk" xmlns:wne="http://schemas.microsoft.com/office/word/2006/wordml" xmlns:wps="http://schemas.microsoft.com/office/word/2010/wordprocessingShape" mc:Ignorable="w14 w15 wp14">
   <w:footnote w:type="separator" w:id="-1">
     <w:p>
       <w:pPr>
@@ -4393,7 +4652,7 @@
 </file>
 
 <file path=word/header1.xml><?xml version="1.0" encoding="utf-8"?>
-<w:hdr xmlns:ve="http://schemas.openxmlformats.org/markup-compatibility/2006" xmlns:o="urn:schemas-microsoft-com:office:office" xmlns:r="http://schemas.openxmlformats.org/officeDocument/2006/relationships" xmlns:m="http://schemas.openxmlformats.org/officeDocument/2006/math" xmlns:v="urn:schemas-microsoft-com:vml" xmlns:wp="http://schemas.openxmlformats.org/drawingml/2006/wordprocessingDrawing" xmlns:w10="urn:schemas-microsoft-com:office:word" xmlns:w="http://schemas.openxmlformats.org/wordprocessingml/2006/main" xmlns:wne="http://schemas.microsoft.com/office/word/2006/wordml">
+<w:hdr xmlns:wpc="http://schemas.microsoft.com/office/word/2010/wordprocessingCanvas" xmlns:mc="http://schemas.openxmlformats.org/markup-compatibility/2006" xmlns:o="urn:schemas-microsoft-com:office:office" xmlns:r="http://schemas.openxmlformats.org/officeDocument/2006/relationships" xmlns:m="http://schemas.openxmlformats.org/officeDocument/2006/math" xmlns:v="urn:schemas-microsoft-com:vml" xmlns:wp14="http://schemas.microsoft.com/office/word/2010/wordprocessingDrawing" xmlns:wp="http://schemas.openxmlformats.org/drawingml/2006/wordprocessingDrawing" xmlns:w10="urn:schemas-microsoft-com:office:word" xmlns:w="http://schemas.openxmlformats.org/wordprocessingml/2006/main" xmlns:w14="http://schemas.microsoft.com/office/word/2010/wordml" xmlns:w15="http://schemas.microsoft.com/office/word/2012/wordml" xmlns:wpg="http://schemas.microsoft.com/office/word/2010/wordprocessingGroup" xmlns:wpi="http://schemas.microsoft.com/office/word/2010/wordprocessingInk" xmlns:wne="http://schemas.microsoft.com/office/word/2006/wordml" xmlns:wps="http://schemas.microsoft.com/office/word/2010/wordprocessingShape" mc:Ignorable="w14 w15 wp14">
   <w:p>
     <w:pPr>
       <w:pStyle w:val="Nagwek"/>
@@ -4434,7 +4693,7 @@
                   <a:blip r:embed="rId1" cstate="print">
                     <a:extLst>
                       <a:ext uri="{28A0092B-C50C-407E-A947-70E740481C1C}">
-                        <a14:useLocalDpi xmlns:a14="http://schemas.microsoft.com/office/drawing/2010/main" xmlns:wps="http://schemas.microsoft.com/office/word/2010/wordprocessingShape" xmlns:wpi="http://schemas.microsoft.com/office/word/2010/wordprocessingInk" xmlns:wpg="http://schemas.microsoft.com/office/word/2010/wordprocessingGroup" xmlns:w15="http://schemas.microsoft.com/office/word/2012/wordml" xmlns:w14="http://schemas.microsoft.com/office/word/2010/wordml" xmlns:w="http://schemas.openxmlformats.org/wordprocessingml/2006/main" xmlns:w10="urn:schemas-microsoft-com:office:word" xmlns:wp14="http://schemas.microsoft.com/office/word/2010/wordprocessingDrawing" xmlns:v="urn:schemas-microsoft-com:vml" xmlns:o="urn:schemas-microsoft-com:office:office" xmlns:mc="http://schemas.openxmlformats.org/markup-compatibility/2006" xmlns:wpc="http://schemas.microsoft.com/office/word/2010/wordprocessingCanvas" xmlns="" val="0"/>
+                        <a14:useLocalDpi xmlns:a14="http://schemas.microsoft.com/office/drawing/2010/main" val="0"/>
                       </a:ext>
                     </a:extLst>
                   </a:blip>
@@ -4472,8 +4731,8 @@
 </file>
 
 <file path=word/numbering.xml><?xml version="1.0" encoding="utf-8"?>
-<w:numbering xmlns:ve="http://schemas.openxmlformats.org/markup-compatibility/2006" xmlns:o="urn:schemas-microsoft-com:office:office" xmlns:r="http://schemas.openxmlformats.org/officeDocument/2006/relationships" xmlns:m="http://schemas.openxmlformats.org/officeDocument/2006/math" xmlns:v="urn:schemas-microsoft-com:vml" xmlns:wp="http://schemas.openxmlformats.org/drawingml/2006/wordprocessingDrawing" xmlns:w10="urn:schemas-microsoft-com:office:word" xmlns:w="http://schemas.openxmlformats.org/wordprocessingml/2006/main" xmlns:wne="http://schemas.microsoft.com/office/word/2006/wordml">
-  <w:abstractNum w:abstractNumId="0">
+<w:numbering xmlns:wpc="http://schemas.microsoft.com/office/word/2010/wordprocessingCanvas" xmlns:mc="http://schemas.openxmlformats.org/markup-compatibility/2006" xmlns:o="urn:schemas-microsoft-com:office:office" xmlns:r="http://schemas.openxmlformats.org/officeDocument/2006/relationships" xmlns:m="http://schemas.openxmlformats.org/officeDocument/2006/math" xmlns:v="urn:schemas-microsoft-com:vml" xmlns:wp14="http://schemas.microsoft.com/office/word/2010/wordprocessingDrawing" xmlns:wp="http://schemas.openxmlformats.org/drawingml/2006/wordprocessingDrawing" xmlns:w10="urn:schemas-microsoft-com:office:word" xmlns:w="http://schemas.openxmlformats.org/wordprocessingml/2006/main" xmlns:w14="http://schemas.microsoft.com/office/word/2010/wordml" xmlns:w15="http://schemas.microsoft.com/office/word/2012/wordml" xmlns:wpg="http://schemas.microsoft.com/office/word/2010/wordprocessingGroup" xmlns:wpi="http://schemas.microsoft.com/office/word/2010/wordprocessingInk" xmlns:wne="http://schemas.microsoft.com/office/word/2006/wordml" xmlns:wps="http://schemas.microsoft.com/office/word/2010/wordprocessingShape" mc:Ignorable="w14 w15 wp14">
+  <w:abstractNum w:abstractNumId="0" w15:restartNumberingAfterBreak="0">
     <w:nsid w:val="20396E35"/>
     <w:multiLevelType w:val="hybridMultilevel"/>
     <w:tmpl w:val="ED965ABC"/>
@@ -4585,7 +4844,7 @@
       </w:rPr>
     </w:lvl>
   </w:abstractNum>
-  <w:abstractNum w:abstractNumId="1">
+  <w:abstractNum w:abstractNumId="1" w15:restartNumberingAfterBreak="0">
     <w:nsid w:val="3BFC0477"/>
     <w:multiLevelType w:val="hybridMultilevel"/>
     <w:tmpl w:val="0292EC32"/>
@@ -4698,7 +4957,7 @@
       </w:rPr>
     </w:lvl>
   </w:abstractNum>
-  <w:abstractNum w:abstractNumId="2">
+  <w:abstractNum w:abstractNumId="2" w15:restartNumberingAfterBreak="0">
     <w:nsid w:val="7F4842C1"/>
     <w:multiLevelType w:val="hybridMultilevel"/>
     <w:tmpl w:val="88B2B122"/>
@@ -4800,7 +5059,7 @@
 </file>
 
 <file path=word/styles.xml><?xml version="1.0" encoding="utf-8"?>
-<w:styles xmlns:r="http://schemas.openxmlformats.org/officeDocument/2006/relationships" xmlns:w="http://schemas.openxmlformats.org/wordprocessingml/2006/main">
+<w:styles xmlns:mc="http://schemas.openxmlformats.org/markup-compatibility/2006" xmlns:r="http://schemas.openxmlformats.org/officeDocument/2006/relationships" xmlns:w="http://schemas.openxmlformats.org/wordprocessingml/2006/main" xmlns:w14="http://schemas.microsoft.com/office/word/2010/wordml" xmlns:w15="http://schemas.microsoft.com/office/word/2012/wordml" mc:Ignorable="w14 w15">
   <w:docDefaults>
     <w:rPrDefault>
       <w:rPr>
@@ -4816,144 +5075,378 @@
       </w:pPr>
     </w:pPrDefault>
   </w:docDefaults>
-  <w:latentStyles w:defLockedState="0" w:defUIPriority="99" w:defSemiHidden="1" w:defUnhideWhenUsed="1" w:defQFormat="0" w:count="267">
-    <w:lsdException w:name="Normal" w:semiHidden="0" w:uiPriority="0" w:unhideWhenUsed="0" w:qFormat="1"/>
-    <w:lsdException w:name="heading 1" w:semiHidden="0" w:uiPriority="9" w:unhideWhenUsed="0" w:qFormat="1"/>
-    <w:lsdException w:name="heading 2" w:uiPriority="9" w:qFormat="1"/>
-    <w:lsdException w:name="heading 3" w:uiPriority="9" w:qFormat="1"/>
-    <w:lsdException w:name="heading 4" w:uiPriority="9" w:qFormat="1"/>
-    <w:lsdException w:name="heading 5" w:uiPriority="9" w:qFormat="1"/>
-    <w:lsdException w:name="heading 6" w:uiPriority="9" w:qFormat="1"/>
-    <w:lsdException w:name="heading 7" w:uiPriority="9" w:qFormat="1"/>
-    <w:lsdException w:name="heading 8" w:uiPriority="9" w:qFormat="1"/>
-    <w:lsdException w:name="heading 9" w:uiPriority="9" w:qFormat="1"/>
-    <w:lsdException w:name="toc 1" w:uiPriority="39"/>
-    <w:lsdException w:name="toc 2" w:uiPriority="39"/>
-    <w:lsdException w:name="toc 3" w:uiPriority="39"/>
-    <w:lsdException w:name="toc 4" w:uiPriority="39"/>
-    <w:lsdException w:name="toc 5" w:uiPriority="39"/>
-    <w:lsdException w:name="toc 6" w:uiPriority="39"/>
-    <w:lsdException w:name="toc 7" w:uiPriority="39"/>
-    <w:lsdException w:name="toc 8" w:uiPriority="39"/>
-    <w:lsdException w:name="toc 9" w:uiPriority="39"/>
-    <w:lsdException w:name="caption" w:uiPriority="35" w:qFormat="1"/>
-    <w:lsdException w:name="Title" w:semiHidden="0" w:uiPriority="10" w:unhideWhenUsed="0" w:qFormat="1"/>
-    <w:lsdException w:name="Default Paragraph Font" w:uiPriority="1"/>
-    <w:lsdException w:name="Subtitle" w:semiHidden="0" w:uiPriority="11" w:unhideWhenUsed="0" w:qFormat="1"/>
-    <w:lsdException w:name="Strong" w:semiHidden="0" w:uiPriority="22" w:unhideWhenUsed="0" w:qFormat="1"/>
-    <w:lsdException w:name="Emphasis" w:semiHidden="0" w:uiPriority="20" w:unhideWhenUsed="0" w:qFormat="1"/>
-    <w:lsdException w:name="Table Grid" w:semiHidden="0" w:uiPriority="39" w:unhideWhenUsed="0"/>
-    <w:lsdException w:name="Placeholder Text" w:unhideWhenUsed="0"/>
-    <w:lsdException w:name="No Spacing" w:semiHidden="0" w:uiPriority="1" w:unhideWhenUsed="0" w:qFormat="1"/>
-    <w:lsdException w:name="Light Shading" w:semiHidden="0" w:uiPriority="60" w:unhideWhenUsed="0"/>
-    <w:lsdException w:name="Light List" w:semiHidden="0" w:uiPriority="61" w:unhideWhenUsed="0"/>
-    <w:lsdException w:name="Light Grid" w:semiHidden="0" w:uiPriority="62" w:unhideWhenUsed="0"/>
-    <w:lsdException w:name="Medium Shading 1" w:semiHidden="0" w:uiPriority="63" w:unhideWhenUsed="0"/>
-    <w:lsdException w:name="Medium Shading 2" w:semiHidden="0" w:uiPriority="64" w:unhideWhenUsed="0"/>
-    <w:lsdException w:name="Medium List 1" w:semiHidden="0" w:uiPriority="65" w:unhideWhenUsed="0"/>
-    <w:lsdException w:name="Medium List 2" w:semiHidden="0" w:uiPriority="66" w:unhideWhenUsed="0"/>
-    <w:lsdException w:name="Medium Grid 1" w:semiHidden="0" w:uiPriority="67" w:unhideWhenUsed="0"/>
-    <w:lsdException w:name="Medium Grid 2" w:semiHidden="0" w:uiPriority="68" w:unhideWhenUsed="0"/>
-    <w:lsdException w:name="Medium Grid 3" w:semiHidden="0" w:uiPriority="69" w:unhideWhenUsed="0"/>
-    <w:lsdException w:name="Dark List" w:semiHidden="0" w:uiPriority="70" w:unhideWhenUsed="0"/>
-    <w:lsdException w:name="Colorful Shading" w:semiHidden="0" w:uiPriority="71" w:unhideWhenUsed="0"/>
-    <w:lsdException w:name="Colorful List" w:semiHidden="0" w:uiPriority="72" w:unhideWhenUsed="0"/>
-    <w:lsdException w:name="Colorful Grid" w:semiHidden="0" w:uiPriority="73" w:unhideWhenUsed="0"/>
-    <w:lsdException w:name="Light Shading Accent 1" w:semiHidden="0" w:uiPriority="60" w:unhideWhenUsed="0"/>
-    <w:lsdException w:name="Light List Accent 1" w:semiHidden="0" w:uiPriority="61" w:unhideWhenUsed="0"/>
-    <w:lsdException w:name="Light Grid Accent 1" w:semiHidden="0" w:uiPriority="62" w:unhideWhenUsed="0"/>
-    <w:lsdException w:name="Medium Shading 1 Accent 1" w:semiHidden="0" w:uiPriority="63" w:unhideWhenUsed="0"/>
-    <w:lsdException w:name="Medium Shading 2 Accent 1" w:semiHidden="0" w:uiPriority="64" w:unhideWhenUsed="0"/>
-    <w:lsdException w:name="Medium List 1 Accent 1" w:semiHidden="0" w:uiPriority="65" w:unhideWhenUsed="0"/>
-    <w:lsdException w:name="Revision" w:unhideWhenUsed="0"/>
-    <w:lsdException w:name="List Paragraph" w:semiHidden="0" w:uiPriority="34" w:unhideWhenUsed="0" w:qFormat="1"/>
-    <w:lsdException w:name="Quote" w:semiHidden="0" w:uiPriority="29" w:unhideWhenUsed="0" w:qFormat="1"/>
-    <w:lsdException w:name="Intense Quote" w:semiHidden="0" w:uiPriority="30" w:unhideWhenUsed="0" w:qFormat="1"/>
-    <w:lsdException w:name="Medium List 2 Accent 1" w:semiHidden="0" w:uiPriority="66" w:unhideWhenUsed="0"/>
-    <w:lsdException w:name="Medium Grid 1 Accent 1" w:semiHidden="0" w:uiPriority="67" w:unhideWhenUsed="0"/>
-    <w:lsdException w:name="Medium Grid 2 Accent 1" w:semiHidden="0" w:uiPriority="68" w:unhideWhenUsed="0"/>
-    <w:lsdException w:name="Medium Grid 3 Accent 1" w:semiHidden="0" w:uiPriority="69" w:unhideWhenUsed="0"/>
-    <w:lsdException w:name="Dark List Accent 1" w:semiHidden="0" w:uiPriority="70" w:unhideWhenUsed="0"/>
-    <w:lsdException w:name="Colorful Shading Accent 1" w:semiHidden="0" w:uiPriority="71" w:unhideWhenUsed="0"/>
-    <w:lsdException w:name="Colorful List Accent 1" w:semiHidden="0" w:uiPriority="72" w:unhideWhenUsed="0"/>
-    <w:lsdException w:name="Colorful Grid Accent 1" w:semiHidden="0" w:uiPriority="73" w:unhideWhenUsed="0"/>
-    <w:lsdException w:name="Light Shading Accent 2" w:semiHidden="0" w:uiPriority="60" w:unhideWhenUsed="0"/>
-    <w:lsdException w:name="Light List Accent 2" w:semiHidden="0" w:uiPriority="61" w:unhideWhenUsed="0"/>
-    <w:lsdException w:name="Light Grid Accent 2" w:semiHidden="0" w:uiPriority="62" w:unhideWhenUsed="0"/>
-    <w:lsdException w:name="Medium Shading 1 Accent 2" w:semiHidden="0" w:uiPriority="63" w:unhideWhenUsed="0"/>
-    <w:lsdException w:name="Medium Shading 2 Accent 2" w:semiHidden="0" w:uiPriority="64" w:unhideWhenUsed="0"/>
-    <w:lsdException w:name="Medium List 1 Accent 2" w:semiHidden="0" w:uiPriority="65" w:unhideWhenUsed="0"/>
-    <w:lsdException w:name="Medium List 2 Accent 2" w:semiHidden="0" w:uiPriority="66" w:unhideWhenUsed="0"/>
-    <w:lsdException w:name="Medium Grid 1 Accent 2" w:semiHidden="0" w:uiPriority="67" w:unhideWhenUsed="0"/>
-    <w:lsdException w:name="Medium Grid 2 Accent 2" w:semiHidden="0" w:uiPriority="68" w:unhideWhenUsed="0"/>
-    <w:lsdException w:name="Medium Grid 3 Accent 2" w:semiHidden="0" w:uiPriority="69" w:unhideWhenUsed="0"/>
-    <w:lsdException w:name="Dark List Accent 2" w:semiHidden="0" w:uiPriority="70" w:unhideWhenUsed="0"/>
-    <w:lsdException w:name="Colorful Shading Accent 2" w:semiHidden="0" w:uiPriority="71" w:unhideWhenUsed="0"/>
-    <w:lsdException w:name="Colorful List Accent 2" w:semiHidden="0" w:uiPriority="72" w:unhideWhenUsed="0"/>
-    <w:lsdException w:name="Colorful Grid Accent 2" w:semiHidden="0" w:uiPriority="73" w:unhideWhenUsed="0"/>
-    <w:lsdException w:name="Light Shading Accent 3" w:semiHidden="0" w:uiPriority="60" w:unhideWhenUsed="0"/>
-    <w:lsdException w:name="Light List Accent 3" w:semiHidden="0" w:uiPriority="61" w:unhideWhenUsed="0"/>
-    <w:lsdException w:name="Light Grid Accent 3" w:semiHidden="0" w:uiPriority="62" w:unhideWhenUsed="0"/>
-    <w:lsdException w:name="Medium Shading 1 Accent 3" w:semiHidden="0" w:uiPriority="63" w:unhideWhenUsed="0"/>
-    <w:lsdException w:name="Medium Shading 2 Accent 3" w:semiHidden="0" w:uiPriority="64" w:unhideWhenUsed="0"/>
-    <w:lsdException w:name="Medium List 1 Accent 3" w:semiHidden="0" w:uiPriority="65" w:unhideWhenUsed="0"/>
-    <w:lsdException w:name="Medium List 2 Accent 3" w:semiHidden="0" w:uiPriority="66" w:unhideWhenUsed="0"/>
-    <w:lsdException w:name="Medium Grid 1 Accent 3" w:semiHidden="0" w:uiPriority="67" w:unhideWhenUsed="0"/>
-    <w:lsdException w:name="Medium Grid 2 Accent 3" w:semiHidden="0" w:uiPriority="68" w:unhideWhenUsed="0"/>
-    <w:lsdException w:name="Medium Grid 3 Accent 3" w:semiHidden="0" w:uiPriority="69" w:unhideWhenUsed="0"/>
-    <w:lsdException w:name="Dark List Accent 3" w:semiHidden="0" w:uiPriority="70" w:unhideWhenUsed="0"/>
-    <w:lsdException w:name="Colorful Shading Accent 3" w:semiHidden="0" w:uiPriority="71" w:unhideWhenUsed="0"/>
-    <w:lsdException w:name="Colorful List Accent 3" w:semiHidden="0" w:uiPriority="72" w:unhideWhenUsed="0"/>
-    <w:lsdException w:name="Colorful Grid Accent 3" w:semiHidden="0" w:uiPriority="73" w:unhideWhenUsed="0"/>
-    <w:lsdException w:name="Light Shading Accent 4" w:semiHidden="0" w:uiPriority="60" w:unhideWhenUsed="0"/>
-    <w:lsdException w:name="Light List Accent 4" w:semiHidden="0" w:uiPriority="61" w:unhideWhenUsed="0"/>
-    <w:lsdException w:name="Light Grid Accent 4" w:semiHidden="0" w:uiPriority="62" w:unhideWhenUsed="0"/>
-    <w:lsdException w:name="Medium Shading 1 Accent 4" w:semiHidden="0" w:uiPriority="63" w:unhideWhenUsed="0"/>
-    <w:lsdException w:name="Medium Shading 2 Accent 4" w:semiHidden="0" w:uiPriority="64" w:unhideWhenUsed="0"/>
-    <w:lsdException w:name="Medium List 1 Accent 4" w:semiHidden="0" w:uiPriority="65" w:unhideWhenUsed="0"/>
-    <w:lsdException w:name="Medium List 2 Accent 4" w:semiHidden="0" w:uiPriority="66" w:unhideWhenUsed="0"/>
-    <w:lsdException w:name="Medium Grid 1 Accent 4" w:semiHidden="0" w:uiPriority="67" w:unhideWhenUsed="0"/>
-    <w:lsdException w:name="Medium Grid 2 Accent 4" w:semiHidden="0" w:uiPriority="68" w:unhideWhenUsed="0"/>
-    <w:lsdException w:name="Medium Grid 3 Accent 4" w:semiHidden="0" w:uiPriority="69" w:unhideWhenUsed="0"/>
-    <w:lsdException w:name="Dark List Accent 4" w:semiHidden="0" w:uiPriority="70" w:unhideWhenUsed="0"/>
-    <w:lsdException w:name="Colorful Shading Accent 4" w:semiHidden="0" w:uiPriority="71" w:unhideWhenUsed="0"/>
-    <w:lsdException w:name="Colorful List Accent 4" w:semiHidden="0" w:uiPriority="72" w:unhideWhenUsed="0"/>
-    <w:lsdException w:name="Colorful Grid Accent 4" w:semiHidden="0" w:uiPriority="73" w:unhideWhenUsed="0"/>
-    <w:lsdException w:name="Light Shading Accent 5" w:semiHidden="0" w:uiPriority="60" w:unhideWhenUsed="0"/>
-    <w:lsdException w:name="Light List Accent 5" w:semiHidden="0" w:uiPriority="61" w:unhideWhenUsed="0"/>
-    <w:lsdException w:name="Light Grid Accent 5" w:semiHidden="0" w:uiPriority="62" w:unhideWhenUsed="0"/>
-    <w:lsdException w:name="Medium Shading 1 Accent 5" w:semiHidden="0" w:uiPriority="63" w:unhideWhenUsed="0"/>
-    <w:lsdException w:name="Medium Shading 2 Accent 5" w:semiHidden="0" w:uiPriority="64" w:unhideWhenUsed="0"/>
-    <w:lsdException w:name="Medium List 1 Accent 5" w:semiHidden="0" w:uiPriority="65" w:unhideWhenUsed="0"/>
-    <w:lsdException w:name="Medium List 2 Accent 5" w:semiHidden="0" w:uiPriority="66" w:unhideWhenUsed="0"/>
-    <w:lsdException w:name="Medium Grid 1 Accent 5" w:semiHidden="0" w:uiPriority="67" w:unhideWhenUsed="0"/>
-    <w:lsdException w:name="Medium Grid 2 Accent 5" w:semiHidden="0" w:uiPriority="68" w:unhideWhenUsed="0"/>
-    <w:lsdException w:name="Medium Grid 3 Accent 5" w:semiHidden="0" w:uiPriority="69" w:unhideWhenUsed="0"/>
-    <w:lsdException w:name="Dark List Accent 5" w:semiHidden="0" w:uiPriority="70" w:unhideWhenUsed="0"/>
-    <w:lsdException w:name="Colorful Shading Accent 5" w:semiHidden="0" w:uiPriority="71" w:unhideWhenUsed="0"/>
-    <w:lsdException w:name="Colorful List Accent 5" w:semiHidden="0" w:uiPriority="72" w:unhideWhenUsed="0"/>
-    <w:lsdException w:name="Colorful Grid Accent 5" w:semiHidden="0" w:uiPriority="73" w:unhideWhenUsed="0"/>
-    <w:lsdException w:name="Light Shading Accent 6" w:semiHidden="0" w:uiPriority="60" w:unhideWhenUsed="0"/>
-    <w:lsdException w:name="Light List Accent 6" w:semiHidden="0" w:uiPriority="61" w:unhideWhenUsed="0"/>
-    <w:lsdException w:name="Light Grid Accent 6" w:semiHidden="0" w:uiPriority="62" w:unhideWhenUsed="0"/>
-    <w:lsdException w:name="Medium Shading 1 Accent 6" w:semiHidden="0" w:uiPriority="63" w:unhideWhenUsed="0"/>
-    <w:lsdException w:name="Medium Shading 2 Accent 6" w:semiHidden="0" w:uiPriority="64" w:unhideWhenUsed="0"/>
-    <w:lsdException w:name="Medium List 1 Accent 6" w:semiHidden="0" w:uiPriority="65" w:unhideWhenUsed="0"/>
-    <w:lsdException w:name="Medium List 2 Accent 6" w:semiHidden="0" w:uiPriority="66" w:unhideWhenUsed="0"/>
-    <w:lsdException w:name="Medium Grid 1 Accent 6" w:semiHidden="0" w:uiPriority="67" w:unhideWhenUsed="0"/>
-    <w:lsdException w:name="Medium Grid 2 Accent 6" w:semiHidden="0" w:uiPriority="68" w:unhideWhenUsed="0"/>
-    <w:lsdException w:name="Medium Grid 3 Accent 6" w:semiHidden="0" w:uiPriority="69" w:unhideWhenUsed="0"/>
-    <w:lsdException w:name="Dark List Accent 6" w:semiHidden="0" w:uiPriority="70" w:unhideWhenUsed="0"/>
-    <w:lsdException w:name="Colorful Shading Accent 6" w:semiHidden="0" w:uiPriority="71" w:unhideWhenUsed="0"/>
-    <w:lsdException w:name="Colorful List Accent 6" w:semiHidden="0" w:uiPriority="72" w:unhideWhenUsed="0"/>
-    <w:lsdException w:name="Colorful Grid Accent 6" w:semiHidden="0" w:uiPriority="73" w:unhideWhenUsed="0"/>
-    <w:lsdException w:name="Subtle Emphasis" w:semiHidden="0" w:uiPriority="19" w:unhideWhenUsed="0" w:qFormat="1"/>
-    <w:lsdException w:name="Intense Emphasis" w:semiHidden="0" w:uiPriority="21" w:unhideWhenUsed="0" w:qFormat="1"/>
-    <w:lsdException w:name="Subtle Reference" w:semiHidden="0" w:uiPriority="31" w:unhideWhenUsed="0" w:qFormat="1"/>
-    <w:lsdException w:name="Intense Reference" w:semiHidden="0" w:uiPriority="32" w:unhideWhenUsed="0" w:qFormat="1"/>
-    <w:lsdException w:name="Book Title" w:semiHidden="0" w:uiPriority="33" w:unhideWhenUsed="0" w:qFormat="1"/>
-    <w:lsdException w:name="Bibliography" w:uiPriority="37"/>
-    <w:lsdException w:name="TOC Heading" w:uiPriority="39" w:qFormat="1"/>
+  <w:latentStyles w:defLockedState="0" w:defUIPriority="99" w:defSemiHidden="0" w:defUnhideWhenUsed="0" w:defQFormat="0" w:count="371">
+    <w:lsdException w:name="Normal" w:uiPriority="0" w:qFormat="1"/>
+    <w:lsdException w:name="heading 1" w:uiPriority="9" w:qFormat="1"/>
+    <w:lsdException w:name="heading 2" w:semiHidden="1" w:uiPriority="9" w:unhideWhenUsed="1" w:qFormat="1"/>
+    <w:lsdException w:name="heading 3" w:semiHidden="1" w:uiPriority="9" w:unhideWhenUsed="1" w:qFormat="1"/>
+    <w:lsdException w:name="heading 4" w:semiHidden="1" w:uiPriority="9" w:unhideWhenUsed="1" w:qFormat="1"/>
+    <w:lsdException w:name="heading 5" w:semiHidden="1" w:uiPriority="9" w:unhideWhenUsed="1" w:qFormat="1"/>
+    <w:lsdException w:name="heading 6" w:semiHidden="1" w:uiPriority="9" w:unhideWhenUsed="1" w:qFormat="1"/>
+    <w:lsdException w:name="heading 7" w:semiHidden="1" w:uiPriority="9" w:unhideWhenUsed="1" w:qFormat="1"/>
+    <w:lsdException w:name="heading 8" w:semiHidden="1" w:uiPriority="9" w:unhideWhenUsed="1" w:qFormat="1"/>
+    <w:lsdException w:name="heading 9" w:semiHidden="1" w:uiPriority="9" w:unhideWhenUsed="1" w:qFormat="1"/>
+    <w:lsdException w:name="index 1" w:semiHidden="1" w:unhideWhenUsed="1"/>
+    <w:lsdException w:name="index 2" w:semiHidden="1" w:unhideWhenUsed="1"/>
+    <w:lsdException w:name="index 3" w:semiHidden="1" w:unhideWhenUsed="1"/>
+    <w:lsdException w:name="index 4" w:semiHidden="1" w:unhideWhenUsed="1"/>
+    <w:lsdException w:name="index 5" w:semiHidden="1" w:unhideWhenUsed="1"/>
+    <w:lsdException w:name="index 6" w:semiHidden="1" w:unhideWhenUsed="1"/>
+    <w:lsdException w:name="index 7" w:semiHidden="1" w:unhideWhenUsed="1"/>
+    <w:lsdException w:name="index 8" w:semiHidden="1" w:unhideWhenUsed="1"/>
+    <w:lsdException w:name="index 9" w:semiHidden="1" w:unhideWhenUsed="1"/>
+    <w:lsdException w:name="toc 1" w:semiHidden="1" w:uiPriority="39" w:unhideWhenUsed="1"/>
+    <w:lsdException w:name="toc 2" w:semiHidden="1" w:uiPriority="39" w:unhideWhenUsed="1"/>
+    <w:lsdException w:name="toc 3" w:semiHidden="1" w:uiPriority="39" w:unhideWhenUsed="1"/>
+    <w:lsdException w:name="toc 4" w:semiHidden="1" w:uiPriority="39" w:unhideWhenUsed="1"/>
+    <w:lsdException w:name="toc 5" w:semiHidden="1" w:uiPriority="39" w:unhideWhenUsed="1"/>
+    <w:lsdException w:name="toc 6" w:semiHidden="1" w:uiPriority="39" w:unhideWhenUsed="1"/>
+    <w:lsdException w:name="toc 7" w:semiHidden="1" w:uiPriority="39" w:unhideWhenUsed="1"/>
+    <w:lsdException w:name="toc 8" w:semiHidden="1" w:uiPriority="39" w:unhideWhenUsed="1"/>
+    <w:lsdException w:name="toc 9" w:semiHidden="1" w:uiPriority="39" w:unhideWhenUsed="1"/>
+    <w:lsdException w:name="Normal Indent" w:semiHidden="1" w:unhideWhenUsed="1"/>
+    <w:lsdException w:name="footnote text" w:semiHidden="1" w:unhideWhenUsed="1"/>
+    <w:lsdException w:name="annotation text" w:semiHidden="1" w:unhideWhenUsed="1"/>
+    <w:lsdException w:name="header" w:semiHidden="1" w:unhideWhenUsed="1"/>
+    <w:lsdException w:name="footer" w:semiHidden="1" w:unhideWhenUsed="1"/>
+    <w:lsdException w:name="index heading" w:semiHidden="1" w:unhideWhenUsed="1"/>
+    <w:lsdException w:name="caption" w:semiHidden="1" w:uiPriority="35" w:unhideWhenUsed="1" w:qFormat="1"/>
+    <w:lsdException w:name="table of figures" w:semiHidden="1" w:unhideWhenUsed="1"/>
+    <w:lsdException w:name="envelope address" w:semiHidden="1" w:unhideWhenUsed="1"/>
+    <w:lsdException w:name="envelope return" w:semiHidden="1" w:unhideWhenUsed="1"/>
+    <w:lsdException w:name="footnote reference" w:semiHidden="1" w:unhideWhenUsed="1"/>
+    <w:lsdException w:name="annotation reference" w:semiHidden="1" w:unhideWhenUsed="1"/>
+    <w:lsdException w:name="line number" w:semiHidden="1" w:unhideWhenUsed="1"/>
+    <w:lsdException w:name="page number" w:semiHidden="1" w:unhideWhenUsed="1"/>
+    <w:lsdException w:name="endnote reference" w:semiHidden="1" w:unhideWhenUsed="1"/>
+    <w:lsdException w:name="endnote text" w:semiHidden="1" w:unhideWhenUsed="1"/>
+    <w:lsdException w:name="table of authorities" w:semiHidden="1" w:unhideWhenUsed="1"/>
+    <w:lsdException w:name="macro" w:semiHidden="1" w:unhideWhenUsed="1"/>
+    <w:lsdException w:name="toa heading" w:semiHidden="1" w:unhideWhenUsed="1"/>
+    <w:lsdException w:name="List" w:semiHidden="1" w:unhideWhenUsed="1"/>
+    <w:lsdException w:name="List Bullet" w:semiHidden="1" w:unhideWhenUsed="1"/>
+    <w:lsdException w:name="List Number" w:semiHidden="1" w:unhideWhenUsed="1"/>
+    <w:lsdException w:name="List 2" w:semiHidden="1" w:unhideWhenUsed="1"/>
+    <w:lsdException w:name="List 3" w:semiHidden="1" w:unhideWhenUsed="1"/>
+    <w:lsdException w:name="List 4" w:semiHidden="1" w:unhideWhenUsed="1"/>
+    <w:lsdException w:name="List 5" w:semiHidden="1" w:unhideWhenUsed="1"/>
+    <w:lsdException w:name="List Bullet 2" w:semiHidden="1" w:unhideWhenUsed="1"/>
+    <w:lsdException w:name="List Bullet 3" w:semiHidden="1" w:unhideWhenUsed="1"/>
+    <w:lsdException w:name="List Bullet 4" w:semiHidden="1" w:unhideWhenUsed="1"/>
+    <w:lsdException w:name="List Bullet 5" w:semiHidden="1" w:unhideWhenUsed="1"/>
+    <w:lsdException w:name="List Number 2" w:semiHidden="1" w:unhideWhenUsed="1"/>
+    <w:lsdException w:name="List Number 3" w:semiHidden="1" w:unhideWhenUsed="1"/>
+    <w:lsdException w:name="List Number 4" w:semiHidden="1" w:unhideWhenUsed="1"/>
+    <w:lsdException w:name="List Number 5" w:semiHidden="1" w:unhideWhenUsed="1"/>
+    <w:lsdException w:name="Title" w:uiPriority="10" w:qFormat="1"/>
+    <w:lsdException w:name="Closing" w:semiHidden="1" w:unhideWhenUsed="1"/>
+    <w:lsdException w:name="Signature" w:semiHidden="1" w:unhideWhenUsed="1"/>
+    <w:lsdException w:name="Default Paragraph Font" w:semiHidden="1" w:uiPriority="1" w:unhideWhenUsed="1"/>
+    <w:lsdException w:name="Body Text" w:semiHidden="1" w:unhideWhenUsed="1"/>
+    <w:lsdException w:name="Body Text Indent" w:semiHidden="1" w:unhideWhenUsed="1"/>
+    <w:lsdException w:name="List Continue" w:semiHidden="1" w:unhideWhenUsed="1"/>
+    <w:lsdException w:name="List Continue 2" w:semiHidden="1" w:unhideWhenUsed="1"/>
+    <w:lsdException w:name="List Continue 3" w:semiHidden="1" w:unhideWhenUsed="1"/>
+    <w:lsdException w:name="List Continue 4" w:semiHidden="1" w:unhideWhenUsed="1"/>
+    <w:lsdException w:name="List Continue 5" w:semiHidden="1" w:unhideWhenUsed="1"/>
+    <w:lsdException w:name="Message Header" w:semiHidden="1" w:unhideWhenUsed="1"/>
+    <w:lsdException w:name="Subtitle" w:uiPriority="11" w:qFormat="1"/>
+    <w:lsdException w:name="Salutation" w:semiHidden="1" w:unhideWhenUsed="1"/>
+    <w:lsdException w:name="Date" w:semiHidden="1" w:unhideWhenUsed="1"/>
+    <w:lsdException w:name="Body Text First Indent" w:semiHidden="1" w:unhideWhenUsed="1"/>
+    <w:lsdException w:name="Body Text First Indent 2" w:semiHidden="1" w:unhideWhenUsed="1"/>
+    <w:lsdException w:name="Note Heading" w:semiHidden="1" w:unhideWhenUsed="1"/>
+    <w:lsdException w:name="Body Text 2" w:semiHidden="1" w:unhideWhenUsed="1"/>
+    <w:lsdException w:name="Body Text 3" w:semiHidden="1" w:unhideWhenUsed="1"/>
+    <w:lsdException w:name="Body Text Indent 2" w:semiHidden="1" w:unhideWhenUsed="1"/>
+    <w:lsdException w:name="Body Text Indent 3" w:semiHidden="1" w:unhideWhenUsed="1"/>
+    <w:lsdException w:name="Block Text" w:semiHidden="1" w:unhideWhenUsed="1"/>
+    <w:lsdException w:name="Hyperlink" w:semiHidden="1" w:unhideWhenUsed="1"/>
+    <w:lsdException w:name="FollowedHyperlink" w:semiHidden="1" w:unhideWhenUsed="1"/>
+    <w:lsdException w:name="Strong" w:uiPriority="22" w:qFormat="1"/>
+    <w:lsdException w:name="Emphasis" w:uiPriority="20" w:qFormat="1"/>
+    <w:lsdException w:name="Document Map" w:semiHidden="1" w:unhideWhenUsed="1"/>
+    <w:lsdException w:name="Plain Text" w:semiHidden="1" w:unhideWhenUsed="1"/>
+    <w:lsdException w:name="E-mail Signature" w:semiHidden="1" w:unhideWhenUsed="1"/>
+    <w:lsdException w:name="HTML Top of Form" w:semiHidden="1" w:unhideWhenUsed="1"/>
+    <w:lsdException w:name="HTML Bottom of Form" w:semiHidden="1" w:unhideWhenUsed="1"/>
+    <w:lsdException w:name="Normal (Web)" w:semiHidden="1" w:unhideWhenUsed="1"/>
+    <w:lsdException w:name="HTML Acronym" w:semiHidden="1" w:unhideWhenUsed="1"/>
+    <w:lsdException w:name="HTML Address" w:semiHidden="1" w:unhideWhenUsed="1"/>
+    <w:lsdException w:name="HTML Cite" w:semiHidden="1" w:unhideWhenUsed="1"/>
+    <w:lsdException w:name="HTML Code" w:semiHidden="1" w:unhideWhenUsed="1"/>
+    <w:lsdException w:name="HTML Definition" w:semiHidden="1" w:unhideWhenUsed="1"/>
+    <w:lsdException w:name="HTML Keyboard" w:semiHidden="1" w:unhideWhenUsed="1"/>
+    <w:lsdException w:name="HTML Preformatted" w:semiHidden="1" w:unhideWhenUsed="1"/>
+    <w:lsdException w:name="HTML Sample" w:semiHidden="1" w:unhideWhenUsed="1"/>
+    <w:lsdException w:name="HTML Typewriter" w:semiHidden="1" w:unhideWhenUsed="1"/>
+    <w:lsdException w:name="HTML Variable" w:semiHidden="1" w:unhideWhenUsed="1"/>
+    <w:lsdException w:name="Normal Table" w:semiHidden="1" w:unhideWhenUsed="1"/>
+    <w:lsdException w:name="annotation subject" w:semiHidden="1" w:unhideWhenUsed="1"/>
+    <w:lsdException w:name="No List" w:semiHidden="1" w:unhideWhenUsed="1"/>
+    <w:lsdException w:name="Outline List 1" w:semiHidden="1" w:unhideWhenUsed="1"/>
+    <w:lsdException w:name="Outline List 2" w:semiHidden="1" w:unhideWhenUsed="1"/>
+    <w:lsdException w:name="Outline List 3" w:semiHidden="1" w:unhideWhenUsed="1"/>
+    <w:lsdException w:name="Table Simple 1" w:semiHidden="1" w:unhideWhenUsed="1"/>
+    <w:lsdException w:name="Table Simple 2" w:semiHidden="1" w:unhideWhenUsed="1"/>
+    <w:lsdException w:name="Table Simple 3" w:semiHidden="1" w:unhideWhenUsed="1"/>
+    <w:lsdException w:name="Table Classic 1" w:semiHidden="1" w:unhideWhenUsed="1"/>
+    <w:lsdException w:name="Table Classic 2" w:semiHidden="1" w:unhideWhenUsed="1"/>
+    <w:lsdException w:name="Table Classic 3" w:semiHidden="1" w:unhideWhenUsed="1"/>
+    <w:lsdException w:name="Table Classic 4" w:semiHidden="1" w:unhideWhenUsed="1"/>
+    <w:lsdException w:name="Table Colorful 1" w:semiHidden="1" w:unhideWhenUsed="1"/>
+    <w:lsdException w:name="Table Colorful 2" w:semiHidden="1" w:unhideWhenUsed="1"/>
+    <w:lsdException w:name="Table Colorful 3" w:semiHidden="1" w:unhideWhenUsed="1"/>
+    <w:lsdException w:name="Table Columns 1" w:semiHidden="1" w:unhideWhenUsed="1"/>
+    <w:lsdException w:name="Table Columns 2" w:semiHidden="1" w:unhideWhenUsed="1"/>
+    <w:lsdException w:name="Table Columns 3" w:semiHidden="1" w:unhideWhenUsed="1"/>
+    <w:lsdException w:name="Table Columns 4" w:semiHidden="1" w:unhideWhenUsed="1"/>
+    <w:lsdException w:name="Table Columns 5" w:semiHidden="1" w:unhideWhenUsed="1"/>
+    <w:lsdException w:name="Table Grid 1" w:semiHidden="1" w:unhideWhenUsed="1"/>
+    <w:lsdException w:name="Table Grid 2" w:semiHidden="1" w:unhideWhenUsed="1"/>
+    <w:lsdException w:name="Table Grid 3" w:semiHidden="1" w:unhideWhenUsed="1"/>
+    <w:lsdException w:name="Table Grid 4" w:semiHidden="1" w:unhideWhenUsed="1"/>
+    <w:lsdException w:name="Table Grid 5" w:semiHidden="1" w:unhideWhenUsed="1"/>
+    <w:lsdException w:name="Table Grid 6" w:semiHidden="1" w:unhideWhenUsed="1"/>
+    <w:lsdException w:name="Table Grid 7" w:semiHidden="1" w:unhideWhenUsed="1"/>
+    <w:lsdException w:name="Table Grid 8" w:semiHidden="1" w:unhideWhenUsed="1"/>
+    <w:lsdException w:name="Table List 1" w:semiHidden="1" w:unhideWhenUsed="1"/>
+    <w:lsdException w:name="Table List 2" w:semiHidden="1" w:unhideWhenUsed="1"/>
+    <w:lsdException w:name="Table List 3" w:semiHidden="1" w:unhideWhenUsed="1"/>
+    <w:lsdException w:name="Table List 4" w:semiHidden="1" w:unhideWhenUsed="1"/>
+    <w:lsdException w:name="Table List 5" w:semiHidden="1" w:unhideWhenUsed="1"/>
+    <w:lsdException w:name="Table List 6" w:semiHidden="1" w:unhideWhenUsed="1"/>
+    <w:lsdException w:name="Table List 7" w:semiHidden="1" w:unhideWhenUsed="1"/>
+    <w:lsdException w:name="Table List 8" w:semiHidden="1" w:unhideWhenUsed="1"/>
+    <w:lsdException w:name="Table 3D effects 1" w:semiHidden="1" w:unhideWhenUsed="1"/>
+    <w:lsdException w:name="Table 3D effects 2" w:semiHidden="1" w:unhideWhenUsed="1"/>
+    <w:lsdException w:name="Table 3D effects 3" w:semiHidden="1" w:unhideWhenUsed="1"/>
+    <w:lsdException w:name="Table Contemporary" w:semiHidden="1" w:unhideWhenUsed="1"/>
+    <w:lsdException w:name="Table Elegant" w:semiHidden="1" w:unhideWhenUsed="1"/>
+    <w:lsdException w:name="Table Professional" w:semiHidden="1" w:unhideWhenUsed="1"/>
+    <w:lsdException w:name="Table Subtle 1" w:semiHidden="1" w:unhideWhenUsed="1"/>
+    <w:lsdException w:name="Table Subtle 2" w:semiHidden="1" w:unhideWhenUsed="1"/>
+    <w:lsdException w:name="Table Web 1" w:semiHidden="1" w:unhideWhenUsed="1"/>
+    <w:lsdException w:name="Table Web 2" w:semiHidden="1" w:unhideWhenUsed="1"/>
+    <w:lsdException w:name="Table Web 3" w:semiHidden="1" w:unhideWhenUsed="1"/>
+    <w:lsdException w:name="Balloon Text" w:semiHidden="1" w:unhideWhenUsed="1"/>
+    <w:lsdException w:name="Table Grid" w:uiPriority="39"/>
+    <w:lsdException w:name="Table Theme" w:semiHidden="1" w:unhideWhenUsed="1"/>
+    <w:lsdException w:name="Placeholder Text" w:semiHidden="1"/>
+    <w:lsdException w:name="No Spacing" w:uiPriority="1" w:qFormat="1"/>
+    <w:lsdException w:name="Light Shading" w:uiPriority="60"/>
+    <w:lsdException w:name="Light List" w:uiPriority="61"/>
+    <w:lsdException w:name="Light Grid" w:uiPriority="62"/>
+    <w:lsdException w:name="Medium Shading 1" w:uiPriority="63"/>
+    <w:lsdException w:name="Medium Shading 2" w:uiPriority="64"/>
+    <w:lsdException w:name="Medium List 1" w:uiPriority="65"/>
+    <w:lsdException w:name="Medium List 2" w:uiPriority="66"/>
+    <w:lsdException w:name="Medium Grid 1" w:uiPriority="67"/>
+    <w:lsdException w:name="Medium Grid 2" w:uiPriority="68"/>
+    <w:lsdException w:name="Medium Grid 3" w:uiPriority="69"/>
+    <w:lsdException w:name="Dark List" w:uiPriority="70"/>
+    <w:lsdException w:name="Colorful Shading" w:uiPriority="71"/>
+    <w:lsdException w:name="Colorful List" w:uiPriority="72"/>
+    <w:lsdException w:name="Colorful Grid" w:uiPriority="73"/>
+    <w:lsdException w:name="Light Shading Accent 1" w:uiPriority="60"/>
+    <w:lsdException w:name="Light List Accent 1" w:uiPriority="61"/>
+    <w:lsdException w:name="Light Grid Accent 1" w:uiPriority="62"/>
+    <w:lsdException w:name="Medium Shading 1 Accent 1" w:uiPriority="63"/>
+    <w:lsdException w:name="Medium Shading 2 Accent 1" w:uiPriority="64"/>
+    <w:lsdException w:name="Medium List 1 Accent 1" w:uiPriority="65"/>
+    <w:lsdException w:name="Revision" w:semiHidden="1"/>
+    <w:lsdException w:name="List Paragraph" w:uiPriority="34" w:qFormat="1"/>
+    <w:lsdException w:name="Quote" w:uiPriority="29" w:qFormat="1"/>
+    <w:lsdException w:name="Intense Quote" w:uiPriority="30" w:qFormat="1"/>
+    <w:lsdException w:name="Medium List 2 Accent 1" w:uiPriority="66"/>
+    <w:lsdException w:name="Medium Grid 1 Accent 1" w:uiPriority="67"/>
+    <w:lsdException w:name="Medium Grid 2 Accent 1" w:uiPriority="68"/>
+    <w:lsdException w:name="Medium Grid 3 Accent 1" w:uiPriority="69"/>
+    <w:lsdException w:name="Dark List Accent 1" w:uiPriority="70"/>
+    <w:lsdException w:name="Colorful Shading Accent 1" w:uiPriority="71"/>
+    <w:lsdException w:name="Colorful List Accent 1" w:uiPriority="72"/>
+    <w:lsdException w:name="Colorful Grid Accent 1" w:uiPriority="73"/>
+    <w:lsdException w:name="Light Shading Accent 2" w:uiPriority="60"/>
+    <w:lsdException w:name="Light List Accent 2" w:uiPriority="61"/>
+    <w:lsdException w:name="Light Grid Accent 2" w:uiPriority="62"/>
+    <w:lsdException w:name="Medium Shading 1 Accent 2" w:uiPriority="63"/>
+    <w:lsdException w:name="Medium Shading 2 Accent 2" w:uiPriority="64"/>
+    <w:lsdException w:name="Medium List 1 Accent 2" w:uiPriority="65"/>
+    <w:lsdException w:name="Medium List 2 Accent 2" w:uiPriority="66"/>
+    <w:lsdException w:name="Medium Grid 1 Accent 2" w:uiPriority="67"/>
+    <w:lsdException w:name="Medium Grid 2 Accent 2" w:uiPriority="68"/>
+    <w:lsdException w:name="Medium Grid 3 Accent 2" w:uiPriority="69"/>
+    <w:lsdException w:name="Dark List Accent 2" w:uiPriority="70"/>
+    <w:lsdException w:name="Colorful Shading Accent 2" w:uiPriority="71"/>
+    <w:lsdException w:name="Colorful List Accent 2" w:uiPriority="72"/>
+    <w:lsdException w:name="Colorful Grid Accent 2" w:uiPriority="73"/>
+    <w:lsdException w:name="Light Shading Accent 3" w:uiPriority="60"/>
+    <w:lsdException w:name="Light List Accent 3" w:uiPriority="61"/>
+    <w:lsdException w:name="Light Grid Accent 3" w:uiPriority="62"/>
+    <w:lsdException w:name="Medium Shading 1 Accent 3" w:uiPriority="63"/>
+    <w:lsdException w:name="Medium Shading 2 Accent 3" w:uiPriority="64"/>
+    <w:lsdException w:name="Medium List 1 Accent 3" w:uiPriority="65"/>
+    <w:lsdException w:name="Medium List 2 Accent 3" w:uiPriority="66"/>
+    <w:lsdException w:name="Medium Grid 1 Accent 3" w:uiPriority="67"/>
+    <w:lsdException w:name="Medium Grid 2 Accent 3" w:uiPriority="68"/>
+    <w:lsdException w:name="Medium Grid 3 Accent 3" w:uiPriority="69"/>
+    <w:lsdException w:name="Dark List Accent 3" w:uiPriority="70"/>
+    <w:lsdException w:name="Colorful Shading Accent 3" w:uiPriority="71"/>
+    <w:lsdException w:name="Colorful List Accent 3" w:uiPriority="72"/>
+    <w:lsdException w:name="Colorful Grid Accent 3" w:uiPriority="73"/>
+    <w:lsdException w:name="Light Shading Accent 4" w:uiPriority="60"/>
+    <w:lsdException w:name="Light List Accent 4" w:uiPriority="61"/>
+    <w:lsdException w:name="Light Grid Accent 4" w:uiPriority="62"/>
+    <w:lsdException w:name="Medium Shading 1 Accent 4" w:uiPriority="63"/>
+    <w:lsdException w:name="Medium Shading 2 Accent 4" w:uiPriority="64"/>
+    <w:lsdException w:name="Medium List 1 Accent 4" w:uiPriority="65"/>
+    <w:lsdException w:name="Medium List 2 Accent 4" w:uiPriority="66"/>
+    <w:lsdException w:name="Medium Grid 1 Accent 4" w:uiPriority="67"/>
+    <w:lsdException w:name="Medium Grid 2 Accent 4" w:uiPriority="68"/>
+    <w:lsdException w:name="Medium Grid 3 Accent 4" w:uiPriority="69"/>
+    <w:lsdException w:name="Dark List Accent 4" w:uiPriority="70"/>
+    <w:lsdException w:name="Colorful Shading Accent 4" w:uiPriority="71"/>
+    <w:lsdException w:name="Colorful List Accent 4" w:uiPriority="72"/>
+    <w:lsdException w:name="Colorful Grid Accent 4" w:uiPriority="73"/>
+    <w:lsdException w:name="Light Shading Accent 5" w:uiPriority="60"/>
+    <w:lsdException w:name="Light List Accent 5" w:uiPriority="61"/>
+    <w:lsdException w:name="Light Grid Accent 5" w:uiPriority="62"/>
+    <w:lsdException w:name="Medium Shading 1 Accent 5" w:uiPriority="63"/>
+    <w:lsdException w:name="Medium Shading 2 Accent 5" w:uiPriority="64"/>
+    <w:lsdException w:name="Medium List 1 Accent 5" w:uiPriority="65"/>
+    <w:lsdException w:name="Medium List 2 Accent 5" w:uiPriority="66"/>
+    <w:lsdException w:name="Medium Grid 1 Accent 5" w:uiPriority="67"/>
+    <w:lsdException w:name="Medium Grid 2 Accent 5" w:uiPriority="68"/>
+    <w:lsdException w:name="Medium Grid 3 Accent 5" w:uiPriority="69"/>
+    <w:lsdException w:name="Dark List Accent 5" w:uiPriority="70"/>
+    <w:lsdException w:name="Colorful Shading Accent 5" w:uiPriority="71"/>
+    <w:lsdException w:name="Colorful List Accent 5" w:uiPriority="72"/>
+    <w:lsdException w:name="Colorful Grid Accent 5" w:uiPriority="73"/>
+    <w:lsdException w:name="Light Shading Accent 6" w:uiPriority="60"/>
+    <w:lsdException w:name="Light List Accent 6" w:uiPriority="61"/>
+    <w:lsdException w:name="Light Grid Accent 6" w:uiPriority="62"/>
+    <w:lsdException w:name="Medium Shading 1 Accent 6" w:uiPriority="63"/>
+    <w:lsdException w:name="Medium Shading 2 Accent 6" w:uiPriority="64"/>
+    <w:lsdException w:name="Medium List 1 Accent 6" w:uiPriority="65"/>
+    <w:lsdException w:name="Medium List 2 Accent 6" w:uiPriority="66"/>
+    <w:lsdException w:name="Medium Grid 1 Accent 6" w:uiPriority="67"/>
+    <w:lsdException w:name="Medium Grid 2 Accent 6" w:uiPriority="68"/>
+    <w:lsdException w:name="Medium Grid 3 Accent 6" w:uiPriority="69"/>
+    <w:lsdException w:name="Dark List Accent 6" w:uiPriority="70"/>
+    <w:lsdException w:name="Colorful Shading Accent 6" w:uiPriority="71"/>
+    <w:lsdException w:name="Colorful List Accent 6" w:uiPriority="72"/>
+    <w:lsdException w:name="Colorful Grid Accent 6" w:uiPriority="73"/>
+    <w:lsdException w:name="Subtle Emphasis" w:uiPriority="19" w:qFormat="1"/>
+    <w:lsdException w:name="Intense Emphasis" w:uiPriority="21" w:qFormat="1"/>
+    <w:lsdException w:name="Subtle Reference" w:uiPriority="31" w:qFormat="1"/>
+    <w:lsdException w:name="Intense Reference" w:uiPriority="32" w:qFormat="1"/>
+    <w:lsdException w:name="Book Title" w:uiPriority="33" w:qFormat="1"/>
+    <w:lsdException w:name="Bibliography" w:semiHidden="1" w:uiPriority="37" w:unhideWhenUsed="1"/>
+    <w:lsdException w:name="TOC Heading" w:semiHidden="1" w:uiPriority="39" w:unhideWhenUsed="1" w:qFormat="1"/>
+    <w:lsdException w:name="Plain Table 1" w:uiPriority="41"/>
+    <w:lsdException w:name="Plain Table 2" w:uiPriority="42"/>
+    <w:lsdException w:name="Plain Table 3" w:uiPriority="43"/>
+    <w:lsdException w:name="Plain Table 4" w:uiPriority="44"/>
+    <w:lsdException w:name="Plain Table 5" w:uiPriority="45"/>
+    <w:lsdException w:name="Grid Table Light" w:uiPriority="40"/>
+    <w:lsdException w:name="Grid Table 1 Light" w:uiPriority="46"/>
+    <w:lsdException w:name="Grid Table 2" w:uiPriority="47"/>
+    <w:lsdException w:name="Grid Table 3" w:uiPriority="48"/>
+    <w:lsdException w:name="Grid Table 4" w:uiPriority="49"/>
+    <w:lsdException w:name="Grid Table 5 Dark" w:uiPriority="50"/>
+    <w:lsdException w:name="Grid Table 6 Colorful" w:uiPriority="51"/>
+    <w:lsdException w:name="Grid Table 7 Colorful" w:uiPriority="52"/>
+    <w:lsdException w:name="Grid Table 1 Light Accent 1" w:uiPriority="46"/>
+    <w:lsdException w:name="Grid Table 2 Accent 1" w:uiPriority="47"/>
+    <w:lsdException w:name="Grid Table 3 Accent 1" w:uiPriority="48"/>
+    <w:lsdException w:name="Grid Table 4 Accent 1" w:uiPriority="49"/>
+    <w:lsdException w:name="Grid Table 5 Dark Accent 1" w:uiPriority="50"/>
+    <w:lsdException w:name="Grid Table 6 Colorful Accent 1" w:uiPriority="51"/>
+    <w:lsdException w:name="Grid Table 7 Colorful Accent 1" w:uiPriority="52"/>
+    <w:lsdException w:name="Grid Table 1 Light Accent 2" w:uiPriority="46"/>
+    <w:lsdException w:name="Grid Table 2 Accent 2" w:uiPriority="47"/>
+    <w:lsdException w:name="Grid Table 3 Accent 2" w:uiPriority="48"/>
+    <w:lsdException w:name="Grid Table 4 Accent 2" w:uiPriority="49"/>
+    <w:lsdException w:name="Grid Table 5 Dark Accent 2" w:uiPriority="50"/>
+    <w:lsdException w:name="Grid Table 6 Colorful Accent 2" w:uiPriority="51"/>
+    <w:lsdException w:name="Grid Table 7 Colorful Accent 2" w:uiPriority="52"/>
+    <w:lsdException w:name="Grid Table 1 Light Accent 3" w:uiPriority="46"/>
+    <w:lsdException w:name="Grid Table 2 Accent 3" w:uiPriority="47"/>
+    <w:lsdException w:name="Grid Table 3 Accent 3" w:uiPriority="48"/>
+    <w:lsdException w:name="Grid Table 4 Accent 3" w:uiPriority="49"/>
+    <w:lsdException w:name="Grid Table 5 Dark Accent 3" w:uiPriority="50"/>
+    <w:lsdException w:name="Grid Table 6 Colorful Accent 3" w:uiPriority="51"/>
+    <w:lsdException w:name="Grid Table 7 Colorful Accent 3" w:uiPriority="52"/>
+    <w:lsdException w:name="Grid Table 1 Light Accent 4" w:uiPriority="46"/>
+    <w:lsdException w:name="Grid Table 2 Accent 4" w:uiPriority="47"/>
+    <w:lsdException w:name="Grid Table 3 Accent 4" w:uiPriority="48"/>
+    <w:lsdException w:name="Grid Table 4 Accent 4" w:uiPriority="49"/>
+    <w:lsdException w:name="Grid Table 5 Dark Accent 4" w:uiPriority="50"/>
+    <w:lsdException w:name="Grid Table 6 Colorful Accent 4" w:uiPriority="51"/>
+    <w:lsdException w:name="Grid Table 7 Colorful Accent 4" w:uiPriority="52"/>
+    <w:lsdException w:name="Grid Table 1 Light Accent 5" w:uiPriority="46"/>
+    <w:lsdException w:name="Grid Table 2 Accent 5" w:uiPriority="47"/>
+    <w:lsdException w:name="Grid Table 3 Accent 5" w:uiPriority="48"/>
+    <w:lsdException w:name="Grid Table 4 Accent 5" w:uiPriority="49"/>
+    <w:lsdException w:name="Grid Table 5 Dark Accent 5" w:uiPriority="50"/>
+    <w:lsdException w:name="Grid Table 6 Colorful Accent 5" w:uiPriority="51"/>
+    <w:lsdException w:name="Grid Table 7 Colorful Accent 5" w:uiPriority="52"/>
+    <w:lsdException w:name="Grid Table 1 Light Accent 6" w:uiPriority="46"/>
+    <w:lsdException w:name="Grid Table 2 Accent 6" w:uiPriority="47"/>
+    <w:lsdException w:name="Grid Table 3 Accent 6" w:uiPriority="48"/>
+    <w:lsdException w:name="Grid Table 4 Accent 6" w:uiPriority="49"/>
+    <w:lsdException w:name="Grid Table 5 Dark Accent 6" w:uiPriority="50"/>
+    <w:lsdException w:name="Grid Table 6 Colorful Accent 6" w:uiPriority="51"/>
+    <w:lsdException w:name="Grid Table 7 Colorful Accent 6" w:uiPriority="52"/>
+    <w:lsdException w:name="List Table 1 Light" w:uiPriority="46"/>
+    <w:lsdException w:name="List Table 2" w:uiPriority="47"/>
+    <w:lsdException w:name="List Table 3" w:uiPriority="48"/>
+    <w:lsdException w:name="List Table 4" w:uiPriority="49"/>
+    <w:lsdException w:name="List Table 5 Dark" w:uiPriority="50"/>
+    <w:lsdException w:name="List Table 6 Colorful" w:uiPriority="51"/>
+    <w:lsdException w:name="List Table 7 Colorful" w:uiPriority="52"/>
+    <w:lsdException w:name="List Table 1 Light Accent 1" w:uiPriority="46"/>
+    <w:lsdException w:name="List Table 2 Accent 1" w:uiPriority="47"/>
+    <w:lsdException w:name="List Table 3 Accent 1" w:uiPriority="48"/>
+    <w:lsdException w:name="List Table 4 Accent 1" w:uiPriority="49"/>
+    <w:lsdException w:name="List Table 5 Dark Accent 1" w:uiPriority="50"/>
+    <w:lsdException w:name="List Table 6 Colorful Accent 1" w:uiPriority="51"/>
+    <w:lsdException w:name="List Table 7 Colorful Accent 1" w:uiPriority="52"/>
+    <w:lsdException w:name="List Table 1 Light Accent 2" w:uiPriority="46"/>
+    <w:lsdException w:name="List Table 2 Accent 2" w:uiPriority="47"/>
+    <w:lsdException w:name="List Table 3 Accent 2" w:uiPriority="48"/>
+    <w:lsdException w:name="List Table 4 Accent 2" w:uiPriority="49"/>
+    <w:lsdException w:name="List Table 5 Dark Accent 2" w:uiPriority="50"/>
+    <w:lsdException w:name="List Table 6 Colorful Accent 2" w:uiPriority="51"/>
+    <w:lsdException w:name="List Table 7 Colorful Accent 2" w:uiPriority="52"/>
+    <w:lsdException w:name="List Table 1 Light Accent 3" w:uiPriority="46"/>
+    <w:lsdException w:name="List Table 2 Accent 3" w:uiPriority="47"/>
+    <w:lsdException w:name="List Table 3 Accent 3" w:uiPriority="48"/>
+    <w:lsdException w:name="List Table 4 Accent 3" w:uiPriority="49"/>
+    <w:lsdException w:name="List Table 5 Dark Accent 3" w:uiPriority="50"/>
+    <w:lsdException w:name="List Table 6 Colorful Accent 3" w:uiPriority="51"/>
+    <w:lsdException w:name="List Table 7 Colorful Accent 3" w:uiPriority="52"/>
+    <w:lsdException w:name="List Table 1 Light Accent 4" w:uiPriority="46"/>
+    <w:lsdException w:name="List Table 2 Accent 4" w:uiPriority="47"/>
+    <w:lsdException w:name="List Table 3 Accent 4" w:uiPriority="48"/>
+    <w:lsdException w:name="List Table 4 Accent 4" w:uiPriority="49"/>
+    <w:lsdException w:name="List Table 5 Dark Accent 4" w:uiPriority="50"/>
+    <w:lsdException w:name="List Table 6 Colorful Accent 4" w:uiPriority="51"/>
+    <w:lsdException w:name="List Table 7 Colorful Accent 4" w:uiPriority="52"/>
+    <w:lsdException w:name="List Table 1 Light Accent 5" w:uiPriority="46"/>
+    <w:lsdException w:name="List Table 2 Accent 5" w:uiPriority="47"/>
+    <w:lsdException w:name="List Table 3 Accent 5" w:uiPriority="48"/>
+    <w:lsdException w:name="List Table 4 Accent 5" w:uiPriority="49"/>
+    <w:lsdException w:name="List Table 5 Dark Accent 5" w:uiPriority="50"/>
+    <w:lsdException w:name="List Table 6 Colorful Accent 5" w:uiPriority="51"/>
+    <w:lsdException w:name="List Table 7 Colorful Accent 5" w:uiPriority="52"/>
+    <w:lsdException w:name="List Table 1 Light Accent 6" w:uiPriority="46"/>
+    <w:lsdException w:name="List Table 2 Accent 6" w:uiPriority="47"/>
+    <w:lsdException w:name="List Table 3 Accent 6" w:uiPriority="48"/>
+    <w:lsdException w:name="List Table 4 Accent 6" w:uiPriority="49"/>
+    <w:lsdException w:name="List Table 5 Dark Accent 6" w:uiPriority="50"/>
+    <w:lsdException w:name="List Table 6 Colorful Accent 6" w:uiPriority="51"/>
+    <w:lsdException w:name="List Table 7 Colorful Accent 6" w:uiPriority="52"/>
   </w:latentStyles>
   <w:style w:type="paragraph" w:default="1" w:styleId="Normalny">
     <w:name w:val="Normal"/>
@@ -4998,7 +5491,6 @@
     <w:uiPriority w:val="99"/>
     <w:semiHidden/>
     <w:unhideWhenUsed/>
-    <w:qFormat/>
     <w:tblPr>
       <w:tblInd w:w="0" w:type="dxa"/>
       <w:tblCellMar>
@@ -5132,7 +5624,6 @@
       <w:spacing w:after="0" w:line="240" w:lineRule="auto"/>
     </w:pPr>
     <w:tblPr>
-      <w:tblInd w:w="0" w:type="dxa"/>
       <w:tblBorders>
         <w:top w:val="single" w:sz="4" w:space="0" w:color="auto"/>
         <w:left w:val="single" w:sz="4" w:space="0" w:color="auto"/>
@@ -5141,12 +5632,6 @@
         <w:insideH w:val="single" w:sz="4" w:space="0" w:color="auto"/>
         <w:insideV w:val="single" w:sz="4" w:space="0" w:color="auto"/>
       </w:tblBorders>
-      <w:tblCellMar>
-        <w:top w:w="0" w:type="dxa"/>
-        <w:left w:w="108" w:type="dxa"/>
-        <w:bottom w:w="0" w:type="dxa"/>
-        <w:right w:w="108" w:type="dxa"/>
-      </w:tblCellMar>
     </w:tblPr>
   </w:style>
   <w:style w:type="paragraph" w:styleId="Tekstdymka">
@@ -6249,50 +6734,50 @@
     </dgm:pt>
   </dgm:ptLst>
   <dgm:cxnLst>
-    <dgm:cxn modelId="{7D08C56E-0559-4992-A8AE-6D56355F8880}" type="presOf" srcId="{58948426-15C1-48F5-A708-468BCF1C809D}" destId="{008E795A-078B-4B29-A545-5DD0A9DE2233}" srcOrd="0" destOrd="0" presId="urn:microsoft.com/office/officeart/2005/8/layout/gear1"/>
-    <dgm:cxn modelId="{5128D3DE-34FE-4F7E-B99F-A307B3B6C752}" type="presOf" srcId="{EC6405AB-738F-43C3-865C-28B863EDDEB8}" destId="{D1650576-35F7-4434-9DEF-2DED2AD211C6}" srcOrd="2" destOrd="0" presId="urn:microsoft.com/office/officeart/2005/8/layout/gear1"/>
-    <dgm:cxn modelId="{51D109BC-38E5-4B42-A1B8-4F758ED8AEF2}" type="presOf" srcId="{58A31F5E-CAD0-40F4-9B28-1F10E3D76C82}" destId="{5742024C-C479-4E49-8B5F-EB32737222BD}" srcOrd="1" destOrd="0" presId="urn:microsoft.com/office/officeart/2005/8/layout/gear1"/>
-    <dgm:cxn modelId="{955814E1-6352-4D5C-BD41-E5BEF89EB763}" type="presOf" srcId="{3E9F5B14-3548-4451-AD9F-1708F1F1F135}" destId="{DAFC483D-7405-4DE5-9E0E-D9CB3D28B5DE}" srcOrd="0" destOrd="0" presId="urn:microsoft.com/office/officeart/2005/8/layout/gear1"/>
+    <dgm:cxn modelId="{09BAF5CF-7F89-4569-AE67-CEB09A9CE317}" srcId="{58948426-15C1-48F5-A708-468BCF1C809D}" destId="{58A31F5E-CAD0-40F4-9B28-1F10E3D76C82}" srcOrd="1" destOrd="0" parTransId="{ABA5197D-040A-4027-B7B8-B94C2C126EF1}" sibTransId="{9BAE9D76-F09C-4EBC-BC95-6E4682C348DA}"/>
+    <dgm:cxn modelId="{76CDD2A5-A9E9-48D0-8AE0-CE40E07F6269}" type="presOf" srcId="{FA8DBE4D-3C27-4391-A57A-BF6D5E33CDC0}" destId="{3FCE6B76-8F03-4A4C-9EA6-6DC9B7701FEB}" srcOrd="0" destOrd="0" presId="urn:microsoft.com/office/officeart/2005/8/layout/gear1"/>
+    <dgm:cxn modelId="{F052784F-7919-45A4-A24C-67049EA11238}" type="presOf" srcId="{EC6405AB-738F-43C3-865C-28B863EDDEB8}" destId="{2228D325-94F7-4829-9C30-6FB5DDF58BDA}" srcOrd="1" destOrd="0" presId="urn:microsoft.com/office/officeart/2005/8/layout/gear1"/>
+    <dgm:cxn modelId="{82CB1ED5-A069-4007-8DBB-1262659EF2EF}" type="presOf" srcId="{3E9F5B14-3548-4451-AD9F-1708F1F1F135}" destId="{BED1FDA4-18CF-4DF4-96FB-482F945C07D8}" srcOrd="1" destOrd="0" presId="urn:microsoft.com/office/officeart/2005/8/layout/gear1"/>
+    <dgm:cxn modelId="{70586925-557E-4335-955D-FFFF749E4CA2}" type="presOf" srcId="{4EFA113C-6640-4DA3-9DD1-D176B40DB66C}" destId="{BB13746A-39C1-414F-9D71-55CB83D7D830}" srcOrd="0" destOrd="0" presId="urn:microsoft.com/office/officeart/2005/8/layout/gear1"/>
+    <dgm:cxn modelId="{32AC96F2-2566-4C65-BC24-2929A5A19D4D}" type="presOf" srcId="{58A31F5E-CAD0-40F4-9B28-1F10E3D76C82}" destId="{B708F022-923D-4F8F-B839-767F90A7C6A8}" srcOrd="0" destOrd="0" presId="urn:microsoft.com/office/officeart/2005/8/layout/gear1"/>
+    <dgm:cxn modelId="{36649F41-EA16-4510-880D-00231016B3F8}" srcId="{58948426-15C1-48F5-A708-468BCF1C809D}" destId="{D5FFA524-8EFD-4C0C-9EB3-FB6E6AF66ABB}" srcOrd="3" destOrd="0" parTransId="{A4A39F29-92FF-4F54-837E-7CB510BD838A}" sibTransId="{9663C827-8815-4710-9599-8ED3B6F3CA2A}"/>
+    <dgm:cxn modelId="{C72650F1-85C2-4F0F-B263-0A7855F55E6F}" type="presOf" srcId="{3E9F5B14-3548-4451-AD9F-1708F1F1F135}" destId="{A6D05F4C-DED9-4F46-ADD4-4464FB7BC70F}" srcOrd="2" destOrd="0" presId="urn:microsoft.com/office/officeart/2005/8/layout/gear1"/>
     <dgm:cxn modelId="{81910B13-7D82-4195-8951-F915AD958814}" srcId="{58948426-15C1-48F5-A708-468BCF1C809D}" destId="{EC6405AB-738F-43C3-865C-28B863EDDEB8}" srcOrd="0" destOrd="0" parTransId="{F23FC82C-4638-49DD-99DA-C8CA4A4599C3}" sibTransId="{4EFA113C-6640-4DA3-9DD1-D176B40DB66C}"/>
-    <dgm:cxn modelId="{CF382C83-089A-42F4-B8F4-E44B6355A527}" type="presOf" srcId="{9BAE9D76-F09C-4EBC-BC95-6E4682C348DA}" destId="{7C8D2757-5087-43E9-B6FD-7FCA1B60D91A}" srcOrd="0" destOrd="0" presId="urn:microsoft.com/office/officeart/2005/8/layout/gear1"/>
+    <dgm:cxn modelId="{D9BF3A4B-82B5-4218-86A2-D3E387EE54DC}" type="presOf" srcId="{9BAE9D76-F09C-4EBC-BC95-6E4682C348DA}" destId="{7C8D2757-5087-43E9-B6FD-7FCA1B60D91A}" srcOrd="0" destOrd="0" presId="urn:microsoft.com/office/officeart/2005/8/layout/gear1"/>
+    <dgm:cxn modelId="{02EEC3F8-8B5A-43DE-B163-75693042E71F}" type="presOf" srcId="{58A31F5E-CAD0-40F4-9B28-1F10E3D76C82}" destId="{5742024C-C479-4E49-8B5F-EB32737222BD}" srcOrd="1" destOrd="0" presId="urn:microsoft.com/office/officeart/2005/8/layout/gear1"/>
+    <dgm:cxn modelId="{C5ADE3A1-515C-42A8-B82A-2CBDB9FBDA82}" type="presOf" srcId="{EC6405AB-738F-43C3-865C-28B863EDDEB8}" destId="{D1650576-35F7-4434-9DEF-2DED2AD211C6}" srcOrd="2" destOrd="0" presId="urn:microsoft.com/office/officeart/2005/8/layout/gear1"/>
+    <dgm:cxn modelId="{F236ADFB-0373-42EC-8408-21535E4069BC}" type="presOf" srcId="{3E9F5B14-3548-4451-AD9F-1708F1F1F135}" destId="{DAFC483D-7405-4DE5-9E0E-D9CB3D28B5DE}" srcOrd="0" destOrd="0" presId="urn:microsoft.com/office/officeart/2005/8/layout/gear1"/>
+    <dgm:cxn modelId="{79724ADF-26DB-43F0-821A-9261B378E6E1}" type="presOf" srcId="{58948426-15C1-48F5-A708-468BCF1C809D}" destId="{008E795A-078B-4B29-A545-5DD0A9DE2233}" srcOrd="0" destOrd="0" presId="urn:microsoft.com/office/officeart/2005/8/layout/gear1"/>
     <dgm:cxn modelId="{0B3BBFB9-6804-46E2-B400-4E47B304E5EF}" srcId="{58948426-15C1-48F5-A708-468BCF1C809D}" destId="{3E9F5B14-3548-4451-AD9F-1708F1F1F135}" srcOrd="2" destOrd="0" parTransId="{49191F58-FF79-41BF-A254-600BA16DFA19}" sibTransId="{FA8DBE4D-3C27-4391-A57A-BF6D5E33CDC0}"/>
-    <dgm:cxn modelId="{36649F41-EA16-4510-880D-00231016B3F8}" srcId="{58948426-15C1-48F5-A708-468BCF1C809D}" destId="{D5FFA524-8EFD-4C0C-9EB3-FB6E6AF66ABB}" srcOrd="3" destOrd="0" parTransId="{A4A39F29-92FF-4F54-837E-7CB510BD838A}" sibTransId="{9663C827-8815-4710-9599-8ED3B6F3CA2A}"/>
-    <dgm:cxn modelId="{DFDD23C9-39FC-4B22-9C58-76FD2A76F232}" type="presOf" srcId="{EC6405AB-738F-43C3-865C-28B863EDDEB8}" destId="{C5BE4E1C-DD10-4C29-8818-21AF3E15FD22}" srcOrd="0" destOrd="0" presId="urn:microsoft.com/office/officeart/2005/8/layout/gear1"/>
-    <dgm:cxn modelId="{A847D577-A850-41DE-BBDE-C09E4AF2B486}" type="presOf" srcId="{58A31F5E-CAD0-40F4-9B28-1F10E3D76C82}" destId="{0E883004-C689-4FB3-80EB-3EE196DC3A8F}" srcOrd="2" destOrd="0" presId="urn:microsoft.com/office/officeart/2005/8/layout/gear1"/>
-    <dgm:cxn modelId="{5C1A4C71-C466-4DB7-8361-B5356FECEA1E}" type="presOf" srcId="{FA8DBE4D-3C27-4391-A57A-BF6D5E33CDC0}" destId="{3FCE6B76-8F03-4A4C-9EA6-6DC9B7701FEB}" srcOrd="0" destOrd="0" presId="urn:microsoft.com/office/officeart/2005/8/layout/gear1"/>
-    <dgm:cxn modelId="{95CC2AEB-FC07-464C-A75B-4E213128D492}" type="presOf" srcId="{EC6405AB-738F-43C3-865C-28B863EDDEB8}" destId="{2228D325-94F7-4829-9C30-6FB5DDF58BDA}" srcOrd="1" destOrd="0" presId="urn:microsoft.com/office/officeart/2005/8/layout/gear1"/>
-    <dgm:cxn modelId="{DB07A4FD-DBDA-4692-ADE2-2357DF2F072B}" type="presOf" srcId="{3E9F5B14-3548-4451-AD9F-1708F1F1F135}" destId="{A6D05F4C-DED9-4F46-ADD4-4464FB7BC70F}" srcOrd="2" destOrd="0" presId="urn:microsoft.com/office/officeart/2005/8/layout/gear1"/>
-    <dgm:cxn modelId="{4E21BEE2-2811-42E0-A8F2-2C85DB2582E0}" type="presOf" srcId="{3E9F5B14-3548-4451-AD9F-1708F1F1F135}" destId="{CE042D64-B799-49DC-9BAA-87284CAC563E}" srcOrd="3" destOrd="0" presId="urn:microsoft.com/office/officeart/2005/8/layout/gear1"/>
-    <dgm:cxn modelId="{B30E603A-A73E-48B1-8EE2-BDC7A2A08658}" type="presOf" srcId="{58A31F5E-CAD0-40F4-9B28-1F10E3D76C82}" destId="{B708F022-923D-4F8F-B839-767F90A7C6A8}" srcOrd="0" destOrd="0" presId="urn:microsoft.com/office/officeart/2005/8/layout/gear1"/>
-    <dgm:cxn modelId="{A99E6E1E-E739-4C7B-948A-D9552CF290CB}" type="presOf" srcId="{3E9F5B14-3548-4451-AD9F-1708F1F1F135}" destId="{BED1FDA4-18CF-4DF4-96FB-482F945C07D8}" srcOrd="1" destOrd="0" presId="urn:microsoft.com/office/officeart/2005/8/layout/gear1"/>
-    <dgm:cxn modelId="{5DDF307C-2B9A-4CB0-BCC5-082D11E9BDC1}" type="presOf" srcId="{4EFA113C-6640-4DA3-9DD1-D176B40DB66C}" destId="{BB13746A-39C1-414F-9D71-55CB83D7D830}" srcOrd="0" destOrd="0" presId="urn:microsoft.com/office/officeart/2005/8/layout/gear1"/>
-    <dgm:cxn modelId="{09BAF5CF-7F89-4569-AE67-CEB09A9CE317}" srcId="{58948426-15C1-48F5-A708-468BCF1C809D}" destId="{58A31F5E-CAD0-40F4-9B28-1F10E3D76C82}" srcOrd="1" destOrd="0" parTransId="{ABA5197D-040A-4027-B7B8-B94C2C126EF1}" sibTransId="{9BAE9D76-F09C-4EBC-BC95-6E4682C348DA}"/>
-    <dgm:cxn modelId="{1209016D-145A-42AE-8A7F-DEF3B55D0A87}" type="presParOf" srcId="{008E795A-078B-4B29-A545-5DD0A9DE2233}" destId="{C5BE4E1C-DD10-4C29-8818-21AF3E15FD22}" srcOrd="0" destOrd="0" presId="urn:microsoft.com/office/officeart/2005/8/layout/gear1"/>
-    <dgm:cxn modelId="{F4AF96FF-C068-402C-ACF1-13D36407A32D}" type="presParOf" srcId="{008E795A-078B-4B29-A545-5DD0A9DE2233}" destId="{2228D325-94F7-4829-9C30-6FB5DDF58BDA}" srcOrd="1" destOrd="0" presId="urn:microsoft.com/office/officeart/2005/8/layout/gear1"/>
-    <dgm:cxn modelId="{ADF022BF-7100-4563-B2AB-97263022C7BB}" type="presParOf" srcId="{008E795A-078B-4B29-A545-5DD0A9DE2233}" destId="{D1650576-35F7-4434-9DEF-2DED2AD211C6}" srcOrd="2" destOrd="0" presId="urn:microsoft.com/office/officeart/2005/8/layout/gear1"/>
-    <dgm:cxn modelId="{7A7D8454-4107-4F64-8E03-AEF181B2DACB}" type="presParOf" srcId="{008E795A-078B-4B29-A545-5DD0A9DE2233}" destId="{B708F022-923D-4F8F-B839-767F90A7C6A8}" srcOrd="3" destOrd="0" presId="urn:microsoft.com/office/officeart/2005/8/layout/gear1"/>
-    <dgm:cxn modelId="{7A4727C4-D1E3-4F63-980E-E1D2E2424CC8}" type="presParOf" srcId="{008E795A-078B-4B29-A545-5DD0A9DE2233}" destId="{5742024C-C479-4E49-8B5F-EB32737222BD}" srcOrd="4" destOrd="0" presId="urn:microsoft.com/office/officeart/2005/8/layout/gear1"/>
-    <dgm:cxn modelId="{4F1BFD0E-DB87-4643-99C3-7C1CD70A5DE6}" type="presParOf" srcId="{008E795A-078B-4B29-A545-5DD0A9DE2233}" destId="{0E883004-C689-4FB3-80EB-3EE196DC3A8F}" srcOrd="5" destOrd="0" presId="urn:microsoft.com/office/officeart/2005/8/layout/gear1"/>
-    <dgm:cxn modelId="{07DB32C8-BA84-4759-89E1-47EDB33B6E83}" type="presParOf" srcId="{008E795A-078B-4B29-A545-5DD0A9DE2233}" destId="{DAFC483D-7405-4DE5-9E0E-D9CB3D28B5DE}" srcOrd="6" destOrd="0" presId="urn:microsoft.com/office/officeart/2005/8/layout/gear1"/>
-    <dgm:cxn modelId="{BBECBA4B-D63D-4455-9213-768C72A01058}" type="presParOf" srcId="{008E795A-078B-4B29-A545-5DD0A9DE2233}" destId="{BED1FDA4-18CF-4DF4-96FB-482F945C07D8}" srcOrd="7" destOrd="0" presId="urn:microsoft.com/office/officeart/2005/8/layout/gear1"/>
-    <dgm:cxn modelId="{15EDD79A-B310-48F0-A0F1-434E7808B425}" type="presParOf" srcId="{008E795A-078B-4B29-A545-5DD0A9DE2233}" destId="{A6D05F4C-DED9-4F46-ADD4-4464FB7BC70F}" srcOrd="8" destOrd="0" presId="urn:microsoft.com/office/officeart/2005/8/layout/gear1"/>
-    <dgm:cxn modelId="{DCDC86AB-3919-4B34-9F78-2DABFAD68C80}" type="presParOf" srcId="{008E795A-078B-4B29-A545-5DD0A9DE2233}" destId="{CE042D64-B799-49DC-9BAA-87284CAC563E}" srcOrd="9" destOrd="0" presId="urn:microsoft.com/office/officeart/2005/8/layout/gear1"/>
-    <dgm:cxn modelId="{529CD252-EF8B-4307-88CB-83B36B90BABA}" type="presParOf" srcId="{008E795A-078B-4B29-A545-5DD0A9DE2233}" destId="{BB13746A-39C1-414F-9D71-55CB83D7D830}" srcOrd="10" destOrd="0" presId="urn:microsoft.com/office/officeart/2005/8/layout/gear1"/>
-    <dgm:cxn modelId="{2EF2821B-22D0-434A-A572-7C223D816D6B}" type="presParOf" srcId="{008E795A-078B-4B29-A545-5DD0A9DE2233}" destId="{7C8D2757-5087-43E9-B6FD-7FCA1B60D91A}" srcOrd="11" destOrd="0" presId="urn:microsoft.com/office/officeart/2005/8/layout/gear1"/>
-    <dgm:cxn modelId="{BF140D10-8E77-4372-A3F7-629E1559A32F}" type="presParOf" srcId="{008E795A-078B-4B29-A545-5DD0A9DE2233}" destId="{3FCE6B76-8F03-4A4C-9EA6-6DC9B7701FEB}" srcOrd="12" destOrd="0" presId="urn:microsoft.com/office/officeart/2005/8/layout/gear1"/>
+    <dgm:cxn modelId="{8DD79C3D-E9B6-4B0F-A0C8-E7CB1287E5C2}" type="presOf" srcId="{EC6405AB-738F-43C3-865C-28B863EDDEB8}" destId="{C5BE4E1C-DD10-4C29-8818-21AF3E15FD22}" srcOrd="0" destOrd="0" presId="urn:microsoft.com/office/officeart/2005/8/layout/gear1"/>
+    <dgm:cxn modelId="{3EE3B3F4-65AB-4B38-9A40-D7DAC63C407A}" type="presOf" srcId="{3E9F5B14-3548-4451-AD9F-1708F1F1F135}" destId="{CE042D64-B799-49DC-9BAA-87284CAC563E}" srcOrd="3" destOrd="0" presId="urn:microsoft.com/office/officeart/2005/8/layout/gear1"/>
+    <dgm:cxn modelId="{011310DD-39FC-4C7A-96E0-94BD79022748}" type="presOf" srcId="{58A31F5E-CAD0-40F4-9B28-1F10E3D76C82}" destId="{0E883004-C689-4FB3-80EB-3EE196DC3A8F}" srcOrd="2" destOrd="0" presId="urn:microsoft.com/office/officeart/2005/8/layout/gear1"/>
+    <dgm:cxn modelId="{2306711E-81EA-4FF3-8D5A-07852ECFAFC3}" type="presParOf" srcId="{008E795A-078B-4B29-A545-5DD0A9DE2233}" destId="{C5BE4E1C-DD10-4C29-8818-21AF3E15FD22}" srcOrd="0" destOrd="0" presId="urn:microsoft.com/office/officeart/2005/8/layout/gear1"/>
+    <dgm:cxn modelId="{1D5F0B04-4D65-4102-9F22-DD1B5C32CE9D}" type="presParOf" srcId="{008E795A-078B-4B29-A545-5DD0A9DE2233}" destId="{2228D325-94F7-4829-9C30-6FB5DDF58BDA}" srcOrd="1" destOrd="0" presId="urn:microsoft.com/office/officeart/2005/8/layout/gear1"/>
+    <dgm:cxn modelId="{9509AB78-2739-4E6A-8CD5-FCCB3283AFAA}" type="presParOf" srcId="{008E795A-078B-4B29-A545-5DD0A9DE2233}" destId="{D1650576-35F7-4434-9DEF-2DED2AD211C6}" srcOrd="2" destOrd="0" presId="urn:microsoft.com/office/officeart/2005/8/layout/gear1"/>
+    <dgm:cxn modelId="{C3005A89-0C69-4014-BE6A-EE70BF5F23F4}" type="presParOf" srcId="{008E795A-078B-4B29-A545-5DD0A9DE2233}" destId="{B708F022-923D-4F8F-B839-767F90A7C6A8}" srcOrd="3" destOrd="0" presId="urn:microsoft.com/office/officeart/2005/8/layout/gear1"/>
+    <dgm:cxn modelId="{8ABBE43F-194D-47E8-B975-8638FAD3E012}" type="presParOf" srcId="{008E795A-078B-4B29-A545-5DD0A9DE2233}" destId="{5742024C-C479-4E49-8B5F-EB32737222BD}" srcOrd="4" destOrd="0" presId="urn:microsoft.com/office/officeart/2005/8/layout/gear1"/>
+    <dgm:cxn modelId="{9D579E78-086F-4CA2-8A95-222EA2D5D379}" type="presParOf" srcId="{008E795A-078B-4B29-A545-5DD0A9DE2233}" destId="{0E883004-C689-4FB3-80EB-3EE196DC3A8F}" srcOrd="5" destOrd="0" presId="urn:microsoft.com/office/officeart/2005/8/layout/gear1"/>
+    <dgm:cxn modelId="{20A52A12-497E-4DCB-9117-9878AA42BB34}" type="presParOf" srcId="{008E795A-078B-4B29-A545-5DD0A9DE2233}" destId="{DAFC483D-7405-4DE5-9E0E-D9CB3D28B5DE}" srcOrd="6" destOrd="0" presId="urn:microsoft.com/office/officeart/2005/8/layout/gear1"/>
+    <dgm:cxn modelId="{12BFEEC5-ACD9-4065-BC9E-071C01D62348}" type="presParOf" srcId="{008E795A-078B-4B29-A545-5DD0A9DE2233}" destId="{BED1FDA4-18CF-4DF4-96FB-482F945C07D8}" srcOrd="7" destOrd="0" presId="urn:microsoft.com/office/officeart/2005/8/layout/gear1"/>
+    <dgm:cxn modelId="{34985629-7C6B-4A1C-8DDB-8FF0FDE26A8D}" type="presParOf" srcId="{008E795A-078B-4B29-A545-5DD0A9DE2233}" destId="{A6D05F4C-DED9-4F46-ADD4-4464FB7BC70F}" srcOrd="8" destOrd="0" presId="urn:microsoft.com/office/officeart/2005/8/layout/gear1"/>
+    <dgm:cxn modelId="{459F7F51-0AFD-4585-BC4F-47BA0DC1F8B8}" type="presParOf" srcId="{008E795A-078B-4B29-A545-5DD0A9DE2233}" destId="{CE042D64-B799-49DC-9BAA-87284CAC563E}" srcOrd="9" destOrd="0" presId="urn:microsoft.com/office/officeart/2005/8/layout/gear1"/>
+    <dgm:cxn modelId="{97AD7266-6470-471B-8521-52742B95E31B}" type="presParOf" srcId="{008E795A-078B-4B29-A545-5DD0A9DE2233}" destId="{BB13746A-39C1-414F-9D71-55CB83D7D830}" srcOrd="10" destOrd="0" presId="urn:microsoft.com/office/officeart/2005/8/layout/gear1"/>
+    <dgm:cxn modelId="{F4DD4DEF-E6B3-4009-8C61-B46CBA2D7D6B}" type="presParOf" srcId="{008E795A-078B-4B29-A545-5DD0A9DE2233}" destId="{7C8D2757-5087-43E9-B6FD-7FCA1B60D91A}" srcOrd="11" destOrd="0" presId="urn:microsoft.com/office/officeart/2005/8/layout/gear1"/>
+    <dgm:cxn modelId="{F971E266-D375-4140-B666-E7FBCA928B13}" type="presParOf" srcId="{008E795A-078B-4B29-A545-5DD0A9DE2233}" destId="{3FCE6B76-8F03-4A4C-9EA6-6DC9B7701FEB}" srcOrd="12" destOrd="0" presId="urn:microsoft.com/office/officeart/2005/8/layout/gear1"/>
   </dgm:cxnLst>
   <dgm:bg/>
   <dgm:whole/>
   <dgm:extLst>
     <a:ext uri="http://schemas.microsoft.com/office/drawing/2008/diagram">
-      <dsp:dataModelExt xmlns:dsp="http://schemas.microsoft.com/office/drawing/2008/diagram" xmlns="" relId="rId12" minVer="http://schemas.openxmlformats.org/drawingml/2006/diagram"/>
+      <dsp:dataModelExt xmlns:dsp="http://schemas.microsoft.com/office/drawing/2008/diagram" relId="rId12" minVer="http://schemas.openxmlformats.org/drawingml/2006/diagram"/>
     </a:ext>
   </dgm:extLst>
 </dgm:dataModel>
 </file>
 
 <file path=word/diagrams/drawing1.xml><?xml version="1.0" encoding="utf-8"?>
-<dsp:drawing xmlns:dgm="http://schemas.openxmlformats.org/drawingml/2006/diagram" xmlns:a="http://schemas.openxmlformats.org/drawingml/2006/main" xmlns:dsp="http://schemas.microsoft.com/office/drawing/2008/diagram">
+<dsp:drawing xmlns:dgm="http://schemas.openxmlformats.org/drawingml/2006/diagram" xmlns:dsp="http://schemas.microsoft.com/office/drawing/2008/diagram" xmlns:a="http://schemas.openxmlformats.org/drawingml/2006/main">
   <dsp:spTree>
     <dsp:nvGrpSpPr>
       <dsp:cNvPr id="0" name=""/>
@@ -6372,8 +6857,8 @@
         </a:p>
       </dsp:txBody>
       <dsp:txXfrm>
-        <a:off x="1187073" y="1068201"/>
-        <a:ext cx="1305580" cy="1305580"/>
+        <a:off x="1449553" y="1374027"/>
+        <a:ext cx="780620" cy="671095"/>
       </dsp:txXfrm>
     </dsp:sp>
     <dsp:sp modelId="{B708F022-923D-4F8F-B839-767F90A7C6A8}">
@@ -6449,8 +6934,8 @@
         </a:p>
       </dsp:txBody>
       <dsp:txXfrm>
-        <a:off x="427463" y="759610"/>
-        <a:ext cx="949512" cy="949512"/>
+        <a:off x="666506" y="1000097"/>
+        <a:ext cx="471426" cy="468538"/>
       </dsp:txXfrm>
     </dsp:sp>
     <dsp:sp modelId="{DAFC483D-7405-4DE5-9E0E-D9CB3D28B5DE}">
@@ -6525,7 +7010,7 @@
           </a:r>
         </a:p>
       </dsp:txBody>
-      <dsp:txXfrm>
+      <dsp:txXfrm rot="-20700000">
         <a:off x="1163336" y="308591"/>
         <a:ext cx="522232" cy="522232"/>
       </dsp:txXfrm>
@@ -8440,7 +8925,7 @@
   <a:extraClrSchemeLst/>
   <a:extLst>
     <a:ext uri="{05A4C25C-085E-4340-85A3-A5531E510DB2}">
-      <thm15:themeFamily xmlns:thm15="http://schemas.microsoft.com/office/thememl/2012/main" xmlns="" name="Office Theme" id="{62F939B6-93AF-4DB8-9C6B-D6C7DFDC589F}" vid="{4A3C46E8-61CC-4603-A589-7422A47A8E4A}"/>
+      <thm15:themeFamily xmlns:thm15="http://schemas.microsoft.com/office/thememl/2012/main" name="Office Theme" id="{62F939B6-93AF-4DB8-9C6B-D6C7DFDC589F}" vid="{4A3C46E8-61CC-4603-A589-7422A47A8E4A}"/>
     </a:ext>
   </a:extLst>
 </a:theme>
@@ -8451,7 +8936,7 @@
 </file>
 
 <file path=customXml/itemProps1.xml><?xml version="1.0" encoding="utf-8"?>
-<ds:datastoreItem xmlns:ds="http://schemas.openxmlformats.org/officeDocument/2006/customXml" ds:itemID="{BE9DF993-4F50-4CE8-AB33-38E0C9552779}">
+<ds:datastoreItem xmlns:ds="http://schemas.openxmlformats.org/officeDocument/2006/customXml" ds:itemID="{4F6D53E7-68C3-461B-A1F0-BA520A47687E}">
   <ds:schemaRefs>
     <ds:schemaRef ds:uri="http://schemas.openxmlformats.org/officeDocument/2006/bibliography"/>
   </ds:schemaRefs>

</xml_diff>

<commit_message>
dodane wnioski i podsumoeanie
</commit_message>
<xml_diff>
--- a/Roadster/eAd plan wdrozenia i rozwoju.docx
+++ b/Roadster/eAd plan wdrozenia i rozwoju.docx
@@ -7,15 +7,7 @@
         <w:jc w:val="both"/>
       </w:pPr>
       <w:r>
-        <w:t>PPUIO Agropin sp. z o.</w:t>
-      </w:r>
-      <w:proofErr w:type="gramStart"/>
-      <w:r>
-        <w:t>o</w:t>
-      </w:r>
-      <w:proofErr w:type="gramEnd"/>
-      <w:r>
-        <w:t>.</w:t>
+        <w:t>PPUIO Agropin sp. z o.o.</w:t>
       </w:r>
       <w:r>
         <w:tab/>
@@ -44,8 +36,6 @@
       <w:r>
         <w:t>Niemodlińska 19/27</w:t>
       </w:r>
-      <w:bookmarkStart w:id="0" w:name="_GoBack"/>
-      <w:bookmarkEnd w:id="0"/>
     </w:p>
     <w:p>
       <w:pPr>
@@ -168,7 +158,7 @@
       <w:r>
         <w:rPr>
           <w:noProof/>
-          <w:lang w:eastAsia="pl-PL"/>
+          <w:lang w:val="de-DE" w:eastAsia="de-DE"/>
         </w:rPr>
         <w:drawing>
           <wp:inline distT="0" distB="0" distL="0" distR="0">
@@ -219,7 +209,7 @@
       <w:sdtContent>
         <w:p>
           <w:pPr>
-            <w:pStyle w:val="Nagwekspisutreci"/>
+            <w:pStyle w:val="Inhaltsverzeichnisberschrift"/>
             <w:jc w:val="both"/>
             <w:rPr>
               <w:rFonts w:asciiTheme="minorHAnsi" w:hAnsiTheme="minorHAnsi"/>
@@ -248,9 +238,11 @@
           </w:r>
           <w:proofErr w:type="spellEnd"/>
         </w:p>
+        <w:bookmarkStart w:id="0" w:name="_GoBack"/>
+        <w:bookmarkEnd w:id="0"/>
         <w:p>
           <w:pPr>
-            <w:pStyle w:val="Spistreci1"/>
+            <w:pStyle w:val="Verzeichnis1"/>
             <w:tabs>
               <w:tab w:val="left" w:pos="440"/>
               <w:tab w:val="right" w:leader="dot" w:pos="9062"/>
@@ -270,10 +262,10 @@
           <w:r>
             <w:fldChar w:fldCharType="separate"/>
           </w:r>
-          <w:hyperlink w:anchor="_Toc500540635" w:history="1">
-            <w:r>
-              <w:rPr>
-                <w:rStyle w:val="Hipercze"/>
+          <w:hyperlink w:anchor="_Toc500701525" w:history="1">
+            <w:r>
+              <w:rPr>
+                <w:rStyle w:val="Hyperlink"/>
                 <w:noProof/>
               </w:rPr>
               <w:t>1.</w:t>
@@ -288,7 +280,7 @@
             </w:r>
             <w:r>
               <w:rPr>
-                <w:rStyle w:val="Hipercze"/>
+                <w:rStyle w:val="Hyperlink"/>
                 <w:noProof/>
               </w:rPr>
               <w:t>Cel dokumentu</w:t>
@@ -312,7 +304,7 @@
                 <w:noProof/>
                 <w:webHidden/>
               </w:rPr>
-              <w:instrText xml:space="preserve"> PAGEREF _Toc500540635 \h </w:instrText>
+              <w:instrText xml:space="preserve"> PAGEREF _Toc500701525 \h </w:instrText>
             </w:r>
             <w:r>
               <w:rPr>
@@ -345,7 +337,7 @@
         </w:p>
         <w:p>
           <w:pPr>
-            <w:pStyle w:val="Spistreci1"/>
+            <w:pStyle w:val="Verzeichnis1"/>
             <w:tabs>
               <w:tab w:val="left" w:pos="440"/>
               <w:tab w:val="right" w:leader="dot" w:pos="9062"/>
@@ -356,10 +348,10 @@
               <w:lang w:val="de-DE" w:eastAsia="de-DE"/>
             </w:rPr>
           </w:pPr>
-          <w:hyperlink w:anchor="_Toc500540636" w:history="1">
-            <w:r>
-              <w:rPr>
-                <w:rStyle w:val="Hipercze"/>
+          <w:hyperlink w:anchor="_Toc500701526" w:history="1">
+            <w:r>
+              <w:rPr>
+                <w:rStyle w:val="Hyperlink"/>
                 <w:noProof/>
               </w:rPr>
               <w:t>2.</w:t>
@@ -374,17 +366,10 @@
             </w:r>
             <w:r>
               <w:rPr>
-                <w:rStyle w:val="Hipercze"/>
+                <w:rStyle w:val="Hyperlink"/>
                 <w:noProof/>
               </w:rPr>
-              <w:t>Wstę</w:t>
-            </w:r>
-            <w:r>
-              <w:rPr>
-                <w:rStyle w:val="Hipercze"/>
-                <w:noProof/>
-              </w:rPr>
-              <w:t>p</w:t>
+              <w:t>Wstęp</w:t>
             </w:r>
             <w:r>
               <w:rPr>
@@ -405,7 +390,7 @@
                 <w:noProof/>
                 <w:webHidden/>
               </w:rPr>
-              <w:instrText xml:space="preserve"> PAGEREF _Toc500540636 \h </w:instrText>
+              <w:instrText xml:space="preserve"> PAGEREF _Toc500701526 \h </w:instrText>
             </w:r>
             <w:r>
               <w:rPr>
@@ -438,7 +423,7 @@
         </w:p>
         <w:p>
           <w:pPr>
-            <w:pStyle w:val="Spistreci1"/>
+            <w:pStyle w:val="Verzeichnis1"/>
             <w:tabs>
               <w:tab w:val="left" w:pos="440"/>
               <w:tab w:val="right" w:leader="dot" w:pos="9062"/>
@@ -449,10 +434,10 @@
               <w:lang w:val="de-DE" w:eastAsia="de-DE"/>
             </w:rPr>
           </w:pPr>
-          <w:hyperlink w:anchor="_Toc500540637" w:history="1">
-            <w:r>
-              <w:rPr>
-                <w:rStyle w:val="Hipercze"/>
+          <w:hyperlink w:anchor="_Toc500701527" w:history="1">
+            <w:r>
+              <w:rPr>
+                <w:rStyle w:val="Hyperlink"/>
                 <w:noProof/>
               </w:rPr>
               <w:t>3.</w:t>
@@ -467,7 +452,7 @@
             </w:r>
             <w:r>
               <w:rPr>
-                <w:rStyle w:val="Hipercze"/>
+                <w:rStyle w:val="Hyperlink"/>
                 <w:noProof/>
               </w:rPr>
               <w:t>Pakiet instalacyjny</w:t>
@@ -491,7 +476,7 @@
                 <w:noProof/>
                 <w:webHidden/>
               </w:rPr>
-              <w:instrText xml:space="preserve"> PAGEREF _Toc500540637 \h </w:instrText>
+              <w:instrText xml:space="preserve"> PAGEREF _Toc500701527 \h </w:instrText>
             </w:r>
             <w:r>
               <w:rPr>
@@ -524,7 +509,7 @@
         </w:p>
         <w:p>
           <w:pPr>
-            <w:pStyle w:val="Spistreci1"/>
+            <w:pStyle w:val="Verzeichnis1"/>
             <w:tabs>
               <w:tab w:val="left" w:pos="440"/>
               <w:tab w:val="right" w:leader="dot" w:pos="9062"/>
@@ -535,10 +520,10 @@
               <w:lang w:val="de-DE" w:eastAsia="de-DE"/>
             </w:rPr>
           </w:pPr>
-          <w:hyperlink w:anchor="_Toc500540638" w:history="1">
-            <w:r>
-              <w:rPr>
-                <w:rStyle w:val="Hipercze"/>
+          <w:hyperlink w:anchor="_Toc500701528" w:history="1">
+            <w:r>
+              <w:rPr>
+                <w:rStyle w:val="Hyperlink"/>
                 <w:noProof/>
               </w:rPr>
               <w:t>4.</w:t>
@@ -553,7 +538,7 @@
             </w:r>
             <w:r>
               <w:rPr>
-                <w:rStyle w:val="Hipercze"/>
+                <w:rStyle w:val="Hyperlink"/>
                 <w:noProof/>
               </w:rPr>
               <w:t>Pakiet poprawkowy</w:t>
@@ -577,7 +562,7 @@
                 <w:noProof/>
                 <w:webHidden/>
               </w:rPr>
-              <w:instrText xml:space="preserve"> PAGEREF _Toc500540638 \h </w:instrText>
+              <w:instrText xml:space="preserve"> PAGEREF _Toc500701528 \h </w:instrText>
             </w:r>
             <w:r>
               <w:rPr>
@@ -610,7 +595,7 @@
         </w:p>
         <w:p>
           <w:pPr>
-            <w:pStyle w:val="Spistreci1"/>
+            <w:pStyle w:val="Verzeichnis1"/>
             <w:tabs>
               <w:tab w:val="left" w:pos="440"/>
               <w:tab w:val="right" w:leader="dot" w:pos="9062"/>
@@ -621,10 +606,10 @@
               <w:lang w:val="de-DE" w:eastAsia="de-DE"/>
             </w:rPr>
           </w:pPr>
-          <w:hyperlink w:anchor="_Toc500540639" w:history="1">
-            <w:r>
-              <w:rPr>
-                <w:rStyle w:val="Hipercze"/>
+          <w:hyperlink w:anchor="_Toc500701529" w:history="1">
+            <w:r>
+              <w:rPr>
+                <w:rStyle w:val="Hyperlink"/>
                 <w:noProof/>
               </w:rPr>
               <w:t>5.</w:t>
@@ -639,17 +624,10 @@
             </w:r>
             <w:r>
               <w:rPr>
-                <w:rStyle w:val="Hipercze"/>
+                <w:rStyle w:val="Hyperlink"/>
                 <w:noProof/>
               </w:rPr>
-              <w:t>Plan wdroż</w:t>
-            </w:r>
-            <w:r>
-              <w:rPr>
-                <w:rStyle w:val="Hipercze"/>
-                <w:noProof/>
-              </w:rPr>
-              <w:t>enia</w:t>
+              <w:t>Plan wdrożenia</w:t>
             </w:r>
             <w:r>
               <w:rPr>
@@ -670,7 +648,7 @@
                 <w:noProof/>
                 <w:webHidden/>
               </w:rPr>
-              <w:instrText xml:space="preserve"> PAGEREF _Toc500540639 \h </w:instrText>
+              <w:instrText xml:space="preserve"> PAGEREF _Toc500701529 \h </w:instrText>
             </w:r>
             <w:r>
               <w:rPr>
@@ -703,7 +681,7 @@
         </w:p>
         <w:p>
           <w:pPr>
-            <w:pStyle w:val="Spistreci1"/>
+            <w:pStyle w:val="Verzeichnis1"/>
             <w:tabs>
               <w:tab w:val="left" w:pos="440"/>
               <w:tab w:val="right" w:leader="dot" w:pos="9062"/>
@@ -714,10 +692,10 @@
               <w:lang w:val="de-DE" w:eastAsia="de-DE"/>
             </w:rPr>
           </w:pPr>
-          <w:hyperlink w:anchor="_Toc500540640" w:history="1">
-            <w:r>
-              <w:rPr>
-                <w:rStyle w:val="Hipercze"/>
+          <w:hyperlink w:anchor="_Toc500701530" w:history="1">
+            <w:r>
+              <w:rPr>
+                <w:rStyle w:val="Hyperlink"/>
                 <w:noProof/>
               </w:rPr>
               <w:t>6.</w:t>
@@ -732,7 +710,7 @@
             </w:r>
             <w:r>
               <w:rPr>
-                <w:rStyle w:val="Hipercze"/>
+                <w:rStyle w:val="Hyperlink"/>
                 <w:noProof/>
               </w:rPr>
               <w:t>Plan rozwoju</w:t>
@@ -756,7 +734,7 @@
                 <w:noProof/>
                 <w:webHidden/>
               </w:rPr>
-              <w:instrText xml:space="preserve"> PAGEREF _Toc500540640 \h </w:instrText>
+              <w:instrText xml:space="preserve"> PAGEREF _Toc500701530 \h </w:instrText>
             </w:r>
             <w:r>
               <w:rPr>
@@ -789,7 +767,7 @@
         </w:p>
         <w:p>
           <w:pPr>
-            <w:pStyle w:val="Spistreci1"/>
+            <w:pStyle w:val="Verzeichnis1"/>
             <w:tabs>
               <w:tab w:val="left" w:pos="440"/>
               <w:tab w:val="right" w:leader="dot" w:pos="9062"/>
@@ -800,10 +778,10 @@
               <w:lang w:val="de-DE" w:eastAsia="de-DE"/>
             </w:rPr>
           </w:pPr>
-          <w:hyperlink w:anchor="_Toc500540641" w:history="1">
-            <w:r>
-              <w:rPr>
-                <w:rStyle w:val="Hipercze"/>
+          <w:hyperlink w:anchor="_Toc500701531" w:history="1">
+            <w:r>
+              <w:rPr>
+                <w:rStyle w:val="Hyperlink"/>
                 <w:noProof/>
               </w:rPr>
               <w:t>7.</w:t>
@@ -818,7 +796,7 @@
             </w:r>
             <w:r>
               <w:rPr>
-                <w:rStyle w:val="Hipercze"/>
+                <w:rStyle w:val="Hyperlink"/>
                 <w:noProof/>
               </w:rPr>
               <w:t>Roadmap</w:t>
@@ -842,7 +820,7 @@
                 <w:noProof/>
                 <w:webHidden/>
               </w:rPr>
-              <w:instrText xml:space="preserve"> PAGEREF _Toc500540641 \h </w:instrText>
+              <w:instrText xml:space="preserve"> PAGEREF _Toc500701531 \h </w:instrText>
             </w:r>
             <w:r>
               <w:rPr>
@@ -875,7 +853,7 @@
         </w:p>
         <w:p>
           <w:pPr>
-            <w:pStyle w:val="Spistreci1"/>
+            <w:pStyle w:val="Verzeichnis1"/>
             <w:tabs>
               <w:tab w:val="left" w:pos="440"/>
               <w:tab w:val="right" w:leader="dot" w:pos="9062"/>
@@ -886,10 +864,10 @@
               <w:lang w:val="de-DE" w:eastAsia="de-DE"/>
             </w:rPr>
           </w:pPr>
-          <w:hyperlink w:anchor="_Toc500540642" w:history="1">
-            <w:r>
-              <w:rPr>
-                <w:rStyle w:val="Hipercze"/>
+          <w:hyperlink w:anchor="_Toc500701532" w:history="1">
+            <w:r>
+              <w:rPr>
+                <w:rStyle w:val="Hyperlink"/>
                 <w:noProof/>
               </w:rPr>
               <w:t>8.</w:t>
@@ -904,7 +882,7 @@
             </w:r>
             <w:r>
               <w:rPr>
-                <w:rStyle w:val="Hipercze"/>
+                <w:rStyle w:val="Hyperlink"/>
                 <w:noProof/>
               </w:rPr>
               <w:t>Podsumowanie i dane finansowe</w:t>
@@ -928,7 +906,7 @@
                 <w:noProof/>
                 <w:webHidden/>
               </w:rPr>
-              <w:instrText xml:space="preserve"> PAGEREF _Toc500540642 \h </w:instrText>
+              <w:instrText xml:space="preserve"> PAGEREF _Toc500701532 \h </w:instrText>
             </w:r>
             <w:r>
               <w:rPr>
@@ -1075,7 +1053,7 @@
     </w:p>
     <w:p>
       <w:pPr>
-        <w:pStyle w:val="Nagwek1"/>
+        <w:pStyle w:val="berschrift1"/>
         <w:numPr>
           <w:ilvl w:val="0"/>
           <w:numId w:val="1"/>
@@ -1085,7 +1063,7 @@
           <w:rFonts w:asciiTheme="minorHAnsi" w:hAnsiTheme="minorHAnsi"/>
         </w:rPr>
       </w:pPr>
-      <w:bookmarkStart w:id="1" w:name="_Toc500540635"/>
+      <w:bookmarkStart w:id="1" w:name="_Toc500701525"/>
       <w:r>
         <w:rPr>
           <w:rFonts w:asciiTheme="minorHAnsi" w:hAnsiTheme="minorHAnsi"/>
@@ -1132,56 +1110,41 @@
     </w:p>
     <w:p>
       <w:pPr>
-        <w:pStyle w:val="Akapitzlist"/>
+        <w:pStyle w:val="Listenabsatz"/>
         <w:numPr>
           <w:ilvl w:val="0"/>
           <w:numId w:val="2"/>
         </w:numPr>
         <w:jc w:val="both"/>
       </w:pPr>
-      <w:proofErr w:type="gramStart"/>
-      <w:r>
-        <w:t>stan</w:t>
-      </w:r>
-      <w:proofErr w:type="gramEnd"/>
-      <w:r>
-        <w:t xml:space="preserve"> pakietu instalacyjnego</w:t>
+      <w:r>
+        <w:t>stan pakietu instalacyjnego</w:t>
       </w:r>
     </w:p>
     <w:p>
       <w:pPr>
-        <w:pStyle w:val="Akapitzlist"/>
+        <w:pStyle w:val="Listenabsatz"/>
         <w:numPr>
           <w:ilvl w:val="0"/>
           <w:numId w:val="2"/>
         </w:numPr>
         <w:jc w:val="both"/>
       </w:pPr>
-      <w:proofErr w:type="gramStart"/>
-      <w:r>
-        <w:t>plan</w:t>
-      </w:r>
-      <w:proofErr w:type="gramEnd"/>
-      <w:r>
-        <w:t xml:space="preserve"> wdrożenia pakietów poprawkowych zawierających uwagi użytkownika</w:t>
+      <w:r>
+        <w:t>plan wdrożenia pakietów poprawkowych zawierających uwagi użytkownika</w:t>
       </w:r>
     </w:p>
     <w:p>
       <w:pPr>
-        <w:pStyle w:val="Akapitzlist"/>
+        <w:pStyle w:val="Listenabsatz"/>
         <w:numPr>
           <w:ilvl w:val="0"/>
           <w:numId w:val="2"/>
         </w:numPr>
         <w:jc w:val="both"/>
       </w:pPr>
-      <w:proofErr w:type="gramStart"/>
-      <w:r>
-        <w:t>plan</w:t>
-      </w:r>
-      <w:proofErr w:type="gramEnd"/>
-      <w:r>
-        <w:t xml:space="preserve"> rozwoju oprogramowania i pot</w:t>
+      <w:r>
+        <w:t>plan rozwoju oprogramowania i pot</w:t>
       </w:r>
       <w:r>
         <w:t>encjalnych nowych funkcjonalnoś</w:t>
@@ -1192,47 +1155,35 @@
     </w:p>
     <w:p>
       <w:pPr>
-        <w:pStyle w:val="Akapitzlist"/>
+        <w:pStyle w:val="Listenabsatz"/>
         <w:numPr>
           <w:ilvl w:val="0"/>
           <w:numId w:val="2"/>
         </w:numPr>
         <w:jc w:val="both"/>
       </w:pPr>
-      <w:proofErr w:type="gramStart"/>
       <w:r>
         <w:t>ilustracja</w:t>
       </w:r>
-      <w:proofErr w:type="gramEnd"/>
-      <w:r>
-        <w:t xml:space="preserve"> graficzna (</w:t>
-      </w:r>
-      <w:proofErr w:type="spellStart"/>
-      <w:r>
-        <w:t>Roadmap</w:t>
-      </w:r>
-      <w:proofErr w:type="spellEnd"/>
-      <w:r>
-        <w:t>)</w:t>
+      <w:r>
+        <w:t xml:space="preserve"> graficzna (Roadmap)</w:t>
       </w:r>
     </w:p>
     <w:p>
       <w:pPr>
-        <w:pStyle w:val="Akapitzlist"/>
+        <w:pStyle w:val="Listenabsatz"/>
         <w:numPr>
           <w:ilvl w:val="0"/>
           <w:numId w:val="2"/>
         </w:numPr>
         <w:jc w:val="both"/>
       </w:pPr>
-      <w:proofErr w:type="gramStart"/>
       <w:r>
         <w:t>w</w:t>
       </w:r>
       <w:r>
         <w:t>nioski</w:t>
       </w:r>
-      <w:proofErr w:type="gramEnd"/>
       <w:r>
         <w:t>,</w:t>
       </w:r>
@@ -1245,7 +1196,7 @@
     </w:p>
     <w:p>
       <w:pPr>
-        <w:pStyle w:val="Nagwek1"/>
+        <w:pStyle w:val="berschrift1"/>
         <w:numPr>
           <w:ilvl w:val="0"/>
           <w:numId w:val="1"/>
@@ -1255,7 +1206,7 @@
           <w:rFonts w:asciiTheme="minorHAnsi" w:hAnsiTheme="minorHAnsi"/>
         </w:rPr>
       </w:pPr>
-      <w:bookmarkStart w:id="2" w:name="_Toc500540636"/>
+      <w:bookmarkStart w:id="2" w:name="_Toc500701526"/>
       <w:r>
         <w:rPr>
           <w:rFonts w:asciiTheme="minorHAnsi" w:hAnsiTheme="minorHAnsi"/>
@@ -1276,13 +1227,8 @@
         <w:jc w:val="both"/>
       </w:pPr>
       <w:r>
-        <w:t xml:space="preserve">System </w:t>
-      </w:r>
-      <w:proofErr w:type="spellStart"/>
-      <w:r>
-        <w:t>eAD</w:t>
-      </w:r>
-      <w:proofErr w:type="spellEnd"/>
+        <w:t>System eAD</w:t>
+      </w:r>
       <w:r>
         <w:t xml:space="preserve"> jest zintegrowanym </w:t>
       </w:r>
@@ -1296,15 +1242,7 @@
         <w:t xml:space="preserve">autorstwa </w:t>
       </w:r>
       <w:r>
-        <w:t xml:space="preserve">firmy </w:t>
-      </w:r>
-      <w:proofErr w:type="spellStart"/>
-      <w:r>
-        <w:t>Agropin</w:t>
-      </w:r>
-      <w:proofErr w:type="spellEnd"/>
-      <w:r>
-        <w:t xml:space="preserve">. </w:t>
+        <w:t xml:space="preserve">firmy Agropin. </w:t>
       </w:r>
       <w:r>
         <w:t>R</w:t>
@@ -1316,15 +1254,7 @@
         <w:t xml:space="preserve">na </w:t>
       </w:r>
       <w:r>
-        <w:t xml:space="preserve">autonomiczne </w:t>
-      </w:r>
-      <w:proofErr w:type="gramStart"/>
-      <w:r>
-        <w:t>działanie jako</w:t>
-      </w:r>
-      <w:proofErr w:type="gramEnd"/>
-      <w:r>
-        <w:t xml:space="preserve"> systemu do obsł</w:t>
+        <w:t>autonomiczne działanie jako systemu do obsł</w:t>
       </w:r>
       <w:r>
         <w:t xml:space="preserve">ugi </w:t>
@@ -1351,13 +1281,8 @@
         <w:t>acowym</w:t>
       </w:r>
       <w:r>
-        <w:t xml:space="preserve"> </w:t>
-      </w:r>
-      <w:proofErr w:type="spellStart"/>
-      <w:r>
-        <w:t>Agropin</w:t>
-      </w:r>
-      <w:proofErr w:type="spellEnd"/>
+        <w:t xml:space="preserve"> Agropin</w:t>
+      </w:r>
       <w:r>
         <w:t xml:space="preserve">. System </w:t>
       </w:r>
@@ -1461,23 +1386,7 @@
         <w:t>nych w ustalonych odstę</w:t>
       </w:r>
       <w:r>
-        <w:t>pach czasu (</w:t>
-      </w:r>
-      <w:proofErr w:type="spellStart"/>
-      <w:r>
-        <w:t>Continous</w:t>
-      </w:r>
-      <w:proofErr w:type="spellEnd"/>
-      <w:r>
-        <w:t xml:space="preserve"> </w:t>
-      </w:r>
-      <w:proofErr w:type="spellStart"/>
-      <w:r>
-        <w:t>delivery</w:t>
-      </w:r>
-      <w:proofErr w:type="spellEnd"/>
-      <w:r>
-        <w:t>).</w:t>
+        <w:t>pach czasu (Continous delivery).</w:t>
       </w:r>
       <w:r>
         <w:t xml:space="preserve"> System zostaje dostarczony </w:t>
@@ -1704,7 +1613,7 @@
     </w:p>
     <w:p>
       <w:pPr>
-        <w:pStyle w:val="Nagwek1"/>
+        <w:pStyle w:val="berschrift1"/>
         <w:numPr>
           <w:ilvl w:val="0"/>
           <w:numId w:val="1"/>
@@ -1714,7 +1623,7 @@
           <w:rFonts w:asciiTheme="minorHAnsi" w:hAnsiTheme="minorHAnsi"/>
         </w:rPr>
       </w:pPr>
-      <w:bookmarkStart w:id="3" w:name="_Toc500540637"/>
+      <w:bookmarkStart w:id="3" w:name="_Toc500701527"/>
       <w:r>
         <w:rPr>
           <w:rFonts w:asciiTheme="minorHAnsi" w:hAnsiTheme="minorHAnsi"/>
@@ -1901,37 +1810,13 @@
         <w:t>ą</w:t>
       </w:r>
       <w:r>
-        <w:t xml:space="preserve"> opatrzone odpowiednio numerami wersji 1.3 </w:t>
-      </w:r>
-      <w:proofErr w:type="gramStart"/>
-      <w:r>
-        <w:t>i</w:t>
-      </w:r>
-      <w:proofErr w:type="gramEnd"/>
-      <w:r>
-        <w:t xml:space="preserve"> 1.4.</w:t>
-      </w:r>
-      <w:r>
-        <w:t xml:space="preserve"> Od numeru wersji 1.4 </w:t>
-      </w:r>
-      <w:proofErr w:type="gramStart"/>
-      <w:r>
-        <w:t>rozpoczyna</w:t>
-      </w:r>
-      <w:proofErr w:type="gramEnd"/>
-      <w:r>
-        <w:t xml:space="preserve"> sie okres wsparcia </w:t>
-      </w:r>
-      <w:r>
-        <w:t>(</w:t>
-      </w:r>
-      <w:proofErr w:type="spellStart"/>
-      <w:r>
-        <w:t>support</w:t>
-      </w:r>
-      <w:proofErr w:type="spellEnd"/>
-      <w:r>
-        <w:t xml:space="preserve">) </w:t>
+        <w:t xml:space="preserve"> opatrzone odpowiednio numerami wersji 1.3 i 1.4.</w:t>
+      </w:r>
+      <w:r>
+        <w:t xml:space="preserve"> Od numeru wersji 1.4 rozpoczyna sie okres wsparcia </w:t>
+      </w:r>
+      <w:r>
+        <w:t xml:space="preserve">(support) </w:t>
       </w:r>
       <w:r>
         <w:t>systemu</w:t>
@@ -1939,16 +1824,11 @@
       <w:r>
         <w:t xml:space="preserve">. </w:t>
       </w:r>
-      <w:proofErr w:type="gramStart"/>
       <w:r>
         <w:t>Podnoszenie jakoś</w:t>
       </w:r>
       <w:r>
-        <w:t>ci</w:t>
-      </w:r>
-      <w:proofErr w:type="gramEnd"/>
-      <w:r>
-        <w:t xml:space="preserve"> oprogramowania w </w:t>
+        <w:t xml:space="preserve">ci oprogramowania w </w:t>
       </w:r>
       <w:r>
         <w:t>ramach wsparcia,</w:t>
@@ -1983,7 +1863,7 @@
     </w:p>
     <w:p>
       <w:pPr>
-        <w:pStyle w:val="Nagwek1"/>
+        <w:pStyle w:val="berschrift1"/>
         <w:numPr>
           <w:ilvl w:val="0"/>
           <w:numId w:val="1"/>
@@ -1993,7 +1873,7 @@
           <w:rFonts w:asciiTheme="minorHAnsi" w:hAnsiTheme="minorHAnsi"/>
         </w:rPr>
       </w:pPr>
-      <w:bookmarkStart w:id="4" w:name="_Toc500540638"/>
+      <w:bookmarkStart w:id="4" w:name="_Toc500701528"/>
       <w:r>
         <w:rPr>
           <w:rFonts w:asciiTheme="minorHAnsi" w:hAnsiTheme="minorHAnsi"/>
@@ -2140,15 +2020,7 @@
         <w:t>ę</w:t>
       </w:r>
       <w:r>
-        <w:t xml:space="preserve"> wersji oprogramowania (1.3 </w:t>
-      </w:r>
-      <w:proofErr w:type="gramStart"/>
-      <w:r>
-        <w:t>na</w:t>
-      </w:r>
-      <w:proofErr w:type="gramEnd"/>
-      <w:r>
-        <w:t xml:space="preserve"> 1.3.1). Ma to na celu unikni</w:t>
+        <w:t xml:space="preserve"> wersji oprogramowania (1.3 na 1.3.1). Ma to na celu unikni</w:t>
       </w:r>
       <w:r>
         <w:t>ę</w:t>
@@ -2187,18 +2059,10 @@
         <w:jc w:val="both"/>
       </w:pPr>
       <w:r>
-        <w:t xml:space="preserve">Pakiety poprawkowe rozumiane </w:t>
-      </w:r>
-      <w:proofErr w:type="gramStart"/>
-      <w:r>
-        <w:t>są</w:t>
-      </w:r>
-      <w:r>
-        <w:t xml:space="preserve"> jako</w:t>
-      </w:r>
-      <w:proofErr w:type="gramEnd"/>
-      <w:r>
-        <w:t xml:space="preserve"> praca w okresie wsparcia oprogramowania. Pakiety </w:t>
+        <w:t>Pakiety poprawkowe rozumiane są</w:t>
+      </w:r>
+      <w:r>
+        <w:t xml:space="preserve"> jako praca w okresie wsparcia oprogramowania. Pakiety </w:t>
       </w:r>
       <w:r>
         <w:t>poprawkowe zawierajace dodatkową funkcjonalność,</w:t>
@@ -2237,15 +2101,7 @@
         <w:jc w:val="both"/>
       </w:pPr>
       <w:r>
-        <w:t xml:space="preserve">Pakiety poprawkowe zaczynaja sie od wersji 1.4 </w:t>
-      </w:r>
-      <w:proofErr w:type="gramStart"/>
-      <w:r>
-        <w:t>oprogramowania</w:t>
-      </w:r>
-      <w:proofErr w:type="gramEnd"/>
-      <w:r>
-        <w:t xml:space="preserve"> (t</w:t>
+        <w:t>Pakiety poprawkowe zaczynaja sie od wersji 1.4 oprogramowania (t</w:t>
       </w:r>
       <w:r>
         <w:t>zn</w:t>
@@ -2262,7 +2118,7 @@
     </w:p>
     <w:p>
       <w:pPr>
-        <w:pStyle w:val="Nagwek1"/>
+        <w:pStyle w:val="berschrift1"/>
         <w:numPr>
           <w:ilvl w:val="0"/>
           <w:numId w:val="1"/>
@@ -2272,7 +2128,7 @@
           <w:rFonts w:asciiTheme="minorHAnsi" w:hAnsiTheme="minorHAnsi"/>
         </w:rPr>
       </w:pPr>
-      <w:bookmarkStart w:id="5" w:name="_Toc500540639"/>
+      <w:bookmarkStart w:id="5" w:name="_Toc500701529"/>
       <w:r>
         <w:rPr>
           <w:rFonts w:asciiTheme="minorHAnsi" w:hAnsiTheme="minorHAnsi"/>
@@ -2326,15 +2182,7 @@
         <w:t>ci przez firm</w:t>
       </w:r>
       <w:r>
-        <w:t xml:space="preserve">ę </w:t>
-      </w:r>
-      <w:proofErr w:type="spellStart"/>
-      <w:r>
-        <w:t>Agropin</w:t>
-      </w:r>
-      <w:proofErr w:type="spellEnd"/>
-      <w:r>
-        <w:t>. Szczegóły wdroż</w:t>
+        <w:t>ę Agropin. Szczegóły wdroż</w:t>
       </w:r>
       <w:r>
         <w:t xml:space="preserve">enia </w:t>
@@ -2412,15 +2260,7 @@
         <w:t xml:space="preserve"> procesu</w:t>
       </w:r>
       <w:r>
-        <w:t xml:space="preserve"> skanowania i zasilania systemu </w:t>
-      </w:r>
-      <w:proofErr w:type="spellStart"/>
-      <w:r>
-        <w:t>eAD</w:t>
-      </w:r>
-      <w:proofErr w:type="spellEnd"/>
-      <w:r>
-        <w:t>. Po każ</w:t>
+        <w:t xml:space="preserve"> skanowania i zasilania systemu eAD. Po każ</w:t>
       </w:r>
       <w:r>
         <w:t xml:space="preserve">dym </w:t>
@@ -2572,7 +2412,7 @@
     </w:p>
     <w:tbl>
       <w:tblPr>
-        <w:tblStyle w:val="Tabela-Siatka"/>
+        <w:tblStyle w:val="Tabellenraster"/>
         <w:tblW w:w="9298" w:type="dxa"/>
         <w:tblLook w:val="04A0" w:firstRow="1" w:lastRow="0" w:firstColumn="1" w:lastColumn="0" w:noHBand="0" w:noVBand="1"/>
       </w:tblPr>
@@ -2939,15 +2779,7 @@
               <w:t>Uwagi zgł</w:t>
             </w:r>
             <w:r>
-              <w:t xml:space="preserve">oszone do wersji 1.2.5 </w:t>
-            </w:r>
-            <w:proofErr w:type="gramStart"/>
-            <w:r>
-              <w:t>po</w:t>
-            </w:r>
-            <w:proofErr w:type="gramEnd"/>
-            <w:r>
-              <w:t xml:space="preserve"> wdro</w:t>
+              <w:t>oszone do wersji 1.2.5 po wdro</w:t>
             </w:r>
             <w:r>
               <w:t>ż</w:t>
@@ -3534,7 +3366,7 @@
     </w:p>
     <w:p>
       <w:pPr>
-        <w:pStyle w:val="Nagwek1"/>
+        <w:pStyle w:val="berschrift1"/>
         <w:numPr>
           <w:ilvl w:val="0"/>
           <w:numId w:val="1"/>
@@ -3544,7 +3376,7 @@
           <w:rFonts w:asciiTheme="minorHAnsi" w:hAnsiTheme="minorHAnsi"/>
         </w:rPr>
       </w:pPr>
-      <w:bookmarkStart w:id="6" w:name="_Toc500540640"/>
+      <w:bookmarkStart w:id="6" w:name="_Toc500701530"/>
       <w:r>
         <w:rPr>
           <w:rFonts w:asciiTheme="minorHAnsi" w:hAnsiTheme="minorHAnsi"/>
@@ -3578,21 +3410,8 @@
         <w:t>h funkcjonalności (w ramach zaró</w:t>
       </w:r>
       <w:r>
-        <w:t xml:space="preserve">wno samego </w:t>
-      </w:r>
-      <w:proofErr w:type="spellStart"/>
-      <w:r>
-        <w:t>eAD</w:t>
-      </w:r>
-      <w:proofErr w:type="spellEnd"/>
-      <w:r>
-        <w:t xml:space="preserve"> jak i platformy </w:t>
-      </w:r>
-      <w:proofErr w:type="spellStart"/>
-      <w:r>
-        <w:t>Agropin</w:t>
-      </w:r>
-      <w:proofErr w:type="spellEnd"/>
+        <w:t>wno samego eAD jak i platformy Agropin</w:t>
+      </w:r>
       <w:r>
         <w:t>).</w:t>
       </w:r>
@@ -3621,13 +3440,8 @@
         <w:t>w, mog</w:t>
       </w:r>
       <w:r>
-        <w:t xml:space="preserve">ących </w:t>
-      </w:r>
-      <w:proofErr w:type="gramStart"/>
-      <w:r>
-        <w:t>wpłynąć na jakość</w:t>
-      </w:r>
-      <w:proofErr w:type="gramEnd"/>
+        <w:t>ących wpłynąć na jakość</w:t>
+      </w:r>
       <w:r>
         <w:t xml:space="preserve"> </w:t>
       </w:r>
@@ -3652,7 +3466,7 @@
     </w:p>
     <w:tbl>
       <w:tblPr>
-        <w:tblStyle w:val="Tabela-Siatka"/>
+        <w:tblStyle w:val="Tabellenraster"/>
         <w:tblW w:w="9469" w:type="dxa"/>
         <w:tblInd w:w="-5" w:type="dxa"/>
         <w:tblLayout w:type="fixed"/>
@@ -3822,15 +3636,7 @@
               <w:t>ty zgodności danych zawartych w </w:t>
             </w:r>
             <w:r>
-              <w:t xml:space="preserve">tabelach </w:t>
-            </w:r>
-            <w:proofErr w:type="spellStart"/>
-            <w:r>
-              <w:t>Agropin</w:t>
-            </w:r>
-            <w:proofErr w:type="spellEnd"/>
-            <w:r>
-              <w:t xml:space="preserve"> z kolekcją zeskanowanych dokumentów</w:t>
+              <w:t>tabelach Agropin z kolekcją zeskanowanych dokumentów</w:t>
             </w:r>
           </w:p>
         </w:tc>
@@ -3868,13 +3674,8 @@
           </w:tcPr>
           <w:p>
             <w:r>
-              <w:t xml:space="preserve">Uzupełnienie opisu pracowników w </w:t>
-            </w:r>
-            <w:proofErr w:type="spellStart"/>
-            <w:r>
-              <w:t>eAD</w:t>
-            </w:r>
-            <w:proofErr w:type="spellEnd"/>
+              <w:t>Uzupełnienie opisu pracowników w eAD</w:t>
+            </w:r>
           </w:p>
         </w:tc>
         <w:tc>
@@ -3965,13 +3766,8 @@
               <w:jc w:val="both"/>
             </w:pPr>
             <w:r>
-              <w:t xml:space="preserve">Graficzna wersja raportów do eksportu pdf lub </w:t>
-            </w:r>
-            <w:proofErr w:type="spellStart"/>
-            <w:r>
-              <w:t>docx</w:t>
-            </w:r>
-            <w:proofErr w:type="spellEnd"/>
+              <w:t>Graficzna wersja raportów do eksportu pdf lub docx</w:t>
+            </w:r>
           </w:p>
         </w:tc>
         <w:tc>
@@ -4268,7 +4064,7 @@
               <w:jc w:val="both"/>
             </w:pPr>
             <w:r>
-              <w:t>80</w:t>
+              <w:t>120</w:t>
             </w:r>
           </w:p>
         </w:tc>
@@ -4294,13 +4090,8 @@
               <w:jc w:val="both"/>
             </w:pPr>
             <w:r>
-              <w:t>4.</w:t>
-            </w:r>
-            <w:proofErr w:type="gramStart"/>
-            <w:r>
-              <w:t>x</w:t>
-            </w:r>
-            <w:proofErr w:type="gramEnd"/>
+              <w:t>4.x</w:t>
+            </w:r>
           </w:p>
         </w:tc>
         <w:tc>
@@ -4385,13 +4176,8 @@
               <w:jc w:val="both"/>
             </w:pPr>
             <w:r>
-              <w:t>5.</w:t>
-            </w:r>
-            <w:proofErr w:type="gramStart"/>
-            <w:r>
-              <w:t>x</w:t>
-            </w:r>
-            <w:proofErr w:type="gramEnd"/>
+              <w:t>5.x</w:t>
+            </w:r>
           </w:p>
         </w:tc>
         <w:tc>
@@ -4405,19 +4191,12 @@
             <w:r>
               <w:t xml:space="preserve">Autonomiczny moduł HR, oparty o dane zgromadzone w </w:t>
             </w:r>
-            <w:proofErr w:type="spellStart"/>
             <w:r>
               <w:t>eAD</w:t>
             </w:r>
-            <w:proofErr w:type="spellEnd"/>
-            <w:r>
-              <w:t xml:space="preserve"> i systemie </w:t>
-            </w:r>
-            <w:proofErr w:type="spellStart"/>
-            <w:r>
-              <w:t>Agropin</w:t>
-            </w:r>
-            <w:proofErr w:type="spellEnd"/>
+            <w:r>
+              <w:t xml:space="preserve"> i systemie Agropin</w:t>
+            </w:r>
             <w:r>
               <w:t xml:space="preserve">. </w:t>
             </w:r>
@@ -4476,7 +4255,7 @@
     </w:p>
     <w:p>
       <w:pPr>
-        <w:pStyle w:val="Nagwek1"/>
+        <w:pStyle w:val="berschrift1"/>
         <w:numPr>
           <w:ilvl w:val="0"/>
           <w:numId w:val="1"/>
@@ -4486,7 +4265,7 @@
           <w:rFonts w:asciiTheme="minorHAnsi" w:hAnsiTheme="minorHAnsi"/>
         </w:rPr>
       </w:pPr>
-      <w:bookmarkStart w:id="7" w:name="_Toc500540641"/>
+      <w:bookmarkStart w:id="7" w:name="_Toc500701531"/>
       <w:r>
         <w:rPr>
           <w:rFonts w:asciiTheme="minorHAnsi" w:hAnsiTheme="minorHAnsi"/>
@@ -4500,7 +4279,7 @@
       <w:r>
         <w:rPr>
           <w:noProof/>
-          <w:lang w:eastAsia="pl-PL"/>
+          <w:lang w:val="de-DE" w:eastAsia="de-DE"/>
         </w:rPr>
         <w:drawing>
           <wp:inline distT="0" distB="0" distL="0" distR="0">
@@ -4554,7 +4333,7 @@
     </w:p>
     <w:p>
       <w:pPr>
-        <w:pStyle w:val="Nagwek1"/>
+        <w:pStyle w:val="berschrift1"/>
         <w:numPr>
           <w:ilvl w:val="0"/>
           <w:numId w:val="1"/>
@@ -4564,7 +4343,7 @@
           <w:rFonts w:asciiTheme="minorHAnsi" w:hAnsiTheme="minorHAnsi"/>
         </w:rPr>
       </w:pPr>
-      <w:bookmarkStart w:id="8" w:name="_Toc500540642"/>
+      <w:bookmarkStart w:id="8" w:name="_Toc500701532"/>
       <w:r>
         <w:rPr>
           <w:rFonts w:asciiTheme="minorHAnsi" w:hAnsiTheme="minorHAnsi"/>
@@ -4587,6 +4366,488 @@
     </w:p>
     <w:p>
       <w:pPr>
+        <w:ind w:left="708" w:firstLine="708"/>
+        <w:jc w:val="both"/>
+      </w:pPr>
+      <w:r>
+        <w:t>Czesc instalacyjna systemu moze zostac rozszerzona o opcjonalne funkcjonalnosci, wycenione poprzez ich czasochlonnosc powyzej. Kazda z tych funkcjonalnosci jest niezalezna od pozostalej i moze byc uwzgledniona osobno.</w:t>
+      </w:r>
+    </w:p>
+    <w:p>
+      <w:pPr>
+        <w:ind w:left="708" w:firstLine="708"/>
+        <w:jc w:val="both"/>
+      </w:pPr>
+      <w:r>
+        <w:t>Firma Agropin najwyzej ceni sobie jakosc dostarczanych przez siebie produktow oraz zadowolenie klientow, dlatego funkcjonalnosci oraz ich zakres i daty dostarczenia podlegaja negocjacjom. Daty przyjete przez nasza firme odpowiadaja naszym zdonlosciom wytwarzania efektywnego oprogramowania.</w:t>
+      </w:r>
+    </w:p>
+    <w:p>
+      <w:pPr>
+        <w:ind w:left="708"/>
+        <w:jc w:val="both"/>
+      </w:pPr>
+      <w:r>
+        <w:tab/>
+        <w:t>Ponizej podsumowanie finansowe wsparcia i opcjonalnych funkcjonalnosci.</w:t>
+      </w:r>
+    </w:p>
+    <w:tbl>
+      <w:tblPr>
+        <w:tblStyle w:val="Tabellenraster"/>
+        <w:tblW w:w="8614" w:type="dxa"/>
+        <w:tblInd w:w="708" w:type="dxa"/>
+        <w:tblLook w:val="04A0" w:firstRow="1" w:lastRow="0" w:firstColumn="1" w:lastColumn="0" w:noHBand="0" w:noVBand="1"/>
+      </w:tblPr>
+      <w:tblGrid>
+        <w:gridCol w:w="2153"/>
+        <w:gridCol w:w="3484"/>
+        <w:gridCol w:w="2977"/>
+      </w:tblGrid>
+      <w:tr>
+        <w:tc>
+          <w:tcPr>
+            <w:tcW w:w="2153" w:type="dxa"/>
+          </w:tcPr>
+          <w:p>
+            <w:pPr>
+              <w:jc w:val="both"/>
+            </w:pPr>
+            <w:r>
+              <w:t>Nazwa</w:t>
+            </w:r>
+          </w:p>
+        </w:tc>
+        <w:tc>
+          <w:tcPr>
+            <w:tcW w:w="3484" w:type="dxa"/>
+          </w:tcPr>
+          <w:p>
+            <w:pPr>
+              <w:jc w:val="both"/>
+            </w:pPr>
+            <w:r>
+              <w:t>Czasochlonnosc [godz]</w:t>
+            </w:r>
+          </w:p>
+        </w:tc>
+        <w:tc>
+          <w:tcPr>
+            <w:tcW w:w="2977" w:type="dxa"/>
+          </w:tcPr>
+          <w:p>
+            <w:pPr>
+              <w:jc w:val="both"/>
+            </w:pPr>
+            <w:r>
+              <w:t>Cena [zl netto]</w:t>
+            </w:r>
+          </w:p>
+        </w:tc>
+      </w:tr>
+      <w:tr>
+        <w:tc>
+          <w:tcPr>
+            <w:tcW w:w="2153" w:type="dxa"/>
+          </w:tcPr>
+          <w:p>
+            <w:pPr>
+              <w:jc w:val="both"/>
+            </w:pPr>
+            <w:r>
+              <w:t>Support roczny 2018</w:t>
+            </w:r>
+          </w:p>
+        </w:tc>
+        <w:tc>
+          <w:tcPr>
+            <w:tcW w:w="3484" w:type="dxa"/>
+          </w:tcPr>
+          <w:p>
+            <w:pPr>
+              <w:jc w:val="both"/>
+            </w:pPr>
+            <w:r>
+              <w:t>Oferta caloroczna</w:t>
+            </w:r>
+          </w:p>
+        </w:tc>
+        <w:tc>
+          <w:tcPr>
+            <w:tcW w:w="2977" w:type="dxa"/>
+          </w:tcPr>
+          <w:p>
+            <w:pPr>
+              <w:jc w:val="both"/>
+            </w:pPr>
+            <w:r>
+              <w:t>30 000</w:t>
+            </w:r>
+          </w:p>
+        </w:tc>
+      </w:tr>
+      <w:tr>
+        <w:tc>
+          <w:tcPr>
+            <w:tcW w:w="2153" w:type="dxa"/>
+          </w:tcPr>
+          <w:p>
+            <w:r>
+              <w:t>Audyt dokumentów</w:t>
+            </w:r>
+          </w:p>
+        </w:tc>
+        <w:tc>
+          <w:tcPr>
+            <w:tcW w:w="3484" w:type="dxa"/>
+          </w:tcPr>
+          <w:p>
+            <w:pPr>
+              <w:jc w:val="both"/>
+            </w:pPr>
+            <w:r>
+              <w:t>100</w:t>
+            </w:r>
+          </w:p>
+        </w:tc>
+        <w:tc>
+          <w:tcPr>
+            <w:tcW w:w="2977" w:type="dxa"/>
+          </w:tcPr>
+          <w:p>
+            <w:pPr>
+              <w:jc w:val="both"/>
+            </w:pPr>
+            <w:r>
+              <w:t>8000</w:t>
+            </w:r>
+          </w:p>
+        </w:tc>
+      </w:tr>
+      <w:tr>
+        <w:tc>
+          <w:tcPr>
+            <w:tcW w:w="2153" w:type="dxa"/>
+          </w:tcPr>
+          <w:p>
+            <w:r>
+              <w:t>Uzupełnienie opisu pracowników w eAD</w:t>
+            </w:r>
+          </w:p>
+        </w:tc>
+        <w:tc>
+          <w:tcPr>
+            <w:tcW w:w="3484" w:type="dxa"/>
+          </w:tcPr>
+          <w:p>
+            <w:pPr>
+              <w:jc w:val="both"/>
+            </w:pPr>
+            <w:r>
+              <w:t>40</w:t>
+            </w:r>
+          </w:p>
+        </w:tc>
+        <w:tc>
+          <w:tcPr>
+            <w:tcW w:w="2977" w:type="dxa"/>
+          </w:tcPr>
+          <w:p>
+            <w:pPr>
+              <w:jc w:val="both"/>
+            </w:pPr>
+            <w:r>
+              <w:t>3200</w:t>
+            </w:r>
+          </w:p>
+        </w:tc>
+      </w:tr>
+      <w:tr>
+        <w:tc>
+          <w:tcPr>
+            <w:tcW w:w="2153" w:type="dxa"/>
+          </w:tcPr>
+          <w:p>
+            <w:r>
+              <w:t>Eksporty raportów</w:t>
+            </w:r>
+          </w:p>
+        </w:tc>
+        <w:tc>
+          <w:tcPr>
+            <w:tcW w:w="3484" w:type="dxa"/>
+          </w:tcPr>
+          <w:p>
+            <w:pPr>
+              <w:jc w:val="both"/>
+            </w:pPr>
+            <w:r>
+              <w:t>120</w:t>
+            </w:r>
+          </w:p>
+        </w:tc>
+        <w:tc>
+          <w:tcPr>
+            <w:tcW w:w="2977" w:type="dxa"/>
+          </w:tcPr>
+          <w:p>
+            <w:pPr>
+              <w:jc w:val="both"/>
+            </w:pPr>
+            <w:r>
+              <w:t>9600</w:t>
+            </w:r>
+          </w:p>
+        </w:tc>
+      </w:tr>
+      <w:tr>
+        <w:tc>
+          <w:tcPr>
+            <w:tcW w:w="2153" w:type="dxa"/>
+          </w:tcPr>
+          <w:p>
+            <w:pPr>
+              <w:jc w:val="both"/>
+            </w:pPr>
+            <w:r>
+              <w:t>Profile użytkownika</w:t>
+            </w:r>
+          </w:p>
+        </w:tc>
+        <w:tc>
+          <w:tcPr>
+            <w:tcW w:w="3484" w:type="dxa"/>
+          </w:tcPr>
+          <w:p>
+            <w:pPr>
+              <w:jc w:val="both"/>
+            </w:pPr>
+            <w:r>
+              <w:t>120</w:t>
+            </w:r>
+          </w:p>
+        </w:tc>
+        <w:tc>
+          <w:tcPr>
+            <w:tcW w:w="2977" w:type="dxa"/>
+          </w:tcPr>
+          <w:p>
+            <w:pPr>
+              <w:jc w:val="both"/>
+            </w:pPr>
+            <w:r>
+              <w:t>9600</w:t>
+            </w:r>
+          </w:p>
+        </w:tc>
+      </w:tr>
+      <w:tr>
+        <w:tc>
+          <w:tcPr>
+            <w:tcW w:w="2153" w:type="dxa"/>
+          </w:tcPr>
+          <w:p>
+            <w:pPr>
+              <w:jc w:val="both"/>
+            </w:pPr>
+            <w:r>
+              <w:lastRenderedPageBreak/>
+              <w:t>Tabele analityczne</w:t>
+            </w:r>
+          </w:p>
+        </w:tc>
+        <w:tc>
+          <w:tcPr>
+            <w:tcW w:w="3484" w:type="dxa"/>
+          </w:tcPr>
+          <w:p>
+            <w:pPr>
+              <w:jc w:val="both"/>
+            </w:pPr>
+            <w:r>
+              <w:t>80</w:t>
+            </w:r>
+          </w:p>
+        </w:tc>
+        <w:tc>
+          <w:tcPr>
+            <w:tcW w:w="2977" w:type="dxa"/>
+          </w:tcPr>
+          <w:p>
+            <w:pPr>
+              <w:jc w:val="both"/>
+            </w:pPr>
+            <w:r>
+              <w:t>6400</w:t>
+            </w:r>
+          </w:p>
+        </w:tc>
+      </w:tr>
+      <w:tr>
+        <w:tc>
+          <w:tcPr>
+            <w:tcW w:w="2153" w:type="dxa"/>
+          </w:tcPr>
+          <w:p>
+            <w:pPr>
+              <w:jc w:val="both"/>
+            </w:pPr>
+            <w:r>
+              <w:t>Podpis elektroniczny</w:t>
+            </w:r>
+          </w:p>
+        </w:tc>
+        <w:tc>
+          <w:tcPr>
+            <w:tcW w:w="3484" w:type="dxa"/>
+          </w:tcPr>
+          <w:p>
+            <w:pPr>
+              <w:jc w:val="both"/>
+            </w:pPr>
+            <w:r>
+              <w:t>100</w:t>
+            </w:r>
+          </w:p>
+        </w:tc>
+        <w:tc>
+          <w:tcPr>
+            <w:tcW w:w="2977" w:type="dxa"/>
+          </w:tcPr>
+          <w:p>
+            <w:pPr>
+              <w:jc w:val="both"/>
+            </w:pPr>
+            <w:r>
+              <w:t>8000</w:t>
+            </w:r>
+          </w:p>
+        </w:tc>
+      </w:tr>
+      <w:tr>
+        <w:tc>
+          <w:tcPr>
+            <w:tcW w:w="2153" w:type="dxa"/>
+          </w:tcPr>
+          <w:p>
+            <w:pPr>
+              <w:jc w:val="both"/>
+            </w:pPr>
+            <w:r>
+              <w:t>SSL i HTTPS</w:t>
+            </w:r>
+          </w:p>
+        </w:tc>
+        <w:tc>
+          <w:tcPr>
+            <w:tcW w:w="3484" w:type="dxa"/>
+          </w:tcPr>
+          <w:p>
+            <w:pPr>
+              <w:jc w:val="both"/>
+            </w:pPr>
+            <w:r>
+              <w:t>120</w:t>
+            </w:r>
+          </w:p>
+        </w:tc>
+        <w:tc>
+          <w:tcPr>
+            <w:tcW w:w="2977" w:type="dxa"/>
+          </w:tcPr>
+          <w:p>
+            <w:pPr>
+              <w:jc w:val="both"/>
+            </w:pPr>
+            <w:r>
+              <w:t>9600</w:t>
+            </w:r>
+          </w:p>
+        </w:tc>
+      </w:tr>
+      <w:tr>
+        <w:tc>
+          <w:tcPr>
+            <w:tcW w:w="2153" w:type="dxa"/>
+          </w:tcPr>
+          <w:p>
+            <w:r>
+              <w:t>Big Data</w:t>
+            </w:r>
+          </w:p>
+        </w:tc>
+        <w:tc>
+          <w:tcPr>
+            <w:tcW w:w="3484" w:type="dxa"/>
+          </w:tcPr>
+          <w:p>
+            <w:pPr>
+              <w:jc w:val="both"/>
+            </w:pPr>
+            <w:r>
+              <w:t>240</w:t>
+            </w:r>
+          </w:p>
+        </w:tc>
+        <w:tc>
+          <w:tcPr>
+            <w:tcW w:w="2977" w:type="dxa"/>
+          </w:tcPr>
+          <w:p>
+            <w:pPr>
+              <w:jc w:val="both"/>
+            </w:pPr>
+            <w:r>
+              <w:t>19200</w:t>
+            </w:r>
+          </w:p>
+        </w:tc>
+      </w:tr>
+      <w:tr>
+        <w:tc>
+          <w:tcPr>
+            <w:tcW w:w="2153" w:type="dxa"/>
+          </w:tcPr>
+          <w:p>
+            <w:pPr>
+              <w:jc w:val="both"/>
+            </w:pPr>
+            <w:r>
+              <w:t>Moduł HR</w:t>
+            </w:r>
+          </w:p>
+        </w:tc>
+        <w:tc>
+          <w:tcPr>
+            <w:tcW w:w="3484" w:type="dxa"/>
+          </w:tcPr>
+          <w:p>
+            <w:pPr>
+              <w:jc w:val="both"/>
+            </w:pPr>
+            <w:r>
+              <w:t>X</w:t>
+            </w:r>
+          </w:p>
+        </w:tc>
+        <w:tc>
+          <w:tcPr>
+            <w:tcW w:w="2977" w:type="dxa"/>
+          </w:tcPr>
+          <w:p>
+            <w:pPr>
+              <w:jc w:val="both"/>
+            </w:pPr>
+            <w:r>
+              <w:t>X</w:t>
+            </w:r>
+          </w:p>
+        </w:tc>
+      </w:tr>
+    </w:tbl>
+    <w:p>
+      <w:pPr>
+        <w:ind w:left="708"/>
         <w:jc w:val="both"/>
       </w:pPr>
     </w:p>
@@ -4655,7 +4916,7 @@
 <w:hdr xmlns:wpc="http://schemas.microsoft.com/office/word/2010/wordprocessingCanvas" xmlns:mc="http://schemas.openxmlformats.org/markup-compatibility/2006" xmlns:o="urn:schemas-microsoft-com:office:office" xmlns:r="http://schemas.openxmlformats.org/officeDocument/2006/relationships" xmlns:m="http://schemas.openxmlformats.org/officeDocument/2006/math" xmlns:v="urn:schemas-microsoft-com:vml" xmlns:wp14="http://schemas.microsoft.com/office/word/2010/wordprocessingDrawing" xmlns:wp="http://schemas.openxmlformats.org/drawingml/2006/wordprocessingDrawing" xmlns:w10="urn:schemas-microsoft-com:office:word" xmlns:w="http://schemas.openxmlformats.org/wordprocessingml/2006/main" xmlns:w14="http://schemas.microsoft.com/office/word/2010/wordml" xmlns:w15="http://schemas.microsoft.com/office/word/2012/wordml" xmlns:wpg="http://schemas.microsoft.com/office/word/2010/wordprocessingGroup" xmlns:wpi="http://schemas.microsoft.com/office/word/2010/wordprocessingInk" xmlns:wne="http://schemas.microsoft.com/office/word/2006/wordml" xmlns:wps="http://schemas.microsoft.com/office/word/2010/wordprocessingShape" mc:Ignorable="w14 w15 wp14">
   <w:p>
     <w:pPr>
-      <w:pStyle w:val="Nagwek"/>
+      <w:pStyle w:val="Kopfzeile"/>
       <w:rPr>
         <w:noProof/>
         <w:lang w:eastAsia="pl-PL"/>
@@ -4664,7 +4925,7 @@
     <w:r>
       <w:rPr>
         <w:noProof/>
-        <w:lang w:eastAsia="pl-PL"/>
+        <w:lang w:val="de-DE" w:eastAsia="de-DE"/>
       </w:rPr>
       <w:drawing>
         <wp:anchor distT="0" distB="0" distL="114300" distR="114300" simplePos="0" relativeHeight="251659264" behindDoc="1" locked="0" layoutInCell="1" allowOverlap="1">
@@ -4719,12 +4980,12 @@
   </w:p>
   <w:p>
     <w:pPr>
-      <w:pStyle w:val="Nagwek"/>
+      <w:pStyle w:val="Kopfzeile"/>
     </w:pPr>
   </w:p>
   <w:p>
     <w:pPr>
-      <w:pStyle w:val="Nagwek"/>
+      <w:pStyle w:val="Kopfzeile"/>
     </w:pPr>
   </w:p>
 </w:hdr>
@@ -5448,7 +5709,7 @@
     <w:lsdException w:name="List Table 6 Colorful Accent 6" w:uiPriority="51"/>
     <w:lsdException w:name="List Table 7 Colorful Accent 6" w:uiPriority="52"/>
   </w:latentStyles>
-  <w:style w:type="paragraph" w:default="1" w:styleId="Normalny">
+  <w:style w:type="paragraph" w:default="1" w:styleId="Standard">
     <w:name w:val="Normal"/>
     <w:qFormat/>
     <w:rsid w:val="00087B0F"/>
@@ -5459,11 +5720,11 @@
       <w:lang w:val="pl-PL"/>
     </w:rPr>
   </w:style>
-  <w:style w:type="paragraph" w:styleId="Nagwek1">
+  <w:style w:type="paragraph" w:styleId="berschrift1">
     <w:name w:val="heading 1"/>
-    <w:basedOn w:val="Normalny"/>
-    <w:next w:val="Normalny"/>
-    <w:link w:val="Nagwek1Znak"/>
+    <w:basedOn w:val="Standard"/>
+    <w:next w:val="Standard"/>
+    <w:link w:val="berschrift1Zchn"/>
     <w:uiPriority w:val="9"/>
     <w:qFormat/>
     <w:rsid w:val="00A56E65"/>
@@ -5480,13 +5741,13 @@
       <w:szCs w:val="32"/>
     </w:rPr>
   </w:style>
-  <w:style w:type="character" w:default="1" w:styleId="Domylnaczcionkaakapitu">
+  <w:style w:type="character" w:default="1" w:styleId="Absatz-Standardschriftart">
     <w:name w:val="Default Paragraph Font"/>
     <w:uiPriority w:val="1"/>
     <w:semiHidden/>
     <w:unhideWhenUsed/>
   </w:style>
-  <w:style w:type="table" w:default="1" w:styleId="Standardowy">
+  <w:style w:type="table" w:default="1" w:styleId="NormaleTabelle">
     <w:name w:val="Normal Table"/>
     <w:uiPriority w:val="99"/>
     <w:semiHidden/>
@@ -5501,16 +5762,16 @@
       </w:tblCellMar>
     </w:tblPr>
   </w:style>
-  <w:style w:type="numbering" w:default="1" w:styleId="Bezlisty">
+  <w:style w:type="numbering" w:default="1" w:styleId="KeineListe">
     <w:name w:val="No List"/>
     <w:uiPriority w:val="99"/>
     <w:semiHidden/>
     <w:unhideWhenUsed/>
   </w:style>
-  <w:style w:type="paragraph" w:styleId="Nagwek">
+  <w:style w:type="paragraph" w:styleId="Kopfzeile">
     <w:name w:val="header"/>
-    <w:basedOn w:val="Normalny"/>
-    <w:link w:val="NagwekZnak"/>
+    <w:basedOn w:val="Standard"/>
+    <w:link w:val="KopfzeileZchn"/>
     <w:uiPriority w:val="99"/>
     <w:unhideWhenUsed/>
     <w:rsid w:val="00B47887"/>
@@ -5522,17 +5783,17 @@
       <w:spacing w:after="0" w:line="240" w:lineRule="auto"/>
     </w:pPr>
   </w:style>
-  <w:style w:type="character" w:customStyle="1" w:styleId="NagwekZnak">
-    <w:name w:val="Nagłówek Znak"/>
-    <w:basedOn w:val="Domylnaczcionkaakapitu"/>
-    <w:link w:val="Nagwek"/>
+  <w:style w:type="character" w:customStyle="1" w:styleId="KopfzeileZchn">
+    <w:name w:val="Kopfzeile Zchn"/>
+    <w:basedOn w:val="Absatz-Standardschriftart"/>
+    <w:link w:val="Kopfzeile"/>
     <w:uiPriority w:val="99"/>
     <w:rsid w:val="00B47887"/>
   </w:style>
-  <w:style w:type="paragraph" w:styleId="Stopka">
+  <w:style w:type="paragraph" w:styleId="Fuzeile">
     <w:name w:val="footer"/>
-    <w:basedOn w:val="Normalny"/>
-    <w:link w:val="StopkaZnak"/>
+    <w:basedOn w:val="Standard"/>
+    <w:link w:val="FuzeileZchn"/>
     <w:uiPriority w:val="99"/>
     <w:unhideWhenUsed/>
     <w:rsid w:val="00B47887"/>
@@ -5544,17 +5805,17 @@
       <w:spacing w:after="0" w:line="240" w:lineRule="auto"/>
     </w:pPr>
   </w:style>
-  <w:style w:type="character" w:customStyle="1" w:styleId="StopkaZnak">
-    <w:name w:val="Stopka Znak"/>
-    <w:basedOn w:val="Domylnaczcionkaakapitu"/>
-    <w:link w:val="Stopka"/>
+  <w:style w:type="character" w:customStyle="1" w:styleId="FuzeileZchn">
+    <w:name w:val="Fußzeile Zchn"/>
+    <w:basedOn w:val="Absatz-Standardschriftart"/>
+    <w:link w:val="Fuzeile"/>
     <w:uiPriority w:val="99"/>
     <w:rsid w:val="00B47887"/>
   </w:style>
-  <w:style w:type="character" w:customStyle="1" w:styleId="Nagwek1Znak">
-    <w:name w:val="Nagłówek 1 Znak"/>
-    <w:basedOn w:val="Domylnaczcionkaakapitu"/>
-    <w:link w:val="Nagwek1"/>
+  <w:style w:type="character" w:customStyle="1" w:styleId="berschrift1Zchn">
+    <w:name w:val="Überschrift 1 Zchn"/>
+    <w:basedOn w:val="Absatz-Standardschriftart"/>
+    <w:link w:val="berschrift1"/>
     <w:uiPriority w:val="9"/>
     <w:rsid w:val="00A56E65"/>
     <w:rPr>
@@ -5565,9 +5826,9 @@
       <w:lang w:val="pl-PL"/>
     </w:rPr>
   </w:style>
-  <w:style w:type="paragraph" w:styleId="Akapitzlist">
+  <w:style w:type="paragraph" w:styleId="Listenabsatz">
     <w:name w:val="List Paragraph"/>
-    <w:basedOn w:val="Normalny"/>
+    <w:basedOn w:val="Standard"/>
     <w:uiPriority w:val="34"/>
     <w:qFormat/>
     <w:rsid w:val="00A56E65"/>
@@ -5576,10 +5837,10 @@
       <w:contextualSpacing/>
     </w:pPr>
   </w:style>
-  <w:style w:type="paragraph" w:styleId="Nagwekspisutreci">
+  <w:style w:type="paragraph" w:styleId="Inhaltsverzeichnisberschrift">
     <w:name w:val="TOC Heading"/>
-    <w:basedOn w:val="Nagwek1"/>
-    <w:next w:val="Normalny"/>
+    <w:basedOn w:val="berschrift1"/>
+    <w:next w:val="Standard"/>
     <w:uiPriority w:val="39"/>
     <w:unhideWhenUsed/>
     <w:qFormat/>
@@ -5592,10 +5853,10 @@
       <w:lang w:val="de-DE" w:eastAsia="de-DE"/>
     </w:rPr>
   </w:style>
-  <w:style w:type="paragraph" w:styleId="Spistreci1">
+  <w:style w:type="paragraph" w:styleId="Verzeichnis1">
     <w:name w:val="toc 1"/>
-    <w:basedOn w:val="Normalny"/>
-    <w:next w:val="Normalny"/>
+    <w:basedOn w:val="Standard"/>
+    <w:next w:val="Standard"/>
     <w:autoRedefine/>
     <w:uiPriority w:val="39"/>
     <w:unhideWhenUsed/>
@@ -5604,9 +5865,9 @@
       <w:spacing w:after="100"/>
     </w:pPr>
   </w:style>
-  <w:style w:type="character" w:styleId="Hipercze">
+  <w:style w:type="character" w:styleId="Hyperlink">
     <w:name w:val="Hyperlink"/>
-    <w:basedOn w:val="Domylnaczcionkaakapitu"/>
+    <w:basedOn w:val="Absatz-Standardschriftart"/>
     <w:uiPriority w:val="99"/>
     <w:unhideWhenUsed/>
     <w:rsid w:val="00041E12"/>
@@ -5615,9 +5876,9 @@
       <w:u w:val="single"/>
     </w:rPr>
   </w:style>
-  <w:style w:type="table" w:styleId="Tabela-Siatka">
+  <w:style w:type="table" w:styleId="Tabellenraster">
     <w:name w:val="Table Grid"/>
-    <w:basedOn w:val="Standardowy"/>
+    <w:basedOn w:val="NormaleTabelle"/>
     <w:uiPriority w:val="39"/>
     <w:rsid w:val="008261BC"/>
     <w:pPr>
@@ -5634,10 +5895,10 @@
       </w:tblBorders>
     </w:tblPr>
   </w:style>
-  <w:style w:type="paragraph" w:styleId="Tekstdymka">
+  <w:style w:type="paragraph" w:styleId="Sprechblasentext">
     <w:name w:val="Balloon Text"/>
-    <w:basedOn w:val="Normalny"/>
-    <w:link w:val="TekstdymkaZnak"/>
+    <w:basedOn w:val="Standard"/>
+    <w:link w:val="SprechblasentextZchn"/>
     <w:uiPriority w:val="99"/>
     <w:semiHidden/>
     <w:unhideWhenUsed/>
@@ -5651,10 +5912,10 @@
       <w:szCs w:val="16"/>
     </w:rPr>
   </w:style>
-  <w:style w:type="character" w:customStyle="1" w:styleId="TekstdymkaZnak">
-    <w:name w:val="Tekst dymka Znak"/>
-    <w:basedOn w:val="Domylnaczcionkaakapitu"/>
-    <w:link w:val="Tekstdymka"/>
+  <w:style w:type="character" w:customStyle="1" w:styleId="SprechblasentextZchn">
+    <w:name w:val="Sprechblasentext Zchn"/>
+    <w:basedOn w:val="Absatz-Standardschriftart"/>
+    <w:link w:val="Sprechblasentext"/>
     <w:uiPriority w:val="99"/>
     <w:semiHidden/>
     <w:rsid w:val="00D51F5B"/>
@@ -6734,37 +6995,37 @@
     </dgm:pt>
   </dgm:ptLst>
   <dgm:cxnLst>
+    <dgm:cxn modelId="{40B8B739-C0DB-42E7-80A5-87A3F7191254}" type="presOf" srcId="{58A31F5E-CAD0-40F4-9B28-1F10E3D76C82}" destId="{B708F022-923D-4F8F-B839-767F90A7C6A8}" srcOrd="0" destOrd="0" presId="urn:microsoft.com/office/officeart/2005/8/layout/gear1"/>
     <dgm:cxn modelId="{09BAF5CF-7F89-4569-AE67-CEB09A9CE317}" srcId="{58948426-15C1-48F5-A708-468BCF1C809D}" destId="{58A31F5E-CAD0-40F4-9B28-1F10E3D76C82}" srcOrd="1" destOrd="0" parTransId="{ABA5197D-040A-4027-B7B8-B94C2C126EF1}" sibTransId="{9BAE9D76-F09C-4EBC-BC95-6E4682C348DA}"/>
-    <dgm:cxn modelId="{76CDD2A5-A9E9-48D0-8AE0-CE40E07F6269}" type="presOf" srcId="{FA8DBE4D-3C27-4391-A57A-BF6D5E33CDC0}" destId="{3FCE6B76-8F03-4A4C-9EA6-6DC9B7701FEB}" srcOrd="0" destOrd="0" presId="urn:microsoft.com/office/officeart/2005/8/layout/gear1"/>
-    <dgm:cxn modelId="{F052784F-7919-45A4-A24C-67049EA11238}" type="presOf" srcId="{EC6405AB-738F-43C3-865C-28B863EDDEB8}" destId="{2228D325-94F7-4829-9C30-6FB5DDF58BDA}" srcOrd="1" destOrd="0" presId="urn:microsoft.com/office/officeart/2005/8/layout/gear1"/>
-    <dgm:cxn modelId="{82CB1ED5-A069-4007-8DBB-1262659EF2EF}" type="presOf" srcId="{3E9F5B14-3548-4451-AD9F-1708F1F1F135}" destId="{BED1FDA4-18CF-4DF4-96FB-482F945C07D8}" srcOrd="1" destOrd="0" presId="urn:microsoft.com/office/officeart/2005/8/layout/gear1"/>
-    <dgm:cxn modelId="{70586925-557E-4335-955D-FFFF749E4CA2}" type="presOf" srcId="{4EFA113C-6640-4DA3-9DD1-D176B40DB66C}" destId="{BB13746A-39C1-414F-9D71-55CB83D7D830}" srcOrd="0" destOrd="0" presId="urn:microsoft.com/office/officeart/2005/8/layout/gear1"/>
-    <dgm:cxn modelId="{32AC96F2-2566-4C65-BC24-2929A5A19D4D}" type="presOf" srcId="{58A31F5E-CAD0-40F4-9B28-1F10E3D76C82}" destId="{B708F022-923D-4F8F-B839-767F90A7C6A8}" srcOrd="0" destOrd="0" presId="urn:microsoft.com/office/officeart/2005/8/layout/gear1"/>
+    <dgm:cxn modelId="{C0A6AB63-B957-4E5B-AD15-9D4D6EEFEDD2}" type="presOf" srcId="{58948426-15C1-48F5-A708-468BCF1C809D}" destId="{008E795A-078B-4B29-A545-5DD0A9DE2233}" srcOrd="0" destOrd="0" presId="urn:microsoft.com/office/officeart/2005/8/layout/gear1"/>
+    <dgm:cxn modelId="{3301B0A0-8B83-40AA-81F6-0D360A8A544F}" type="presOf" srcId="{4EFA113C-6640-4DA3-9DD1-D176B40DB66C}" destId="{BB13746A-39C1-414F-9D71-55CB83D7D830}" srcOrd="0" destOrd="0" presId="urn:microsoft.com/office/officeart/2005/8/layout/gear1"/>
+    <dgm:cxn modelId="{88B58BB3-F650-4B6A-9036-6F0B4F1FA1E6}" type="presOf" srcId="{EC6405AB-738F-43C3-865C-28B863EDDEB8}" destId="{D1650576-35F7-4434-9DEF-2DED2AD211C6}" srcOrd="2" destOrd="0" presId="urn:microsoft.com/office/officeart/2005/8/layout/gear1"/>
     <dgm:cxn modelId="{36649F41-EA16-4510-880D-00231016B3F8}" srcId="{58948426-15C1-48F5-A708-468BCF1C809D}" destId="{D5FFA524-8EFD-4C0C-9EB3-FB6E6AF66ABB}" srcOrd="3" destOrd="0" parTransId="{A4A39F29-92FF-4F54-837E-7CB510BD838A}" sibTransId="{9663C827-8815-4710-9599-8ED3B6F3CA2A}"/>
-    <dgm:cxn modelId="{C72650F1-85C2-4F0F-B263-0A7855F55E6F}" type="presOf" srcId="{3E9F5B14-3548-4451-AD9F-1708F1F1F135}" destId="{A6D05F4C-DED9-4F46-ADD4-4464FB7BC70F}" srcOrd="2" destOrd="0" presId="urn:microsoft.com/office/officeart/2005/8/layout/gear1"/>
+    <dgm:cxn modelId="{65EE39F4-ED43-40FD-A116-3F9895F84F94}" type="presOf" srcId="{3E9F5B14-3548-4451-AD9F-1708F1F1F135}" destId="{DAFC483D-7405-4DE5-9E0E-D9CB3D28B5DE}" srcOrd="0" destOrd="0" presId="urn:microsoft.com/office/officeart/2005/8/layout/gear1"/>
+    <dgm:cxn modelId="{E14D3C26-84DA-4AD1-B994-F2DBDB196459}" type="presOf" srcId="{3E9F5B14-3548-4451-AD9F-1708F1F1F135}" destId="{CE042D64-B799-49DC-9BAA-87284CAC563E}" srcOrd="3" destOrd="0" presId="urn:microsoft.com/office/officeart/2005/8/layout/gear1"/>
     <dgm:cxn modelId="{81910B13-7D82-4195-8951-F915AD958814}" srcId="{58948426-15C1-48F5-A708-468BCF1C809D}" destId="{EC6405AB-738F-43C3-865C-28B863EDDEB8}" srcOrd="0" destOrd="0" parTransId="{F23FC82C-4638-49DD-99DA-C8CA4A4599C3}" sibTransId="{4EFA113C-6640-4DA3-9DD1-D176B40DB66C}"/>
-    <dgm:cxn modelId="{D9BF3A4B-82B5-4218-86A2-D3E387EE54DC}" type="presOf" srcId="{9BAE9D76-F09C-4EBC-BC95-6E4682C348DA}" destId="{7C8D2757-5087-43E9-B6FD-7FCA1B60D91A}" srcOrd="0" destOrd="0" presId="urn:microsoft.com/office/officeart/2005/8/layout/gear1"/>
-    <dgm:cxn modelId="{02EEC3F8-8B5A-43DE-B163-75693042E71F}" type="presOf" srcId="{58A31F5E-CAD0-40F4-9B28-1F10E3D76C82}" destId="{5742024C-C479-4E49-8B5F-EB32737222BD}" srcOrd="1" destOrd="0" presId="urn:microsoft.com/office/officeart/2005/8/layout/gear1"/>
-    <dgm:cxn modelId="{C5ADE3A1-515C-42A8-B82A-2CBDB9FBDA82}" type="presOf" srcId="{EC6405AB-738F-43C3-865C-28B863EDDEB8}" destId="{D1650576-35F7-4434-9DEF-2DED2AD211C6}" srcOrd="2" destOrd="0" presId="urn:microsoft.com/office/officeart/2005/8/layout/gear1"/>
-    <dgm:cxn modelId="{F236ADFB-0373-42EC-8408-21535E4069BC}" type="presOf" srcId="{3E9F5B14-3548-4451-AD9F-1708F1F1F135}" destId="{DAFC483D-7405-4DE5-9E0E-D9CB3D28B5DE}" srcOrd="0" destOrd="0" presId="urn:microsoft.com/office/officeart/2005/8/layout/gear1"/>
-    <dgm:cxn modelId="{79724ADF-26DB-43F0-821A-9261B378E6E1}" type="presOf" srcId="{58948426-15C1-48F5-A708-468BCF1C809D}" destId="{008E795A-078B-4B29-A545-5DD0A9DE2233}" srcOrd="0" destOrd="0" presId="urn:microsoft.com/office/officeart/2005/8/layout/gear1"/>
+    <dgm:cxn modelId="{5B8C8BA7-5B1E-43D9-91A4-9AB986147DF8}" type="presOf" srcId="{3E9F5B14-3548-4451-AD9F-1708F1F1F135}" destId="{BED1FDA4-18CF-4DF4-96FB-482F945C07D8}" srcOrd="1" destOrd="0" presId="urn:microsoft.com/office/officeart/2005/8/layout/gear1"/>
+    <dgm:cxn modelId="{D260DC53-E3FA-45B9-8E09-21ABCC6AD013}" type="presOf" srcId="{EC6405AB-738F-43C3-865C-28B863EDDEB8}" destId="{2228D325-94F7-4829-9C30-6FB5DDF58BDA}" srcOrd="1" destOrd="0" presId="urn:microsoft.com/office/officeart/2005/8/layout/gear1"/>
+    <dgm:cxn modelId="{B2B8CCDB-D7D9-4067-9B50-30B6E188057A}" type="presOf" srcId="{3E9F5B14-3548-4451-AD9F-1708F1F1F135}" destId="{A6D05F4C-DED9-4F46-ADD4-4464FB7BC70F}" srcOrd="2" destOrd="0" presId="urn:microsoft.com/office/officeart/2005/8/layout/gear1"/>
+    <dgm:cxn modelId="{9C328FCA-EEAD-468B-8562-05545204D9BE}" type="presOf" srcId="{9BAE9D76-F09C-4EBC-BC95-6E4682C348DA}" destId="{7C8D2757-5087-43E9-B6FD-7FCA1B60D91A}" srcOrd="0" destOrd="0" presId="urn:microsoft.com/office/officeart/2005/8/layout/gear1"/>
+    <dgm:cxn modelId="{38F0C352-8000-49AC-AF3B-443BCD1C6EC9}" type="presOf" srcId="{FA8DBE4D-3C27-4391-A57A-BF6D5E33CDC0}" destId="{3FCE6B76-8F03-4A4C-9EA6-6DC9B7701FEB}" srcOrd="0" destOrd="0" presId="urn:microsoft.com/office/officeart/2005/8/layout/gear1"/>
+    <dgm:cxn modelId="{832D53FA-2171-4061-92C1-3D68AE1DC495}" type="presOf" srcId="{58A31F5E-CAD0-40F4-9B28-1F10E3D76C82}" destId="{5742024C-C479-4E49-8B5F-EB32737222BD}" srcOrd="1" destOrd="0" presId="urn:microsoft.com/office/officeart/2005/8/layout/gear1"/>
+    <dgm:cxn modelId="{5B01103A-CB39-41FB-905F-956BC5DA65EF}" type="presOf" srcId="{EC6405AB-738F-43C3-865C-28B863EDDEB8}" destId="{C5BE4E1C-DD10-4C29-8818-21AF3E15FD22}" srcOrd="0" destOrd="0" presId="urn:microsoft.com/office/officeart/2005/8/layout/gear1"/>
+    <dgm:cxn modelId="{57E28C6A-D7DE-47E5-BEE3-82139A683F18}" type="presOf" srcId="{58A31F5E-CAD0-40F4-9B28-1F10E3D76C82}" destId="{0E883004-C689-4FB3-80EB-3EE196DC3A8F}" srcOrd="2" destOrd="0" presId="urn:microsoft.com/office/officeart/2005/8/layout/gear1"/>
     <dgm:cxn modelId="{0B3BBFB9-6804-46E2-B400-4E47B304E5EF}" srcId="{58948426-15C1-48F5-A708-468BCF1C809D}" destId="{3E9F5B14-3548-4451-AD9F-1708F1F1F135}" srcOrd="2" destOrd="0" parTransId="{49191F58-FF79-41BF-A254-600BA16DFA19}" sibTransId="{FA8DBE4D-3C27-4391-A57A-BF6D5E33CDC0}"/>
-    <dgm:cxn modelId="{8DD79C3D-E9B6-4B0F-A0C8-E7CB1287E5C2}" type="presOf" srcId="{EC6405AB-738F-43C3-865C-28B863EDDEB8}" destId="{C5BE4E1C-DD10-4C29-8818-21AF3E15FD22}" srcOrd="0" destOrd="0" presId="urn:microsoft.com/office/officeart/2005/8/layout/gear1"/>
-    <dgm:cxn modelId="{3EE3B3F4-65AB-4B38-9A40-D7DAC63C407A}" type="presOf" srcId="{3E9F5B14-3548-4451-AD9F-1708F1F1F135}" destId="{CE042D64-B799-49DC-9BAA-87284CAC563E}" srcOrd="3" destOrd="0" presId="urn:microsoft.com/office/officeart/2005/8/layout/gear1"/>
-    <dgm:cxn modelId="{011310DD-39FC-4C7A-96E0-94BD79022748}" type="presOf" srcId="{58A31F5E-CAD0-40F4-9B28-1F10E3D76C82}" destId="{0E883004-C689-4FB3-80EB-3EE196DC3A8F}" srcOrd="2" destOrd="0" presId="urn:microsoft.com/office/officeart/2005/8/layout/gear1"/>
-    <dgm:cxn modelId="{2306711E-81EA-4FF3-8D5A-07852ECFAFC3}" type="presParOf" srcId="{008E795A-078B-4B29-A545-5DD0A9DE2233}" destId="{C5BE4E1C-DD10-4C29-8818-21AF3E15FD22}" srcOrd="0" destOrd="0" presId="urn:microsoft.com/office/officeart/2005/8/layout/gear1"/>
-    <dgm:cxn modelId="{1D5F0B04-4D65-4102-9F22-DD1B5C32CE9D}" type="presParOf" srcId="{008E795A-078B-4B29-A545-5DD0A9DE2233}" destId="{2228D325-94F7-4829-9C30-6FB5DDF58BDA}" srcOrd="1" destOrd="0" presId="urn:microsoft.com/office/officeart/2005/8/layout/gear1"/>
-    <dgm:cxn modelId="{9509AB78-2739-4E6A-8CD5-FCCB3283AFAA}" type="presParOf" srcId="{008E795A-078B-4B29-A545-5DD0A9DE2233}" destId="{D1650576-35F7-4434-9DEF-2DED2AD211C6}" srcOrd="2" destOrd="0" presId="urn:microsoft.com/office/officeart/2005/8/layout/gear1"/>
-    <dgm:cxn modelId="{C3005A89-0C69-4014-BE6A-EE70BF5F23F4}" type="presParOf" srcId="{008E795A-078B-4B29-A545-5DD0A9DE2233}" destId="{B708F022-923D-4F8F-B839-767F90A7C6A8}" srcOrd="3" destOrd="0" presId="urn:microsoft.com/office/officeart/2005/8/layout/gear1"/>
-    <dgm:cxn modelId="{8ABBE43F-194D-47E8-B975-8638FAD3E012}" type="presParOf" srcId="{008E795A-078B-4B29-A545-5DD0A9DE2233}" destId="{5742024C-C479-4E49-8B5F-EB32737222BD}" srcOrd="4" destOrd="0" presId="urn:microsoft.com/office/officeart/2005/8/layout/gear1"/>
-    <dgm:cxn modelId="{9D579E78-086F-4CA2-8A95-222EA2D5D379}" type="presParOf" srcId="{008E795A-078B-4B29-A545-5DD0A9DE2233}" destId="{0E883004-C689-4FB3-80EB-3EE196DC3A8F}" srcOrd="5" destOrd="0" presId="urn:microsoft.com/office/officeart/2005/8/layout/gear1"/>
-    <dgm:cxn modelId="{20A52A12-497E-4DCB-9117-9878AA42BB34}" type="presParOf" srcId="{008E795A-078B-4B29-A545-5DD0A9DE2233}" destId="{DAFC483D-7405-4DE5-9E0E-D9CB3D28B5DE}" srcOrd="6" destOrd="0" presId="urn:microsoft.com/office/officeart/2005/8/layout/gear1"/>
-    <dgm:cxn modelId="{12BFEEC5-ACD9-4065-BC9E-071C01D62348}" type="presParOf" srcId="{008E795A-078B-4B29-A545-5DD0A9DE2233}" destId="{BED1FDA4-18CF-4DF4-96FB-482F945C07D8}" srcOrd="7" destOrd="0" presId="urn:microsoft.com/office/officeart/2005/8/layout/gear1"/>
-    <dgm:cxn modelId="{34985629-7C6B-4A1C-8DDB-8FF0FDE26A8D}" type="presParOf" srcId="{008E795A-078B-4B29-A545-5DD0A9DE2233}" destId="{A6D05F4C-DED9-4F46-ADD4-4464FB7BC70F}" srcOrd="8" destOrd="0" presId="urn:microsoft.com/office/officeart/2005/8/layout/gear1"/>
-    <dgm:cxn modelId="{459F7F51-0AFD-4585-BC4F-47BA0DC1F8B8}" type="presParOf" srcId="{008E795A-078B-4B29-A545-5DD0A9DE2233}" destId="{CE042D64-B799-49DC-9BAA-87284CAC563E}" srcOrd="9" destOrd="0" presId="urn:microsoft.com/office/officeart/2005/8/layout/gear1"/>
-    <dgm:cxn modelId="{97AD7266-6470-471B-8521-52742B95E31B}" type="presParOf" srcId="{008E795A-078B-4B29-A545-5DD0A9DE2233}" destId="{BB13746A-39C1-414F-9D71-55CB83D7D830}" srcOrd="10" destOrd="0" presId="urn:microsoft.com/office/officeart/2005/8/layout/gear1"/>
-    <dgm:cxn modelId="{F4DD4DEF-E6B3-4009-8C61-B46CBA2D7D6B}" type="presParOf" srcId="{008E795A-078B-4B29-A545-5DD0A9DE2233}" destId="{7C8D2757-5087-43E9-B6FD-7FCA1B60D91A}" srcOrd="11" destOrd="0" presId="urn:microsoft.com/office/officeart/2005/8/layout/gear1"/>
-    <dgm:cxn modelId="{F971E266-D375-4140-B666-E7FBCA928B13}" type="presParOf" srcId="{008E795A-078B-4B29-A545-5DD0A9DE2233}" destId="{3FCE6B76-8F03-4A4C-9EA6-6DC9B7701FEB}" srcOrd="12" destOrd="0" presId="urn:microsoft.com/office/officeart/2005/8/layout/gear1"/>
+    <dgm:cxn modelId="{7F5E235C-58DF-4981-90C7-247F36A67B87}" type="presParOf" srcId="{008E795A-078B-4B29-A545-5DD0A9DE2233}" destId="{C5BE4E1C-DD10-4C29-8818-21AF3E15FD22}" srcOrd="0" destOrd="0" presId="urn:microsoft.com/office/officeart/2005/8/layout/gear1"/>
+    <dgm:cxn modelId="{2481F012-1C7C-4D01-9849-DD24D8820271}" type="presParOf" srcId="{008E795A-078B-4B29-A545-5DD0A9DE2233}" destId="{2228D325-94F7-4829-9C30-6FB5DDF58BDA}" srcOrd="1" destOrd="0" presId="urn:microsoft.com/office/officeart/2005/8/layout/gear1"/>
+    <dgm:cxn modelId="{0FFB4B2E-B3D5-4BF6-A8CC-1ED1418FC747}" type="presParOf" srcId="{008E795A-078B-4B29-A545-5DD0A9DE2233}" destId="{D1650576-35F7-4434-9DEF-2DED2AD211C6}" srcOrd="2" destOrd="0" presId="urn:microsoft.com/office/officeart/2005/8/layout/gear1"/>
+    <dgm:cxn modelId="{C671D4D9-1836-4B0A-B087-57B587F774DA}" type="presParOf" srcId="{008E795A-078B-4B29-A545-5DD0A9DE2233}" destId="{B708F022-923D-4F8F-B839-767F90A7C6A8}" srcOrd="3" destOrd="0" presId="urn:microsoft.com/office/officeart/2005/8/layout/gear1"/>
+    <dgm:cxn modelId="{5BE0CF07-5FFE-42FD-A840-EAA9F800C538}" type="presParOf" srcId="{008E795A-078B-4B29-A545-5DD0A9DE2233}" destId="{5742024C-C479-4E49-8B5F-EB32737222BD}" srcOrd="4" destOrd="0" presId="urn:microsoft.com/office/officeart/2005/8/layout/gear1"/>
+    <dgm:cxn modelId="{D7DBB050-83D4-4305-A269-42162942EC9B}" type="presParOf" srcId="{008E795A-078B-4B29-A545-5DD0A9DE2233}" destId="{0E883004-C689-4FB3-80EB-3EE196DC3A8F}" srcOrd="5" destOrd="0" presId="urn:microsoft.com/office/officeart/2005/8/layout/gear1"/>
+    <dgm:cxn modelId="{866CBEF8-FAEC-4834-A3FE-4A66C5765543}" type="presParOf" srcId="{008E795A-078B-4B29-A545-5DD0A9DE2233}" destId="{DAFC483D-7405-4DE5-9E0E-D9CB3D28B5DE}" srcOrd="6" destOrd="0" presId="urn:microsoft.com/office/officeart/2005/8/layout/gear1"/>
+    <dgm:cxn modelId="{5A0B1476-35F5-4B5D-AE19-CD2D868A0614}" type="presParOf" srcId="{008E795A-078B-4B29-A545-5DD0A9DE2233}" destId="{BED1FDA4-18CF-4DF4-96FB-482F945C07D8}" srcOrd="7" destOrd="0" presId="urn:microsoft.com/office/officeart/2005/8/layout/gear1"/>
+    <dgm:cxn modelId="{E3697EBA-975F-485B-B23F-2537CC05DBD7}" type="presParOf" srcId="{008E795A-078B-4B29-A545-5DD0A9DE2233}" destId="{A6D05F4C-DED9-4F46-ADD4-4464FB7BC70F}" srcOrd="8" destOrd="0" presId="urn:microsoft.com/office/officeart/2005/8/layout/gear1"/>
+    <dgm:cxn modelId="{3AAA2DC3-1B99-43DC-BCF5-3CC01A906D74}" type="presParOf" srcId="{008E795A-078B-4B29-A545-5DD0A9DE2233}" destId="{CE042D64-B799-49DC-9BAA-87284CAC563E}" srcOrd="9" destOrd="0" presId="urn:microsoft.com/office/officeart/2005/8/layout/gear1"/>
+    <dgm:cxn modelId="{0AF2BE35-DC5A-4E2E-B20D-78EB88F1958C}" type="presParOf" srcId="{008E795A-078B-4B29-A545-5DD0A9DE2233}" destId="{BB13746A-39C1-414F-9D71-55CB83D7D830}" srcOrd="10" destOrd="0" presId="urn:microsoft.com/office/officeart/2005/8/layout/gear1"/>
+    <dgm:cxn modelId="{302117E6-9035-44C1-B281-734A0A283092}" type="presParOf" srcId="{008E795A-078B-4B29-A545-5DD0A9DE2233}" destId="{7C8D2757-5087-43E9-B6FD-7FCA1B60D91A}" srcOrd="11" destOrd="0" presId="urn:microsoft.com/office/officeart/2005/8/layout/gear1"/>
+    <dgm:cxn modelId="{EED02E59-92E8-4E55-A0C9-72891E4425C9}" type="presParOf" srcId="{008E795A-078B-4B29-A545-5DD0A9DE2233}" destId="{3FCE6B76-8F03-4A4C-9EA6-6DC9B7701FEB}" srcOrd="12" destOrd="0" presId="urn:microsoft.com/office/officeart/2005/8/layout/gear1"/>
   </dgm:cxnLst>
   <dgm:bg/>
   <dgm:whole/>
@@ -8936,7 +9197,7 @@
 </file>
 
 <file path=customXml/itemProps1.xml><?xml version="1.0" encoding="utf-8"?>
-<ds:datastoreItem xmlns:ds="http://schemas.openxmlformats.org/officeDocument/2006/customXml" ds:itemID="{4F6D53E7-68C3-461B-A1F0-BA520A47687E}">
+<ds:datastoreItem xmlns:ds="http://schemas.openxmlformats.org/officeDocument/2006/customXml" ds:itemID="{2FB786F3-D601-41AC-BDD6-5E1299D650BB}">
   <ds:schemaRefs>
     <ds:schemaRef ds:uri="http://schemas.openxmlformats.org/officeDocument/2006/bibliography"/>
   </ds:schemaRefs>

</xml_diff>